<commit_message>
Working on the doc
</commit_message>
<xml_diff>
--- a/FinalReport/Final Report.docx
+++ b/FinalReport/Final Report.docx
@@ -719,7 +719,21 @@
           <w:sz w:val="24"/>
           <w:szCs w:val="24"/>
         </w:rPr>
-        <w:t xml:space="preserve"> and declining emotional well-being, </w:t>
+        <w:t xml:space="preserve"> and declining emotional</w:t>
+      </w:r>
+      <w:r>
+        <w:rPr>
+          <w:sz w:val="24"/>
+          <w:szCs w:val="24"/>
+        </w:rPr>
+        <w:t xml:space="preserve"> and intellectual</w:t>
+      </w:r>
+      <w:r>
+        <w:rPr>
+          <w:sz w:val="24"/>
+          <w:szCs w:val="24"/>
+        </w:rPr>
+        <w:t xml:space="preserve"> well-being, </w:t>
       </w:r>
       <w:r>
         <w:rPr>
@@ -803,14 +817,35 @@
           <w:sz w:val="24"/>
           <w:szCs w:val="24"/>
         </w:rPr>
-        <w:t xml:space="preserve"> a holistic overview of brain health in a digital age. This report identifies the current gaps in conventional mental health monitoring, including delayed detection and limited personalization while proposing a hypothetical system solution. The solution integrates with real time behavioural data with predictive analytics to support personalized interventions in educational, </w:t>
-      </w:r>
-      <w:r>
-        <w:rPr>
-          <w:sz w:val="24"/>
-          <w:szCs w:val="24"/>
-        </w:rPr>
-        <w:t>social</w:t>
+        <w:t xml:space="preserve"> a holistic overview of brain health in a digital age. This report identifies the current gaps in conventional mental health monitoring, including delayed detection and limited personalization while proposing a hypothetical system solution. The solution integrates real</w:t>
+      </w:r>
+      <w:r>
+        <w:rPr>
+          <w:sz w:val="24"/>
+          <w:szCs w:val="24"/>
+        </w:rPr>
+        <w:t>-</w:t>
+      </w:r>
+      <w:r>
+        <w:rPr>
+          <w:sz w:val="24"/>
+          <w:szCs w:val="24"/>
+        </w:rPr>
+        <w:t xml:space="preserve">time behavioural data with predictive analytics to support personalized interventions in educational, </w:t>
+      </w:r>
+      <w:r>
+        <w:rPr>
+          <w:sz w:val="24"/>
+          <w:szCs w:val="24"/>
+        </w:rPr>
+        <w:t>socia</w:t>
+      </w:r>
+      <w:r>
+        <w:rPr>
+          <w:sz w:val="24"/>
+          <w:szCs w:val="24"/>
+        </w:rPr>
+        <w:t>l</w:t>
       </w:r>
       <w:r>
         <w:rPr>
@@ -824,28 +859,161 @@
           <w:sz w:val="24"/>
           <w:szCs w:val="24"/>
         </w:rPr>
-        <w:t xml:space="preserve">healthcare contexts. Privacy, equity and algorithmic transparency are critically discussed, along with a feasible model for industry adoption and research growth. Adjacent topics, Neurotechnology and digital </w:t>
-      </w:r>
-      <w:r>
-        <w:rPr>
-          <w:sz w:val="24"/>
-          <w:szCs w:val="24"/>
-        </w:rPr>
-        <w:t>therapeutics</w:t>
-      </w:r>
-      <w:r>
-        <w:rPr>
-          <w:sz w:val="24"/>
-          <w:szCs w:val="24"/>
-        </w:rPr>
-        <w:t xml:space="preserve"> are included to demonstrate the enhancement capabilities that technology has on the brain while mitigating the erosive nature. </w:t>
-      </w:r>
-      <w:r>
-        <w:rPr>
-          <w:sz w:val="24"/>
-          <w:szCs w:val="24"/>
-        </w:rPr>
-        <w:t>Overall, this approach aims to align with the sustainable development goals, promoting well-being, quality education, technological innovation.</w:t>
+        <w:t xml:space="preserve">healthcare contexts. Privacy, equity and algorithmic transparency are critically discussed, along with a feasible model for industry adoption and research growth. Adjacent topics, </w:t>
+      </w:r>
+      <w:r>
+        <w:rPr>
+          <w:sz w:val="24"/>
+          <w:szCs w:val="24"/>
+        </w:rPr>
+        <w:t>including N</w:t>
+      </w:r>
+      <w:r>
+        <w:rPr>
+          <w:sz w:val="24"/>
+          <w:szCs w:val="24"/>
+        </w:rPr>
+        <w:t xml:space="preserve">eurotechnology and </w:t>
+      </w:r>
+      <w:r>
+        <w:rPr>
+          <w:sz w:val="24"/>
+          <w:szCs w:val="24"/>
+        </w:rPr>
+        <w:t>D</w:t>
+      </w:r>
+      <w:r>
+        <w:rPr>
+          <w:sz w:val="24"/>
+          <w:szCs w:val="24"/>
+        </w:rPr>
+        <w:t xml:space="preserve">igital </w:t>
+      </w:r>
+      <w:r>
+        <w:rPr>
+          <w:sz w:val="24"/>
+          <w:szCs w:val="24"/>
+        </w:rPr>
+        <w:t>T</w:t>
+      </w:r>
+      <w:r>
+        <w:rPr>
+          <w:sz w:val="24"/>
+          <w:szCs w:val="24"/>
+        </w:rPr>
+        <w:t>herapeutics</w:t>
+      </w:r>
+      <w:r>
+        <w:rPr>
+          <w:sz w:val="24"/>
+          <w:szCs w:val="24"/>
+        </w:rPr>
+        <w:t>,</w:t>
+      </w:r>
+      <w:r>
+        <w:rPr>
+          <w:sz w:val="24"/>
+          <w:szCs w:val="24"/>
+        </w:rPr>
+        <w:t xml:space="preserve"> are included to </w:t>
+      </w:r>
+      <w:r>
+        <w:rPr>
+          <w:sz w:val="24"/>
+          <w:szCs w:val="24"/>
+        </w:rPr>
+        <w:t>highlight</w:t>
+      </w:r>
+      <w:r>
+        <w:rPr>
+          <w:sz w:val="24"/>
+          <w:szCs w:val="24"/>
+        </w:rPr>
+        <w:t xml:space="preserve"> the</w:t>
+      </w:r>
+      <w:r>
+        <w:rPr>
+          <w:sz w:val="24"/>
+          <w:szCs w:val="24"/>
+        </w:rPr>
+        <w:t>ir</w:t>
+      </w:r>
+      <w:r>
+        <w:rPr>
+          <w:sz w:val="24"/>
+          <w:szCs w:val="24"/>
+        </w:rPr>
+        <w:t xml:space="preserve"> </w:t>
+      </w:r>
+      <w:r>
+        <w:rPr>
+          <w:sz w:val="24"/>
+          <w:szCs w:val="24"/>
+        </w:rPr>
+        <w:t xml:space="preserve">capacity to </w:t>
+      </w:r>
+      <w:r>
+        <w:rPr>
+          <w:sz w:val="24"/>
+          <w:szCs w:val="24"/>
+        </w:rPr>
+        <w:t>enhanc</w:t>
+      </w:r>
+      <w:r>
+        <w:rPr>
+          <w:sz w:val="24"/>
+          <w:szCs w:val="24"/>
+        </w:rPr>
+        <w:t>e</w:t>
+      </w:r>
+      <w:r>
+        <w:rPr>
+          <w:sz w:val="24"/>
+          <w:szCs w:val="24"/>
+        </w:rPr>
+        <w:t xml:space="preserve"> </w:t>
+      </w:r>
+      <w:r>
+        <w:rPr>
+          <w:sz w:val="24"/>
+          <w:szCs w:val="24"/>
+        </w:rPr>
+        <w:t>cognition and well-being</w:t>
+      </w:r>
+      <w:r>
+        <w:rPr>
+          <w:sz w:val="24"/>
+          <w:szCs w:val="24"/>
+        </w:rPr>
+        <w:t xml:space="preserve">. </w:t>
+      </w:r>
+      <w:r>
+        <w:rPr>
+          <w:sz w:val="24"/>
+          <w:szCs w:val="24"/>
+        </w:rPr>
+        <w:t>The aim of this paper</w:t>
+      </w:r>
+      <w:r>
+        <w:rPr>
+          <w:sz w:val="24"/>
+          <w:szCs w:val="24"/>
+        </w:rPr>
+        <w:t xml:space="preserve"> </w:t>
+      </w:r>
+      <w:r>
+        <w:rPr>
+          <w:sz w:val="24"/>
+          <w:szCs w:val="24"/>
+        </w:rPr>
+        <w:t xml:space="preserve">is </w:t>
+      </w:r>
+      <w:r>
+        <w:rPr>
+          <w:sz w:val="24"/>
+          <w:szCs w:val="24"/>
+        </w:rPr>
+        <w:t>to align with the sustainable development goals, promoting well-being, quality education, technological innovation.</w:t>
       </w:r>
       <w:r>
         <w:br w:type="page"/>
@@ -2132,14 +2300,1394 @@
           <w:szCs w:val="24"/>
         </w:rPr>
       </w:pPr>
-    </w:p>
-    <w:p>
-      <w:pPr>
-        <w:rPr>
-          <w:sz w:val="24"/>
-          <w:szCs w:val="24"/>
-        </w:rPr>
-      </w:pPr>
+      <w:r>
+        <w:rPr>
+          <w:sz w:val="24"/>
+          <w:szCs w:val="24"/>
+        </w:rPr>
+        <w:t xml:space="preserve">Humans throughout history have defined their relationship with technology through cognition. From the invention of writing to the creation of the printing press, </w:t>
+      </w:r>
+      <w:r>
+        <w:rPr>
+          <w:sz w:val="24"/>
+          <w:szCs w:val="24"/>
+        </w:rPr>
+        <w:t>technological advancements have repeatedly reshaped how people think, learn and interact.</w:t>
+      </w:r>
+      <w:r>
+        <w:rPr>
+          <w:sz w:val="24"/>
+          <w:szCs w:val="24"/>
+        </w:rPr>
+        <w:t xml:space="preserve"> As techn</w:t>
+      </w:r>
+      <w:r>
+        <w:rPr>
+          <w:sz w:val="24"/>
+          <w:szCs w:val="24"/>
+        </w:rPr>
+        <w:t>ologi</w:t>
+      </w:r>
+      <w:r>
+        <w:rPr>
+          <w:sz w:val="24"/>
+          <w:szCs w:val="24"/>
+        </w:rPr>
+        <w:t xml:space="preserve">es grew in complexity </w:t>
+      </w:r>
+      <w:r>
+        <w:rPr>
+          <w:sz w:val="24"/>
+          <w:szCs w:val="24"/>
+        </w:rPr>
+        <w:t xml:space="preserve">so did </w:t>
+      </w:r>
+      <w:r>
+        <w:rPr>
+          <w:sz w:val="24"/>
+          <w:szCs w:val="24"/>
+        </w:rPr>
+        <w:t xml:space="preserve">the level of understanding </w:t>
+      </w:r>
+      <w:r>
+        <w:rPr>
+          <w:sz w:val="24"/>
+          <w:szCs w:val="24"/>
+        </w:rPr>
+        <w:t>require</w:t>
+      </w:r>
+      <w:r>
+        <w:rPr>
+          <w:sz w:val="24"/>
+          <w:szCs w:val="24"/>
+        </w:rPr>
+        <w:t>d</w:t>
+      </w:r>
+      <w:r>
+        <w:rPr>
+          <w:sz w:val="24"/>
+          <w:szCs w:val="24"/>
+        </w:rPr>
+        <w:t xml:space="preserve"> </w:t>
+      </w:r>
+      <w:r>
+        <w:rPr>
+          <w:sz w:val="24"/>
+          <w:szCs w:val="24"/>
+        </w:rPr>
+        <w:t>for their</w:t>
+      </w:r>
+      <w:r>
+        <w:rPr>
+          <w:sz w:val="24"/>
+          <w:szCs w:val="24"/>
+        </w:rPr>
+        <w:t xml:space="preserve"> adoption.</w:t>
+      </w:r>
+      <w:r>
+        <w:rPr>
+          <w:sz w:val="24"/>
+          <w:szCs w:val="24"/>
+        </w:rPr>
+        <w:t xml:space="preserve"> Yet, unlike the pioneers of</w:t>
+      </w:r>
+      <w:r>
+        <w:rPr>
+          <w:sz w:val="24"/>
+          <w:szCs w:val="24"/>
+        </w:rPr>
+        <w:t xml:space="preserve"> earlier</w:t>
+      </w:r>
+      <w:r>
+        <w:rPr>
+          <w:sz w:val="24"/>
+          <w:szCs w:val="24"/>
+        </w:rPr>
+        <w:t xml:space="preserve"> innovation, today’s technologies are increasingly reaching inward, influencing the human brain mor</w:t>
+      </w:r>
+      <w:r>
+        <w:rPr>
+          <w:sz w:val="24"/>
+          <w:szCs w:val="24"/>
+        </w:rPr>
+        <w:t>e than ever</w:t>
+      </w:r>
+      <w:r>
+        <w:rPr>
+          <w:sz w:val="24"/>
+          <w:szCs w:val="24"/>
+        </w:rPr>
+        <w:t xml:space="preserve">. </w:t>
+      </w:r>
+      <w:r>
+        <w:rPr>
+          <w:sz w:val="24"/>
+          <w:szCs w:val="24"/>
+        </w:rPr>
+        <w:t>Today’s technologies not only extend human cognition but also intervene directly in its processes</w:t>
+      </w:r>
+      <w:r>
+        <w:rPr>
+          <w:sz w:val="24"/>
+          <w:szCs w:val="24"/>
+        </w:rPr>
+        <w:t xml:space="preserve">. </w:t>
+      </w:r>
+      <w:r>
+        <w:rPr>
+          <w:sz w:val="24"/>
+          <w:szCs w:val="24"/>
+        </w:rPr>
+        <w:t xml:space="preserve">In the era of the Fourth Industrial Revolution (4IR), </w:t>
+      </w:r>
+      <w:r>
+        <w:rPr>
+          <w:sz w:val="24"/>
+          <w:szCs w:val="24"/>
+        </w:rPr>
+        <w:t>the central question becomes</w:t>
+      </w:r>
+      <w:r>
+        <w:rPr>
+          <w:sz w:val="24"/>
+          <w:szCs w:val="24"/>
+        </w:rPr>
+        <w:t xml:space="preserve">: can our cognition adapt to the speed of change, </w:t>
+      </w:r>
+      <w:r>
+        <w:rPr>
+          <w:sz w:val="24"/>
+          <w:szCs w:val="24"/>
+        </w:rPr>
+        <w:t>or are we at risk of being outpaced by our own creations?</w:t>
+      </w:r>
+      <w:r>
+        <w:t xml:space="preserve"> </w:t>
+      </w:r>
+      <w:r>
+        <w:t>(</w:t>
+      </w:r>
+      <w:r>
+        <w:t>Klaus Schwab</w:t>
+      </w:r>
+      <w:r>
+        <w:t xml:space="preserve">, </w:t>
+      </w:r>
+      <w:r>
+        <w:t>2016)</w:t>
+      </w:r>
+      <w:r>
+        <w:t>.</w:t>
+      </w:r>
+    </w:p>
+    <w:p>
+      <w:pPr>
+        <w:rPr>
+          <w:sz w:val="24"/>
+          <w:szCs w:val="24"/>
+        </w:rPr>
+      </w:pPr>
+      <w:r>
+        <w:rPr>
+          <w:sz w:val="24"/>
+          <w:szCs w:val="24"/>
+        </w:rPr>
+        <w:t>This is not merely an abstract question</w:t>
+      </w:r>
+      <w:r>
+        <w:rPr>
+          <w:sz w:val="24"/>
+          <w:szCs w:val="24"/>
+        </w:rPr>
+        <w:t xml:space="preserve">. </w:t>
+      </w:r>
+      <w:r>
+        <w:rPr>
+          <w:sz w:val="24"/>
+          <w:szCs w:val="24"/>
+        </w:rPr>
+        <w:t xml:space="preserve">The global scale of digital transformation has placed unmatched cognitive and psychological demands on </w:t>
+      </w:r>
+      <w:r>
+        <w:rPr>
+          <w:sz w:val="24"/>
+          <w:szCs w:val="24"/>
+        </w:rPr>
+        <w:t>society</w:t>
+      </w:r>
+      <w:r>
+        <w:rPr>
+          <w:sz w:val="24"/>
+          <w:szCs w:val="24"/>
+        </w:rPr>
+        <w:t>. Th</w:t>
+      </w:r>
+      <w:r>
+        <w:rPr>
+          <w:sz w:val="24"/>
+          <w:szCs w:val="24"/>
+        </w:rPr>
+        <w:t xml:space="preserve">e </w:t>
+      </w:r>
+      <w:r>
+        <w:rPr>
+          <w:sz w:val="24"/>
+          <w:szCs w:val="24"/>
+        </w:rPr>
+        <w:t>COVID-19</w:t>
+      </w:r>
+      <w:r>
+        <w:rPr>
+          <w:sz w:val="24"/>
+          <w:szCs w:val="24"/>
+        </w:rPr>
+        <w:t xml:space="preserve"> pandemic</w:t>
+      </w:r>
+      <w:r>
+        <w:rPr>
+          <w:sz w:val="24"/>
+          <w:szCs w:val="24"/>
+        </w:rPr>
+        <w:t xml:space="preserve"> accelerated digitalization, </w:t>
+      </w:r>
+      <w:r>
+        <w:rPr>
+          <w:sz w:val="24"/>
+          <w:szCs w:val="24"/>
+        </w:rPr>
+        <w:t>delivering innovation but also exposing new challenges</w:t>
+      </w:r>
+      <w:r>
+        <w:rPr>
+          <w:sz w:val="24"/>
+          <w:szCs w:val="24"/>
+        </w:rPr>
+        <w:t xml:space="preserve">. </w:t>
+      </w:r>
+      <w:r>
+        <w:rPr>
+          <w:sz w:val="24"/>
+          <w:szCs w:val="24"/>
+        </w:rPr>
+        <w:t>Scholars define i</w:t>
+      </w:r>
+      <w:r>
+        <w:rPr>
+          <w:sz w:val="24"/>
+          <w:szCs w:val="24"/>
+        </w:rPr>
+        <w:t>nformation overload as the</w:t>
+      </w:r>
+      <w:r>
+        <w:rPr>
+          <w:sz w:val="24"/>
+          <w:szCs w:val="24"/>
+        </w:rPr>
+        <w:t xml:space="preserve"> point where the flow of data exceeds the brain’s processing capacity</w:t>
+      </w:r>
+      <w:r>
+        <w:rPr>
+          <w:sz w:val="24"/>
+          <w:szCs w:val="24"/>
+        </w:rPr>
+        <w:t xml:space="preserve">. </w:t>
+      </w:r>
+      <w:r>
+        <w:rPr>
+          <w:sz w:val="24"/>
+          <w:szCs w:val="24"/>
+        </w:rPr>
+        <w:t xml:space="preserve">As shown in </w:t>
+      </w:r>
+      <w:r>
+        <w:rPr>
+          <w:rStyle w:val="Strong"/>
+          <w:sz w:val="24"/>
+          <w:szCs w:val="24"/>
+        </w:rPr>
+        <w:t>Figure 1</w:t>
+      </w:r>
+      <w:r>
+        <w:rPr>
+          <w:sz w:val="24"/>
+          <w:szCs w:val="24"/>
+        </w:rPr>
+        <w:t>,</w:t>
+      </w:r>
+      <w:r>
+        <w:rPr>
+          <w:sz w:val="24"/>
+          <w:szCs w:val="24"/>
+        </w:rPr>
+        <w:t xml:space="preserve"> </w:t>
+      </w:r>
+      <w:r>
+        <w:rPr>
+          <w:sz w:val="24"/>
+          <w:szCs w:val="24"/>
+        </w:rPr>
+        <w:t xml:space="preserve">Eppler and </w:t>
+      </w:r>
+      <w:proofErr w:type="spellStart"/>
+      <w:r>
+        <w:rPr>
+          <w:sz w:val="24"/>
+          <w:szCs w:val="24"/>
+        </w:rPr>
+        <w:t>Mengis</w:t>
+      </w:r>
+      <w:proofErr w:type="spellEnd"/>
+      <w:r>
+        <w:rPr>
+          <w:sz w:val="24"/>
+          <w:szCs w:val="24"/>
+        </w:rPr>
+        <w:t xml:space="preserve"> (2004)</w:t>
+      </w:r>
+      <w:r>
+        <w:rPr>
+          <w:sz w:val="24"/>
+          <w:szCs w:val="24"/>
+        </w:rPr>
+        <w:t xml:space="preserve"> </w:t>
+      </w:r>
+      <w:r>
+        <w:rPr>
+          <w:sz w:val="24"/>
+          <w:szCs w:val="24"/>
+        </w:rPr>
+        <w:t>illustrate the systemic relationships between personal, informational, organizational, and technological factors that lead to information overload.</w:t>
+      </w:r>
+      <w:r>
+        <w:rPr>
+          <w:sz w:val="24"/>
+          <w:szCs w:val="24"/>
+        </w:rPr>
+        <w:t xml:space="preserve"> </w:t>
+      </w:r>
+      <w:r>
+        <w:rPr>
+          <w:sz w:val="24"/>
+          <w:szCs w:val="24"/>
+        </w:rPr>
+        <w:t xml:space="preserve">(Eppler &amp; </w:t>
+      </w:r>
+      <w:proofErr w:type="spellStart"/>
+      <w:r>
+        <w:rPr>
+          <w:sz w:val="24"/>
+          <w:szCs w:val="24"/>
+        </w:rPr>
+        <w:t>Mengis</w:t>
+      </w:r>
+      <w:proofErr w:type="spellEnd"/>
+      <w:r>
+        <w:rPr>
+          <w:sz w:val="24"/>
+          <w:szCs w:val="24"/>
+        </w:rPr>
+        <w:t xml:space="preserve">, 2004). </w:t>
+      </w:r>
+      <w:r>
+        <w:rPr>
+          <w:sz w:val="24"/>
+          <w:szCs w:val="24"/>
+        </w:rPr>
+        <w:t>While the brain’s precise limits cannot be fully quantified, research consistently shows that excessive stimuli impair decision quality and reduce cognitive efficiency, especially when individuals are confronted with more input than they can integrate meaningfully (Frontiers in Psychology, 2023).</w:t>
+      </w:r>
+    </w:p>
+    <w:p>
+      <w:pPr>
+        <w:jc w:val="center"/>
+      </w:pPr>
+      <w:r>
+        <w:rPr>
+          <w:sz w:val="24"/>
+          <w:szCs w:val="24"/>
+        </w:rPr>
+        <w:lastRenderedPageBreak/>
+        <w:drawing>
+          <wp:anchor distT="0" distB="0" distL="114300" distR="114300" simplePos="0" relativeHeight="251661312" behindDoc="0" locked="0" layoutInCell="1" allowOverlap="1" wp14:anchorId="2549E364" wp14:editId="5E7F65D6">
+            <wp:simplePos x="0" y="0"/>
+            <wp:positionH relativeFrom="column">
+              <wp:posOffset>-342266</wp:posOffset>
+            </wp:positionH>
+            <wp:positionV relativeFrom="paragraph">
+              <wp:posOffset>0</wp:posOffset>
+            </wp:positionV>
+            <wp:extent cx="6452235" cy="4009784"/>
+            <wp:effectExtent l="0" t="0" r="5715" b="0"/>
+            <wp:wrapSquare wrapText="bothSides"/>
+            <wp:docPr id="4" name="Picture 4"/>
+            <wp:cNvGraphicFramePr>
+              <a:graphicFrameLocks xmlns:a="http://schemas.openxmlformats.org/drawingml/2006/main" noChangeAspect="1"/>
+            </wp:cNvGraphicFramePr>
+            <a:graphic xmlns:a="http://schemas.openxmlformats.org/drawingml/2006/main">
+              <a:graphicData uri="http://schemas.openxmlformats.org/drawingml/2006/picture">
+                <pic:pic xmlns:pic="http://schemas.openxmlformats.org/drawingml/2006/picture">
+                  <pic:nvPicPr>
+                    <pic:cNvPr id="1" name=""/>
+                    <pic:cNvPicPr/>
+                  </pic:nvPicPr>
+                  <pic:blipFill>
+                    <a:blip r:embed="rId9">
+                      <a:extLst>
+                        <a:ext uri="{28A0092B-C50C-407E-A947-70E740481C1C}">
+                          <a14:useLocalDpi xmlns:a14="http://schemas.microsoft.com/office/drawing/2010/main" val="0"/>
+                        </a:ext>
+                      </a:extLst>
+                    </a:blip>
+                    <a:stretch>
+                      <a:fillRect/>
+                    </a:stretch>
+                  </pic:blipFill>
+                  <pic:spPr>
+                    <a:xfrm>
+                      <a:off x="0" y="0"/>
+                      <a:ext cx="6452235" cy="4009784"/>
+                    </a:xfrm>
+                    <a:prstGeom prst="rect">
+                      <a:avLst/>
+                    </a:prstGeom>
+                  </pic:spPr>
+                </pic:pic>
+              </a:graphicData>
+            </a:graphic>
+            <wp14:sizeRelH relativeFrom="page">
+              <wp14:pctWidth>0</wp14:pctWidth>
+            </wp14:sizeRelH>
+            <wp14:sizeRelV relativeFrom="page">
+              <wp14:pctHeight>0</wp14:pctHeight>
+            </wp14:sizeRelV>
+          </wp:anchor>
+        </w:drawing>
+      </w:r>
+      <w:r>
+        <w:rPr>
+          <w:rStyle w:val="Strong"/>
+        </w:rPr>
+        <w:t>Figure 1</w:t>
+      </w:r>
+      <w:r>
+        <w:br/>
+        <w:t>Framework for the Causes, Symptoms, and Countermeasures of Information Overload</w:t>
+      </w:r>
+    </w:p>
+    <w:p>
+      <w:pPr>
+        <w:jc w:val="center"/>
+        <w:rPr>
+          <w:sz w:val="24"/>
+          <w:szCs w:val="24"/>
+        </w:rPr>
+      </w:pPr>
+      <w:r>
+        <w:rPr>
+          <w:rStyle w:val="Emphasis"/>
+        </w:rPr>
+        <w:t>Note.</w:t>
+      </w:r>
+      <w:r>
+        <w:t xml:space="preserve"> Adapted from </w:t>
+      </w:r>
+      <w:r>
+        <w:rPr>
+          <w:rStyle w:val="Emphasis"/>
+        </w:rPr>
+        <w:t>“The Concept of Information Overload: A Review of Literature from Organization Science, Accounting, Marketing, MIS, and Related Disciplines”</w:t>
+      </w:r>
+      <w:r>
+        <w:t xml:space="preserve"> by M. J. Eppler &amp; J. </w:t>
+      </w:r>
+      <w:proofErr w:type="spellStart"/>
+      <w:r>
+        <w:t>Mengis</w:t>
+      </w:r>
+      <w:proofErr w:type="spellEnd"/>
+      <w:r>
+        <w:t xml:space="preserve">, 2004, </w:t>
+      </w:r>
+      <w:r>
+        <w:rPr>
+          <w:rStyle w:val="Emphasis"/>
+        </w:rPr>
+        <w:t>The Information Society, 20</w:t>
+      </w:r>
+      <w:r>
+        <w:t>(5), p. 326. Copyright 2004 by Taylor &amp; Franci</w:t>
+      </w:r>
+      <w:r>
+        <w:t>s</w:t>
+      </w:r>
+      <w:r>
+        <w:br/>
+      </w:r>
+    </w:p>
+    <w:p>
+      <w:pPr>
+        <w:rPr>
+          <w:sz w:val="24"/>
+          <w:szCs w:val="24"/>
+        </w:rPr>
+      </w:pPr>
+      <w:r>
+        <w:rPr>
+          <w:sz w:val="24"/>
+          <w:szCs w:val="24"/>
+        </w:rPr>
+        <w:t>Alongside this</w:t>
+      </w:r>
+      <w:r>
+        <w:rPr>
+          <w:sz w:val="24"/>
+          <w:szCs w:val="24"/>
+        </w:rPr>
+        <w:t>,</w:t>
+      </w:r>
+      <w:r>
+        <w:t xml:space="preserve"> </w:t>
+      </w:r>
+      <w:r>
+        <w:rPr>
+          <w:sz w:val="24"/>
+          <w:szCs w:val="24"/>
+        </w:rPr>
+        <w:t>reliance on automation is shifting how we allocate mental work</w:t>
+      </w:r>
+      <w:r>
+        <w:rPr>
+          <w:sz w:val="24"/>
+          <w:szCs w:val="24"/>
+        </w:rPr>
+        <w:t xml:space="preserve">. Tasks that were traditionally reliant on memory, reasoning, or navigation are increasingly transferred to digital systems, raising concerns of cognitive atrophy, over-reliance and blindly trusting </w:t>
+      </w:r>
+      <w:r>
+        <w:rPr>
+          <w:sz w:val="24"/>
+          <w:szCs w:val="24"/>
+        </w:rPr>
+        <w:t>fallible</w:t>
+      </w:r>
+      <w:r>
+        <w:rPr>
+          <w:sz w:val="24"/>
+          <w:szCs w:val="24"/>
+        </w:rPr>
+        <w:t xml:space="preserve"> algorithms </w:t>
+      </w:r>
+      <w:r>
+        <w:t>(Frontiers in Human Neuroscience, 2023)</w:t>
+      </w:r>
+      <w:r>
+        <w:t>.</w:t>
+      </w:r>
+      <w:r>
+        <w:t xml:space="preserve"> </w:t>
+      </w:r>
+      <w:r>
+        <w:t>Research links digital hyper-connectivity to attentional fragmentation, social comparison effects, and chronic stress responses.</w:t>
+      </w:r>
+      <w:r>
+        <w:t xml:space="preserve"> </w:t>
+      </w:r>
+      <w:r>
+        <w:t>(Frontiers in Psychology, 2023)</w:t>
+      </w:r>
+      <w:r>
+        <w:rPr>
+          <w:sz w:val="24"/>
+          <w:szCs w:val="24"/>
+        </w:rPr>
+        <w:t xml:space="preserve">. </w:t>
+      </w:r>
+    </w:p>
+    <w:p>
+      <w:pPr>
+        <w:rPr>
+          <w:sz w:val="24"/>
+          <w:szCs w:val="24"/>
+        </w:rPr>
+      </w:pPr>
+      <w:r>
+        <w:rPr>
+          <w:sz w:val="24"/>
+          <w:szCs w:val="24"/>
+        </w:rPr>
+        <w:t>The solution is not the eradication of the</w:t>
+      </w:r>
+      <w:r>
+        <w:rPr>
+          <w:sz w:val="24"/>
+          <w:szCs w:val="24"/>
+        </w:rPr>
+        <w:t>se</w:t>
+      </w:r>
+      <w:r>
+        <w:rPr>
+          <w:sz w:val="24"/>
+          <w:szCs w:val="24"/>
+        </w:rPr>
+        <w:t xml:space="preserve"> technologies. </w:t>
+      </w:r>
+      <w:r>
+        <w:rPr>
+          <w:sz w:val="24"/>
+          <w:szCs w:val="24"/>
+        </w:rPr>
+        <w:t>Abandoning one innovation</w:t>
+      </w:r>
+      <w:r>
+        <w:rPr>
+          <w:sz w:val="24"/>
+          <w:szCs w:val="24"/>
+        </w:rPr>
+        <w:t xml:space="preserve"> is </w:t>
+      </w:r>
+      <w:r>
+        <w:rPr>
+          <w:sz w:val="24"/>
+          <w:szCs w:val="24"/>
+        </w:rPr>
+        <w:t>not a viable strategy; historical patterns show that each innovation is quickly succeeded by another</w:t>
+      </w:r>
+      <w:r>
+        <w:rPr>
+          <w:sz w:val="24"/>
+          <w:szCs w:val="24"/>
+        </w:rPr>
+        <w:t>.</w:t>
+      </w:r>
+      <w:r>
+        <w:rPr>
+          <w:sz w:val="24"/>
+          <w:szCs w:val="24"/>
+        </w:rPr>
+        <w:t xml:space="preserve"> Instead, this</w:t>
+      </w:r>
+      <w:r>
+        <w:rPr>
+          <w:sz w:val="24"/>
+          <w:szCs w:val="24"/>
+        </w:rPr>
+        <w:t xml:space="preserve"> new landscape demands new tools and practices for understanding and intervention</w:t>
+      </w:r>
+      <w:r>
+        <w:rPr>
+          <w:sz w:val="24"/>
+          <w:szCs w:val="24"/>
+        </w:rPr>
+        <w:t xml:space="preserve">, </w:t>
+      </w:r>
+      <w:r>
+        <w:t>rather than avoidance.</w:t>
+      </w:r>
+      <w:r>
+        <w:rPr>
+          <w:sz w:val="24"/>
+          <w:szCs w:val="24"/>
+        </w:rPr>
+        <w:t xml:space="preserve"> </w:t>
+      </w:r>
+      <w:r>
+        <w:rPr>
+          <w:sz w:val="24"/>
+          <w:szCs w:val="24"/>
+        </w:rPr>
+        <w:t xml:space="preserve">Throughout this report, the brain is treated as the central domain where technology and humanity converge. </w:t>
+      </w:r>
+      <w:r>
+        <w:rPr>
+          <w:sz w:val="24"/>
+          <w:szCs w:val="24"/>
+        </w:rPr>
+        <w:t>T</w:t>
+      </w:r>
+      <w:r>
+        <w:rPr>
+          <w:sz w:val="24"/>
+          <w:szCs w:val="24"/>
+        </w:rPr>
+        <w:t xml:space="preserve">hree </w:t>
+      </w:r>
+      <w:r>
+        <w:rPr>
+          <w:sz w:val="24"/>
+          <w:szCs w:val="24"/>
+        </w:rPr>
+        <w:t>emerging approaches</w:t>
+      </w:r>
+      <w:r>
+        <w:rPr>
+          <w:sz w:val="24"/>
+          <w:szCs w:val="24"/>
+        </w:rPr>
+        <w:t xml:space="preserve"> are especially salient:</w:t>
+      </w:r>
+    </w:p>
+    <w:p>
+      <w:pPr>
+        <w:pStyle w:val="ListParagraph"/>
+        <w:numPr>
+          <w:ilvl w:val="0"/>
+          <w:numId w:val="2"/>
+        </w:numPr>
+        <w:rPr>
+          <w:sz w:val="24"/>
+          <w:szCs w:val="24"/>
+        </w:rPr>
+      </w:pPr>
+      <w:r>
+        <w:rPr>
+          <w:sz w:val="24"/>
+          <w:szCs w:val="24"/>
+        </w:rPr>
+        <w:t xml:space="preserve">Digital Phenotyping (DP): </w:t>
+      </w:r>
+    </w:p>
+    <w:p>
+      <w:pPr>
+        <w:pStyle w:val="ListParagraph"/>
+        <w:rPr>
+          <w:sz w:val="24"/>
+          <w:szCs w:val="24"/>
+          <w:highlight w:val="yellow"/>
+        </w:rPr>
+      </w:pPr>
+      <w:r>
+        <w:rPr>
+          <w:sz w:val="24"/>
+          <w:szCs w:val="24"/>
+        </w:rPr>
+        <w:t>T</w:t>
+      </w:r>
+      <w:r>
+        <w:rPr>
+          <w:sz w:val="24"/>
+          <w:szCs w:val="24"/>
+        </w:rPr>
+        <w:t>he practice of using data collected from digital devices such as</w:t>
+      </w:r>
+      <w:r>
+        <w:rPr>
+          <w:sz w:val="24"/>
+          <w:szCs w:val="24"/>
+        </w:rPr>
+        <w:t xml:space="preserve"> smartphones, wearables and sensors to </w:t>
+      </w:r>
+      <w:r>
+        <w:rPr>
+          <w:sz w:val="24"/>
+          <w:szCs w:val="24"/>
+        </w:rPr>
+        <w:t>derive behavioural and cognitive biomarkers in real time (Zhang et al., 2025; De La Fabián, 2023).</w:t>
+      </w:r>
+      <w:r>
+        <w:rPr>
+          <w:sz w:val="24"/>
+          <w:szCs w:val="24"/>
+        </w:rPr>
+        <w:t xml:space="preserve"> </w:t>
+      </w:r>
+    </w:p>
+    <w:p>
+      <w:pPr>
+        <w:pStyle w:val="ListParagraph"/>
+        <w:numPr>
+          <w:ilvl w:val="0"/>
+          <w:numId w:val="2"/>
+        </w:numPr>
+        <w:rPr>
+          <w:sz w:val="24"/>
+          <w:szCs w:val="24"/>
+        </w:rPr>
+      </w:pPr>
+      <w:r>
+        <w:rPr>
+          <w:sz w:val="24"/>
+          <w:szCs w:val="24"/>
+        </w:rPr>
+        <w:lastRenderedPageBreak/>
+        <w:t>Digital Therapeutics (DTx):</w:t>
+      </w:r>
+      <w:r>
+        <w:rPr>
+          <w:sz w:val="24"/>
+          <w:szCs w:val="24"/>
+        </w:rPr>
+        <w:t xml:space="preserve"> </w:t>
+      </w:r>
+    </w:p>
+    <w:p>
+      <w:pPr>
+        <w:pStyle w:val="ListParagraph"/>
+        <w:rPr>
+          <w:sz w:val="24"/>
+          <w:szCs w:val="24"/>
+        </w:rPr>
+      </w:pPr>
+      <w:r>
+        <w:rPr>
+          <w:sz w:val="24"/>
+          <w:szCs w:val="24"/>
+        </w:rPr>
+        <w:t>T</w:t>
+      </w:r>
+      <w:r>
+        <w:rPr>
+          <w:sz w:val="24"/>
+          <w:szCs w:val="24"/>
+        </w:rPr>
+        <w:t xml:space="preserve">his is the integration of clinically validated software applications that </w:t>
+      </w:r>
+      <w:r>
+        <w:rPr>
+          <w:sz w:val="24"/>
+          <w:szCs w:val="24"/>
+        </w:rPr>
+        <w:t>address</w:t>
+      </w:r>
+      <w:r>
+        <w:rPr>
+          <w:sz w:val="24"/>
+          <w:szCs w:val="24"/>
+        </w:rPr>
+        <w:t xml:space="preserve"> mental health, cognitive disorders</w:t>
+      </w:r>
+      <w:r>
+        <w:rPr>
+          <w:sz w:val="24"/>
+          <w:szCs w:val="24"/>
+        </w:rPr>
+        <w:t>,</w:t>
+      </w:r>
+      <w:r>
+        <w:rPr>
+          <w:sz w:val="24"/>
+          <w:szCs w:val="24"/>
+        </w:rPr>
+        <w:t xml:space="preserve"> or symptom </w:t>
+      </w:r>
+      <w:r>
+        <w:rPr>
+          <w:sz w:val="24"/>
+          <w:szCs w:val="24"/>
+        </w:rPr>
+        <w:t>management</w:t>
+      </w:r>
+      <w:r>
+        <w:rPr>
+          <w:sz w:val="24"/>
+          <w:szCs w:val="24"/>
+        </w:rPr>
+        <w:t xml:space="preserve">. </w:t>
+      </w:r>
+      <w:r>
+        <w:rPr>
+          <w:sz w:val="24"/>
+          <w:szCs w:val="24"/>
+        </w:rPr>
+        <w:t>Unlike wellness apps,</w:t>
+      </w:r>
+      <w:r>
+        <w:rPr>
+          <w:sz w:val="24"/>
+          <w:szCs w:val="24"/>
+        </w:rPr>
+        <w:t xml:space="preserve"> </w:t>
+      </w:r>
+      <w:r>
+        <w:rPr>
+          <w:sz w:val="24"/>
+          <w:szCs w:val="24"/>
+        </w:rPr>
+        <w:t>DTx</w:t>
+      </w:r>
+      <w:r>
+        <w:rPr>
+          <w:sz w:val="24"/>
+          <w:szCs w:val="24"/>
+        </w:rPr>
+        <w:t xml:space="preserve"> embed evidence-based protocols, adaptive algorithms, and user feedback loops</w:t>
+      </w:r>
+      <w:r>
+        <w:rPr>
+          <w:sz w:val="24"/>
+          <w:szCs w:val="24"/>
+        </w:rPr>
+        <w:t xml:space="preserve"> (</w:t>
+      </w:r>
+      <w:r>
+        <w:t>DTA</w:t>
+      </w:r>
+      <w:r>
+        <w:t xml:space="preserve">, </w:t>
+      </w:r>
+      <w:r>
+        <w:t>2019</w:t>
+      </w:r>
+      <w:r>
+        <w:t>; PMC, 2023</w:t>
+      </w:r>
+      <w:r>
+        <w:t>)</w:t>
+      </w:r>
+      <w:r>
+        <w:rPr>
+          <w:sz w:val="24"/>
+          <w:szCs w:val="24"/>
+        </w:rPr>
+        <w:t>.</w:t>
+      </w:r>
+    </w:p>
+    <w:p>
+      <w:pPr>
+        <w:pStyle w:val="ListParagraph"/>
+        <w:numPr>
+          <w:ilvl w:val="0"/>
+          <w:numId w:val="2"/>
+        </w:numPr>
+        <w:rPr>
+          <w:sz w:val="24"/>
+          <w:szCs w:val="24"/>
+        </w:rPr>
+      </w:pPr>
+      <w:r>
+        <w:rPr>
+          <w:sz w:val="24"/>
+          <w:szCs w:val="24"/>
+        </w:rPr>
+        <w:t>Neurotechnology:</w:t>
+      </w:r>
+    </w:p>
+    <w:p>
+      <w:pPr>
+        <w:pStyle w:val="ListParagraph"/>
+        <w:rPr>
+          <w:sz w:val="24"/>
+          <w:szCs w:val="24"/>
+        </w:rPr>
+      </w:pPr>
+      <w:r>
+        <w:rPr>
+          <w:sz w:val="24"/>
+          <w:szCs w:val="24"/>
+        </w:rPr>
+        <w:t xml:space="preserve">Technology </w:t>
+      </w:r>
+      <w:r>
+        <w:rPr>
+          <w:sz w:val="24"/>
+          <w:szCs w:val="24"/>
+        </w:rPr>
+        <w:t>that interacts with the central or peripheral nervous system</w:t>
+      </w:r>
+      <w:r>
+        <w:rPr>
+          <w:sz w:val="24"/>
+          <w:szCs w:val="24"/>
+        </w:rPr>
+        <w:t>,</w:t>
+      </w:r>
+      <w:r>
+        <w:rPr>
+          <w:sz w:val="24"/>
+          <w:szCs w:val="24"/>
+        </w:rPr>
+        <w:t xml:space="preserve"> includ</w:t>
+      </w:r>
+      <w:r>
+        <w:rPr>
+          <w:sz w:val="24"/>
+          <w:szCs w:val="24"/>
+        </w:rPr>
+        <w:t>ing</w:t>
+      </w:r>
+      <w:r>
+        <w:rPr>
+          <w:sz w:val="24"/>
+          <w:szCs w:val="24"/>
+        </w:rPr>
+        <w:t xml:space="preserve"> the brain, spinal cord and nerves, to monitor and augment its function.</w:t>
+      </w:r>
+    </w:p>
+    <w:p>
+      <w:r>
+        <w:rPr>
+          <w:sz w:val="24"/>
+          <w:szCs w:val="24"/>
+        </w:rPr>
+        <w:t>These interlinked concepts present a digital shift</w:t>
+      </w:r>
+      <w:r>
+        <w:rPr>
+          <w:sz w:val="24"/>
+          <w:szCs w:val="24"/>
+        </w:rPr>
+        <w:t>.</w:t>
+      </w:r>
+      <w:r>
+        <w:rPr>
+          <w:sz w:val="24"/>
+          <w:szCs w:val="24"/>
+        </w:rPr>
+        <w:t xml:space="preserve"> </w:t>
+      </w:r>
+      <w:r>
+        <w:rPr>
+          <w:sz w:val="24"/>
+          <w:szCs w:val="24"/>
+        </w:rPr>
+        <w:t xml:space="preserve">They promise </w:t>
+      </w:r>
+      <w:r>
+        <w:rPr>
+          <w:sz w:val="24"/>
+          <w:szCs w:val="24"/>
+        </w:rPr>
+        <w:t>enhan</w:t>
+      </w:r>
+      <w:r>
+        <w:rPr>
+          <w:sz w:val="24"/>
+          <w:szCs w:val="24"/>
+        </w:rPr>
+        <w:t>cement in</w:t>
+      </w:r>
+      <w:r>
+        <w:rPr>
+          <w:sz w:val="24"/>
+          <w:szCs w:val="24"/>
+        </w:rPr>
+        <w:t xml:space="preserve"> memory, attention, learning, mood regulation, and resilience</w:t>
+      </w:r>
+      <w:r>
+        <w:rPr>
+          <w:sz w:val="24"/>
+          <w:szCs w:val="24"/>
+        </w:rPr>
+        <w:t xml:space="preserve"> against </w:t>
+      </w:r>
+      <w:r>
+        <w:t>neurodegenerative conditions</w:t>
+      </w:r>
+      <w:r>
+        <w:t xml:space="preserve">, yet </w:t>
+      </w:r>
+      <w:r>
+        <w:t>they also introduce risks</w:t>
+      </w:r>
+      <w:r>
+        <w:t>:</w:t>
+      </w:r>
+      <w:r>
+        <w:t xml:space="preserve">  </w:t>
+      </w:r>
+      <w:r>
+        <w:t>data misuse, unequal access, compromised cognitive autonomy, and unresolved ethical questions around privacy and fairness. Such issues cannot be side-lined; they require robust policy and regulatory frameworks.</w:t>
+      </w:r>
+    </w:p>
+    <w:p>
+      <w:r>
+        <w:t>The relevance is global and urgent</w:t>
+      </w:r>
+      <w:r>
+        <w:t xml:space="preserve">. </w:t>
+      </w:r>
+      <w:r>
+        <w:t>Framing these technologies against the UN Sustainable Development Goals (SDGs) highlights their societal relevance</w:t>
+      </w:r>
+      <w:r>
+        <w:t xml:space="preserve"> (</w:t>
+      </w:r>
+      <w:r>
+        <w:t>United Nations</w:t>
+      </w:r>
+      <w:r>
+        <w:t xml:space="preserve">, </w:t>
+      </w:r>
+      <w:r>
+        <w:t>2015)</w:t>
+      </w:r>
+      <w:r>
+        <w:t>.</w:t>
+      </w:r>
+      <w:r>
+        <w:t xml:space="preserve"> </w:t>
+      </w:r>
+      <w:r>
+        <w:t>Innovations in brain technology resonates with:</w:t>
+      </w:r>
+    </w:p>
+    <w:p>
+      <w:pPr>
+        <w:pStyle w:val="ListParagraph"/>
+        <w:numPr>
+          <w:ilvl w:val="0"/>
+          <w:numId w:val="3"/>
+        </w:numPr>
+        <w:rPr>
+          <w:sz w:val="24"/>
+          <w:szCs w:val="24"/>
+        </w:rPr>
+      </w:pPr>
+      <w:r>
+        <w:t>SDG 3: Good Health and Well-Being</w:t>
+      </w:r>
+    </w:p>
+    <w:p>
+      <w:pPr>
+        <w:pStyle w:val="ListParagraph"/>
+        <w:ind w:left="765"/>
+        <w:rPr>
+          <w:sz w:val="24"/>
+          <w:szCs w:val="24"/>
+        </w:rPr>
+      </w:pPr>
+      <w:r>
+        <w:rPr>
+          <w:sz w:val="24"/>
+          <w:szCs w:val="24"/>
+        </w:rPr>
+        <w:t>Through proactive mental health and brain monitoring.</w:t>
+      </w:r>
+    </w:p>
+    <w:p>
+      <w:pPr>
+        <w:pStyle w:val="ListParagraph"/>
+        <w:numPr>
+          <w:ilvl w:val="0"/>
+          <w:numId w:val="3"/>
+        </w:numPr>
+        <w:rPr>
+          <w:sz w:val="24"/>
+          <w:szCs w:val="24"/>
+        </w:rPr>
+      </w:pPr>
+      <w:r>
+        <w:t>SDG 4: Quality Education</w:t>
+      </w:r>
+    </w:p>
+    <w:p>
+      <w:pPr>
+        <w:pStyle w:val="ListParagraph"/>
+        <w:ind w:left="765"/>
+        <w:rPr>
+          <w:sz w:val="24"/>
+          <w:szCs w:val="24"/>
+        </w:rPr>
+      </w:pPr>
+      <w:r>
+        <w:t xml:space="preserve">Curated personalised </w:t>
+      </w:r>
+      <w:r>
+        <w:t>cognitive tools and adaptive learning.</w:t>
+      </w:r>
+    </w:p>
+    <w:p>
+      <w:pPr>
+        <w:pStyle w:val="ListParagraph"/>
+        <w:numPr>
+          <w:ilvl w:val="0"/>
+          <w:numId w:val="3"/>
+        </w:numPr>
+        <w:rPr>
+          <w:sz w:val="24"/>
+          <w:szCs w:val="24"/>
+        </w:rPr>
+      </w:pPr>
+      <w:r>
+        <w:t>SDG 9: Industry, Innovation, and Infrastructure</w:t>
+      </w:r>
+    </w:p>
+    <w:p>
+      <w:pPr>
+        <w:pStyle w:val="ListParagraph"/>
+        <w:ind w:left="765"/>
+      </w:pPr>
+      <w:r>
+        <w:t xml:space="preserve">By </w:t>
+      </w:r>
+      <w:r>
+        <w:t>enabling</w:t>
+      </w:r>
+      <w:r>
+        <w:t xml:space="preserve"> responsible neurotech development.</w:t>
+      </w:r>
+    </w:p>
+    <w:p>
+      <w:pPr>
+        <w:rPr>
+          <w:sz w:val="24"/>
+          <w:szCs w:val="24"/>
+        </w:rPr>
+      </w:pPr>
+      <w:r>
+        <w:rPr>
+          <w:sz w:val="24"/>
+          <w:szCs w:val="24"/>
+        </w:rPr>
+        <w:t>Addressing inter</w:t>
+      </w:r>
+      <w:r>
+        <w:rPr>
+          <w:sz w:val="24"/>
+          <w:szCs w:val="24"/>
+        </w:rPr>
+        <w:t>connection between technology and the human brain</w:t>
+      </w:r>
+      <w:r>
+        <w:rPr>
+          <w:sz w:val="24"/>
+          <w:szCs w:val="24"/>
+        </w:rPr>
+        <w:t xml:space="preserve"> is</w:t>
+      </w:r>
+      <w:r>
+        <w:rPr>
+          <w:sz w:val="24"/>
+          <w:szCs w:val="24"/>
+        </w:rPr>
+        <w:t xml:space="preserve"> therefore not optional, it is</w:t>
+      </w:r>
+      <w:r>
+        <w:rPr>
+          <w:sz w:val="24"/>
+          <w:szCs w:val="24"/>
+        </w:rPr>
+        <w:t xml:space="preserve"> foundational to sustainable human flourishing in the digital age.</w:t>
+      </w:r>
+      <w:r>
+        <w:rPr>
+          <w:sz w:val="24"/>
+          <w:szCs w:val="24"/>
+        </w:rPr>
+        <w:t xml:space="preserve"> </w:t>
+      </w:r>
+      <w:r>
+        <w:rPr>
+          <w:sz w:val="24"/>
+          <w:szCs w:val="24"/>
+        </w:rPr>
+        <w:t>Thus, the purpose of this report is t</w:t>
+      </w:r>
+      <w:r>
+        <w:rPr>
+          <w:sz w:val="24"/>
+          <w:szCs w:val="24"/>
+        </w:rPr>
+        <w:t>hreefold</w:t>
+      </w:r>
+      <w:r>
+        <w:rPr>
+          <w:sz w:val="24"/>
+          <w:szCs w:val="24"/>
+        </w:rPr>
+        <w:t>:</w:t>
+      </w:r>
+    </w:p>
+    <w:p>
+      <w:pPr>
+        <w:pStyle w:val="ListParagraph"/>
+        <w:numPr>
+          <w:ilvl w:val="0"/>
+          <w:numId w:val="4"/>
+        </w:numPr>
+        <w:rPr>
+          <w:sz w:val="24"/>
+          <w:szCs w:val="24"/>
+        </w:rPr>
+      </w:pPr>
+      <w:r>
+        <w:rPr>
+          <w:sz w:val="24"/>
+          <w:szCs w:val="24"/>
+        </w:rPr>
+        <w:t>To map the historical, theoretical, and technical foundations underlying the convergence of technology and the brain.</w:t>
+      </w:r>
+    </w:p>
+    <w:p>
+      <w:pPr>
+        <w:pStyle w:val="ListParagraph"/>
+        <w:numPr>
+          <w:ilvl w:val="0"/>
+          <w:numId w:val="4"/>
+        </w:numPr>
+        <w:rPr>
+          <w:sz w:val="24"/>
+          <w:szCs w:val="24"/>
+        </w:rPr>
+      </w:pPr>
+      <w:r>
+        <w:rPr>
+          <w:sz w:val="24"/>
+          <w:szCs w:val="24"/>
+        </w:rPr>
+        <w:t>Critically</w:t>
+      </w:r>
+      <w:r>
+        <w:rPr>
+          <w:sz w:val="24"/>
+          <w:szCs w:val="24"/>
+        </w:rPr>
+        <w:t xml:space="preserve"> analyse current applications, use cases, ethical tensions, and growth prospects of Digital Phenotyping, Digital Therapeutics, and Neurotechnology</w:t>
+      </w:r>
+      <w:r>
+        <w:rPr>
+          <w:sz w:val="24"/>
+          <w:szCs w:val="24"/>
+        </w:rPr>
+        <w:t>.</w:t>
+      </w:r>
+    </w:p>
+    <w:p>
+      <w:pPr>
+        <w:pStyle w:val="ListParagraph"/>
+        <w:numPr>
+          <w:ilvl w:val="0"/>
+          <w:numId w:val="4"/>
+        </w:numPr>
+        <w:ind w:left="765"/>
+        <w:rPr>
+          <w:sz w:val="24"/>
+          <w:szCs w:val="24"/>
+        </w:rPr>
+      </w:pPr>
+      <w:r>
+        <w:rPr>
+          <w:sz w:val="24"/>
+          <w:szCs w:val="24"/>
+        </w:rPr>
+        <w:t>To propose a hypothetical integrated system that leverages these emerging technologies to support cognitive resilience, emotional well-being, and adaptive learning</w:t>
+      </w:r>
+      <w:r>
+        <w:rPr>
+          <w:sz w:val="24"/>
+          <w:szCs w:val="24"/>
+        </w:rPr>
+        <w:t xml:space="preserve">, </w:t>
+      </w:r>
+      <w:r>
+        <w:rPr>
+          <w:sz w:val="24"/>
+          <w:szCs w:val="24"/>
+        </w:rPr>
+        <w:t>while contrasting this with conventional approaches to highlight unique contributions and risks.</w:t>
+      </w:r>
+    </w:p>
+    <w:p>
+      <w:pPr>
+        <w:rPr>
+          <w:sz w:val="24"/>
+          <w:szCs w:val="24"/>
+        </w:rPr>
+      </w:pPr>
+      <w:r>
+        <w:rPr>
+          <w:sz w:val="24"/>
+          <w:szCs w:val="24"/>
+        </w:rPr>
+        <w:t xml:space="preserve"> </w:t>
+      </w:r>
       <w:r>
         <w:rPr>
           <w:sz w:val="24"/>
@@ -2161,28 +3709,6 @@
     </w:p>
     <w:p>
       <w:pPr>
-        <w:rPr>
-          <w:sz w:val="24"/>
-          <w:szCs w:val="24"/>
-        </w:rPr>
-      </w:pPr>
-      <w:r>
-        <w:rPr>
-          <w:sz w:val="24"/>
-          <w:szCs w:val="24"/>
-        </w:rPr>
-        <w:t>An academic analysis of the chosen technology</w:t>
-      </w:r>
-      <w:r>
-        <w:rPr>
-          <w:sz w:val="24"/>
-          <w:szCs w:val="24"/>
-        </w:rPr>
-        <w:t>. I often try follow an academic tone while maintaining connection with the reader. The current text here is informal as these are just notes.</w:t>
-      </w:r>
-    </w:p>
-    <w:p>
-      <w:pPr>
         <w:pStyle w:val="Heading2"/>
       </w:pPr>
       <w:bookmarkStart w:id="1" w:name="_Toc210408330"/>
@@ -2193,21 +3719,6 @@
     </w:p>
     <w:p>
       <w:pPr>
-        <w:rPr>
-          <w:sz w:val="24"/>
-          <w:szCs w:val="24"/>
-        </w:rPr>
-      </w:pPr>
-      <w:r>
-        <w:rPr>
-          <w:sz w:val="24"/>
-          <w:szCs w:val="24"/>
-        </w:rPr>
-        <w:t>What was it like then.</w:t>
-      </w:r>
-    </w:p>
-    <w:p>
-      <w:pPr>
         <w:pStyle w:val="Heading2"/>
       </w:pPr>
       <w:bookmarkStart w:id="2" w:name="_Toc210408331"/>
@@ -2223,13 +3734,6 @@
           <w:szCs w:val="24"/>
         </w:rPr>
       </w:pPr>
-      <w:r>
-        <w:rPr>
-          <w:sz w:val="24"/>
-          <w:szCs w:val="24"/>
-        </w:rPr>
-        <w:t>What is it like now.</w:t>
-      </w:r>
     </w:p>
     <w:p>
       <w:pPr>
@@ -2253,8 +3757,17 @@
           <w:sz w:val="24"/>
           <w:szCs w:val="24"/>
         </w:rPr>
-        <w:t>What could it be like.</w:t>
-      </w:r>
+        <w:t xml:space="preserve">What could it be </w:t>
+      </w:r>
+      <w:proofErr w:type="gramStart"/>
+      <w:r>
+        <w:rPr>
+          <w:sz w:val="24"/>
+          <w:szCs w:val="24"/>
+        </w:rPr>
+        <w:t>like.</w:t>
+      </w:r>
+      <w:proofErr w:type="gramEnd"/>
     </w:p>
     <w:p>
       <w:r>
@@ -2314,7 +3827,7 @@
                     <pic:cNvPicPr/>
                   </pic:nvPicPr>
                   <pic:blipFill>
-                    <a:blip r:embed="rId9">
+                    <a:blip r:embed="rId10">
                       <a:extLst>
                         <a:ext uri="{28A0092B-C50C-407E-A947-70E740481C1C}">
                           <a14:useLocalDpi xmlns:a14="http://schemas.microsoft.com/office/drawing/2010/main" val="0"/>
@@ -2459,471 +3972,467 @@
       </w:pPr>
       <w:bookmarkStart w:id="5" w:name="_Toc210408334"/>
       <w:r>
+        <w:t>Discussion &amp; Analysis</w:t>
+      </w:r>
+      <w:bookmarkEnd w:id="5"/>
+    </w:p>
+    <w:p/>
+    <w:p>
+      <w:pPr>
+        <w:pStyle w:val="Heading2"/>
+      </w:pPr>
+      <w:bookmarkStart w:id="6" w:name="_Toc210408335"/>
+      <w:r>
         <w:lastRenderedPageBreak/>
-        <w:t>Discussion &amp; Analysis</w:t>
-      </w:r>
-      <w:bookmarkEnd w:id="5"/>
-    </w:p>
-    <w:p>
-      <w:pPr>
-        <w:rPr>
-          <w:sz w:val="24"/>
-          <w:szCs w:val="24"/>
-        </w:rPr>
-      </w:pPr>
-      <w:r>
-        <w:rPr>
-          <w:sz w:val="24"/>
-          <w:szCs w:val="24"/>
-        </w:rPr>
-        <w:t xml:space="preserve">According to </w:t>
-      </w:r>
-      <w:r>
-        <w:rPr>
-          <w:b/>
-          <w:sz w:val="24"/>
-          <w:szCs w:val="24"/>
-        </w:rPr>
-        <w:t>Figure 1</w:t>
-      </w:r>
-      <w:r>
-        <w:rPr>
-          <w:sz w:val="24"/>
-          <w:szCs w:val="24"/>
-        </w:rPr>
-        <w:t>, t</w:t>
-      </w:r>
-      <w:r>
-        <w:rPr>
-          <w:sz w:val="24"/>
-          <w:szCs w:val="24"/>
-        </w:rPr>
-        <w:t>he last decade has been dominated by the rapid acceleration of Artificial Intelligence</w:t>
-      </w:r>
-      <w:r>
-        <w:rPr>
-          <w:sz w:val="24"/>
-          <w:szCs w:val="24"/>
-        </w:rPr>
-        <w:t xml:space="preserve">. </w:t>
-      </w:r>
-      <w:r>
-        <w:rPr>
-          <w:sz w:val="24"/>
-          <w:szCs w:val="24"/>
-        </w:rPr>
-        <w:t xml:space="preserve"> </w:t>
-      </w:r>
-      <w:r>
-        <w:rPr>
-          <w:sz w:val="24"/>
-          <w:szCs w:val="24"/>
-        </w:rPr>
-        <w:t>AI has</w:t>
-      </w:r>
-      <w:r>
-        <w:rPr>
-          <w:sz w:val="24"/>
-          <w:szCs w:val="24"/>
-        </w:rPr>
-        <w:t xml:space="preserve"> outpac</w:t>
-      </w:r>
-      <w:r>
-        <w:rPr>
-          <w:sz w:val="24"/>
-          <w:szCs w:val="24"/>
-        </w:rPr>
-        <w:t>ed</w:t>
-      </w:r>
-      <w:r>
-        <w:rPr>
-          <w:sz w:val="24"/>
-          <w:szCs w:val="24"/>
-        </w:rPr>
-        <w:t xml:space="preserve"> other technological fields in terms of market impact (McKinsey &amp; Company, 2025).</w:t>
-      </w:r>
-      <w:r>
-        <w:rPr>
-          <w:sz w:val="24"/>
-          <w:szCs w:val="24"/>
-        </w:rPr>
-        <w:t xml:space="preserve"> The graph on the Top Global Technology trends demonstrates how AI has:</w:t>
-      </w:r>
-    </w:p>
-    <w:p>
-      <w:pPr>
-        <w:pStyle w:val="ListParagraph"/>
-        <w:numPr>
-          <w:ilvl w:val="0"/>
-          <w:numId w:val="1"/>
-        </w:numPr>
-        <w:rPr>
-          <w:sz w:val="24"/>
-          <w:szCs w:val="24"/>
-        </w:rPr>
-      </w:pPr>
-      <w:r>
-        <w:rPr>
-          <w:b/>
-          <w:sz w:val="24"/>
-          <w:szCs w:val="24"/>
-        </w:rPr>
-        <w:t>Overwhelming Dominance</w:t>
-      </w:r>
-      <w:r>
-        <w:rPr>
-          <w:sz w:val="24"/>
-          <w:szCs w:val="24"/>
-        </w:rPr>
-        <w:t>: Artificial Intelligence (AI) and Generative AI register the highest Estimated Impact Score (95/100), clearly positioning it as the most significant and transformative technology trend of the 2015–2025 decade.</w:t>
-      </w:r>
-    </w:p>
-    <w:p>
-      <w:pPr>
-        <w:pStyle w:val="ListParagraph"/>
-        <w:numPr>
-          <w:ilvl w:val="0"/>
-          <w:numId w:val="1"/>
-        </w:numPr>
-        <w:rPr>
-          <w:sz w:val="24"/>
-          <w:szCs w:val="24"/>
-        </w:rPr>
-      </w:pPr>
-      <w:r>
-        <w:rPr>
-          <w:b/>
-          <w:sz w:val="24"/>
-          <w:szCs w:val="24"/>
-        </w:rPr>
-        <w:t xml:space="preserve">Enabler of Other Trends: </w:t>
-      </w:r>
-      <w:r>
-        <w:rPr>
-          <w:sz w:val="24"/>
-          <w:szCs w:val="24"/>
-        </w:rPr>
-        <w:t>AI's high score is reinforced by its direct relationship with other high-impact trends, as its functionality is dependent on and improves through Cloud Computing (90) and the massive data streams provided by the Internet of Things (IoT) (85).</w:t>
-      </w:r>
-    </w:p>
-    <w:p>
-      <w:pPr>
-        <w:pStyle w:val="ListParagraph"/>
-        <w:numPr>
-          <w:ilvl w:val="0"/>
-          <w:numId w:val="1"/>
-        </w:numPr>
-        <w:rPr>
-          <w:sz w:val="24"/>
-          <w:szCs w:val="24"/>
-        </w:rPr>
-      </w:pPr>
-      <w:r>
-        <w:rPr>
-          <w:b/>
-          <w:sz w:val="24"/>
-          <w:szCs w:val="24"/>
-        </w:rPr>
-        <w:t>Recent Acceleration:</w:t>
-      </w:r>
-      <w:r>
-        <w:rPr>
-          <w:sz w:val="24"/>
-          <w:szCs w:val="24"/>
-        </w:rPr>
-        <w:t xml:space="preserve"> While AI has been a trend for years, its recent surge, particularly the rise of Generative AI (since late 2022), is a critical factor in its peak score, driving unparalleled investment and rapid enterprise adoption.</w:t>
-      </w:r>
-    </w:p>
-    <w:p>
-      <w:pPr>
-        <w:pStyle w:val="ListParagraph"/>
-        <w:numPr>
-          <w:ilvl w:val="0"/>
-          <w:numId w:val="1"/>
-        </w:numPr>
-        <w:rPr>
-          <w:sz w:val="24"/>
-          <w:szCs w:val="24"/>
-        </w:rPr>
-      </w:pPr>
-      <w:r>
-        <w:rPr>
-          <w:b/>
-          <w:sz w:val="24"/>
-          <w:szCs w:val="24"/>
-        </w:rPr>
-        <w:t xml:space="preserve">Gap Analysis: </w:t>
-      </w:r>
-      <w:r>
-        <w:rPr>
-          <w:sz w:val="24"/>
-          <w:szCs w:val="24"/>
-        </w:rPr>
-        <w:t>The score of 95 for AI shows a notable impact gap of 17 points over the next tier of highly visual/interactive technologies, such as Extended Reality (XR/AR/VR) (78), indicating a prioritization of foundational, data-processing systems over pure user-interface technologies in the decade's overall impact.</w:t>
-      </w:r>
-    </w:p>
-    <w:p>
-      <w:pPr>
-        <w:pStyle w:val="ListParagraph"/>
-        <w:numPr>
-          <w:ilvl w:val="0"/>
-          <w:numId w:val="1"/>
-        </w:numPr>
-        <w:rPr>
-          <w:sz w:val="24"/>
-          <w:szCs w:val="24"/>
-        </w:rPr>
-      </w:pPr>
-      <w:r>
-        <w:rPr>
-          <w:b/>
-          <w:sz w:val="24"/>
-          <w:szCs w:val="24"/>
-        </w:rPr>
-        <w:t>Long-Term Disruption:</w:t>
-      </w:r>
-      <w:r>
-        <w:rPr>
-          <w:sz w:val="24"/>
-          <w:szCs w:val="24"/>
-        </w:rPr>
-        <w:t xml:space="preserve"> The high impact score suggests that AI has transitioned from a niche development to a foundational layer across multiple industries, affecting everything from logistics and manufacturing (often overlapping with Autonomous Systems) to consumer service and creative production.</w:t>
+        <w:t>Technical Foundations</w:t>
+      </w:r>
+      <w:bookmarkEnd w:id="6"/>
+    </w:p>
+    <w:p>
+      <w:r>
+        <w:t>The technical aspects of the emerging technology</w:t>
+      </w:r>
+      <w:r>
+        <w:t xml:space="preserve">. How I would reference a book: </w:t>
+      </w:r>
+      <w:r>
+        <w:t>Research has shown that market disruption is inevitable (Chang, 2024).</w:t>
+      </w:r>
+    </w:p>
+    <w:p>
+      <w:r>
+        <w:t>How I would cite a digital document(pdf): The latest economic forecasts suggest moderate growth (Global Trade Alliance, 2025).</w:t>
+      </w:r>
+    </w:p>
+    <w:p>
+      <w:pPr>
+        <w:pStyle w:val="Heading2"/>
+      </w:pPr>
+      <w:bookmarkStart w:id="7" w:name="_Toc210408336"/>
+      <w:r>
+        <w:t>Industry Adoption</w:t>
+      </w:r>
+      <w:bookmarkEnd w:id="7"/>
+    </w:p>
+    <w:p>
+      <w:pPr>
+        <w:pStyle w:val="Heading1"/>
+      </w:pPr>
+      <w:bookmarkStart w:id="8" w:name="_Toc210408337"/>
+      <w:r>
+        <w:t>Applications &amp; Case Studies</w:t>
+      </w:r>
+      <w:bookmarkEnd w:id="8"/>
+    </w:p>
+    <w:p>
+      <w:pPr>
+        <w:pStyle w:val="Heading1"/>
+      </w:pPr>
+      <w:bookmarkStart w:id="9" w:name="_Toc210408338"/>
+      <w:r>
+        <w:t>Challenges &amp; Limitations</w:t>
+      </w:r>
+      <w:bookmarkEnd w:id="9"/>
+    </w:p>
+    <w:p>
+      <w:pPr>
+        <w:pStyle w:val="Heading1"/>
+      </w:pPr>
+      <w:bookmarkStart w:id="10" w:name="_Toc210408339"/>
+      <w:r>
+        <w:t>Recommendations</w:t>
+      </w:r>
+      <w:bookmarkEnd w:id="10"/>
+    </w:p>
+    <w:p>
+      <w:pPr>
+        <w:pStyle w:val="Heading1"/>
+      </w:pPr>
+      <w:bookmarkStart w:id="11" w:name="_Toc210408340"/>
+      <w:r>
+        <w:t>Conclusion</w:t>
+      </w:r>
+      <w:bookmarkEnd w:id="11"/>
+    </w:p>
+    <w:p>
+      <w:r>
+        <w:br w:type="page"/>
       </w:r>
     </w:p>
     <w:p/>
     <w:p>
       <w:pPr>
-        <w:pStyle w:val="Heading2"/>
-      </w:pPr>
-      <w:bookmarkStart w:id="6" w:name="_Toc210408335"/>
-      <w:r>
-        <w:t>Technical Foundations</w:t>
-      </w:r>
-      <w:bookmarkEnd w:id="6"/>
-    </w:p>
-    <w:p>
-      <w:r>
-        <w:t>The technical aspects of the emerging technology</w:t>
-      </w:r>
-      <w:r>
-        <w:t xml:space="preserve">. How I would reference a book: </w:t>
-      </w:r>
-      <w:r>
-        <w:t>Research has shown that market disruption is inevitable (Chang, 2024).</w:t>
-      </w:r>
-    </w:p>
-    <w:p>
-      <w:r>
-        <w:t>How I would cite a digital document(pdf): The latest economic forecasts suggest moderate growth (Global Trade Alliance, 2025).</w:t>
-      </w:r>
-    </w:p>
-    <w:p>
-      <w:pPr>
-        <w:pStyle w:val="Heading2"/>
-      </w:pPr>
-      <w:bookmarkStart w:id="7" w:name="_Toc210408336"/>
-      <w:r>
-        <w:t>Industry Adoption</w:t>
-      </w:r>
-      <w:bookmarkEnd w:id="7"/>
-    </w:p>
-    <w:p>
-      <w:pPr>
         <w:pStyle w:val="Heading1"/>
       </w:pPr>
-      <w:bookmarkStart w:id="8" w:name="_Toc210408337"/>
-      <w:r>
-        <w:t>Applications &amp; Case Studies</w:t>
-      </w:r>
-      <w:bookmarkEnd w:id="8"/>
-    </w:p>
+      <w:bookmarkStart w:id="12" w:name="_Toc210408341"/>
+      <w:r>
+        <w:t>References</w:t>
+      </w:r>
+      <w:bookmarkEnd w:id="12"/>
+    </w:p>
+    <w:p>
+      <w:pPr>
+        <w:rPr>
+          <w:sz w:val="24"/>
+          <w:szCs w:val="24"/>
+        </w:rPr>
+      </w:pPr>
+      <w:r>
+        <w:rPr>
+          <w:sz w:val="24"/>
+          <w:szCs w:val="24"/>
+        </w:rPr>
+        <w:t xml:space="preserve">Arnold, M., </w:t>
+      </w:r>
+      <w:proofErr w:type="spellStart"/>
+      <w:r>
+        <w:rPr>
+          <w:sz w:val="24"/>
+          <w:szCs w:val="24"/>
+        </w:rPr>
+        <w:t>Goldschmitt</w:t>
+      </w:r>
+      <w:proofErr w:type="spellEnd"/>
+      <w:r>
+        <w:rPr>
+          <w:sz w:val="24"/>
+          <w:szCs w:val="24"/>
+        </w:rPr>
+        <w:t xml:space="preserve">, M., &amp; </w:t>
+      </w:r>
+      <w:proofErr w:type="spellStart"/>
+      <w:r>
+        <w:rPr>
+          <w:sz w:val="24"/>
+          <w:szCs w:val="24"/>
+        </w:rPr>
+        <w:t>Rigotti</w:t>
+      </w:r>
+      <w:proofErr w:type="spellEnd"/>
+      <w:r>
+        <w:rPr>
+          <w:sz w:val="24"/>
+          <w:szCs w:val="24"/>
+        </w:rPr>
+        <w:t>, T. (2023). Dealing with information overload: A comprehensive review. Frontiers in Psychology, 14, Article 1122200. https://doi.org/10.3389/fpsyg.2023.1122200</w:t>
+      </w:r>
+    </w:p>
+    <w:p>
+      <w:pPr>
+        <w:rPr>
+          <w:sz w:val="24"/>
+          <w:szCs w:val="24"/>
+        </w:rPr>
+      </w:pPr>
+      <w:r>
+        <w:rPr>
+          <w:sz w:val="24"/>
+          <w:szCs w:val="24"/>
+        </w:rPr>
+        <w:t>De la Fabián, R., Jiménez-Molina, Á., &amp; Pizarro Obaid, F. (2023). A critical analysis of digital phenotyping and the neuro-digital complex in psychiatry. Big Data &amp; Society. https://doi.org/10.1177/20539517221149097</w:t>
+      </w:r>
+    </w:p>
+    <w:p>
+      <w:pPr>
+        <w:rPr>
+          <w:sz w:val="24"/>
+          <w:szCs w:val="24"/>
+        </w:rPr>
+      </w:pPr>
+      <w:r>
+        <w:rPr>
+          <w:sz w:val="24"/>
+          <w:szCs w:val="24"/>
+        </w:rPr>
+        <w:t>Digital Therapeutics Alliance. (2019, November). Digital therapeutics: Definition and core principles [Fact sheet]. https://dtxalliance.org/wp-content/uploads/2021/01/DTA_DTx-Definition-and-Core-Principles.pdf</w:t>
+      </w:r>
+    </w:p>
+    <w:p>
+      <w:pPr>
+        <w:rPr>
+          <w:sz w:val="24"/>
+          <w:szCs w:val="24"/>
+        </w:rPr>
+      </w:pPr>
+      <w:r>
+        <w:rPr>
+          <w:sz w:val="24"/>
+          <w:szCs w:val="24"/>
+        </w:rPr>
+        <w:t xml:space="preserve">Eppler, M. J., &amp; </w:t>
+      </w:r>
+      <w:proofErr w:type="spellStart"/>
+      <w:r>
+        <w:rPr>
+          <w:sz w:val="24"/>
+          <w:szCs w:val="24"/>
+        </w:rPr>
+        <w:t>Mengis</w:t>
+      </w:r>
+      <w:proofErr w:type="spellEnd"/>
+      <w:r>
+        <w:rPr>
+          <w:sz w:val="24"/>
+          <w:szCs w:val="24"/>
+        </w:rPr>
+        <w:t>, J. (2004). The concept of information overload: A review of the literature from organization science, accounting, marketing, MIS, and related disciplines. The Information Society, 20(5), 325–344. https://doi.org/10.1080/01972240490507974</w:t>
+      </w:r>
+    </w:p>
+    <w:p>
+      <w:pPr>
+        <w:rPr>
+          <w:sz w:val="24"/>
+          <w:szCs w:val="24"/>
+        </w:rPr>
+      </w:pPr>
+      <w:r>
+        <w:rPr>
+          <w:sz w:val="24"/>
+          <w:szCs w:val="24"/>
+        </w:rPr>
+        <w:t xml:space="preserve">Phan, P., </w:t>
+      </w:r>
+      <w:proofErr w:type="spellStart"/>
+      <w:r>
+        <w:rPr>
+          <w:sz w:val="24"/>
+          <w:szCs w:val="24"/>
+        </w:rPr>
+        <w:t>Mitragotri</w:t>
+      </w:r>
+      <w:proofErr w:type="spellEnd"/>
+      <w:r>
+        <w:rPr>
+          <w:sz w:val="24"/>
+          <w:szCs w:val="24"/>
+        </w:rPr>
+        <w:t>, S., &amp; Zhao, Z. (2023). Digital therapeutics in the clinic. Bioengineering &amp; Translational Medicine, 8(4), e10536. https://doi.org/10.1002/btm2.10536</w:t>
+      </w:r>
+    </w:p>
+    <w:p>
+      <w:pPr>
+        <w:rPr>
+          <w:sz w:val="24"/>
+          <w:szCs w:val="24"/>
+        </w:rPr>
+      </w:pPr>
+      <w:r>
+        <w:rPr>
+          <w:sz w:val="24"/>
+          <w:szCs w:val="24"/>
+        </w:rPr>
+        <w:t>https://www.ncbi.nlm.nih.gov/pmc/articles/PMC10354777/</w:t>
+      </w:r>
+    </w:p>
+    <w:p>
+      <w:pPr>
+        <w:rPr>
+          <w:sz w:val="24"/>
+          <w:szCs w:val="24"/>
+        </w:rPr>
+      </w:pPr>
+      <w:r>
+        <w:rPr>
+          <w:sz w:val="24"/>
+          <w:szCs w:val="24"/>
+        </w:rPr>
+        <w:t xml:space="preserve">Rodríguez </w:t>
+      </w:r>
+      <w:proofErr w:type="spellStart"/>
+      <w:r>
+        <w:rPr>
+          <w:sz w:val="24"/>
+          <w:szCs w:val="24"/>
+        </w:rPr>
+        <w:t>Rodríguez</w:t>
+      </w:r>
+      <w:proofErr w:type="spellEnd"/>
+      <w:r>
+        <w:rPr>
+          <w:sz w:val="24"/>
+          <w:szCs w:val="24"/>
+        </w:rPr>
+        <w:t xml:space="preserve">, L., Bustamante Orellana, C. E., </w:t>
+      </w:r>
+      <w:proofErr w:type="spellStart"/>
+      <w:r>
+        <w:rPr>
+          <w:sz w:val="24"/>
+          <w:szCs w:val="24"/>
+        </w:rPr>
+        <w:t>Chiou</w:t>
+      </w:r>
+      <w:proofErr w:type="spellEnd"/>
+      <w:r>
+        <w:rPr>
+          <w:sz w:val="24"/>
+          <w:szCs w:val="24"/>
+        </w:rPr>
+        <w:t xml:space="preserve">, E. K., Huang, L., Cooke, N., &amp; Kang, Y. (2023). A review of mathematical models of human trust in automation. Frontiers in </w:t>
+      </w:r>
+      <w:proofErr w:type="spellStart"/>
+      <w:r>
+        <w:rPr>
+          <w:sz w:val="24"/>
+          <w:szCs w:val="24"/>
+        </w:rPr>
+        <w:t>Neuroergonomics</w:t>
+      </w:r>
+      <w:proofErr w:type="spellEnd"/>
+      <w:r>
+        <w:rPr>
+          <w:sz w:val="24"/>
+          <w:szCs w:val="24"/>
+        </w:rPr>
+        <w:t>. https://doi.org/10.3389/fnrgo.2023.1171403</w:t>
+      </w:r>
+    </w:p>
+    <w:p>
+      <w:pPr>
+        <w:rPr>
+          <w:sz w:val="24"/>
+          <w:szCs w:val="24"/>
+        </w:rPr>
+      </w:pPr>
+      <w:r>
+        <w:rPr>
+          <w:sz w:val="24"/>
+          <w:szCs w:val="24"/>
+        </w:rPr>
+        <w:t>Schwab, K. (2016, 14 January). The Fourth Industrial Revolution: what it means and how to respond. World Economic Forum. https://www.weforum.org/agenda/2016/01/the-fourth-industrial-revolution-what-it-means-and-how-to-respond/</w:t>
+      </w:r>
+    </w:p>
+    <w:p>
+      <w:pPr>
+        <w:rPr>
+          <w:sz w:val="24"/>
+          <w:szCs w:val="24"/>
+        </w:rPr>
+      </w:pPr>
+      <w:proofErr w:type="spellStart"/>
+      <w:r>
+        <w:rPr>
+          <w:sz w:val="24"/>
+          <w:szCs w:val="24"/>
+        </w:rPr>
+        <w:t>Shanmugasundaram</w:t>
+      </w:r>
+      <w:proofErr w:type="spellEnd"/>
+      <w:r>
+        <w:rPr>
+          <w:sz w:val="24"/>
+          <w:szCs w:val="24"/>
+        </w:rPr>
+        <w:t xml:space="preserve">, M., &amp; </w:t>
+      </w:r>
+      <w:proofErr w:type="spellStart"/>
+      <w:r>
+        <w:rPr>
+          <w:sz w:val="24"/>
+          <w:szCs w:val="24"/>
+        </w:rPr>
+        <w:t>Tamilarasu</w:t>
+      </w:r>
+      <w:proofErr w:type="spellEnd"/>
+      <w:r>
+        <w:rPr>
+          <w:sz w:val="24"/>
+          <w:szCs w:val="24"/>
+        </w:rPr>
+        <w:t>, A. (2023). The impact of digital technology, social media, and artificial intelligence on cognitive functions: A review. Frontiers in Cognition, 2. https://doi.org/10.3389/fcogn.2023.1203077</w:t>
+      </w:r>
+    </w:p>
+    <w:p>
+      <w:pPr>
+        <w:rPr>
+          <w:sz w:val="24"/>
+          <w:szCs w:val="24"/>
+        </w:rPr>
+      </w:pPr>
+      <w:r>
+        <w:rPr>
+          <w:sz w:val="24"/>
+          <w:szCs w:val="24"/>
+        </w:rPr>
+        <w:t xml:space="preserve">Zhang, Y., Wang, J., </w:t>
+      </w:r>
+      <w:proofErr w:type="spellStart"/>
+      <w:r>
+        <w:rPr>
+          <w:sz w:val="24"/>
+          <w:szCs w:val="24"/>
+        </w:rPr>
+        <w:t>Zong</w:t>
+      </w:r>
+      <w:proofErr w:type="spellEnd"/>
+      <w:r>
+        <w:rPr>
+          <w:sz w:val="24"/>
+          <w:szCs w:val="24"/>
+        </w:rPr>
+        <w:t xml:space="preserve">, H., Singla, R. K., Ullah, A., Li, X., Wu, R., Ren, S., &amp; Shen, B. (2025). The comprehensive clinical benefits of digital phenotyping: from broad adoption to full impact. </w:t>
+      </w:r>
+      <w:proofErr w:type="spellStart"/>
+      <w:r>
+        <w:rPr>
+          <w:sz w:val="24"/>
+          <w:szCs w:val="24"/>
+        </w:rPr>
+        <w:t>npj</w:t>
+      </w:r>
+      <w:proofErr w:type="spellEnd"/>
+      <w:r>
+        <w:rPr>
+          <w:sz w:val="24"/>
+          <w:szCs w:val="24"/>
+        </w:rPr>
+        <w:t xml:space="preserve"> Digital Medicine, 8, Article 196. https://doi.org/10.1038/s41746-025-01602-5</w:t>
+      </w:r>
+    </w:p>
+    <w:p>
+      <w:pPr>
+        <w:rPr>
+          <w:sz w:val="24"/>
+          <w:szCs w:val="24"/>
+        </w:rPr>
+      </w:pPr>
+      <w:r>
+        <w:rPr>
+          <w:sz w:val="24"/>
+          <w:szCs w:val="24"/>
+        </w:rPr>
+        <w:t>https://www.nature.com/articles/s41746-025-01602-5</w:t>
+      </w:r>
+    </w:p>
+    <w:p>
+      <w:pPr>
+        <w:rPr>
+          <w:sz w:val="24"/>
+          <w:szCs w:val="24"/>
+        </w:rPr>
+      </w:pPr>
+      <w:r>
+        <w:rPr>
+          <w:sz w:val="24"/>
+          <w:szCs w:val="24"/>
+        </w:rPr>
+        <w:t>United Nations. (2015). Transforming our world: The 2030 Agenda for Sustainable Development. United Nations. https://sdgs.un.org/2030agenda</w:t>
+      </w:r>
+      <w:r>
+        <w:rPr>
+          <w:sz w:val="24"/>
+          <w:szCs w:val="24"/>
+        </w:rPr>
+        <w:br w:type="page"/>
+      </w:r>
+    </w:p>
+    <w:p/>
     <w:p>
       <w:pPr>
         <w:pStyle w:val="Heading1"/>
       </w:pPr>
-      <w:bookmarkStart w:id="9" w:name="_Toc210408338"/>
-      <w:r>
-        <w:t>Challenges &amp; Limitations</w:t>
-      </w:r>
-      <w:bookmarkEnd w:id="9"/>
-    </w:p>
-    <w:p>
-      <w:pPr>
-        <w:pStyle w:val="Heading1"/>
-      </w:pPr>
-      <w:bookmarkStart w:id="10" w:name="_Toc210408339"/>
-      <w:r>
-        <w:t>Recommendations</w:t>
-      </w:r>
-      <w:bookmarkEnd w:id="10"/>
-    </w:p>
-    <w:p>
-      <w:pPr>
-        <w:pStyle w:val="Heading1"/>
-      </w:pPr>
-      <w:bookmarkStart w:id="11" w:name="_Toc210408340"/>
-      <w:r>
-        <w:t>Conclusion</w:t>
-      </w:r>
-      <w:bookmarkEnd w:id="11"/>
-    </w:p>
-    <w:p>
-      <w:r>
-        <w:t>And that’s the end of the document</w:t>
-      </w:r>
-      <w:r>
-        <w:t xml:space="preserve">. Usually I have a 200 – 250 worded </w:t>
-      </w:r>
-      <w:proofErr w:type="gramStart"/>
-      <w:r>
-        <w:t>conclusion</w:t>
-      </w:r>
-      <w:proofErr w:type="gramEnd"/>
-      <w:r>
-        <w:t>.</w:t>
-      </w:r>
-    </w:p>
-    <w:p>
-      <w:r>
-        <w:br w:type="page"/>
-      </w:r>
-    </w:p>
-    <w:p/>
-    <w:p>
-      <w:pPr>
-        <w:pStyle w:val="Heading1"/>
-      </w:pPr>
-      <w:bookmarkStart w:id="12" w:name="_Toc210408341"/>
-      <w:r>
-        <w:t>References</w:t>
-      </w:r>
-      <w:bookmarkEnd w:id="12"/>
-    </w:p>
-    <w:p/>
-    <w:p>
-      <w:r>
-        <w:t xml:space="preserve">Chang, S. (2024). </w:t>
-      </w:r>
-      <w:r>
-        <w:rPr>
-          <w:i/>
-          <w:iCs/>
-        </w:rPr>
-        <w:t>Digital transformation in emerging markets: A guide to platform strategy</w:t>
-      </w:r>
-      <w:r>
-        <w:t>. Wiley Press.</w:t>
-      </w:r>
-    </w:p>
-    <w:p>
-      <w:r>
-        <w:t xml:space="preserve">Global Trade Alliance. (2025). </w:t>
-      </w:r>
-      <w:r>
-        <w:rPr>
-          <w:i/>
-          <w:iCs/>
-        </w:rPr>
-        <w:t>Annual report on global logistics and sustainability (2024-2025)</w:t>
-      </w:r>
-      <w:r>
-        <w:t xml:space="preserve">. </w:t>
-      </w:r>
-      <w:hyperlink r:id="rId10" w:history="1">
-        <w:r>
-          <w:rPr>
-            <w:rStyle w:val="Hyperlink"/>
-          </w:rPr>
-          <w:t>https://www.gta.org/reports/annual-logistics-report-2025.pdf</w:t>
-        </w:r>
-      </w:hyperlink>
-    </w:p>
-    <w:p>
-      <w:r>
-        <w:t xml:space="preserve">Google. (2025). </w:t>
-      </w:r>
-      <w:r>
-        <w:rPr>
-          <w:i/>
-          <w:iCs/>
-        </w:rPr>
-        <w:t>Gemini Advanced</w:t>
-      </w:r>
-      <w:r>
-        <w:t xml:space="preserve"> (Model update 1.5) [Large language model]. </w:t>
-      </w:r>
-      <w:hyperlink r:id="rId11" w:history="1">
-        <w:r>
-          <w:rPr>
-            <w:rStyle w:val="Hyperlink"/>
-          </w:rPr>
-          <w:t>https://gemini.google.com/</w:t>
-        </w:r>
-      </w:hyperlink>
-    </w:p>
-    <w:p>
-      <w:r>
-        <w:t xml:space="preserve">McKinsey &amp; Company. (2025). </w:t>
-      </w:r>
-      <w:r>
-        <w:rPr>
-          <w:i/>
-          <w:iCs/>
-        </w:rPr>
-        <w:t>The top trends in tech: Technology trends outlook 2025</w:t>
-      </w:r>
-      <w:r>
-        <w:t xml:space="preserve">. </w:t>
-      </w:r>
-      <w:hyperlink r:id="rId12" w:tgtFrame="_blank" w:history="1">
-        <w:r>
-          <w:rPr>
-            <w:rStyle w:val="Hyperlink"/>
-          </w:rPr>
-          <w:t>https://www.mckinsey.com/capabilities/mckinsey-digital/our-insights/the-top-trends-in-tech</w:t>
-        </w:r>
-      </w:hyperlink>
-    </w:p>
-    <w:p>
-      <w:proofErr w:type="spellStart"/>
-      <w:r>
-        <w:t>OpenAI</w:t>
-      </w:r>
-      <w:proofErr w:type="spellEnd"/>
-      <w:r>
-        <w:t xml:space="preserve">. (2024). </w:t>
-      </w:r>
-      <w:proofErr w:type="spellStart"/>
-      <w:r>
-        <w:rPr>
-          <w:i/>
-          <w:iCs/>
-        </w:rPr>
-        <w:t>ChatGPT</w:t>
-      </w:r>
-      <w:proofErr w:type="spellEnd"/>
-      <w:r>
-        <w:t xml:space="preserve"> (GPT-5 version) [Large language model]. </w:t>
-      </w:r>
-      <w:hyperlink r:id="rId13" w:history="1">
-        <w:r>
-          <w:rPr>
-            <w:rStyle w:val="Hyperlink"/>
-          </w:rPr>
-          <w:t>https://chat.openai.com/</w:t>
-        </w:r>
-      </w:hyperlink>
-      <w:r>
-        <w:br w:type="page"/>
-      </w:r>
-    </w:p>
-    <w:p>
-      <w:pPr>
-        <w:pStyle w:val="Heading1"/>
-      </w:pPr>
       <w:bookmarkStart w:id="13" w:name="_Toc210408342"/>
       <w:r>
-        <w:lastRenderedPageBreak/>
         <w:t>Appendices</w:t>
       </w:r>
       <w:bookmarkEnd w:id="13"/>
@@ -3012,7 +4521,7 @@
     <w:p/>
     <w:p/>
     <w:sectPr>
-      <w:footerReference w:type="default" r:id="rId14"/>
+      <w:footerReference w:type="default" r:id="rId11"/>
       <w:pgSz w:w="11906" w:h="16838"/>
       <w:pgMar w:top="1440" w:right="1440" w:bottom="1440" w:left="1440" w:header="708" w:footer="708" w:gutter="0"/>
       <w:pgNumType w:start="1"/>
@@ -3186,6 +4695,182 @@
 <file path=word/numbering.xml><?xml version="1.0" encoding="utf-8"?>
 <w:numbering xmlns:wpc="http://schemas.microsoft.com/office/word/2010/wordprocessingCanvas" xmlns:cx="http://schemas.microsoft.com/office/drawing/2014/chartex" xmlns:cx1="http://schemas.microsoft.com/office/drawing/2015/9/8/chartex" xmlns:cx2="http://schemas.microsoft.com/office/drawing/2015/10/21/chartex" xmlns:cx3="http://schemas.microsoft.com/office/drawing/2016/5/9/chartex" xmlns:cx4="http://schemas.microsoft.com/office/drawing/2016/5/10/chartex" xmlns:cx5="http://schemas.microsoft.com/office/drawing/2016/5/11/chartex" xmlns:cx6="http://schemas.microsoft.com/office/drawing/2016/5/12/chartex" xmlns:cx7="http://schemas.microsoft.com/office/drawing/2016/5/13/chartex" xmlns:cx8="http://schemas.microsoft.com/office/drawing/2016/5/14/chartex" xmlns:mc="http://schemas.openxmlformats.org/markup-compatibility/2006" xmlns:aink="http://schemas.microsoft.com/office/drawing/2016/ink" xmlns:am3d="http://schemas.microsoft.com/office/drawing/2017/model3d" xmlns:o="urn:schemas-microsoft-com:office:office" xmlns:r="http://schemas.openxmlformats.org/officeDocument/2006/relationships" xmlns:m="http://schemas.openxmlformats.org/officeDocument/2006/math" xmlns:v="urn:schemas-microsoft-com:vml" xmlns:wp14="http://schemas.microsoft.com/office/word/2010/wordprocessingDrawing" xmlns:wp="http://schemas.openxmlformats.org/drawingml/2006/wordprocessingDrawing" xmlns:w10="urn:schemas-microsoft-com:office:word" xmlns:w="http://schemas.openxmlformats.org/wordprocessingml/2006/main" xmlns:w14="http://schemas.microsoft.com/office/word/2010/wordml" xmlns:w15="http://schemas.microsoft.com/office/word/2012/wordml" xmlns:w16cex="http://schemas.microsoft.com/office/word/2018/wordml/cex" xmlns:w16cid="http://schemas.microsoft.com/office/word/2016/wordml/cid" xmlns:w16="http://schemas.microsoft.com/office/word/2018/wordml" xmlns:w16sdtdh="http://schemas.microsoft.com/office/word/2020/wordml/sdtdatahash" xmlns:w16se="http://schemas.microsoft.com/office/word/2015/wordml/symex" xmlns:wpg="http://schemas.microsoft.com/office/word/2010/wordprocessingGroup" xmlns:wpi="http://schemas.microsoft.com/office/word/2010/wordprocessingInk" xmlns:wne="http://schemas.microsoft.com/office/word/2006/wordml" xmlns:wps="http://schemas.microsoft.com/office/word/2010/wordprocessingShape" mc:Ignorable="w14 w15 w16se w16cid w16 w16cex w16sdtdh wp14">
   <w:abstractNum w:abstractNumId="0" w15:restartNumberingAfterBreak="0">
+    <w:nsid w:val="02DE347B"/>
+    <w:multiLevelType w:val="hybridMultilevel"/>
+    <w:tmpl w:val="A77CDA1A"/>
+    <w:lvl w:ilvl="0" w:tplc="95541F00">
+      <w:start w:val="1"/>
+      <w:numFmt w:val="decimal"/>
+      <w:lvlText w:val="%1."/>
+      <w:lvlJc w:val="left"/>
+      <w:pPr>
+        <w:ind w:left="765" w:hanging="360"/>
+      </w:pPr>
+      <w:rPr>
+        <w:rFonts w:hint="default"/>
+        <w:sz w:val="22"/>
+      </w:rPr>
+    </w:lvl>
+    <w:lvl w:ilvl="1" w:tplc="1C090019" w:tentative="1">
+      <w:start w:val="1"/>
+      <w:numFmt w:val="lowerLetter"/>
+      <w:lvlText w:val="%2."/>
+      <w:lvlJc w:val="left"/>
+      <w:pPr>
+        <w:ind w:left="1485" w:hanging="360"/>
+      </w:pPr>
+    </w:lvl>
+    <w:lvl w:ilvl="2" w:tplc="1C09001B" w:tentative="1">
+      <w:start w:val="1"/>
+      <w:numFmt w:val="lowerRoman"/>
+      <w:lvlText w:val="%3."/>
+      <w:lvlJc w:val="right"/>
+      <w:pPr>
+        <w:ind w:left="2205" w:hanging="180"/>
+      </w:pPr>
+    </w:lvl>
+    <w:lvl w:ilvl="3" w:tplc="1C09000F" w:tentative="1">
+      <w:start w:val="1"/>
+      <w:numFmt w:val="decimal"/>
+      <w:lvlText w:val="%4."/>
+      <w:lvlJc w:val="left"/>
+      <w:pPr>
+        <w:ind w:left="2925" w:hanging="360"/>
+      </w:pPr>
+    </w:lvl>
+    <w:lvl w:ilvl="4" w:tplc="1C090019" w:tentative="1">
+      <w:start w:val="1"/>
+      <w:numFmt w:val="lowerLetter"/>
+      <w:lvlText w:val="%5."/>
+      <w:lvlJc w:val="left"/>
+      <w:pPr>
+        <w:ind w:left="3645" w:hanging="360"/>
+      </w:pPr>
+    </w:lvl>
+    <w:lvl w:ilvl="5" w:tplc="1C09001B" w:tentative="1">
+      <w:start w:val="1"/>
+      <w:numFmt w:val="lowerRoman"/>
+      <w:lvlText w:val="%6."/>
+      <w:lvlJc w:val="right"/>
+      <w:pPr>
+        <w:ind w:left="4365" w:hanging="180"/>
+      </w:pPr>
+    </w:lvl>
+    <w:lvl w:ilvl="6" w:tplc="1C09000F" w:tentative="1">
+      <w:start w:val="1"/>
+      <w:numFmt w:val="decimal"/>
+      <w:lvlText w:val="%7."/>
+      <w:lvlJc w:val="left"/>
+      <w:pPr>
+        <w:ind w:left="5085" w:hanging="360"/>
+      </w:pPr>
+    </w:lvl>
+    <w:lvl w:ilvl="7" w:tplc="1C090019" w:tentative="1">
+      <w:start w:val="1"/>
+      <w:numFmt w:val="lowerLetter"/>
+      <w:lvlText w:val="%8."/>
+      <w:lvlJc w:val="left"/>
+      <w:pPr>
+        <w:ind w:left="5805" w:hanging="360"/>
+      </w:pPr>
+    </w:lvl>
+    <w:lvl w:ilvl="8" w:tplc="1C09001B" w:tentative="1">
+      <w:start w:val="1"/>
+      <w:numFmt w:val="lowerRoman"/>
+      <w:lvlText w:val="%9."/>
+      <w:lvlJc w:val="right"/>
+      <w:pPr>
+        <w:ind w:left="6525" w:hanging="180"/>
+      </w:pPr>
+    </w:lvl>
+  </w:abstractNum>
+  <w:abstractNum w:abstractNumId="1" w15:restartNumberingAfterBreak="0">
+    <w:nsid w:val="09455D19"/>
+    <w:multiLevelType w:val="hybridMultilevel"/>
+    <w:tmpl w:val="97D07084"/>
+    <w:lvl w:ilvl="0" w:tplc="1C09000F">
+      <w:start w:val="1"/>
+      <w:numFmt w:val="decimal"/>
+      <w:lvlText w:val="%1."/>
+      <w:lvlJc w:val="left"/>
+      <w:pPr>
+        <w:ind w:left="720" w:hanging="360"/>
+      </w:pPr>
+    </w:lvl>
+    <w:lvl w:ilvl="1" w:tplc="1C090019" w:tentative="1">
+      <w:start w:val="1"/>
+      <w:numFmt w:val="lowerLetter"/>
+      <w:lvlText w:val="%2."/>
+      <w:lvlJc w:val="left"/>
+      <w:pPr>
+        <w:ind w:left="1440" w:hanging="360"/>
+      </w:pPr>
+    </w:lvl>
+    <w:lvl w:ilvl="2" w:tplc="1C09001B" w:tentative="1">
+      <w:start w:val="1"/>
+      <w:numFmt w:val="lowerRoman"/>
+      <w:lvlText w:val="%3."/>
+      <w:lvlJc w:val="right"/>
+      <w:pPr>
+        <w:ind w:left="2160" w:hanging="180"/>
+      </w:pPr>
+    </w:lvl>
+    <w:lvl w:ilvl="3" w:tplc="1C09000F" w:tentative="1">
+      <w:start w:val="1"/>
+      <w:numFmt w:val="decimal"/>
+      <w:lvlText w:val="%4."/>
+      <w:lvlJc w:val="left"/>
+      <w:pPr>
+        <w:ind w:left="2880" w:hanging="360"/>
+      </w:pPr>
+    </w:lvl>
+    <w:lvl w:ilvl="4" w:tplc="1C090019" w:tentative="1">
+      <w:start w:val="1"/>
+      <w:numFmt w:val="lowerLetter"/>
+      <w:lvlText w:val="%5."/>
+      <w:lvlJc w:val="left"/>
+      <w:pPr>
+        <w:ind w:left="3600" w:hanging="360"/>
+      </w:pPr>
+    </w:lvl>
+    <w:lvl w:ilvl="5" w:tplc="1C09001B" w:tentative="1">
+      <w:start w:val="1"/>
+      <w:numFmt w:val="lowerRoman"/>
+      <w:lvlText w:val="%6."/>
+      <w:lvlJc w:val="right"/>
+      <w:pPr>
+        <w:ind w:left="4320" w:hanging="180"/>
+      </w:pPr>
+    </w:lvl>
+    <w:lvl w:ilvl="6" w:tplc="1C09000F" w:tentative="1">
+      <w:start w:val="1"/>
+      <w:numFmt w:val="decimal"/>
+      <w:lvlText w:val="%7."/>
+      <w:lvlJc w:val="left"/>
+      <w:pPr>
+        <w:ind w:left="5040" w:hanging="360"/>
+      </w:pPr>
+    </w:lvl>
+    <w:lvl w:ilvl="7" w:tplc="1C090019" w:tentative="1">
+      <w:start w:val="1"/>
+      <w:numFmt w:val="lowerLetter"/>
+      <w:lvlText w:val="%8."/>
+      <w:lvlJc w:val="left"/>
+      <w:pPr>
+        <w:ind w:left="5760" w:hanging="360"/>
+      </w:pPr>
+    </w:lvl>
+    <w:lvl w:ilvl="8" w:tplc="1C09001B" w:tentative="1">
+      <w:start w:val="1"/>
+      <w:numFmt w:val="lowerRoman"/>
+      <w:lvlText w:val="%9."/>
+      <w:lvlJc w:val="right"/>
+      <w:pPr>
+        <w:ind w:left="6480" w:hanging="180"/>
+      </w:pPr>
+    </w:lvl>
+  </w:abstractNum>
+  <w:abstractNum w:abstractNumId="2" w15:restartNumberingAfterBreak="0">
     <w:nsid w:val="3FCD6D1E"/>
     <w:multiLevelType w:val="hybridMultilevel"/>
     <w:tmpl w:val="B2B20790"/>
@@ -3298,8 +4983,106 @@
       </w:rPr>
     </w:lvl>
   </w:abstractNum>
+  <w:abstractNum w:abstractNumId="3" w15:restartNumberingAfterBreak="0">
+    <w:nsid w:val="4FB0635F"/>
+    <w:multiLevelType w:val="hybridMultilevel"/>
+    <w:tmpl w:val="1E3A031E"/>
+    <w:lvl w:ilvl="0" w:tplc="1C09000F">
+      <w:start w:val="1"/>
+      <w:numFmt w:val="decimal"/>
+      <w:lvlText w:val="%1."/>
+      <w:lvlJc w:val="left"/>
+      <w:pPr>
+        <w:ind w:left="720" w:hanging="360"/>
+      </w:pPr>
+      <w:rPr>
+        <w:rFonts w:hint="default"/>
+      </w:rPr>
+    </w:lvl>
+    <w:lvl w:ilvl="1" w:tplc="1C090019" w:tentative="1">
+      <w:start w:val="1"/>
+      <w:numFmt w:val="lowerLetter"/>
+      <w:lvlText w:val="%2."/>
+      <w:lvlJc w:val="left"/>
+      <w:pPr>
+        <w:ind w:left="1440" w:hanging="360"/>
+      </w:pPr>
+    </w:lvl>
+    <w:lvl w:ilvl="2" w:tplc="1C09001B" w:tentative="1">
+      <w:start w:val="1"/>
+      <w:numFmt w:val="lowerRoman"/>
+      <w:lvlText w:val="%3."/>
+      <w:lvlJc w:val="right"/>
+      <w:pPr>
+        <w:ind w:left="2160" w:hanging="180"/>
+      </w:pPr>
+    </w:lvl>
+    <w:lvl w:ilvl="3" w:tplc="1C09000F" w:tentative="1">
+      <w:start w:val="1"/>
+      <w:numFmt w:val="decimal"/>
+      <w:lvlText w:val="%4."/>
+      <w:lvlJc w:val="left"/>
+      <w:pPr>
+        <w:ind w:left="2880" w:hanging="360"/>
+      </w:pPr>
+    </w:lvl>
+    <w:lvl w:ilvl="4" w:tplc="1C090019" w:tentative="1">
+      <w:start w:val="1"/>
+      <w:numFmt w:val="lowerLetter"/>
+      <w:lvlText w:val="%5."/>
+      <w:lvlJc w:val="left"/>
+      <w:pPr>
+        <w:ind w:left="3600" w:hanging="360"/>
+      </w:pPr>
+    </w:lvl>
+    <w:lvl w:ilvl="5" w:tplc="1C09001B" w:tentative="1">
+      <w:start w:val="1"/>
+      <w:numFmt w:val="lowerRoman"/>
+      <w:lvlText w:val="%6."/>
+      <w:lvlJc w:val="right"/>
+      <w:pPr>
+        <w:ind w:left="4320" w:hanging="180"/>
+      </w:pPr>
+    </w:lvl>
+    <w:lvl w:ilvl="6" w:tplc="1C09000F" w:tentative="1">
+      <w:start w:val="1"/>
+      <w:numFmt w:val="decimal"/>
+      <w:lvlText w:val="%7."/>
+      <w:lvlJc w:val="left"/>
+      <w:pPr>
+        <w:ind w:left="5040" w:hanging="360"/>
+      </w:pPr>
+    </w:lvl>
+    <w:lvl w:ilvl="7" w:tplc="1C090019" w:tentative="1">
+      <w:start w:val="1"/>
+      <w:numFmt w:val="lowerLetter"/>
+      <w:lvlText w:val="%8."/>
+      <w:lvlJc w:val="left"/>
+      <w:pPr>
+        <w:ind w:left="5760" w:hanging="360"/>
+      </w:pPr>
+    </w:lvl>
+    <w:lvl w:ilvl="8" w:tplc="1C09001B" w:tentative="1">
+      <w:start w:val="1"/>
+      <w:numFmt w:val="lowerRoman"/>
+      <w:lvlText w:val="%9."/>
+      <w:lvlJc w:val="right"/>
+      <w:pPr>
+        <w:ind w:left="6480" w:hanging="180"/>
+      </w:pPr>
+    </w:lvl>
+  </w:abstractNum>
   <w:num w:numId="1">
+    <w:abstractNumId w:val="2"/>
+  </w:num>
+  <w:num w:numId="2">
+    <w:abstractNumId w:val="1"/>
+  </w:num>
+  <w:num w:numId="3">
     <w:abstractNumId w:val="0"/>
+  </w:num>
+  <w:num w:numId="4">
+    <w:abstractNumId w:val="3"/>
   </w:num>
 </w:numbering>
 </file>
@@ -4076,6 +5859,28 @@
       <w:ind w:left="440"/>
     </w:pPr>
   </w:style>
+  <w:style w:type="character" w:styleId="Emphasis">
+    <w:name w:val="Emphasis"/>
+    <w:basedOn w:val="DefaultParagraphFont"/>
+    <w:uiPriority w:val="20"/>
+    <w:qFormat/>
+    <w:rsid w:val="00E53C53"/>
+    <w:rPr>
+      <w:i/>
+      <w:iCs/>
+    </w:rPr>
+  </w:style>
+  <w:style w:type="character" w:styleId="Strong">
+    <w:name w:val="Strong"/>
+    <w:basedOn w:val="DefaultParagraphFont"/>
+    <w:uiPriority w:val="22"/>
+    <w:qFormat/>
+    <w:rsid w:val="00027BB8"/>
+    <w:rPr>
+      <w:b/>
+      <w:bCs/>
+    </w:rPr>
+  </w:style>
 </w:styles>
 </file>
 

</xml_diff>

<commit_message>
Thinking ... Contemplating ... Yea
</commit_message>
<xml_diff>
--- a/FinalReport/Final Report.docx
+++ b/FinalReport/Final Report.docx
@@ -1,6 +1,6 @@
 
 <file path=word/document.xml><?xml version="1.0" encoding="utf-8"?>
-<w:document xmlns:wpc="http://schemas.microsoft.com/office/word/2010/wordprocessingCanvas" xmlns:cx="http://schemas.microsoft.com/office/drawing/2014/chartex" xmlns:cx1="http://schemas.microsoft.com/office/drawing/2015/9/8/chartex" xmlns:cx2="http://schemas.microsoft.com/office/drawing/2015/10/21/chartex" xmlns:cx3="http://schemas.microsoft.com/office/drawing/2016/5/9/chartex" xmlns:cx4="http://schemas.microsoft.com/office/drawing/2016/5/10/chartex" xmlns:cx5="http://schemas.microsoft.com/office/drawing/2016/5/11/chartex" xmlns:cx6="http://schemas.microsoft.com/office/drawing/2016/5/12/chartex" xmlns:cx7="http://schemas.microsoft.com/office/drawing/2016/5/13/chartex" xmlns:cx8="http://schemas.microsoft.com/office/drawing/2016/5/14/chartex" xmlns:mc="http://schemas.openxmlformats.org/markup-compatibility/2006" xmlns:aink="http://schemas.microsoft.com/office/drawing/2016/ink" xmlns:am3d="http://schemas.microsoft.com/office/drawing/2017/model3d" xmlns:o="urn:schemas-microsoft-com:office:office" xmlns:r="http://schemas.openxmlformats.org/officeDocument/2006/relationships" xmlns:m="http://schemas.openxmlformats.org/officeDocument/2006/math" xmlns:v="urn:schemas-microsoft-com:vml" xmlns:wp14="http://schemas.microsoft.com/office/word/2010/wordprocessingDrawing" xmlns:wp="http://schemas.openxmlformats.org/drawingml/2006/wordprocessingDrawing" xmlns:w10="urn:schemas-microsoft-com:office:word" xmlns:w="http://schemas.openxmlformats.org/wordprocessingml/2006/main" xmlns:w14="http://schemas.microsoft.com/office/word/2010/wordml" xmlns:w15="http://schemas.microsoft.com/office/word/2012/wordml" xmlns:w16cid="http://schemas.microsoft.com/office/word/2016/wordml/cid" xmlns:w16se="http://schemas.microsoft.com/office/word/2015/wordml/symex" xmlns:wpg="http://schemas.microsoft.com/office/word/2010/wordprocessingGroup" xmlns:wpi="http://schemas.microsoft.com/office/word/2010/wordprocessingInk" xmlns:wne="http://schemas.microsoft.com/office/word/2006/wordml" xmlns:wps="http://schemas.microsoft.com/office/word/2010/wordprocessingShape" mc:Ignorable="w14 w15 w16se w16cid wp14">
+<w:document xmlns:wpc="http://schemas.microsoft.com/office/word/2010/wordprocessingCanvas" xmlns:cx="http://schemas.microsoft.com/office/drawing/2014/chartex" xmlns:cx1="http://schemas.microsoft.com/office/drawing/2015/9/8/chartex" xmlns:cx2="http://schemas.microsoft.com/office/drawing/2015/10/21/chartex" xmlns:cx3="http://schemas.microsoft.com/office/drawing/2016/5/9/chartex" xmlns:cx4="http://schemas.microsoft.com/office/drawing/2016/5/10/chartex" xmlns:cx5="http://schemas.microsoft.com/office/drawing/2016/5/11/chartex" xmlns:cx6="http://schemas.microsoft.com/office/drawing/2016/5/12/chartex" xmlns:cx7="http://schemas.microsoft.com/office/drawing/2016/5/13/chartex" xmlns:cx8="http://schemas.microsoft.com/office/drawing/2016/5/14/chartex" xmlns:mc="http://schemas.openxmlformats.org/markup-compatibility/2006" xmlns:aink="http://schemas.microsoft.com/office/drawing/2016/ink" xmlns:am3d="http://schemas.microsoft.com/office/drawing/2017/model3d" xmlns:o="urn:schemas-microsoft-com:office:office" xmlns:r="http://schemas.openxmlformats.org/officeDocument/2006/relationships" xmlns:m="http://schemas.openxmlformats.org/officeDocument/2006/math" xmlns:v="urn:schemas-microsoft-com:vml" xmlns:wp14="http://schemas.microsoft.com/office/word/2010/wordprocessingDrawing" xmlns:wp="http://schemas.openxmlformats.org/drawingml/2006/wordprocessingDrawing" xmlns:w10="urn:schemas-microsoft-com:office:word" xmlns:w="http://schemas.openxmlformats.org/wordprocessingml/2006/main" xmlns:w14="http://schemas.microsoft.com/office/word/2010/wordml" xmlns:w15="http://schemas.microsoft.com/office/word/2012/wordml" xmlns:w16cex="http://schemas.microsoft.com/office/word/2018/wordml/cex" xmlns:w16cid="http://schemas.microsoft.com/office/word/2016/wordml/cid" xmlns:w16="http://schemas.microsoft.com/office/word/2018/wordml" xmlns:w16sdtdh="http://schemas.microsoft.com/office/word/2020/wordml/sdtdatahash" xmlns:w16se="http://schemas.microsoft.com/office/word/2015/wordml/symex" xmlns:wpg="http://schemas.microsoft.com/office/word/2010/wordprocessingGroup" xmlns:wpi="http://schemas.microsoft.com/office/word/2010/wordprocessingInk" xmlns:wne="http://schemas.microsoft.com/office/word/2006/wordml" xmlns:wps="http://schemas.microsoft.com/office/word/2010/wordprocessingShape" mc:Ignorable="w14 w15 w16se w16cid w16 w16cex w16sdtdh wp14">
   <w:body>
     <w:sdt>
       <w:sdtPr>
@@ -601,7 +601,7 @@
               </mc:Choice>
               <mc:Fallback>
                 <w:pict>
-                  <v:group w14:anchorId="3B63EB24" id="Group 48" o:spid="_x0000_s1026" style="position:absolute;margin-left:36pt;margin-top:38.25pt;width:538.9pt;height:679.4pt;z-index:-251657216;mso-position-horizontal-relative:page;mso-position-vertical-relative:page" coordorigin="95" coordsize="68437,86284" o:gfxdata="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">
+                  <v:group w14:anchorId="3B63EB24" id="Group 48" o:spid="_x0000_s1026" style="position:absolute;margin-left:36pt;margin-top:38.25pt;width:538.9pt;height:679.4pt;z-index:-251657216;mso-position-horizontal-relative:page;mso-position-vertical-relative:page" coordorigin="95" coordsize="68437,86284" o:gfxdata="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">
                     <v:group id="Group 2" o:spid="_x0000_s1027" style="position:absolute;left:25241;width:43291;height:44910" coordsize="43291,44910" o:gfxdata="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">
                       <v:shape id="Freeform 56" o:spid="_x0000_s1028" style="position:absolute;left:15017;width:28274;height:28352;visibility:visible;mso-wrap-style:square;v-text-anchor:top" coordsize="1781,1786" o:gfxdata="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" path="m4,1786l,1782,1776,r5,5l4,1786xe" filled="f" stroked="f">
                         <v:path arrowok="t" o:connecttype="custom" o:connectlocs="6350,2835275;0,2828925;2819400,0;2827338,7938;6350,2835275" o:connectangles="0,0,0,0,0"/>
@@ -671,7 +671,7 @@
       <w:pPr>
         <w:pStyle w:val="Heading1"/>
       </w:pPr>
-      <w:bookmarkStart w:id="0" w:name="_Toc210929522"/>
+      <w:bookmarkStart w:id="0" w:name="_Toc211274401"/>
       <w:r>
         <w:lastRenderedPageBreak/>
         <w:t>Abstract</w:t>
@@ -1040,7 +1040,7 @@
         <w:br w:type="page"/>
       </w:r>
     </w:p>
-    <w:bookmarkStart w:id="1" w:name="_Toc210929523" w:displacedByCustomXml="next"/>
+    <w:bookmarkStart w:id="1" w:name="_Toc211274402" w:displacedByCustomXml="next"/>
     <w:sdt>
       <w:sdtPr>
         <w:rPr>
@@ -1092,7 +1092,7 @@
           <w:r>
             <w:fldChar w:fldCharType="separate"/>
           </w:r>
-          <w:hyperlink w:anchor="_Toc210929522" w:history="1">
+          <w:hyperlink w:anchor="_Toc211274401" w:history="1">
             <w:r>
               <w:rPr>
                 <w:rStyle w:val="Hyperlink"/>
@@ -1119,7 +1119,7 @@
                 <w:noProof/>
                 <w:webHidden/>
               </w:rPr>
-              <w:instrText xml:space="preserve"> PAGEREF _Toc210929522 \h </w:instrText>
+              <w:instrText xml:space="preserve"> PAGEREF _Toc211274401 \h </w:instrText>
             </w:r>
             <w:r>
               <w:rPr>
@@ -1162,7 +1162,7 @@
               <w:lang w:eastAsia="en-ZA"/>
             </w:rPr>
           </w:pPr>
-          <w:hyperlink w:anchor="_Toc210929523" w:history="1">
+          <w:hyperlink w:anchor="_Toc211274402" w:history="1">
             <w:r>
               <w:rPr>
                 <w:rStyle w:val="Hyperlink"/>
@@ -1189,7 +1189,7 @@
                 <w:noProof/>
                 <w:webHidden/>
               </w:rPr>
-              <w:instrText xml:space="preserve"> PAGEREF _Toc210929523 \h </w:instrText>
+              <w:instrText xml:space="preserve"> PAGEREF _Toc211274402 \h </w:instrText>
             </w:r>
             <w:r>
               <w:rPr>
@@ -1232,7 +1232,7 @@
               <w:lang w:eastAsia="en-ZA"/>
             </w:rPr>
           </w:pPr>
-          <w:hyperlink w:anchor="_Toc210929524" w:history="1">
+          <w:hyperlink w:anchor="_Toc211274403" w:history="1">
             <w:r>
               <w:rPr>
                 <w:rStyle w:val="Hyperlink"/>
@@ -1259,7 +1259,7 @@
                 <w:noProof/>
                 <w:webHidden/>
               </w:rPr>
-              <w:instrText xml:space="preserve"> PAGEREF _Toc210929524 \h </w:instrText>
+              <w:instrText xml:space="preserve"> PAGEREF _Toc211274403 \h </w:instrText>
             </w:r>
             <w:r>
               <w:rPr>
@@ -1302,7 +1302,7 @@
               <w:lang w:eastAsia="en-ZA"/>
             </w:rPr>
           </w:pPr>
-          <w:hyperlink w:anchor="_Toc210929525" w:history="1">
+          <w:hyperlink w:anchor="_Toc211274404" w:history="1">
             <w:r>
               <w:rPr>
                 <w:rStyle w:val="Hyperlink"/>
@@ -1329,7 +1329,7 @@
                 <w:noProof/>
                 <w:webHidden/>
               </w:rPr>
-              <w:instrText xml:space="preserve"> PAGEREF _Toc210929525 \h </w:instrText>
+              <w:instrText xml:space="preserve"> PAGEREF _Toc211274404 \h </w:instrText>
             </w:r>
             <w:r>
               <w:rPr>
@@ -1372,7 +1372,7 @@
               <w:lang w:eastAsia="en-ZA"/>
             </w:rPr>
           </w:pPr>
-          <w:hyperlink w:anchor="_Toc210929526" w:history="1">
+          <w:hyperlink w:anchor="_Toc211274405" w:history="1">
             <w:r>
               <w:rPr>
                 <w:rStyle w:val="Hyperlink"/>
@@ -1399,7 +1399,7 @@
                 <w:noProof/>
                 <w:webHidden/>
               </w:rPr>
-              <w:instrText xml:space="preserve"> PAGEREF _Toc210929526 \h </w:instrText>
+              <w:instrText xml:space="preserve"> PAGEREF _Toc211274405 \h </w:instrText>
             </w:r>
             <w:r>
               <w:rPr>
@@ -1442,7 +1442,7 @@
               <w:lang w:eastAsia="en-ZA"/>
             </w:rPr>
           </w:pPr>
-          <w:hyperlink w:anchor="_Toc210929527" w:history="1">
+          <w:hyperlink w:anchor="_Toc211274406" w:history="1">
             <w:r>
               <w:rPr>
                 <w:rStyle w:val="Hyperlink"/>
@@ -1469,7 +1469,7 @@
                 <w:noProof/>
                 <w:webHidden/>
               </w:rPr>
-              <w:instrText xml:space="preserve"> PAGEREF _Toc210929527 \h </w:instrText>
+              <w:instrText xml:space="preserve"> PAGEREF _Toc211274406 \h </w:instrText>
             </w:r>
             <w:r>
               <w:rPr>
@@ -1512,7 +1512,7 @@
               <w:lang w:eastAsia="en-ZA"/>
             </w:rPr>
           </w:pPr>
-          <w:hyperlink w:anchor="_Toc210929528" w:history="1">
+          <w:hyperlink w:anchor="_Toc211274407" w:history="1">
             <w:r>
               <w:rPr>
                 <w:rStyle w:val="Hyperlink"/>
@@ -1539,7 +1539,7 @@
                 <w:noProof/>
                 <w:webHidden/>
               </w:rPr>
-              <w:instrText xml:space="preserve"> PAGEREF _Toc210929528 \h </w:instrText>
+              <w:instrText xml:space="preserve"> PAGEREF _Toc211274407 \h </w:instrText>
             </w:r>
             <w:r>
               <w:rPr>
@@ -1582,7 +1582,7 @@
               <w:lang w:eastAsia="en-ZA"/>
             </w:rPr>
           </w:pPr>
-          <w:hyperlink w:anchor="_Toc210929529" w:history="1">
+          <w:hyperlink w:anchor="_Toc211274408" w:history="1">
             <w:r>
               <w:rPr>
                 <w:rStyle w:val="Hyperlink"/>
@@ -1609,7 +1609,7 @@
                 <w:noProof/>
                 <w:webHidden/>
               </w:rPr>
-              <w:instrText xml:space="preserve"> PAGEREF _Toc210929529 \h </w:instrText>
+              <w:instrText xml:space="preserve"> PAGEREF _Toc211274408 \h </w:instrText>
             </w:r>
             <w:r>
               <w:rPr>
@@ -1652,7 +1652,7 @@
               <w:lang w:eastAsia="en-ZA"/>
             </w:rPr>
           </w:pPr>
-          <w:hyperlink w:anchor="_Toc210929530" w:history="1">
+          <w:hyperlink w:anchor="_Toc211274409" w:history="1">
             <w:r>
               <w:rPr>
                 <w:rStyle w:val="Hyperlink"/>
@@ -1679,7 +1679,7 @@
                 <w:noProof/>
                 <w:webHidden/>
               </w:rPr>
-              <w:instrText xml:space="preserve"> PAGEREF _Toc210929530 \h </w:instrText>
+              <w:instrText xml:space="preserve"> PAGEREF _Toc211274409 \h </w:instrText>
             </w:r>
             <w:r>
               <w:rPr>
@@ -1722,7 +1722,7 @@
               <w:lang w:eastAsia="en-ZA"/>
             </w:rPr>
           </w:pPr>
-          <w:hyperlink w:anchor="_Toc210929531" w:history="1">
+          <w:hyperlink w:anchor="_Toc211274410" w:history="1">
             <w:r>
               <w:rPr>
                 <w:rStyle w:val="Hyperlink"/>
@@ -1749,7 +1749,7 @@
                 <w:noProof/>
                 <w:webHidden/>
               </w:rPr>
-              <w:instrText xml:space="preserve"> PAGEREF _Toc210929531 \h </w:instrText>
+              <w:instrText xml:space="preserve"> PAGEREF _Toc211274410 \h </w:instrText>
             </w:r>
             <w:r>
               <w:rPr>
@@ -1792,13 +1792,13 @@
               <w:lang w:eastAsia="en-ZA"/>
             </w:rPr>
           </w:pPr>
-          <w:hyperlink w:anchor="_Toc210929532" w:history="1">
+          <w:hyperlink w:anchor="_Toc211274411" w:history="1">
             <w:r>
               <w:rPr>
                 <w:rStyle w:val="Hyperlink"/>
                 <w:noProof/>
               </w:rPr>
-              <w:t>Convergence</w:t>
+              <w:t>The Convergence</w:t>
             </w:r>
             <w:r>
               <w:rPr>
@@ -1819,7 +1819,7 @@
                 <w:noProof/>
                 <w:webHidden/>
               </w:rPr>
-              <w:instrText xml:space="preserve"> PAGEREF _Toc210929532 \h </w:instrText>
+              <w:instrText xml:space="preserve"> PAGEREF _Toc211274411 \h </w:instrText>
             </w:r>
             <w:r>
               <w:rPr>
@@ -1862,13 +1862,13 @@
               <w:lang w:eastAsia="en-ZA"/>
             </w:rPr>
           </w:pPr>
-          <w:hyperlink w:anchor="_Toc210929533" w:history="1">
+          <w:hyperlink w:anchor="_Toc211274412" w:history="1">
             <w:r>
               <w:rPr>
                 <w:rStyle w:val="Hyperlink"/>
                 <w:noProof/>
               </w:rPr>
-              <w:t>Proposed System</w:t>
+              <w:t>The Proposed System: ReMind</w:t>
             </w:r>
             <w:r>
               <w:rPr>
@@ -1889,7 +1889,7 @@
                 <w:noProof/>
                 <w:webHidden/>
               </w:rPr>
-              <w:instrText xml:space="preserve"> PAGEREF _Toc210929533 \h </w:instrText>
+              <w:instrText xml:space="preserve"> PAGEREF _Toc211274412 \h </w:instrText>
             </w:r>
             <w:r>
               <w:rPr>
@@ -1909,7 +1909,567 @@
                 <w:noProof/>
                 <w:webHidden/>
               </w:rPr>
-              <w:t>8</w:t>
+              <w:t>9</w:t>
+            </w:r>
+            <w:r>
+              <w:rPr>
+                <w:noProof/>
+                <w:webHidden/>
+              </w:rPr>
+              <w:fldChar w:fldCharType="end"/>
+            </w:r>
+          </w:hyperlink>
+        </w:p>
+        <w:p>
+          <w:pPr>
+            <w:pStyle w:val="TOC3"/>
+            <w:tabs>
+              <w:tab w:val="right" w:leader="dot" w:pos="9016"/>
+            </w:tabs>
+            <w:rPr>
+              <w:rFonts w:eastAsiaTheme="minorEastAsia"/>
+              <w:noProof/>
+              <w:lang w:eastAsia="en-ZA"/>
+            </w:rPr>
+          </w:pPr>
+          <w:hyperlink w:anchor="_Toc211274413" w:history="1">
+            <w:r>
+              <w:rPr>
+                <w:rStyle w:val="Hyperlink"/>
+                <w:noProof/>
+              </w:rPr>
+              <w:t>The Concept</w:t>
+            </w:r>
+            <w:r>
+              <w:rPr>
+                <w:noProof/>
+                <w:webHidden/>
+              </w:rPr>
+              <w:tab/>
+            </w:r>
+            <w:r>
+              <w:rPr>
+                <w:noProof/>
+                <w:webHidden/>
+              </w:rPr>
+              <w:fldChar w:fldCharType="begin"/>
+            </w:r>
+            <w:r>
+              <w:rPr>
+                <w:noProof/>
+                <w:webHidden/>
+              </w:rPr>
+              <w:instrText xml:space="preserve"> PAGEREF _Toc211274413 \h </w:instrText>
+            </w:r>
+            <w:r>
+              <w:rPr>
+                <w:noProof/>
+                <w:webHidden/>
+              </w:rPr>
+            </w:r>
+            <w:r>
+              <w:rPr>
+                <w:noProof/>
+                <w:webHidden/>
+              </w:rPr>
+              <w:fldChar w:fldCharType="separate"/>
+            </w:r>
+            <w:r>
+              <w:rPr>
+                <w:noProof/>
+                <w:webHidden/>
+              </w:rPr>
+              <w:t>9</w:t>
+            </w:r>
+            <w:r>
+              <w:rPr>
+                <w:noProof/>
+                <w:webHidden/>
+              </w:rPr>
+              <w:fldChar w:fldCharType="end"/>
+            </w:r>
+          </w:hyperlink>
+        </w:p>
+        <w:p>
+          <w:pPr>
+            <w:pStyle w:val="TOC3"/>
+            <w:tabs>
+              <w:tab w:val="right" w:leader="dot" w:pos="9016"/>
+            </w:tabs>
+            <w:rPr>
+              <w:rFonts w:eastAsiaTheme="minorEastAsia"/>
+              <w:noProof/>
+              <w:lang w:eastAsia="en-ZA"/>
+            </w:rPr>
+          </w:pPr>
+          <w:hyperlink w:anchor="_Toc211274414" w:history="1">
+            <w:r>
+              <w:rPr>
+                <w:rStyle w:val="Hyperlink"/>
+                <w:noProof/>
+              </w:rPr>
+              <w:t>System Architecture</w:t>
+            </w:r>
+            <w:r>
+              <w:rPr>
+                <w:noProof/>
+                <w:webHidden/>
+              </w:rPr>
+              <w:tab/>
+            </w:r>
+            <w:r>
+              <w:rPr>
+                <w:noProof/>
+                <w:webHidden/>
+              </w:rPr>
+              <w:fldChar w:fldCharType="begin"/>
+            </w:r>
+            <w:r>
+              <w:rPr>
+                <w:noProof/>
+                <w:webHidden/>
+              </w:rPr>
+              <w:instrText xml:space="preserve"> PAGEREF _Toc211274414 \h </w:instrText>
+            </w:r>
+            <w:r>
+              <w:rPr>
+                <w:noProof/>
+                <w:webHidden/>
+              </w:rPr>
+            </w:r>
+            <w:r>
+              <w:rPr>
+                <w:noProof/>
+                <w:webHidden/>
+              </w:rPr>
+              <w:fldChar w:fldCharType="separate"/>
+            </w:r>
+            <w:r>
+              <w:rPr>
+                <w:noProof/>
+                <w:webHidden/>
+              </w:rPr>
+              <w:t>9</w:t>
+            </w:r>
+            <w:r>
+              <w:rPr>
+                <w:noProof/>
+                <w:webHidden/>
+              </w:rPr>
+              <w:fldChar w:fldCharType="end"/>
+            </w:r>
+          </w:hyperlink>
+        </w:p>
+        <w:p>
+          <w:pPr>
+            <w:pStyle w:val="TOC3"/>
+            <w:tabs>
+              <w:tab w:val="right" w:leader="dot" w:pos="9016"/>
+            </w:tabs>
+            <w:rPr>
+              <w:rFonts w:eastAsiaTheme="minorEastAsia"/>
+              <w:noProof/>
+              <w:lang w:eastAsia="en-ZA"/>
+            </w:rPr>
+          </w:pPr>
+          <w:hyperlink w:anchor="_Toc211274415" w:history="1">
+            <w:r>
+              <w:rPr>
+                <w:rStyle w:val="Hyperlink"/>
+                <w:noProof/>
+              </w:rPr>
+              <w:t>Core Functions</w:t>
+            </w:r>
+            <w:r>
+              <w:rPr>
+                <w:noProof/>
+                <w:webHidden/>
+              </w:rPr>
+              <w:tab/>
+            </w:r>
+            <w:r>
+              <w:rPr>
+                <w:noProof/>
+                <w:webHidden/>
+              </w:rPr>
+              <w:fldChar w:fldCharType="begin"/>
+            </w:r>
+            <w:r>
+              <w:rPr>
+                <w:noProof/>
+                <w:webHidden/>
+              </w:rPr>
+              <w:instrText xml:space="preserve"> PAGEREF _Toc211274415 \h </w:instrText>
+            </w:r>
+            <w:r>
+              <w:rPr>
+                <w:noProof/>
+                <w:webHidden/>
+              </w:rPr>
+            </w:r>
+            <w:r>
+              <w:rPr>
+                <w:noProof/>
+                <w:webHidden/>
+              </w:rPr>
+              <w:fldChar w:fldCharType="separate"/>
+            </w:r>
+            <w:r>
+              <w:rPr>
+                <w:noProof/>
+                <w:webHidden/>
+              </w:rPr>
+              <w:t>10</w:t>
+            </w:r>
+            <w:r>
+              <w:rPr>
+                <w:noProof/>
+                <w:webHidden/>
+              </w:rPr>
+              <w:fldChar w:fldCharType="end"/>
+            </w:r>
+          </w:hyperlink>
+        </w:p>
+        <w:p>
+          <w:pPr>
+            <w:pStyle w:val="TOC2"/>
+            <w:tabs>
+              <w:tab w:val="right" w:leader="dot" w:pos="9016"/>
+            </w:tabs>
+            <w:rPr>
+              <w:rFonts w:eastAsiaTheme="minorEastAsia"/>
+              <w:noProof/>
+              <w:lang w:eastAsia="en-ZA"/>
+            </w:rPr>
+          </w:pPr>
+          <w:hyperlink w:anchor="_Toc211274416" w:history="1">
+            <w:r>
+              <w:rPr>
+                <w:rStyle w:val="Hyperlink"/>
+                <w:noProof/>
+              </w:rPr>
+              <w:t>User Interaction and Experience</w:t>
+            </w:r>
+            <w:r>
+              <w:rPr>
+                <w:noProof/>
+                <w:webHidden/>
+              </w:rPr>
+              <w:tab/>
+            </w:r>
+            <w:r>
+              <w:rPr>
+                <w:noProof/>
+                <w:webHidden/>
+              </w:rPr>
+              <w:fldChar w:fldCharType="begin"/>
+            </w:r>
+            <w:r>
+              <w:rPr>
+                <w:noProof/>
+                <w:webHidden/>
+              </w:rPr>
+              <w:instrText xml:space="preserve"> PAGEREF _Toc211274416 \h </w:instrText>
+            </w:r>
+            <w:r>
+              <w:rPr>
+                <w:noProof/>
+                <w:webHidden/>
+              </w:rPr>
+            </w:r>
+            <w:r>
+              <w:rPr>
+                <w:noProof/>
+                <w:webHidden/>
+              </w:rPr>
+              <w:fldChar w:fldCharType="separate"/>
+            </w:r>
+            <w:r>
+              <w:rPr>
+                <w:noProof/>
+                <w:webHidden/>
+              </w:rPr>
+              <w:t>11</w:t>
+            </w:r>
+            <w:r>
+              <w:rPr>
+                <w:noProof/>
+                <w:webHidden/>
+              </w:rPr>
+              <w:fldChar w:fldCharType="end"/>
+            </w:r>
+          </w:hyperlink>
+        </w:p>
+        <w:p>
+          <w:pPr>
+            <w:pStyle w:val="TOC3"/>
+            <w:tabs>
+              <w:tab w:val="right" w:leader="dot" w:pos="9016"/>
+            </w:tabs>
+            <w:rPr>
+              <w:rFonts w:eastAsiaTheme="minorEastAsia"/>
+              <w:noProof/>
+              <w:lang w:eastAsia="en-ZA"/>
+            </w:rPr>
+          </w:pPr>
+          <w:hyperlink w:anchor="_Toc211274417" w:history="1">
+            <w:r>
+              <w:rPr>
+                <w:rStyle w:val="Hyperlink"/>
+                <w:noProof/>
+              </w:rPr>
+              <w:t>Scope</w:t>
+            </w:r>
+            <w:r>
+              <w:rPr>
+                <w:noProof/>
+                <w:webHidden/>
+              </w:rPr>
+              <w:tab/>
+            </w:r>
+            <w:r>
+              <w:rPr>
+                <w:noProof/>
+                <w:webHidden/>
+              </w:rPr>
+              <w:fldChar w:fldCharType="begin"/>
+            </w:r>
+            <w:r>
+              <w:rPr>
+                <w:noProof/>
+                <w:webHidden/>
+              </w:rPr>
+              <w:instrText xml:space="preserve"> PAGEREF _Toc211274417 \h </w:instrText>
+            </w:r>
+            <w:r>
+              <w:rPr>
+                <w:noProof/>
+                <w:webHidden/>
+              </w:rPr>
+            </w:r>
+            <w:r>
+              <w:rPr>
+                <w:noProof/>
+                <w:webHidden/>
+              </w:rPr>
+              <w:fldChar w:fldCharType="separate"/>
+            </w:r>
+            <w:r>
+              <w:rPr>
+                <w:noProof/>
+                <w:webHidden/>
+              </w:rPr>
+              <w:t>11</w:t>
+            </w:r>
+            <w:r>
+              <w:rPr>
+                <w:noProof/>
+                <w:webHidden/>
+              </w:rPr>
+              <w:fldChar w:fldCharType="end"/>
+            </w:r>
+          </w:hyperlink>
+        </w:p>
+        <w:p>
+          <w:pPr>
+            <w:pStyle w:val="TOC3"/>
+            <w:tabs>
+              <w:tab w:val="right" w:leader="dot" w:pos="9016"/>
+            </w:tabs>
+            <w:rPr>
+              <w:rFonts w:eastAsiaTheme="minorEastAsia"/>
+              <w:noProof/>
+              <w:lang w:eastAsia="en-ZA"/>
+            </w:rPr>
+          </w:pPr>
+          <w:hyperlink w:anchor="_Toc211274418" w:history="1">
+            <w:r>
+              <w:rPr>
+                <w:rStyle w:val="Hyperlink"/>
+                <w:noProof/>
+              </w:rPr>
+              <w:t>The User Journey</w:t>
+            </w:r>
+            <w:r>
+              <w:rPr>
+                <w:noProof/>
+                <w:webHidden/>
+              </w:rPr>
+              <w:tab/>
+            </w:r>
+            <w:r>
+              <w:rPr>
+                <w:noProof/>
+                <w:webHidden/>
+              </w:rPr>
+              <w:fldChar w:fldCharType="begin"/>
+            </w:r>
+            <w:r>
+              <w:rPr>
+                <w:noProof/>
+                <w:webHidden/>
+              </w:rPr>
+              <w:instrText xml:space="preserve"> PAGEREF _Toc211274418 \h </w:instrText>
+            </w:r>
+            <w:r>
+              <w:rPr>
+                <w:noProof/>
+                <w:webHidden/>
+              </w:rPr>
+            </w:r>
+            <w:r>
+              <w:rPr>
+                <w:noProof/>
+                <w:webHidden/>
+              </w:rPr>
+              <w:fldChar w:fldCharType="separate"/>
+            </w:r>
+            <w:r>
+              <w:rPr>
+                <w:noProof/>
+                <w:webHidden/>
+              </w:rPr>
+              <w:t>11</w:t>
+            </w:r>
+            <w:r>
+              <w:rPr>
+                <w:noProof/>
+                <w:webHidden/>
+              </w:rPr>
+              <w:fldChar w:fldCharType="end"/>
+            </w:r>
+          </w:hyperlink>
+        </w:p>
+        <w:p>
+          <w:pPr>
+            <w:pStyle w:val="TOC3"/>
+            <w:tabs>
+              <w:tab w:val="right" w:leader="dot" w:pos="9016"/>
+            </w:tabs>
+            <w:rPr>
+              <w:rFonts w:eastAsiaTheme="minorEastAsia"/>
+              <w:noProof/>
+              <w:lang w:eastAsia="en-ZA"/>
+            </w:rPr>
+          </w:pPr>
+          <w:hyperlink w:anchor="_Toc211274419" w:history="1">
+            <w:r>
+              <w:rPr>
+                <w:rStyle w:val="Hyperlink"/>
+                <w:noProof/>
+              </w:rPr>
+              <w:t>Business Model</w:t>
+            </w:r>
+            <w:r>
+              <w:rPr>
+                <w:noProof/>
+                <w:webHidden/>
+              </w:rPr>
+              <w:tab/>
+            </w:r>
+            <w:r>
+              <w:rPr>
+                <w:noProof/>
+                <w:webHidden/>
+              </w:rPr>
+              <w:fldChar w:fldCharType="begin"/>
+            </w:r>
+            <w:r>
+              <w:rPr>
+                <w:noProof/>
+                <w:webHidden/>
+              </w:rPr>
+              <w:instrText xml:space="preserve"> PAGEREF _Toc211274419 \h </w:instrText>
+            </w:r>
+            <w:r>
+              <w:rPr>
+                <w:noProof/>
+                <w:webHidden/>
+              </w:rPr>
+            </w:r>
+            <w:r>
+              <w:rPr>
+                <w:noProof/>
+                <w:webHidden/>
+              </w:rPr>
+              <w:fldChar w:fldCharType="separate"/>
+            </w:r>
+            <w:r>
+              <w:rPr>
+                <w:noProof/>
+                <w:webHidden/>
+              </w:rPr>
+              <w:t>13</w:t>
+            </w:r>
+            <w:r>
+              <w:rPr>
+                <w:noProof/>
+                <w:webHidden/>
+              </w:rPr>
+              <w:fldChar w:fldCharType="end"/>
+            </w:r>
+          </w:hyperlink>
+        </w:p>
+        <w:p>
+          <w:pPr>
+            <w:pStyle w:val="TOC3"/>
+            <w:tabs>
+              <w:tab w:val="right" w:leader="dot" w:pos="9016"/>
+            </w:tabs>
+            <w:rPr>
+              <w:rFonts w:eastAsiaTheme="minorEastAsia"/>
+              <w:noProof/>
+              <w:lang w:eastAsia="en-ZA"/>
+            </w:rPr>
+          </w:pPr>
+          <w:hyperlink w:anchor="_Toc211274420" w:history="1">
+            <w:r>
+              <w:rPr>
+                <w:rStyle w:val="Hyperlink"/>
+                <w:noProof/>
+              </w:rPr>
+              <w:t>South African Context</w:t>
+            </w:r>
+            <w:r>
+              <w:rPr>
+                <w:noProof/>
+                <w:webHidden/>
+              </w:rPr>
+              <w:tab/>
+            </w:r>
+            <w:r>
+              <w:rPr>
+                <w:noProof/>
+                <w:webHidden/>
+              </w:rPr>
+              <w:fldChar w:fldCharType="begin"/>
+            </w:r>
+            <w:r>
+              <w:rPr>
+                <w:noProof/>
+                <w:webHidden/>
+              </w:rPr>
+              <w:instrText xml:space="preserve"> PAGEREF _Toc211274420 \h </w:instrText>
+            </w:r>
+            <w:r>
+              <w:rPr>
+                <w:noProof/>
+                <w:webHidden/>
+              </w:rPr>
+            </w:r>
+            <w:r>
+              <w:rPr>
+                <w:noProof/>
+                <w:webHidden/>
+              </w:rPr>
+              <w:fldChar w:fldCharType="separate"/>
+            </w:r>
+            <w:r>
+              <w:rPr>
+                <w:noProof/>
+                <w:webHidden/>
+              </w:rPr>
+              <w:t>13</w:t>
             </w:r>
             <w:r>
               <w:rPr>
@@ -1932,7 +2492,7 @@
               <w:lang w:eastAsia="en-ZA"/>
             </w:rPr>
           </w:pPr>
-          <w:hyperlink w:anchor="_Toc210929534" w:history="1">
+          <w:hyperlink w:anchor="_Toc211274421" w:history="1">
             <w:r>
               <w:rPr>
                 <w:rStyle w:val="Hyperlink"/>
@@ -1959,7 +2519,7 @@
                 <w:noProof/>
                 <w:webHidden/>
               </w:rPr>
-              <w:instrText xml:space="preserve"> PAGEREF _Toc210929534 \h </w:instrText>
+              <w:instrText xml:space="preserve"> PAGEREF _Toc211274421 \h </w:instrText>
             </w:r>
             <w:r>
               <w:rPr>
@@ -1979,7 +2539,7 @@
                 <w:noProof/>
                 <w:webHidden/>
               </w:rPr>
-              <w:t>9</w:t>
+              <w:t>13</w:t>
             </w:r>
             <w:r>
               <w:rPr>
@@ -2002,7 +2562,7 @@
               <w:lang w:eastAsia="en-ZA"/>
             </w:rPr>
           </w:pPr>
-          <w:hyperlink w:anchor="_Toc210929535" w:history="1">
+          <w:hyperlink w:anchor="_Toc211274422" w:history="1">
             <w:r>
               <w:rPr>
                 <w:rStyle w:val="Hyperlink"/>
@@ -2029,7 +2589,7 @@
                 <w:noProof/>
                 <w:webHidden/>
               </w:rPr>
-              <w:instrText xml:space="preserve"> PAGEREF _Toc210929535 \h </w:instrText>
+              <w:instrText xml:space="preserve"> PAGEREF _Toc211274422 \h </w:instrText>
             </w:r>
             <w:r>
               <w:rPr>
@@ -2049,7 +2609,7 @@
                 <w:noProof/>
                 <w:webHidden/>
               </w:rPr>
-              <w:t>9</w:t>
+              <w:t>13</w:t>
             </w:r>
             <w:r>
               <w:rPr>
@@ -2072,7 +2632,7 @@
               <w:lang w:eastAsia="en-ZA"/>
             </w:rPr>
           </w:pPr>
-          <w:hyperlink w:anchor="_Toc210929536" w:history="1">
+          <w:hyperlink w:anchor="_Toc211274423" w:history="1">
             <w:r>
               <w:rPr>
                 <w:rStyle w:val="Hyperlink"/>
@@ -2099,7 +2659,7 @@
                 <w:noProof/>
                 <w:webHidden/>
               </w:rPr>
-              <w:instrText xml:space="preserve"> PAGEREF _Toc210929536 \h </w:instrText>
+              <w:instrText xml:space="preserve"> PAGEREF _Toc211274423 \h </w:instrText>
             </w:r>
             <w:r>
               <w:rPr>
@@ -2119,7 +2679,7 @@
                 <w:noProof/>
                 <w:webHidden/>
               </w:rPr>
-              <w:t>9</w:t>
+              <w:t>13</w:t>
             </w:r>
             <w:r>
               <w:rPr>
@@ -2142,7 +2702,7 @@
               <w:lang w:eastAsia="en-ZA"/>
             </w:rPr>
           </w:pPr>
-          <w:hyperlink w:anchor="_Toc210929537" w:history="1">
+          <w:hyperlink w:anchor="_Toc211274424" w:history="1">
             <w:r>
               <w:rPr>
                 <w:rStyle w:val="Hyperlink"/>
@@ -2169,7 +2729,7 @@
                 <w:noProof/>
                 <w:webHidden/>
               </w:rPr>
-              <w:instrText xml:space="preserve"> PAGEREF _Toc210929537 \h </w:instrText>
+              <w:instrText xml:space="preserve"> PAGEREF _Toc211274424 \h </w:instrText>
             </w:r>
             <w:r>
               <w:rPr>
@@ -2189,7 +2749,7 @@
                 <w:noProof/>
                 <w:webHidden/>
               </w:rPr>
-              <w:t>9</w:t>
+              <w:t>13</w:t>
             </w:r>
             <w:r>
               <w:rPr>
@@ -2212,7 +2772,7 @@
               <w:lang w:eastAsia="en-ZA"/>
             </w:rPr>
           </w:pPr>
-          <w:hyperlink w:anchor="_Toc210929538" w:history="1">
+          <w:hyperlink w:anchor="_Toc211274425" w:history="1">
             <w:r>
               <w:rPr>
                 <w:rStyle w:val="Hyperlink"/>
@@ -2239,7 +2799,7 @@
                 <w:noProof/>
                 <w:webHidden/>
               </w:rPr>
-              <w:instrText xml:space="preserve"> PAGEREF _Toc210929538 \h </w:instrText>
+              <w:instrText xml:space="preserve"> PAGEREF _Toc211274425 \h </w:instrText>
             </w:r>
             <w:r>
               <w:rPr>
@@ -2259,7 +2819,7 @@
                 <w:noProof/>
                 <w:webHidden/>
               </w:rPr>
-              <w:t>10</w:t>
+              <w:t>14</w:t>
             </w:r>
             <w:r>
               <w:rPr>
@@ -2282,7 +2842,7 @@
               <w:lang w:eastAsia="en-ZA"/>
             </w:rPr>
           </w:pPr>
-          <w:hyperlink w:anchor="_Toc210929539" w:history="1">
+          <w:hyperlink w:anchor="_Toc211274426" w:history="1">
             <w:r>
               <w:rPr>
                 <w:rStyle w:val="Hyperlink"/>
@@ -2309,7 +2869,7 @@
                 <w:noProof/>
                 <w:webHidden/>
               </w:rPr>
-              <w:instrText xml:space="preserve"> PAGEREF _Toc210929539 \h </w:instrText>
+              <w:instrText xml:space="preserve"> PAGEREF _Toc211274426 \h </w:instrText>
             </w:r>
             <w:r>
               <w:rPr>
@@ -2329,7 +2889,7 @@
                 <w:noProof/>
                 <w:webHidden/>
               </w:rPr>
-              <w:t>13</w:t>
+              <w:t>17</w:t>
             </w:r>
             <w:r>
               <w:rPr>
@@ -2352,7 +2912,7 @@
               <w:lang w:eastAsia="en-ZA"/>
             </w:rPr>
           </w:pPr>
-          <w:hyperlink w:anchor="_Toc210929540" w:history="1">
+          <w:hyperlink w:anchor="_Toc211274427" w:history="1">
             <w:r>
               <w:rPr>
                 <w:rStyle w:val="Hyperlink"/>
@@ -2379,7 +2939,7 @@
                 <w:noProof/>
                 <w:webHidden/>
               </w:rPr>
-              <w:instrText xml:space="preserve"> PAGEREF _Toc210929540 \h </w:instrText>
+              <w:instrText xml:space="preserve"> PAGEREF _Toc211274427 \h </w:instrText>
             </w:r>
             <w:r>
               <w:rPr>
@@ -2399,7 +2959,7 @@
                 <w:noProof/>
                 <w:webHidden/>
               </w:rPr>
-              <w:t>13</w:t>
+              <w:t>17</w:t>
             </w:r>
             <w:r>
               <w:rPr>
@@ -2422,7 +2982,7 @@
               <w:lang w:eastAsia="en-ZA"/>
             </w:rPr>
           </w:pPr>
-          <w:hyperlink w:anchor="_Toc210929541" w:history="1">
+          <w:hyperlink w:anchor="_Toc211274428" w:history="1">
             <w:r>
               <w:rPr>
                 <w:rStyle w:val="Hyperlink"/>
@@ -2449,7 +3009,7 @@
                 <w:noProof/>
                 <w:webHidden/>
               </w:rPr>
-              <w:instrText xml:space="preserve"> PAGEREF _Toc210929541 \h </w:instrText>
+              <w:instrText xml:space="preserve"> PAGEREF _Toc211274428 \h </w:instrText>
             </w:r>
             <w:r>
               <w:rPr>
@@ -2469,7 +3029,7 @@
                 <w:noProof/>
                 <w:webHidden/>
               </w:rPr>
-              <w:t>13</w:t>
+              <w:t>17</w:t>
             </w:r>
             <w:r>
               <w:rPr>
@@ -2492,7 +3052,7 @@
               <w:lang w:eastAsia="en-ZA"/>
             </w:rPr>
           </w:pPr>
-          <w:hyperlink w:anchor="_Toc210929542" w:history="1">
+          <w:hyperlink w:anchor="_Toc211274429" w:history="1">
             <w:r>
               <w:rPr>
                 <w:rStyle w:val="Hyperlink"/>
@@ -2519,7 +3079,7 @@
                 <w:noProof/>
                 <w:webHidden/>
               </w:rPr>
-              <w:instrText xml:space="preserve"> PAGEREF _Toc210929542 \h </w:instrText>
+              <w:instrText xml:space="preserve"> PAGEREF _Toc211274429 \h </w:instrText>
             </w:r>
             <w:r>
               <w:rPr>
@@ -2539,7 +3099,7 @@
                 <w:noProof/>
                 <w:webHidden/>
               </w:rPr>
-              <w:t>13</w:t>
+              <w:t>17</w:t>
             </w:r>
             <w:r>
               <w:rPr>
@@ -2578,7 +3138,7 @@
       <w:pPr>
         <w:pStyle w:val="Heading1"/>
       </w:pPr>
-      <w:bookmarkStart w:id="2" w:name="_Toc210929524"/>
+      <w:bookmarkStart w:id="2" w:name="_Toc211274403"/>
       <w:r>
         <w:lastRenderedPageBreak/>
         <w:t>Glossary</w:t>
@@ -3138,23 +3698,7 @@
                 <w:sz w:val="24"/>
                 <w:szCs w:val="24"/>
               </w:rPr>
-              <w:t xml:space="preserve"> tools like EEG, </w:t>
-            </w:r>
-            <w:proofErr w:type="spellStart"/>
-            <w:r>
-              <w:rPr>
-                <w:sz w:val="24"/>
-                <w:szCs w:val="24"/>
-              </w:rPr>
-              <w:t>BCIs</w:t>
-            </w:r>
-            <w:proofErr w:type="spellEnd"/>
-            <w:r>
-              <w:rPr>
-                <w:sz w:val="24"/>
-                <w:szCs w:val="24"/>
-              </w:rPr>
-              <w:t>, and TMS.</w:t>
+              <w:t xml:space="preserve"> tools like EEG, BCIs, and TMS.</w:t>
             </w:r>
           </w:p>
         </w:tc>
@@ -3489,7 +4033,7 @@
       <w:pPr>
         <w:pStyle w:val="Heading1"/>
       </w:pPr>
-      <w:bookmarkStart w:id="3" w:name="_Toc210929525"/>
+      <w:bookmarkStart w:id="3" w:name="_Toc211274404"/>
       <w:r>
         <w:lastRenderedPageBreak/>
         <w:t>Introduction</w:t>
@@ -4508,23 +5052,7 @@
           <w:sz w:val="24"/>
           <w:szCs w:val="24"/>
         </w:rPr>
-        <w:t xml:space="preserve"> (</w:t>
-      </w:r>
-      <w:proofErr w:type="spellStart"/>
-      <w:r>
-        <w:rPr>
-          <w:sz w:val="24"/>
-          <w:szCs w:val="24"/>
-        </w:rPr>
-        <w:t>DTA</w:t>
-      </w:r>
-      <w:proofErr w:type="spellEnd"/>
-      <w:r>
-        <w:rPr>
-          <w:sz w:val="24"/>
-          <w:szCs w:val="24"/>
-        </w:rPr>
-        <w:t>, 2019</w:t>
+        <w:t xml:space="preserve"> (DTA, 2019</w:t>
       </w:r>
       <w:r>
         <w:rPr>
@@ -5089,7 +5617,7 @@
       <w:pPr>
         <w:pStyle w:val="Heading1"/>
       </w:pPr>
-      <w:bookmarkStart w:id="4" w:name="_Toc210929526"/>
+      <w:bookmarkStart w:id="4" w:name="_Toc211274405"/>
       <w:r>
         <w:lastRenderedPageBreak/>
         <w:t>Literature Review</w:t>
@@ -5100,7 +5628,7 @@
       <w:pPr>
         <w:pStyle w:val="Heading2"/>
       </w:pPr>
-      <w:bookmarkStart w:id="5" w:name="_Toc210929527"/>
+      <w:bookmarkStart w:id="5" w:name="_Toc211274406"/>
       <w:r>
         <w:t>The Brain</w:t>
       </w:r>
@@ -5653,7 +6181,7 @@
       <w:pPr>
         <w:pStyle w:val="Heading2"/>
       </w:pPr>
-      <w:bookmarkStart w:id="6" w:name="_Toc210929528"/>
+      <w:bookmarkStart w:id="6" w:name="_Toc211274407"/>
       <w:r>
         <w:t>Digital Phenotyping</w:t>
       </w:r>
@@ -6016,7 +6544,7 @@
       <w:pPr>
         <w:pStyle w:val="Heading2"/>
       </w:pPr>
-      <w:bookmarkStart w:id="7" w:name="_Toc210929529"/>
+      <w:bookmarkStart w:id="7" w:name="_Toc211274408"/>
       <w:r>
         <w:t>Digital Therapeutics</w:t>
       </w:r>
@@ -6506,23 +7034,7 @@
           <w:sz w:val="24"/>
           <w:szCs w:val="24"/>
         </w:rPr>
-        <w:t xml:space="preserve"> (</w:t>
-      </w:r>
-      <w:proofErr w:type="spellStart"/>
-      <w:r>
-        <w:rPr>
-          <w:sz w:val="24"/>
-          <w:szCs w:val="24"/>
-        </w:rPr>
-        <w:t>Akili</w:t>
-      </w:r>
-      <w:proofErr w:type="spellEnd"/>
-      <w:r>
-        <w:rPr>
-          <w:sz w:val="24"/>
-          <w:szCs w:val="24"/>
-        </w:rPr>
-        <w:t xml:space="preserve"> Interactive, 2020), the first prescription video game to treat paediatric ADHD, showcased measurable cognitive improvements in attention control. These examples highlight </w:t>
+        <w:t xml:space="preserve"> (Akili Interactive, 2020), the first prescription video game to treat paediatric ADHD, showcased measurable cognitive improvements in attention control. These examples highlight </w:t>
       </w:r>
       <w:r>
         <w:rPr>
@@ -6722,7 +7234,7 @@
       <w:pPr>
         <w:pStyle w:val="Heading2"/>
       </w:pPr>
-      <w:bookmarkStart w:id="8" w:name="_Toc210929530"/>
+      <w:bookmarkStart w:id="8" w:name="_Toc211274409"/>
       <w:r>
         <w:t>Neurotechnology</w:t>
       </w:r>
@@ -6770,7 +7282,22 @@
           <w:sz w:val="24"/>
           <w:szCs w:val="24"/>
         </w:rPr>
-        <w:t xml:space="preserve"> et al., 2017). Brain-Computer Interfaces, neurotechnological tools that enable bidirectional communication between neural signals and computational systems, have emerged as one of the most prominent tools. </w:t>
+        <w:t xml:space="preserve"> et al., 2017). Brain-Computer Interfaces, neurotechnological tools that enable bidirectional communication between neural signals and computational systems, have emerged as one of the most prominent tools. BCIs are typically divided into two holistic categories: invasive and non-invasive technologies.</w:t>
+      </w:r>
+    </w:p>
+    <w:p>
+      <w:pPr>
+        <w:rPr>
+          <w:sz w:val="24"/>
+          <w:szCs w:val="24"/>
+        </w:rPr>
+      </w:pPr>
+      <w:r>
+        <w:rPr>
+          <w:sz w:val="24"/>
+          <w:szCs w:val="24"/>
+        </w:rPr>
+        <w:t xml:space="preserve">Invasive BCIs, such as those developed by </w:t>
       </w:r>
       <w:proofErr w:type="spellStart"/>
       <w:r>
@@ -6778,7 +7305,7 @@
           <w:sz w:val="24"/>
           <w:szCs w:val="24"/>
         </w:rPr>
-        <w:t>BCIs</w:t>
+        <w:t>Neuralink</w:t>
       </w:r>
       <w:proofErr w:type="spellEnd"/>
       <w:r>
@@ -6786,22 +7313,7 @@
           <w:sz w:val="24"/>
           <w:szCs w:val="24"/>
         </w:rPr>
-        <w:t xml:space="preserve"> are typically divided into two holistic categories: invasive and non-invasive technologies.</w:t>
-      </w:r>
-    </w:p>
-    <w:p>
-      <w:pPr>
-        <w:rPr>
-          <w:sz w:val="24"/>
-          <w:szCs w:val="24"/>
-        </w:rPr>
-      </w:pPr>
-      <w:r>
-        <w:rPr>
-          <w:sz w:val="24"/>
-          <w:szCs w:val="24"/>
-        </w:rPr>
-        <w:t xml:space="preserve">Invasive </w:t>
+        <w:t xml:space="preserve">, </w:t>
       </w:r>
       <w:proofErr w:type="spellStart"/>
       <w:r>
@@ -6809,7 +7321,7 @@
           <w:sz w:val="24"/>
           <w:szCs w:val="24"/>
         </w:rPr>
-        <w:t>BCIs</w:t>
+        <w:t>Synchron</w:t>
       </w:r>
       <w:proofErr w:type="spellEnd"/>
       <w:r>
@@ -6817,7 +7329,42 @@
           <w:sz w:val="24"/>
           <w:szCs w:val="24"/>
         </w:rPr>
-        <w:t xml:space="preserve">, such as those developed by </w:t>
+        <w:t>, and Blackrock Neurotech, involve the surgical implantation of electrodes directly into the brain tissue. As the</w:t>
+      </w:r>
+      <w:r>
+        <w:rPr>
+          <w:sz w:val="24"/>
+          <w:szCs w:val="24"/>
+        </w:rPr>
+        <w:t>se</w:t>
+      </w:r>
+      <w:r>
+        <w:rPr>
+          <w:sz w:val="24"/>
+          <w:szCs w:val="24"/>
+        </w:rPr>
+        <w:t xml:space="preserve"> in</w:t>
+      </w:r>
+      <w:r>
+        <w:rPr>
+          <w:sz w:val="24"/>
+          <w:szCs w:val="24"/>
+        </w:rPr>
+        <w:t xml:space="preserve">terfaces operate in </w:t>
+      </w:r>
+      <w:r>
+        <w:rPr>
+          <w:sz w:val="24"/>
+          <w:szCs w:val="24"/>
+        </w:rPr>
+        <w:t xml:space="preserve">direct contact with brain tissue, invasive BCIs offer high-resolution data and precise control. </w:t>
+      </w:r>
+      <w:r>
+        <w:rPr>
+          <w:sz w:val="24"/>
+          <w:szCs w:val="24"/>
+        </w:rPr>
+        <w:t>As a trade-off, these BCIs raise significant ethical, medical and societal concerns related to safety, privacy and autonomy (</w:t>
       </w:r>
       <w:proofErr w:type="spellStart"/>
       <w:r>
@@ -6825,7 +7372,7 @@
           <w:sz w:val="24"/>
           <w:szCs w:val="24"/>
         </w:rPr>
-        <w:t>Neuralink</w:t>
+        <w:t>Ienca</w:t>
       </w:r>
       <w:proofErr w:type="spellEnd"/>
       <w:r>
@@ -6833,7 +7380,7 @@
           <w:sz w:val="24"/>
           <w:szCs w:val="24"/>
         </w:rPr>
-        <w:t xml:space="preserve">, </w:t>
+        <w:t xml:space="preserve"> &amp; </w:t>
       </w:r>
       <w:proofErr w:type="spellStart"/>
       <w:r>
@@ -6841,7 +7388,7 @@
           <w:sz w:val="24"/>
           <w:szCs w:val="24"/>
         </w:rPr>
-        <w:t>Synchron</w:t>
+        <w:t>Andorno</w:t>
       </w:r>
       <w:proofErr w:type="spellEnd"/>
       <w:r>
@@ -6849,35 +7396,7 @@
           <w:sz w:val="24"/>
           <w:szCs w:val="24"/>
         </w:rPr>
-        <w:t>, and Blackrock Neurotech, involve the surgical implantation of electrodes directly into the brain tissue. As the</w:t>
-      </w:r>
-      <w:r>
-        <w:rPr>
-          <w:sz w:val="24"/>
-          <w:szCs w:val="24"/>
-        </w:rPr>
-        <w:t>se</w:t>
-      </w:r>
-      <w:r>
-        <w:rPr>
-          <w:sz w:val="24"/>
-          <w:szCs w:val="24"/>
-        </w:rPr>
-        <w:t xml:space="preserve"> in</w:t>
-      </w:r>
-      <w:r>
-        <w:rPr>
-          <w:sz w:val="24"/>
-          <w:szCs w:val="24"/>
-        </w:rPr>
-        <w:t xml:space="preserve">terfaces operate in </w:t>
-      </w:r>
-      <w:r>
-        <w:rPr>
-          <w:sz w:val="24"/>
-          <w:szCs w:val="24"/>
-        </w:rPr>
-        <w:t xml:space="preserve">direct contact with brain tissue, invasive </w:t>
+        <w:t>, 2017). In contrast to these, non-invasive BCIs rely on external sensors and most notably electroencephalography (EEG), functional near-infrared spectroscopy (</w:t>
       </w:r>
       <w:proofErr w:type="spellStart"/>
       <w:r>
@@ -6885,7 +7404,7 @@
           <w:sz w:val="24"/>
           <w:szCs w:val="24"/>
         </w:rPr>
-        <w:t>BCIs</w:t>
+        <w:t>fNIRS</w:t>
       </w:r>
       <w:proofErr w:type="spellEnd"/>
       <w:r>
@@ -6893,14 +7412,120 @@
           <w:sz w:val="24"/>
           <w:szCs w:val="24"/>
         </w:rPr>
-        <w:t xml:space="preserve"> offer high-resolution data and precise control. </w:t>
-      </w:r>
-      <w:r>
-        <w:rPr>
-          <w:sz w:val="24"/>
-          <w:szCs w:val="24"/>
-        </w:rPr>
-        <w:t xml:space="preserve">As a trade-off, these </w:t>
+        <w:t>), and transcranial magnetic stimulation (TMS) to detect and influence neural signals through the scalp. These approaches avoid surgical risks while allowing scalable and ethically acceptable applications in healthcare, education, and cognitive enhancement (He et al., 2020).</w:t>
+      </w:r>
+    </w:p>
+    <w:p>
+      <w:pPr>
+        <w:rPr>
+          <w:sz w:val="24"/>
+          <w:szCs w:val="24"/>
+        </w:rPr>
+      </w:pPr>
+      <w:r>
+        <w:rPr>
+          <w:sz w:val="24"/>
+          <w:szCs w:val="24"/>
+        </w:rPr>
+        <w:t>Non-invasive BCIs function on detecting the brain’s electrical activity associated with cognitive states such as attention, stress, or fatigue.</w:t>
+      </w:r>
+      <w:r>
+        <w:rPr>
+          <w:sz w:val="24"/>
+          <w:szCs w:val="24"/>
+        </w:rPr>
+        <w:t xml:space="preserve"> These signals are then translated by machine-learning (ML) models into actionable data which can then trigger adaptive responses in digital systems such as </w:t>
+      </w:r>
+      <w:r>
+        <w:rPr>
+          <w:sz w:val="24"/>
+          <w:szCs w:val="24"/>
+        </w:rPr>
+        <w:t>d</w:t>
+      </w:r>
+      <w:r>
+        <w:rPr>
+          <w:sz w:val="24"/>
+          <w:szCs w:val="24"/>
+        </w:rPr>
+        <w:t xml:space="preserve">igital </w:t>
+      </w:r>
+      <w:r>
+        <w:rPr>
+          <w:sz w:val="24"/>
+          <w:szCs w:val="24"/>
+        </w:rPr>
+        <w:t>t</w:t>
+      </w:r>
+      <w:r>
+        <w:rPr>
+          <w:sz w:val="24"/>
+          <w:szCs w:val="24"/>
+        </w:rPr>
+        <w:t xml:space="preserve">herapeutics. Current </w:t>
+      </w:r>
+      <w:r>
+        <w:rPr>
+          <w:sz w:val="24"/>
+          <w:szCs w:val="24"/>
+        </w:rPr>
+        <w:t>applications</w:t>
+      </w:r>
+      <w:r>
+        <w:rPr>
+          <w:sz w:val="24"/>
+          <w:szCs w:val="24"/>
+        </w:rPr>
+        <w:t xml:space="preserve"> include</w:t>
+      </w:r>
+      <w:r>
+        <w:rPr>
+          <w:sz w:val="24"/>
+          <w:szCs w:val="24"/>
+        </w:rPr>
+        <w:t xml:space="preserve"> the</w:t>
+      </w:r>
+      <w:r>
+        <w:rPr>
+          <w:sz w:val="24"/>
+          <w:szCs w:val="24"/>
+        </w:rPr>
+        <w:t xml:space="preserve"> </w:t>
+      </w:r>
+      <w:r>
+        <w:rPr>
+          <w:sz w:val="24"/>
+          <w:szCs w:val="24"/>
+        </w:rPr>
+        <w:t xml:space="preserve">use of </w:t>
+      </w:r>
+      <w:r>
+        <w:rPr>
+          <w:sz w:val="24"/>
+          <w:szCs w:val="24"/>
+        </w:rPr>
+        <w:t>electroencephalography</w:t>
+      </w:r>
+      <w:r>
+        <w:rPr>
+          <w:sz w:val="24"/>
+          <w:szCs w:val="24"/>
+        </w:rPr>
+        <w:t xml:space="preserve"> to detect </w:t>
+      </w:r>
+      <w:r>
+        <w:rPr>
+          <w:sz w:val="24"/>
+          <w:szCs w:val="24"/>
+        </w:rPr>
+        <w:t>reduced</w:t>
+      </w:r>
+      <w:r>
+        <w:rPr>
+          <w:sz w:val="24"/>
+          <w:szCs w:val="24"/>
+        </w:rPr>
+        <w:t xml:space="preserve"> beta-wave activity indicating mental fatigue. Similarly, neurofeedback mechanisms enable users to observe their brain activity in real time and learn to regulate it, improving focus and emotional control (</w:t>
       </w:r>
       <w:proofErr w:type="spellStart"/>
       <w:r>
@@ -6908,7 +7533,7 @@
           <w:sz w:val="24"/>
           <w:szCs w:val="24"/>
         </w:rPr>
-        <w:t>BCIs</w:t>
+        <w:t>Arns</w:t>
       </w:r>
       <w:proofErr w:type="spellEnd"/>
       <w:r>
@@ -6916,7 +7541,72 @@
           <w:sz w:val="24"/>
           <w:szCs w:val="24"/>
         </w:rPr>
-        <w:t xml:space="preserve"> raise significant ethical, medical and societal concerns related to safety, privacy and autonomy (</w:t>
+        <w:t xml:space="preserve"> et al., 2020).</w:t>
+      </w:r>
+    </w:p>
+    <w:p>
+      <w:r>
+        <w:rPr>
+          <w:sz w:val="24"/>
+          <w:szCs w:val="24"/>
+        </w:rPr>
+        <w:t>The growing convergence of digital phenotyping, digital therapeutics and neurotechnology presents a promising opportunity for creating integrated, adaptive, and ethically guided systems that enhance cognitive and emotional well-being. This convergence will form the basis of the proposed system discussed in the following section.</w:t>
+      </w:r>
+      <w:r>
+        <w:br w:type="page"/>
+      </w:r>
+    </w:p>
+    <w:p>
+      <w:pPr>
+        <w:rPr>
+          <w:sz w:val="24"/>
+          <w:szCs w:val="24"/>
+        </w:rPr>
+      </w:pPr>
+    </w:p>
+    <w:p>
+      <w:pPr>
+        <w:pStyle w:val="Heading1"/>
+      </w:pPr>
+      <w:bookmarkStart w:id="9" w:name="_Toc211274410"/>
+      <w:r>
+        <w:t>Application</w:t>
+      </w:r>
+      <w:bookmarkEnd w:id="9"/>
+    </w:p>
+    <w:p>
+      <w:pPr>
+        <w:pStyle w:val="Heading2"/>
+      </w:pPr>
+      <w:bookmarkStart w:id="10" w:name="_Toc211274411"/>
+      <w:r>
+        <w:t xml:space="preserve">The </w:t>
+      </w:r>
+      <w:r>
+        <w:t>Convergence</w:t>
+      </w:r>
+      <w:bookmarkEnd w:id="10"/>
+    </w:p>
+    <w:p>
+      <w:pPr>
+        <w:rPr>
+          <w:sz w:val="24"/>
+          <w:szCs w:val="24"/>
+        </w:rPr>
+      </w:pPr>
+      <w:r>
+        <w:rPr>
+          <w:sz w:val="24"/>
+          <w:szCs w:val="24"/>
+        </w:rPr>
+        <w:t xml:space="preserve">Now that a holistic understanding of these three technological domains has been established, it becomes possible to consider their convergence in relation to our central point, the brain. The intersection of </w:t>
+      </w:r>
+      <w:r>
+        <w:rPr>
+          <w:sz w:val="24"/>
+          <w:szCs w:val="24"/>
+        </w:rPr>
+        <w:t>digital phenotyping (DP), digital therapeutics (</w:t>
       </w:r>
       <w:proofErr w:type="spellStart"/>
       <w:r>
@@ -6924,7 +7614,7 @@
           <w:sz w:val="24"/>
           <w:szCs w:val="24"/>
         </w:rPr>
-        <w:t>Ienca</w:t>
+        <w:t>DTx</w:t>
       </w:r>
       <w:proofErr w:type="spellEnd"/>
       <w:r>
@@ -6932,476 +7622,202 @@
           <w:sz w:val="24"/>
           <w:szCs w:val="24"/>
         </w:rPr>
-        <w:t xml:space="preserve"> &amp; </w:t>
-      </w:r>
-      <w:proofErr w:type="spellStart"/>
-      <w:r>
-        <w:rPr>
-          <w:sz w:val="24"/>
-          <w:szCs w:val="24"/>
-        </w:rPr>
-        <w:t>Andorno</w:t>
-      </w:r>
-      <w:proofErr w:type="spellEnd"/>
-      <w:r>
-        <w:rPr>
-          <w:sz w:val="24"/>
-          <w:szCs w:val="24"/>
-        </w:rPr>
-        <w:t xml:space="preserve">, 2017). In contrast to these, non-invasive </w:t>
-      </w:r>
-      <w:proofErr w:type="spellStart"/>
-      <w:r>
-        <w:rPr>
-          <w:sz w:val="24"/>
-          <w:szCs w:val="24"/>
-        </w:rPr>
-        <w:t>BCIs</w:t>
-      </w:r>
-      <w:proofErr w:type="spellEnd"/>
-      <w:r>
-        <w:rPr>
-          <w:sz w:val="24"/>
-          <w:szCs w:val="24"/>
-        </w:rPr>
-        <w:t xml:space="preserve"> rely on external sensors and most notably electroencephalography (EEG), functional near-infrared spectroscopy (</w:t>
-      </w:r>
-      <w:proofErr w:type="spellStart"/>
-      <w:r>
-        <w:rPr>
-          <w:sz w:val="24"/>
-          <w:szCs w:val="24"/>
-        </w:rPr>
-        <w:t>fNIRS</w:t>
-      </w:r>
-      <w:proofErr w:type="spellEnd"/>
-      <w:r>
-        <w:rPr>
-          <w:sz w:val="24"/>
-          <w:szCs w:val="24"/>
-        </w:rPr>
-        <w:t>), and transcranial magnetic stimulation (TMS) to detect and influence neural signals through the scalp. These approaches avoid surgical risks while allowing scalable and ethically acceptable applications in healthcare, education, and cognitive enhancement (He et al., 2020).</w:t>
-      </w:r>
-    </w:p>
-    <w:p>
-      <w:pPr>
-        <w:rPr>
-          <w:sz w:val="24"/>
-          <w:szCs w:val="24"/>
-        </w:rPr>
-      </w:pPr>
-      <w:r>
-        <w:rPr>
-          <w:sz w:val="24"/>
-          <w:szCs w:val="24"/>
-        </w:rPr>
-        <w:t xml:space="preserve">Non-invasive </w:t>
-      </w:r>
-      <w:proofErr w:type="spellStart"/>
-      <w:r>
-        <w:rPr>
-          <w:sz w:val="24"/>
-          <w:szCs w:val="24"/>
-        </w:rPr>
-        <w:t>BCIs</w:t>
-      </w:r>
-      <w:proofErr w:type="spellEnd"/>
-      <w:r>
-        <w:rPr>
-          <w:sz w:val="24"/>
-          <w:szCs w:val="24"/>
-        </w:rPr>
-        <w:t xml:space="preserve"> function on detecting the brain’s electrical activity associated with cognitive states such as attention, stress, or fatigue.</w:t>
-      </w:r>
-      <w:r>
-        <w:rPr>
-          <w:sz w:val="24"/>
-          <w:szCs w:val="24"/>
-        </w:rPr>
-        <w:t xml:space="preserve"> These signals are then translated by machine-learning (ML) models into actionable data which can then trigger adaptive responses in digital systems such as </w:t>
-      </w:r>
-      <w:r>
-        <w:rPr>
-          <w:sz w:val="24"/>
-          <w:szCs w:val="24"/>
-        </w:rPr>
-        <w:t>d</w:t>
-      </w:r>
-      <w:r>
-        <w:rPr>
-          <w:sz w:val="24"/>
-          <w:szCs w:val="24"/>
-        </w:rPr>
-        <w:t xml:space="preserve">igital </w:t>
-      </w:r>
-      <w:r>
-        <w:rPr>
-          <w:sz w:val="24"/>
-          <w:szCs w:val="24"/>
-        </w:rPr>
-        <w:t>t</w:t>
-      </w:r>
-      <w:r>
-        <w:rPr>
-          <w:sz w:val="24"/>
-          <w:szCs w:val="24"/>
-        </w:rPr>
-        <w:t xml:space="preserve">herapeutics. Current </w:t>
-      </w:r>
-      <w:r>
-        <w:rPr>
-          <w:sz w:val="24"/>
-          <w:szCs w:val="24"/>
-        </w:rPr>
-        <w:t>applications</w:t>
-      </w:r>
-      <w:r>
-        <w:rPr>
-          <w:sz w:val="24"/>
-          <w:szCs w:val="24"/>
-        </w:rPr>
-        <w:t xml:space="preserve"> include</w:t>
-      </w:r>
-      <w:r>
-        <w:rPr>
-          <w:sz w:val="24"/>
-          <w:szCs w:val="24"/>
-        </w:rPr>
-        <w:t xml:space="preserve"> the</w:t>
-      </w:r>
-      <w:r>
-        <w:rPr>
-          <w:sz w:val="24"/>
-          <w:szCs w:val="24"/>
-        </w:rPr>
-        <w:t xml:space="preserve"> </w:t>
-      </w:r>
-      <w:r>
-        <w:rPr>
-          <w:sz w:val="24"/>
-          <w:szCs w:val="24"/>
-        </w:rPr>
-        <w:t xml:space="preserve">use of </w:t>
-      </w:r>
-      <w:r>
-        <w:rPr>
-          <w:sz w:val="24"/>
-          <w:szCs w:val="24"/>
-        </w:rPr>
-        <w:t>electroencephalography</w:t>
-      </w:r>
-      <w:r>
-        <w:rPr>
-          <w:sz w:val="24"/>
-          <w:szCs w:val="24"/>
-        </w:rPr>
-        <w:t xml:space="preserve"> to detect </w:t>
-      </w:r>
-      <w:r>
-        <w:rPr>
-          <w:sz w:val="24"/>
-          <w:szCs w:val="24"/>
-        </w:rPr>
-        <w:t>reduced</w:t>
-      </w:r>
-      <w:r>
-        <w:rPr>
-          <w:sz w:val="24"/>
-          <w:szCs w:val="24"/>
-        </w:rPr>
-        <w:t xml:space="preserve"> beta-wave activity indicating mental fatigue. Similarly, neurofeedback mechanisms enable users to observe their brain activity in real time and learn to regulate it, improving focus and emotional control (</w:t>
-      </w:r>
-      <w:proofErr w:type="spellStart"/>
-      <w:r>
-        <w:rPr>
-          <w:sz w:val="24"/>
-          <w:szCs w:val="24"/>
-        </w:rPr>
-        <w:t>Arns</w:t>
-      </w:r>
-      <w:proofErr w:type="spellEnd"/>
-      <w:r>
-        <w:rPr>
-          <w:sz w:val="24"/>
-          <w:szCs w:val="24"/>
-        </w:rPr>
-        <w:t xml:space="preserve"> et al., 2020).</w:t>
-      </w:r>
-    </w:p>
-    <w:p>
-      <w:r>
-        <w:rPr>
-          <w:sz w:val="24"/>
-          <w:szCs w:val="24"/>
-        </w:rPr>
-        <w:t>The growing convergence of digital phenotyping, digital therapeutics and neurotechnology presents a promising opportunity for creating integrated, adaptive, and ethically guided systems that enhance cognitive and emotional well-being. This convergence will form the basis of the proposed system discussed in the following section.</w:t>
-      </w:r>
-      <w:r>
-        <w:br w:type="page"/>
-      </w:r>
-    </w:p>
-    <w:p>
-      <w:pPr>
-        <w:rPr>
-          <w:sz w:val="24"/>
-          <w:szCs w:val="24"/>
-        </w:rPr>
-      </w:pPr>
-    </w:p>
-    <w:p>
-      <w:pPr>
-        <w:pStyle w:val="Heading1"/>
-      </w:pPr>
-      <w:bookmarkStart w:id="9" w:name="_Toc210929531"/>
-      <w:r>
-        <w:t>Application</w:t>
-      </w:r>
-      <w:bookmarkEnd w:id="9"/>
+        <w:t>), and neurotechnology represents</w:t>
+      </w:r>
+      <w:r>
+        <w:rPr>
+          <w:sz w:val="24"/>
+          <w:szCs w:val="24"/>
+        </w:rPr>
+        <w:t xml:space="preserve"> not merely a technological synthesis but a strategic response that can be applied to the challenges identified in the beginning of this paper. </w:t>
+      </w:r>
+      <w:r>
+        <w:rPr>
+          <w:sz w:val="24"/>
+          <w:szCs w:val="24"/>
+        </w:rPr>
+        <w:t xml:space="preserve">Cognitive overload, emotional fatigue and erosion of autonomous mental function, digital age issues that can be mitigated with the proposed system: a triadic model. The proposed system, conceptualised as a triadic model, aligns these technologies into complementary roles. </w:t>
+      </w:r>
+    </w:p>
+    <w:p>
+      <w:pPr>
+        <w:rPr>
+          <w:sz w:val="24"/>
+          <w:szCs w:val="24"/>
+        </w:rPr>
+      </w:pPr>
+      <w:r>
+        <w:rPr>
+          <w:sz w:val="24"/>
+          <w:szCs w:val="24"/>
+        </w:rPr>
+        <w:t>Digital phenotyping serves as the data-centric layer, continuously capturing behavioural and physiological patterns that reflect the cognitive states such as attention, stress, or fatigue. This real-time information which is often disjointed or unobservable through traditional methods, becomes the crucial foundation of the system.</w:t>
+      </w:r>
+    </w:p>
+    <w:p>
+      <w:pPr>
+        <w:rPr>
+          <w:sz w:val="24"/>
+          <w:szCs w:val="24"/>
+        </w:rPr>
+      </w:pPr>
+      <w:r>
+        <w:rPr>
+          <w:sz w:val="24"/>
+          <w:szCs w:val="24"/>
+        </w:rPr>
+        <w:t>Once this data is collected, high functioning software applications</w:t>
+      </w:r>
+      <w:r>
+        <w:rPr>
+          <w:sz w:val="24"/>
+          <w:szCs w:val="24"/>
+        </w:rPr>
+        <w:t>, digital therapeutics,</w:t>
+      </w:r>
+      <w:r>
+        <w:rPr>
+          <w:sz w:val="24"/>
+          <w:szCs w:val="24"/>
+        </w:rPr>
+        <w:t xml:space="preserve"> can be deployed to </w:t>
+      </w:r>
+      <w:r>
+        <w:rPr>
+          <w:sz w:val="24"/>
+          <w:szCs w:val="24"/>
+        </w:rPr>
+        <w:t>utilize this</w:t>
+      </w:r>
+      <w:r>
+        <w:rPr>
+          <w:sz w:val="24"/>
+          <w:szCs w:val="24"/>
+        </w:rPr>
+        <w:t xml:space="preserve"> information</w:t>
+      </w:r>
+      <w:r>
+        <w:rPr>
+          <w:sz w:val="24"/>
+          <w:szCs w:val="24"/>
+        </w:rPr>
+        <w:t xml:space="preserve">. </w:t>
+      </w:r>
+      <w:r>
+        <w:rPr>
+          <w:sz w:val="24"/>
+          <w:szCs w:val="24"/>
+        </w:rPr>
+        <w:t>The objective at this layer of the model is to continuously apply interpretive and corrective measures that aid in brain health maintenance. Driven by clinically approved standards and validated algorithms, these programs will deliver adaptive feedback, micro-therapies and personalized cognition training, promoting better learning and well-being without replacing human judgment.</w:t>
+      </w:r>
+    </w:p>
+    <w:p>
+      <w:pPr>
+        <w:rPr>
+          <w:sz w:val="24"/>
+          <w:szCs w:val="24"/>
+        </w:rPr>
+      </w:pPr>
+      <w:r>
+        <w:rPr>
+          <w:sz w:val="24"/>
+          <w:szCs w:val="24"/>
+        </w:rPr>
+        <w:t xml:space="preserve">To reinforce this closed-loop system that operates to cognition, emotion and memory, neurotechnology is added as an enhancement layer. Non-Invasive brain-computer interfaces enable the model to become more interactive, allowing direct modulation of neural activity where behavioural or cognitive interventions are insufficient. Through </w:t>
+      </w:r>
+      <w:r>
+        <w:rPr>
+          <w:sz w:val="24"/>
+          <w:szCs w:val="24"/>
+        </w:rPr>
+        <w:t>electroencephalographic</w:t>
+      </w:r>
+      <w:r>
+        <w:rPr>
+          <w:sz w:val="24"/>
+          <w:szCs w:val="24"/>
+        </w:rPr>
+        <w:t xml:space="preserve"> neurofeedback</w:t>
+      </w:r>
+      <w:r>
+        <w:rPr>
+          <w:sz w:val="24"/>
+          <w:szCs w:val="24"/>
+        </w:rPr>
+        <w:t>, attention can be restored, emotional states can be balanced and memory encoding can be strengthened in an ethically guided manner.</w:t>
+      </w:r>
+    </w:p>
+    <w:p>
+      <w:pPr>
+        <w:rPr>
+          <w:sz w:val="24"/>
+          <w:szCs w:val="24"/>
+        </w:rPr>
+      </w:pPr>
+      <w:r>
+        <w:rPr>
+          <w:sz w:val="24"/>
+          <w:szCs w:val="24"/>
+        </w:rPr>
+        <w:t>This model is underpinned by sustainability, accessibility, and ethical design, supporting key UN Sustainable Development Goals. SDG 3 (Good Health and Well-being) is addressed through proactive mental health monitoring and intervention. SDG 4 (Quality Education) is supported via adaptive, personalized learning platforms responsive to cognitive states. SDG 9 (Industry, Innovation, and Infrastructure) is advanced by fostering responsible neurotechnology development and equitable access.</w:t>
+      </w:r>
+    </w:p>
+    <w:p>
+      <w:pPr>
+        <w:rPr>
+          <w:sz w:val="24"/>
+          <w:szCs w:val="24"/>
+        </w:rPr>
+      </w:pPr>
+      <w:r>
+        <w:rPr>
+          <w:sz w:val="24"/>
+          <w:szCs w:val="24"/>
+        </w:rPr>
+        <w:t xml:space="preserve">These objectives </w:t>
+      </w:r>
+      <w:r>
+        <w:rPr>
+          <w:sz w:val="24"/>
+          <w:szCs w:val="24"/>
+        </w:rPr>
+        <w:t>create the blueprint</w:t>
+      </w:r>
+      <w:r>
+        <w:rPr>
+          <w:sz w:val="24"/>
+          <w:szCs w:val="24"/>
+        </w:rPr>
+        <w:t xml:space="preserve"> for the proposed system</w:t>
+      </w:r>
+      <w:r>
+        <w:rPr>
+          <w:sz w:val="24"/>
+          <w:szCs w:val="24"/>
+        </w:rPr>
+        <w:t xml:space="preserve"> section</w:t>
+      </w:r>
+      <w:r>
+        <w:rPr>
+          <w:sz w:val="24"/>
+          <w:szCs w:val="24"/>
+        </w:rPr>
+        <w:t>, which applies the conceptual triad in practice, integrating digital phenotyping, therapeutics, and non-invasive brain–computer interfaces while considering real-world contexts, including societal and South African-specific factors.</w:t>
+      </w:r>
+    </w:p>
+    <w:p>
+      <w:pPr>
+        <w:rPr>
+          <w:sz w:val="24"/>
+          <w:szCs w:val="24"/>
+        </w:rPr>
+      </w:pPr>
     </w:p>
     <w:p>
       <w:pPr>
         <w:pStyle w:val="Heading2"/>
       </w:pPr>
-      <w:bookmarkStart w:id="10" w:name="_Toc210929532"/>
-      <w:r>
-        <w:t xml:space="preserve">The </w:t>
-      </w:r>
-      <w:r>
-        <w:t>Convergence</w:t>
-      </w:r>
-      <w:bookmarkEnd w:id="10"/>
-    </w:p>
-    <w:p>
-      <w:pPr>
-        <w:rPr>
-          <w:sz w:val="24"/>
-          <w:szCs w:val="24"/>
-        </w:rPr>
-      </w:pPr>
-      <w:r>
-        <w:rPr>
-          <w:sz w:val="24"/>
-          <w:szCs w:val="24"/>
-        </w:rPr>
-        <w:t xml:space="preserve">Now that a holistic understanding of these three technological domains has been established, it becomes possible to consider their convergence in relation to our central point, the brain. The intersection of </w:t>
-      </w:r>
-      <w:r>
-        <w:rPr>
-          <w:sz w:val="24"/>
-          <w:szCs w:val="24"/>
-        </w:rPr>
-        <w:t>digital phenotyping (DP), digital therapeutics (</w:t>
-      </w:r>
-      <w:proofErr w:type="spellStart"/>
-      <w:r>
-        <w:rPr>
-          <w:sz w:val="24"/>
-          <w:szCs w:val="24"/>
-        </w:rPr>
-        <w:t>DTx</w:t>
-      </w:r>
-      <w:proofErr w:type="spellEnd"/>
-      <w:r>
-        <w:rPr>
-          <w:sz w:val="24"/>
-          <w:szCs w:val="24"/>
-        </w:rPr>
-        <w:t>), and neurotechnology represents</w:t>
-      </w:r>
-      <w:r>
-        <w:rPr>
-          <w:sz w:val="24"/>
-          <w:szCs w:val="24"/>
-        </w:rPr>
-        <w:t xml:space="preserve"> not merely a technological synthesis but a strategic response that can be applied to the challenges identified in the beginning of this paper. </w:t>
-      </w:r>
-      <w:r>
-        <w:rPr>
-          <w:sz w:val="24"/>
-          <w:szCs w:val="24"/>
-        </w:rPr>
-        <w:t xml:space="preserve">Cognitive overload, emotional fatigue and erosion of autonomous mental function, digital age issues that can be mitigated with the proposed system: a triadic model. The proposed system, conceptualised as a triadic model, aligns these technologies into complementary roles. </w:t>
-      </w:r>
-    </w:p>
-    <w:p>
-      <w:pPr>
-        <w:rPr>
-          <w:sz w:val="24"/>
-          <w:szCs w:val="24"/>
-        </w:rPr>
-      </w:pPr>
-      <w:r>
-        <w:rPr>
-          <w:sz w:val="24"/>
-          <w:szCs w:val="24"/>
-        </w:rPr>
-        <w:t>Digital phenotyping serves as the data-centric layer, continuously capturing behavioural and physiological patterns that reflect the cognitive states such as attention, stress, or fatigue. This real-time information which is often disjointed or unobservable through traditional methods, becomes the crucial foundation of the system.</w:t>
-      </w:r>
-    </w:p>
-    <w:p>
-      <w:pPr>
-        <w:rPr>
-          <w:sz w:val="24"/>
-          <w:szCs w:val="24"/>
-        </w:rPr>
-      </w:pPr>
-      <w:r>
-        <w:rPr>
-          <w:sz w:val="24"/>
-          <w:szCs w:val="24"/>
-        </w:rPr>
-        <w:t>Once this data is collected, high functioning software applications</w:t>
-      </w:r>
-      <w:r>
-        <w:rPr>
-          <w:sz w:val="24"/>
-          <w:szCs w:val="24"/>
-        </w:rPr>
-        <w:t>, digital therapeutics,</w:t>
-      </w:r>
-      <w:r>
-        <w:rPr>
-          <w:sz w:val="24"/>
-          <w:szCs w:val="24"/>
-        </w:rPr>
-        <w:t xml:space="preserve"> can be deployed to </w:t>
-      </w:r>
-      <w:r>
-        <w:rPr>
-          <w:sz w:val="24"/>
-          <w:szCs w:val="24"/>
-        </w:rPr>
-        <w:t>utilize this</w:t>
-      </w:r>
-      <w:r>
-        <w:rPr>
-          <w:sz w:val="24"/>
-          <w:szCs w:val="24"/>
-        </w:rPr>
-        <w:t xml:space="preserve"> information</w:t>
-      </w:r>
-      <w:r>
-        <w:rPr>
-          <w:sz w:val="24"/>
-          <w:szCs w:val="24"/>
-        </w:rPr>
-        <w:t xml:space="preserve">. </w:t>
-      </w:r>
-      <w:r>
-        <w:rPr>
-          <w:sz w:val="24"/>
-          <w:szCs w:val="24"/>
-        </w:rPr>
-        <w:t>The objective at this layer of the model is to continuously apply interpretive and corrective measures that aid in brain health maintenance. Driven by clinically approved standards and validated algorithms, these programs will deliver adaptive feedback, micro-therapies and personalized cognition training, promoting better learning and well-being without replacing human judgment.</w:t>
-      </w:r>
-    </w:p>
-    <w:p>
-      <w:pPr>
-        <w:rPr>
-          <w:sz w:val="24"/>
-          <w:szCs w:val="24"/>
-        </w:rPr>
-      </w:pPr>
-      <w:r>
-        <w:rPr>
-          <w:sz w:val="24"/>
-          <w:szCs w:val="24"/>
-        </w:rPr>
-        <w:t xml:space="preserve">To reinforce this closed-loop system that operates to cognition, emotion and memory, neurotechnology is added as an enhancement layer. Non-Invasive brain-computer interfaces enable the model to become more interactive, allowing direct modulation of neural activity where behavioural or cognitive interventions are insufficient. Through </w:t>
-      </w:r>
-      <w:r>
-        <w:rPr>
-          <w:sz w:val="24"/>
-          <w:szCs w:val="24"/>
-        </w:rPr>
-        <w:t>electroencephalographic</w:t>
-      </w:r>
-      <w:r>
-        <w:rPr>
-          <w:sz w:val="24"/>
-          <w:szCs w:val="24"/>
-        </w:rPr>
-        <w:t xml:space="preserve"> neurofeedback</w:t>
-      </w:r>
-      <w:r>
-        <w:rPr>
-          <w:sz w:val="24"/>
-          <w:szCs w:val="24"/>
-        </w:rPr>
-        <w:t>, attention can be restored, emotional states can be balanced and memory encoding can be strengthened in an ethically guided manner.</w:t>
-      </w:r>
-    </w:p>
-    <w:p>
-      <w:pPr>
-        <w:rPr>
-          <w:sz w:val="24"/>
-          <w:szCs w:val="24"/>
-        </w:rPr>
-      </w:pPr>
-      <w:r>
-        <w:rPr>
-          <w:sz w:val="24"/>
-          <w:szCs w:val="24"/>
-        </w:rPr>
-        <w:t>This model is underpinned by sustainability, accessibility, and ethical design, supporting key UN Sustainable Development Goals. SDG 3 (Good Health and Well-being) is addressed through proactive mental health monitoring and intervention. SDG 4 (Quality Education) is supported via adaptive, personalized learning platforms responsive to cognitive states. SDG 9 (Industry, Innovation, and Infrastructure) is advanced by fostering responsible neurotechnology development and equitable access.</w:t>
-      </w:r>
-    </w:p>
-    <w:p>
-      <w:pPr>
-        <w:rPr>
-          <w:sz w:val="24"/>
-          <w:szCs w:val="24"/>
-        </w:rPr>
-      </w:pPr>
-      <w:r>
-        <w:rPr>
-          <w:sz w:val="24"/>
-          <w:szCs w:val="24"/>
-        </w:rPr>
-        <w:t xml:space="preserve">These objectives </w:t>
-      </w:r>
-      <w:r>
-        <w:rPr>
-          <w:sz w:val="24"/>
-          <w:szCs w:val="24"/>
-        </w:rPr>
-        <w:t>create the blueprint</w:t>
-      </w:r>
-      <w:r>
-        <w:rPr>
-          <w:sz w:val="24"/>
-          <w:szCs w:val="24"/>
-        </w:rPr>
-        <w:t xml:space="preserve"> for the proposed system</w:t>
-      </w:r>
-      <w:r>
-        <w:rPr>
-          <w:sz w:val="24"/>
-          <w:szCs w:val="24"/>
-        </w:rPr>
-        <w:t xml:space="preserve"> section</w:t>
-      </w:r>
-      <w:r>
-        <w:rPr>
-          <w:sz w:val="24"/>
-          <w:szCs w:val="24"/>
-        </w:rPr>
-        <w:t>, which applies the conceptual triad in practice, integrating digital phenotyping, therapeutics, and non-invasive brain–computer interfaces while considering real-world contexts, including societal and South African-specific factors.</w:t>
-      </w:r>
-    </w:p>
-    <w:p>
-      <w:pPr>
-        <w:rPr>
-          <w:sz w:val="24"/>
-          <w:szCs w:val="24"/>
-        </w:rPr>
-      </w:pPr>
-    </w:p>
-    <w:p>
-      <w:pPr>
-        <w:pStyle w:val="Heading2"/>
-      </w:pPr>
-      <w:bookmarkStart w:id="11" w:name="_Toc210929533"/>
+      <w:bookmarkStart w:id="11" w:name="_Toc211274412"/>
       <w:r>
         <w:lastRenderedPageBreak/>
         <w:t xml:space="preserve">The </w:t>
@@ -7409,23 +7825,28 @@
       <w:r>
         <w:t>Proposed System</w:t>
       </w:r>
+      <w:r>
+        <w:t xml:space="preserve">: </w:t>
+      </w:r>
+      <w:proofErr w:type="spellStart"/>
+      <w:r>
+        <w:t>ReMind</w:t>
+      </w:r>
       <w:bookmarkEnd w:id="11"/>
-      <w:r>
-        <w:t xml:space="preserve">: </w:t>
-      </w:r>
-      <w:proofErr w:type="spellStart"/>
-      <w:r>
-        <w:t>ReMind</w:t>
-      </w:r>
       <w:proofErr w:type="spellEnd"/>
     </w:p>
     <w:p>
       <w:pPr>
         <w:pStyle w:val="Head3"/>
       </w:pPr>
+      <w:bookmarkStart w:id="12" w:name="_Toc211274413"/>
+      <w:r>
+        <w:t xml:space="preserve">The </w:t>
+      </w:r>
       <w:r>
         <w:t>Concept</w:t>
       </w:r>
+      <w:bookmarkEnd w:id="12"/>
     </w:p>
     <w:p>
       <w:pPr>
@@ -7722,9 +8143,11 @@
       <w:pPr>
         <w:pStyle w:val="Head3"/>
       </w:pPr>
+      <w:bookmarkStart w:id="13" w:name="_Toc211274414"/>
       <w:r>
         <w:t>System Architecture</w:t>
       </w:r>
+      <w:bookmarkEnd w:id="13"/>
     </w:p>
     <w:p>
       <w:pPr>
@@ -7843,23 +8266,7 @@
           <w:sz w:val="24"/>
           <w:szCs w:val="24"/>
         </w:rPr>
-        <w:t xml:space="preserve">. This ensures adherence to privacy laws such as South Africa’s </w:t>
-      </w:r>
-      <w:proofErr w:type="spellStart"/>
-      <w:r>
-        <w:rPr>
-          <w:sz w:val="24"/>
-          <w:szCs w:val="24"/>
-        </w:rPr>
-        <w:t>POPIA</w:t>
-      </w:r>
-      <w:proofErr w:type="spellEnd"/>
-      <w:r>
-        <w:rPr>
-          <w:sz w:val="24"/>
-          <w:szCs w:val="24"/>
-        </w:rPr>
-        <w:t xml:space="preserve"> Act, while also promoting digital trust. The resulting multimodal data allows </w:t>
+        <w:t xml:space="preserve">. This ensures adherence to privacy laws such as South Africa’s POPIA Act, while also promoting digital trust. The resulting multimodal data allows </w:t>
       </w:r>
       <w:proofErr w:type="spellStart"/>
       <w:r>
@@ -8402,9 +8809,11 @@
       <w:pPr>
         <w:pStyle w:val="Head3"/>
       </w:pPr>
+      <w:bookmarkStart w:id="14" w:name="_Toc211274415"/>
       <w:r>
         <w:t>Core Functions</w:t>
       </w:r>
+      <w:bookmarkEnd w:id="14"/>
     </w:p>
     <w:p>
       <w:pPr>
@@ -8753,37 +9162,859 @@
     </w:p>
     <w:p>
       <w:pPr>
+        <w:pStyle w:val="Heading2"/>
+      </w:pPr>
+      <w:bookmarkStart w:id="15" w:name="_Toc211274416"/>
+      <w:r>
+        <w:t>User Interaction and Experience</w:t>
+      </w:r>
+      <w:bookmarkEnd w:id="15"/>
+    </w:p>
+    <w:p>
+      <w:pPr>
         <w:pStyle w:val="Head3"/>
       </w:pPr>
-      <w:r>
-        <w:t>User Interaction and Experience</w:t>
-      </w:r>
-    </w:p>
-    <w:p>
-      <w:pPr>
-        <w:rPr>
-          <w:sz w:val="24"/>
-          <w:szCs w:val="24"/>
-        </w:rPr>
-      </w:pPr>
-      <w:bookmarkStart w:id="12" w:name="_GoBack"/>
-      <w:bookmarkEnd w:id="12"/>
+      <w:bookmarkStart w:id="16" w:name="_Toc211274417"/>
+      <w:r>
+        <w:t>Scope</w:t>
+      </w:r>
+      <w:bookmarkEnd w:id="16"/>
+    </w:p>
+    <w:p>
+      <w:pPr>
+        <w:rPr>
+          <w:sz w:val="24"/>
+          <w:szCs w:val="24"/>
+        </w:rPr>
+      </w:pPr>
+      <w:proofErr w:type="spellStart"/>
+      <w:r>
+        <w:rPr>
+          <w:sz w:val="24"/>
+          <w:szCs w:val="24"/>
+        </w:rPr>
+        <w:t>ReMind</w:t>
+      </w:r>
+      <w:proofErr w:type="spellEnd"/>
+      <w:r>
+        <w:rPr>
+          <w:sz w:val="24"/>
+          <w:szCs w:val="24"/>
+        </w:rPr>
+        <w:t xml:space="preserve"> operates in a dual-model structure, designed to evolve from a public cognitive enhancement tool into a regulated and verified clinical-grade system over time. This model has been adapted as the public version is feasible within the next five years, by 2030, aligning with the United Nations expected date for reviewing the Sustainable development goals plan. The public version of </w:t>
+      </w:r>
+      <w:proofErr w:type="spellStart"/>
+      <w:r>
+        <w:rPr>
+          <w:sz w:val="24"/>
+          <w:szCs w:val="24"/>
+        </w:rPr>
+        <w:t>ReMind</w:t>
+      </w:r>
+      <w:proofErr w:type="spellEnd"/>
+      <w:r>
+        <w:rPr>
+          <w:sz w:val="24"/>
+          <w:szCs w:val="24"/>
+        </w:rPr>
+        <w:t xml:space="preserve"> will focus on accessible cognitive, emotional and memory support for everyday users, students, professionals and individuals seeking better mental resilience.</w:t>
+      </w:r>
+    </w:p>
+    <w:p>
+      <w:pPr>
+        <w:rPr>
+          <w:sz w:val="24"/>
+          <w:szCs w:val="24"/>
+        </w:rPr>
+      </w:pPr>
+      <w:r>
+        <w:rPr>
+          <w:sz w:val="24"/>
+          <w:szCs w:val="24"/>
+        </w:rPr>
+        <w:t xml:space="preserve">The </w:t>
+      </w:r>
+      <w:r>
+        <w:rPr>
+          <w:sz w:val="24"/>
+          <w:szCs w:val="24"/>
+        </w:rPr>
+        <w:t>longer-term</w:t>
+      </w:r>
+      <w:r>
+        <w:rPr>
+          <w:sz w:val="24"/>
+          <w:szCs w:val="24"/>
+        </w:rPr>
+        <w:t xml:space="preserve"> vision of </w:t>
+      </w:r>
+      <w:proofErr w:type="spellStart"/>
+      <w:r>
+        <w:rPr>
+          <w:sz w:val="24"/>
+          <w:szCs w:val="24"/>
+        </w:rPr>
+        <w:t>ReMind</w:t>
+      </w:r>
+      <w:proofErr w:type="spellEnd"/>
+      <w:r>
+        <w:rPr>
+          <w:sz w:val="24"/>
+          <w:szCs w:val="24"/>
+        </w:rPr>
+        <w:t>, about 10 – 15 year</w:t>
+      </w:r>
+      <w:r>
+        <w:rPr>
+          <w:sz w:val="24"/>
+          <w:szCs w:val="24"/>
+        </w:rPr>
+        <w:t>s</w:t>
+      </w:r>
+      <w:r>
+        <w:rPr>
+          <w:sz w:val="24"/>
+          <w:szCs w:val="24"/>
+        </w:rPr>
+        <w:t xml:space="preserve">, however is to expand the current public usage into a more medically approved clinical ecosystem. This version will cater towards individuals with specific neurocognitive conditions such as </w:t>
+      </w:r>
+      <w:r>
+        <w:rPr>
+          <w:sz w:val="24"/>
+          <w:szCs w:val="24"/>
+        </w:rPr>
+        <w:t xml:space="preserve">ADHD, mild cognitive impairment or generalized anxiety disorder, </w:t>
+      </w:r>
+      <w:r>
+        <w:rPr>
+          <w:sz w:val="24"/>
+          <w:szCs w:val="24"/>
+        </w:rPr>
+        <w:t>following regulatory approval from</w:t>
+      </w:r>
+      <w:r>
+        <w:rPr>
+          <w:sz w:val="24"/>
+          <w:szCs w:val="24"/>
+        </w:rPr>
+        <w:t xml:space="preserve"> internationally recognized bodies like</w:t>
+      </w:r>
+      <w:r>
+        <w:rPr>
+          <w:sz w:val="24"/>
+          <w:szCs w:val="24"/>
+        </w:rPr>
+        <w:t xml:space="preserve"> the World Health Organization (WHO), U.S. Food and Drug Administration (FDA), and South African Health Products Regulatory Authority (SAHPRA).</w:t>
+      </w:r>
+    </w:p>
+    <w:p>
+      <w:pPr>
+        <w:rPr>
+          <w:sz w:val="24"/>
+          <w:szCs w:val="24"/>
+        </w:rPr>
+      </w:pPr>
+      <w:r>
+        <w:rPr>
+          <w:sz w:val="24"/>
+          <w:szCs w:val="24"/>
+        </w:rPr>
+        <w:t xml:space="preserve">As evident, the clinically-graded digital therapeutic will require a large amount of time. Factors such rigorous testing, ethical vetting and longitudinal studies require special care, these processes are not </w:t>
+      </w:r>
+      <w:r>
+        <w:rPr>
+          <w:sz w:val="24"/>
+          <w:szCs w:val="24"/>
+        </w:rPr>
+        <w:t>immediately achievable within the current research cycle.</w:t>
+      </w:r>
+      <w:r>
+        <w:rPr>
+          <w:sz w:val="24"/>
+          <w:szCs w:val="24"/>
+        </w:rPr>
+        <w:t xml:space="preserve"> </w:t>
+      </w:r>
+      <w:r>
+        <w:rPr>
+          <w:sz w:val="24"/>
+          <w:szCs w:val="24"/>
+        </w:rPr>
+        <w:t xml:space="preserve">Therefore, this section focuses on the user journey of the public </w:t>
+      </w:r>
+      <w:proofErr w:type="spellStart"/>
+      <w:r>
+        <w:rPr>
+          <w:sz w:val="24"/>
+          <w:szCs w:val="24"/>
+        </w:rPr>
+        <w:t>ReMind</w:t>
+      </w:r>
+      <w:proofErr w:type="spellEnd"/>
+      <w:r>
+        <w:rPr>
+          <w:sz w:val="24"/>
+          <w:szCs w:val="24"/>
+        </w:rPr>
+        <w:t xml:space="preserve"> system, which establishes the groundwork for clinical expansion.</w:t>
+      </w:r>
     </w:p>
     <w:p>
       <w:pPr>
         <w:pStyle w:val="Head3"/>
       </w:pPr>
+      <w:bookmarkStart w:id="17" w:name="_Toc211274418"/>
+      <w:r>
+        <w:t>The User Journey</w:t>
+      </w:r>
+      <w:bookmarkEnd w:id="17"/>
+    </w:p>
+    <w:p>
+      <w:pPr>
+        <w:rPr>
+          <w:sz w:val="24"/>
+          <w:szCs w:val="24"/>
+        </w:rPr>
+      </w:pPr>
+      <w:r>
+        <w:rPr>
+          <w:sz w:val="24"/>
+          <w:szCs w:val="24"/>
+        </w:rPr>
+        <w:t xml:space="preserve">The </w:t>
+      </w:r>
+      <w:proofErr w:type="spellStart"/>
+      <w:r>
+        <w:rPr>
+          <w:sz w:val="24"/>
+          <w:szCs w:val="24"/>
+        </w:rPr>
+        <w:t>ReMind</w:t>
+      </w:r>
+      <w:proofErr w:type="spellEnd"/>
+      <w:r>
+        <w:rPr>
+          <w:sz w:val="24"/>
+          <w:szCs w:val="24"/>
+        </w:rPr>
+        <w:t xml:space="preserve"> journey begins with a calibration session</w:t>
+      </w:r>
+      <w:r>
+        <w:rPr>
+          <w:sz w:val="24"/>
+          <w:szCs w:val="24"/>
+        </w:rPr>
+        <w:t xml:space="preserve">, while using both the mobile application and the </w:t>
+      </w:r>
+      <w:r>
+        <w:rPr>
+          <w:sz w:val="24"/>
+          <w:szCs w:val="24"/>
+        </w:rPr>
+        <w:t>electroencephalograp</w:t>
+      </w:r>
+      <w:r>
+        <w:rPr>
+          <w:sz w:val="24"/>
+          <w:szCs w:val="24"/>
+        </w:rPr>
+        <w:t xml:space="preserve">hic headset, they create a </w:t>
+      </w:r>
+      <w:r>
+        <w:rPr>
+          <w:sz w:val="24"/>
+          <w:szCs w:val="24"/>
+        </w:rPr>
+        <w:t>baseline cognitive and emotional profile.</w:t>
+      </w:r>
+      <w:r>
+        <w:rPr>
+          <w:sz w:val="24"/>
+          <w:szCs w:val="24"/>
+        </w:rPr>
+        <w:t xml:space="preserve"> Once configured, the system </w:t>
+      </w:r>
+      <w:r>
+        <w:rPr>
+          <w:sz w:val="24"/>
+          <w:szCs w:val="24"/>
+        </w:rPr>
+        <w:t>collects phenotypic data</w:t>
+      </w:r>
+      <w:r>
+        <w:rPr>
+          <w:sz w:val="24"/>
+          <w:szCs w:val="24"/>
+        </w:rPr>
+        <w:t xml:space="preserve"> passively through smartphone usage while also integrating neural feedback during active sessions, typically indoors or controlled environments. </w:t>
+      </w:r>
+    </w:p>
+    <w:p>
+      <w:pPr>
+        <w:rPr>
+          <w:sz w:val="24"/>
+          <w:szCs w:val="24"/>
+        </w:rPr>
+      </w:pPr>
+      <w:r>
+        <w:rPr>
+          <w:sz w:val="24"/>
+          <w:szCs w:val="24"/>
+        </w:rPr>
+        <w:lastRenderedPageBreak/>
+        <w:t xml:space="preserve">This hybrid design allows </w:t>
+      </w:r>
+      <w:proofErr w:type="spellStart"/>
+      <w:r>
+        <w:rPr>
+          <w:sz w:val="24"/>
+          <w:szCs w:val="24"/>
+        </w:rPr>
+        <w:t>ReMind</w:t>
+      </w:r>
+      <w:proofErr w:type="spellEnd"/>
+      <w:r>
+        <w:rPr>
+          <w:sz w:val="24"/>
+          <w:szCs w:val="24"/>
+        </w:rPr>
+        <w:t xml:space="preserve"> to maintain it’s accuracy and practicality: the headset being used during focused activities, while the mobile app </w:t>
+      </w:r>
+      <w:r>
+        <w:rPr>
+          <w:sz w:val="24"/>
+          <w:szCs w:val="24"/>
+        </w:rPr>
+        <w:t>maintains adaptive learning and emotional tracking in everyday contexts.</w:t>
+      </w:r>
+    </w:p>
+    <w:p>
+      <w:pPr>
+        <w:pStyle w:val="Head4"/>
+      </w:pPr>
+      <w:bookmarkStart w:id="18" w:name="_Hlk211273184"/>
+      <w:r>
+        <w:t>Cognitive Support and Learning Flow</w:t>
+      </w:r>
+    </w:p>
+    <w:bookmarkEnd w:id="18"/>
+    <w:p>
+      <w:pPr>
+        <w:rPr>
+          <w:sz w:val="24"/>
+          <w:szCs w:val="24"/>
+        </w:rPr>
+      </w:pPr>
+      <w:r>
+        <w:rPr>
+          <w:sz w:val="24"/>
+          <w:szCs w:val="24"/>
+        </w:rPr>
+        <w:t xml:space="preserve">During study or focus sessions with </w:t>
+      </w:r>
+      <w:proofErr w:type="spellStart"/>
+      <w:r>
+        <w:rPr>
+          <w:sz w:val="24"/>
+          <w:szCs w:val="24"/>
+        </w:rPr>
+        <w:t>ReMind</w:t>
+      </w:r>
+      <w:proofErr w:type="spellEnd"/>
+      <w:r>
+        <w:rPr>
+          <w:sz w:val="24"/>
+          <w:szCs w:val="24"/>
+        </w:rPr>
+        <w:t xml:space="preserve">, the headset monitors beta and theta brainwave activity, translating this into real-time insights on concentration and mental </w:t>
+      </w:r>
+      <w:r>
+        <w:rPr>
+          <w:sz w:val="24"/>
+          <w:szCs w:val="24"/>
+        </w:rPr>
+        <w:t xml:space="preserve">load. When the system detects higher brain activity that is associated with difficulty in comprehension, or supressed activity during prolonged engagement, indicating lack of learning adsorption, </w:t>
+      </w:r>
+      <w:proofErr w:type="spellStart"/>
+      <w:proofErr w:type="gramStart"/>
+      <w:r>
+        <w:rPr>
+          <w:sz w:val="24"/>
+          <w:szCs w:val="24"/>
+        </w:rPr>
+        <w:t>ReMind</w:t>
+      </w:r>
+      <w:proofErr w:type="spellEnd"/>
+      <w:proofErr w:type="gramEnd"/>
+      <w:r>
+        <w:rPr>
+          <w:sz w:val="24"/>
+          <w:szCs w:val="24"/>
+        </w:rPr>
+        <w:t xml:space="preserve"> will automatically offer to simplify or rewrite digital notes.</w:t>
+      </w:r>
+    </w:p>
+    <w:p>
+      <w:pPr>
+        <w:rPr>
+          <w:sz w:val="24"/>
+          <w:szCs w:val="24"/>
+        </w:rPr>
+      </w:pPr>
+      <w:r>
+        <w:rPr>
+          <w:sz w:val="24"/>
+          <w:szCs w:val="24"/>
+        </w:rPr>
+        <w:t xml:space="preserve">For instance, </w:t>
+      </w:r>
+      <w:proofErr w:type="spellStart"/>
+      <w:proofErr w:type="gramStart"/>
+      <w:r>
+        <w:rPr>
+          <w:sz w:val="24"/>
+          <w:szCs w:val="24"/>
+        </w:rPr>
+        <w:t>ReMind</w:t>
+      </w:r>
+      <w:proofErr w:type="spellEnd"/>
+      <w:proofErr w:type="gramEnd"/>
+      <w:r>
+        <w:rPr>
+          <w:sz w:val="24"/>
+          <w:szCs w:val="24"/>
+        </w:rPr>
+        <w:t xml:space="preserve"> may reformat dense paragraph into clearer summaries based on the exact point of interaction while reading. This is tracked through the current viewport coordinates. Example prompts include: “</w:t>
+      </w:r>
+      <w:r>
+        <w:rPr>
+          <w:i/>
+          <w:iCs/>
+          <w:sz w:val="24"/>
+          <w:szCs w:val="24"/>
+        </w:rPr>
+        <w:t>It seems this concept caused high mental strain. Would you like a simplified version based on your past study sessions?</w:t>
+      </w:r>
+      <w:r>
+        <w:rPr>
+          <w:sz w:val="24"/>
+          <w:szCs w:val="24"/>
+        </w:rPr>
+        <w:t xml:space="preserve"> “</w:t>
+      </w:r>
+    </w:p>
+    <w:p>
+      <w:pPr>
+        <w:rPr>
+          <w:sz w:val="24"/>
+          <w:szCs w:val="24"/>
+        </w:rPr>
+      </w:pPr>
+      <w:r>
+        <w:rPr>
+          <w:sz w:val="24"/>
+          <w:szCs w:val="24"/>
+        </w:rPr>
+        <w:t xml:space="preserve">This adaptive learning process enables </w:t>
+      </w:r>
+      <w:proofErr w:type="spellStart"/>
+      <w:r>
+        <w:rPr>
+          <w:sz w:val="24"/>
+          <w:szCs w:val="24"/>
+        </w:rPr>
+        <w:t>ReMind</w:t>
+      </w:r>
+      <w:proofErr w:type="spellEnd"/>
+      <w:r>
+        <w:rPr>
+          <w:sz w:val="24"/>
+          <w:szCs w:val="24"/>
+        </w:rPr>
+        <w:t xml:space="preserve"> to serve as both a cognitive mirror and learning companion that understands the user better. </w:t>
+      </w:r>
+      <w:r>
+        <w:rPr>
+          <w:sz w:val="24"/>
+          <w:szCs w:val="24"/>
+        </w:rPr>
+        <w:t>Over time, the system’s AI model refines its rewriting precision, building a personal language and learning rhythm unique to each user.</w:t>
+      </w:r>
+    </w:p>
+    <w:p>
+      <w:pPr>
+        <w:pStyle w:val="Head4"/>
+      </w:pPr>
+      <w:bookmarkStart w:id="19" w:name="_Hlk211274185"/>
+      <w:r>
+        <w:t>Emotional Regulation and Mood Mirror</w:t>
+      </w:r>
+    </w:p>
+    <w:bookmarkEnd w:id="19"/>
+    <w:p>
+      <w:pPr>
+        <w:rPr>
+          <w:sz w:val="24"/>
+          <w:szCs w:val="24"/>
+        </w:rPr>
+      </w:pPr>
+      <w:r>
+        <w:rPr>
+          <w:sz w:val="24"/>
+          <w:szCs w:val="24"/>
+        </w:rPr>
+        <w:t xml:space="preserve">Emotional states are a bit more difficult to improve. As explained in the literature review, specifically analysing the brain’s emotional states, emotional states are subjective in nature. This is why </w:t>
+      </w:r>
+      <w:proofErr w:type="spellStart"/>
+      <w:r>
+        <w:rPr>
+          <w:sz w:val="24"/>
+          <w:szCs w:val="24"/>
+        </w:rPr>
+        <w:t>ReMind’s</w:t>
+      </w:r>
+      <w:proofErr w:type="spellEnd"/>
+      <w:r>
+        <w:rPr>
+          <w:sz w:val="24"/>
+          <w:szCs w:val="24"/>
+        </w:rPr>
+        <w:t xml:space="preserve"> personalized approach is required. Through the Mood Mirror, a built-in interface on the mobile app that recognizes and manages emotional states, </w:t>
+      </w:r>
+      <w:proofErr w:type="spellStart"/>
+      <w:proofErr w:type="gramStart"/>
+      <w:r>
+        <w:rPr>
+          <w:sz w:val="24"/>
+          <w:szCs w:val="24"/>
+        </w:rPr>
+        <w:t>ReMind</w:t>
+      </w:r>
+      <w:proofErr w:type="spellEnd"/>
+      <w:proofErr w:type="gramEnd"/>
+      <w:r>
+        <w:rPr>
+          <w:sz w:val="24"/>
+          <w:szCs w:val="24"/>
+        </w:rPr>
+        <w:t xml:space="preserve"> equips the user to understand their behavioural patterns more deeply. This is not just simply analytics on the current mood, rather a personalized understanding and guided experience towards better well-being.</w:t>
+      </w:r>
+    </w:p>
+    <w:p>
+      <w:pPr>
+        <w:rPr>
+          <w:sz w:val="24"/>
+          <w:szCs w:val="24"/>
+        </w:rPr>
+      </w:pPr>
+      <w:r>
+        <w:rPr>
+          <w:sz w:val="24"/>
+          <w:szCs w:val="24"/>
+        </w:rPr>
+        <w:t>When negative affective spikes are detected, the app delivers gentle, context-aware suggestions:</w:t>
+      </w:r>
+      <w:r>
+        <w:rPr>
+          <w:sz w:val="24"/>
+          <w:szCs w:val="24"/>
+        </w:rPr>
+        <w:t xml:space="preserve"> “</w:t>
+      </w:r>
+      <w:r>
+        <w:rPr>
+          <w:i/>
+          <w:iCs/>
+          <w:sz w:val="24"/>
+          <w:szCs w:val="24"/>
+        </w:rPr>
+        <w:t>You’ve</w:t>
+      </w:r>
+      <w:r>
+        <w:rPr>
+          <w:i/>
+          <w:iCs/>
+          <w:sz w:val="24"/>
+          <w:szCs w:val="24"/>
+        </w:rPr>
+        <w:t xml:space="preserve"> been showing signs of tension for the past 20 minutes</w:t>
+      </w:r>
+      <w:r>
+        <w:rPr>
+          <w:i/>
+          <w:iCs/>
+          <w:sz w:val="24"/>
+          <w:szCs w:val="24"/>
+        </w:rPr>
+        <w:t xml:space="preserve"> while using this app</w:t>
+      </w:r>
+      <w:r>
+        <w:rPr>
+          <w:i/>
+          <w:iCs/>
+          <w:sz w:val="24"/>
+          <w:szCs w:val="24"/>
+        </w:rPr>
+        <w:t>. Would you like to</w:t>
+      </w:r>
+      <w:r>
+        <w:rPr>
+          <w:i/>
+          <w:iCs/>
+          <w:sz w:val="24"/>
+          <w:szCs w:val="24"/>
+        </w:rPr>
+        <w:t xml:space="preserve"> </w:t>
+      </w:r>
+      <w:r>
+        <w:rPr>
+          <w:i/>
+          <w:iCs/>
+          <w:sz w:val="24"/>
+          <w:szCs w:val="24"/>
+        </w:rPr>
+        <w:t>try a guided breathing or reflection exercise</w:t>
+      </w:r>
+      <w:r>
+        <w:rPr>
+          <w:i/>
+          <w:iCs/>
+          <w:sz w:val="24"/>
+          <w:szCs w:val="24"/>
+        </w:rPr>
+        <w:t>?”</w:t>
+      </w:r>
+    </w:p>
+    <w:p>
+      <w:pPr>
+        <w:rPr>
+          <w:sz w:val="24"/>
+          <w:szCs w:val="24"/>
+        </w:rPr>
+      </w:pPr>
+      <w:r>
+        <w:rPr>
+          <w:sz w:val="24"/>
+          <w:szCs w:val="24"/>
+        </w:rPr>
+        <w:t xml:space="preserve">These insights are not only informatic data, rather a common ground for the user to </w:t>
+      </w:r>
+      <w:r>
+        <w:rPr>
+          <w:sz w:val="24"/>
+          <w:szCs w:val="24"/>
+        </w:rPr>
+        <w:t xml:space="preserve">engage in direct conversation with the </w:t>
+      </w:r>
+      <w:proofErr w:type="spellStart"/>
+      <w:r>
+        <w:rPr>
+          <w:sz w:val="24"/>
+          <w:szCs w:val="24"/>
+        </w:rPr>
+        <w:t>ReMind</w:t>
+      </w:r>
+      <w:proofErr w:type="spellEnd"/>
+      <w:r>
+        <w:rPr>
+          <w:sz w:val="24"/>
+          <w:szCs w:val="24"/>
+        </w:rPr>
+        <w:t xml:space="preserve"> AI, discussing emotional patterns and receiving guided interventions for negative emotions such as stress, anxiety, anger, depression.</w:t>
+      </w:r>
+    </w:p>
+    <w:p>
+      <w:pPr>
+        <w:pStyle w:val="Head4"/>
+      </w:pPr>
+      <w:r>
+        <w:rPr>
+          <w:rStyle w:val="Strong"/>
+          <w:b w:val="0"/>
+          <w:bCs w:val="0"/>
+        </w:rPr>
+        <w:t>Memory Reinforcement and Retention</w:t>
+      </w:r>
+    </w:p>
+    <w:p>
+      <w:pPr>
+        <w:rPr>
+          <w:sz w:val="24"/>
+          <w:szCs w:val="24"/>
+        </w:rPr>
+      </w:pPr>
+      <w:r>
+        <w:rPr>
+          <w:sz w:val="24"/>
+          <w:szCs w:val="24"/>
+        </w:rPr>
+        <w:t xml:space="preserve">Memory reinforcement in the </w:t>
+      </w:r>
+      <w:proofErr w:type="spellStart"/>
+      <w:r>
+        <w:rPr>
+          <w:sz w:val="24"/>
+          <w:szCs w:val="24"/>
+        </w:rPr>
+        <w:t>ReMind</w:t>
+      </w:r>
+      <w:proofErr w:type="spellEnd"/>
+      <w:r>
+        <w:rPr>
+          <w:sz w:val="24"/>
+          <w:szCs w:val="24"/>
+        </w:rPr>
+        <w:t xml:space="preserve"> systems works through neuroadaptive reinforcement cycles. The model identifies periods of optimal brain receptivity based on a high alpha-beta balance and introduces spaced recall prompts and </w:t>
+      </w:r>
+      <w:r>
+        <w:rPr>
+          <w:sz w:val="24"/>
+          <w:szCs w:val="24"/>
+        </w:rPr>
+        <w:t>short-term memory challenges during those windows.</w:t>
+      </w:r>
+    </w:p>
+    <w:p>
+      <w:pPr>
+        <w:rPr>
+          <w:sz w:val="24"/>
+          <w:szCs w:val="24"/>
+        </w:rPr>
+      </w:pPr>
+      <w:r>
+        <w:rPr>
+          <w:sz w:val="24"/>
+          <w:szCs w:val="24"/>
+        </w:rPr>
+        <w:t>An arbitrary example of this in action</w:t>
+      </w:r>
+      <w:r>
+        <w:rPr>
+          <w:sz w:val="24"/>
+          <w:szCs w:val="24"/>
+        </w:rPr>
+        <w:t xml:space="preserve"> after a focus session</w:t>
+      </w:r>
+      <w:r>
+        <w:rPr>
+          <w:sz w:val="24"/>
+          <w:szCs w:val="24"/>
+        </w:rPr>
+        <w:t>:</w:t>
+      </w:r>
+    </w:p>
+    <w:p>
+      <w:pPr>
+        <w:rPr>
+          <w:i/>
+          <w:iCs/>
+          <w:sz w:val="24"/>
+          <w:szCs w:val="24"/>
+        </w:rPr>
+      </w:pPr>
+      <w:r>
+        <w:rPr>
+          <w:i/>
+          <w:iCs/>
+          <w:sz w:val="24"/>
+          <w:szCs w:val="24"/>
+        </w:rPr>
+        <w:t>“Your neural activity suggests high consolidation potential</w:t>
+      </w:r>
+      <w:r>
+        <w:rPr>
+          <w:i/>
+          <w:iCs/>
+          <w:sz w:val="24"/>
+          <w:szCs w:val="24"/>
+        </w:rPr>
+        <w:t>,</w:t>
+      </w:r>
+      <w:r>
+        <w:rPr>
+          <w:i/>
+          <w:iCs/>
+          <w:sz w:val="24"/>
+          <w:szCs w:val="24"/>
+        </w:rPr>
+        <w:t xml:space="preserve"> ready for a 60-second recall test?”</w:t>
+      </w:r>
+    </w:p>
+    <w:p>
+      <w:pPr>
+        <w:rPr>
+          <w:sz w:val="24"/>
+          <w:szCs w:val="24"/>
+        </w:rPr>
+      </w:pPr>
+      <w:r>
+        <w:rPr>
+          <w:sz w:val="24"/>
+          <w:szCs w:val="24"/>
+        </w:rPr>
+        <w:lastRenderedPageBreak/>
+        <w:t xml:space="preserve">As the user engages with </w:t>
+      </w:r>
+      <w:proofErr w:type="spellStart"/>
+      <w:r>
+        <w:rPr>
+          <w:sz w:val="24"/>
+          <w:szCs w:val="24"/>
+        </w:rPr>
+        <w:t>ReMind</w:t>
+      </w:r>
+      <w:proofErr w:type="spellEnd"/>
+      <w:r>
+        <w:rPr>
+          <w:sz w:val="24"/>
+          <w:szCs w:val="24"/>
+        </w:rPr>
+        <w:t xml:space="preserve">, the system model tracks which information is most frequently forgotten or easily recalled, refining its adaptive learning architecture. Enhancing this, gamified memory tasks are introduced to subtly stimulate the hippocampal engagement, transferring traditional memorization into </w:t>
+      </w:r>
+      <w:proofErr w:type="spellStart"/>
+      <w:r>
+        <w:rPr>
+          <w:sz w:val="24"/>
+          <w:szCs w:val="24"/>
+        </w:rPr>
+        <w:t>rearding</w:t>
+      </w:r>
+      <w:proofErr w:type="spellEnd"/>
+      <w:r>
+        <w:rPr>
+          <w:sz w:val="24"/>
+          <w:szCs w:val="24"/>
+        </w:rPr>
+        <w:t xml:space="preserve"> measurable progress. While this approach is not designed for clinical memory rehabilitation, </w:t>
+      </w:r>
+      <w:r>
+        <w:rPr>
+          <w:sz w:val="24"/>
+          <w:szCs w:val="24"/>
+        </w:rPr>
+        <w:t>this mode enhances everyday retention and strengthens cognitive flexibility.</w:t>
+      </w:r>
+    </w:p>
+    <w:p>
+      <w:pPr>
+        <w:pStyle w:val="Head3"/>
+      </w:pPr>
+      <w:bookmarkStart w:id="20" w:name="_Toc211274419"/>
       <w:r>
         <w:t>Business Model</w:t>
       </w:r>
-    </w:p>
+      <w:bookmarkEnd w:id="20"/>
+    </w:p>
+    <w:p/>
     <w:p>
       <w:pPr>
         <w:pStyle w:val="Head3"/>
       </w:pPr>
+      <w:bookmarkStart w:id="21" w:name="_Toc211274420"/>
       <w:r>
         <w:t>South African Context</w:t>
       </w:r>
+      <w:bookmarkEnd w:id="21"/>
     </w:p>
     <w:p>
       <w:pPr>
@@ -8810,41 +10041,41 @@
       <w:pPr>
         <w:pStyle w:val="Heading1"/>
       </w:pPr>
-      <w:bookmarkStart w:id="13" w:name="_Toc210929534"/>
+      <w:bookmarkStart w:id="22" w:name="_Toc211274421"/>
       <w:r>
         <w:t>Analysis</w:t>
       </w:r>
-      <w:bookmarkEnd w:id="13"/>
+      <w:bookmarkEnd w:id="22"/>
     </w:p>
     <w:p>
       <w:pPr>
         <w:pStyle w:val="Heading2"/>
       </w:pPr>
-      <w:bookmarkStart w:id="14" w:name="_Toc210929535"/>
+      <w:bookmarkStart w:id="23" w:name="_Toc211274422"/>
       <w:r>
         <w:t>Limitations</w:t>
       </w:r>
-      <w:bookmarkEnd w:id="14"/>
+      <w:bookmarkEnd w:id="23"/>
     </w:p>
     <w:p>
       <w:pPr>
         <w:pStyle w:val="Heading2"/>
       </w:pPr>
-      <w:bookmarkStart w:id="15" w:name="_Toc210929536"/>
+      <w:bookmarkStart w:id="24" w:name="_Toc211274423"/>
       <w:r>
         <w:t>Prospects</w:t>
       </w:r>
-      <w:bookmarkEnd w:id="15"/>
+      <w:bookmarkEnd w:id="24"/>
     </w:p>
     <w:p>
       <w:pPr>
         <w:pStyle w:val="Heading1"/>
       </w:pPr>
-      <w:bookmarkStart w:id="16" w:name="_Toc210929537"/>
+      <w:bookmarkStart w:id="25" w:name="_Toc211274424"/>
       <w:r>
         <w:t>Conclusion</w:t>
       </w:r>
-      <w:bookmarkEnd w:id="16"/>
+      <w:bookmarkEnd w:id="25"/>
     </w:p>
     <w:p>
       <w:r>
@@ -8856,11 +10087,11 @@
       <w:pPr>
         <w:pStyle w:val="Heading1"/>
       </w:pPr>
-      <w:bookmarkStart w:id="17" w:name="_Toc210929538"/>
+      <w:bookmarkStart w:id="26" w:name="_Toc211274425"/>
       <w:r>
         <w:t>References</w:t>
       </w:r>
-      <w:bookmarkEnd w:id="17"/>
+      <w:bookmarkEnd w:id="26"/>
     </w:p>
     <w:p>
       <w:pPr>
@@ -10053,31 +11284,7 @@
           <w:lang w:eastAsia="en-ZA"/>
         </w:rPr>
         <w:lastRenderedPageBreak/>
-        <w:t xml:space="preserve">Ward, A. F., Duke, K., </w:t>
-      </w:r>
-      <w:proofErr w:type="spellStart"/>
-      <w:r>
-        <w:rPr>
-          <w:rFonts w:eastAsia="Times New Roman" w:cstheme="minorHAnsi"/>
-          <w:b/>
-          <w:bCs/>
-          <w:sz w:val="24"/>
-          <w:szCs w:val="24"/>
-          <w:lang w:eastAsia="en-ZA"/>
-        </w:rPr>
-        <w:t>Gneezy</w:t>
-      </w:r>
-      <w:proofErr w:type="spellEnd"/>
-      <w:r>
-        <w:rPr>
-          <w:rFonts w:eastAsia="Times New Roman" w:cstheme="minorHAnsi"/>
-          <w:b/>
-          <w:bCs/>
-          <w:sz w:val="24"/>
-          <w:szCs w:val="24"/>
-          <w:lang w:eastAsia="en-ZA"/>
-        </w:rPr>
-        <w:t>, A., &amp; Bos, M. W.</w:t>
+        <w:t>Ward, A. F., Duke, K., Gneezy, A., &amp; Bos, M. W.</w:t>
       </w:r>
       <w:r>
         <w:rPr>
@@ -10422,27 +11629,7 @@
           <w:szCs w:val="24"/>
           <w:lang w:eastAsia="en-ZA"/>
         </w:rPr>
-        <w:t xml:space="preserve">Gazzaniga, M. S., </w:t>
-      </w:r>
-      <w:proofErr w:type="spellStart"/>
-      <w:r>
-        <w:rPr>
-          <w:rFonts w:ascii="Times New Roman" w:eastAsia="Times New Roman" w:hAnsi="Times New Roman" w:cs="Times New Roman"/>
-          <w:sz w:val="24"/>
-          <w:szCs w:val="24"/>
-          <w:lang w:eastAsia="en-ZA"/>
-        </w:rPr>
-        <w:t>Ivry</w:t>
-      </w:r>
-      <w:proofErr w:type="spellEnd"/>
-      <w:r>
-        <w:rPr>
-          <w:rFonts w:ascii="Times New Roman" w:eastAsia="Times New Roman" w:hAnsi="Times New Roman" w:cs="Times New Roman"/>
-          <w:sz w:val="24"/>
-          <w:szCs w:val="24"/>
-          <w:lang w:eastAsia="en-ZA"/>
-        </w:rPr>
-        <w:t xml:space="preserve">, R., &amp; Mangun, G. R. (2018). </w:t>
+        <w:t xml:space="preserve">Gazzaniga, M. S., Ivry, R., &amp; Mangun, G. R. (2018). </w:t>
       </w:r>
       <w:r>
         <w:rPr>
@@ -10930,7 +12117,7 @@
           <w:szCs w:val="24"/>
           <w:lang w:eastAsia="en-ZA"/>
         </w:rPr>
-        <w:t xml:space="preserve">Martínez-Martín, N., et al. (2021). Ethical development of digital phenotyping tools for mental health applications: A Delphi study. </w:t>
+        <w:t xml:space="preserve">Martínez-Martín, N., et al. (2021). Ethical development of digital phenotyping tools for mental health applications: A Delphi study. JMIR mHealth and </w:t>
       </w:r>
       <w:proofErr w:type="spellStart"/>
       <w:r>
@@ -10940,7 +12127,7 @@
           <w:szCs w:val="24"/>
           <w:lang w:eastAsia="en-ZA"/>
         </w:rPr>
-        <w:t>JMIR</w:t>
+        <w:t>uHealth</w:t>
       </w:r>
       <w:proofErr w:type="spellEnd"/>
       <w:r>
@@ -10950,8 +12137,30 @@
           <w:szCs w:val="24"/>
           <w:lang w:eastAsia="en-ZA"/>
         </w:rPr>
-        <w:t xml:space="preserve"> mHealth and </w:t>
-      </w:r>
+        <w:t>, 9(7), e27343. https://doi.org/10.2196/27343</w:t>
+      </w:r>
+    </w:p>
+    <w:p>
+      <w:pPr>
+        <w:spacing w:before="100" w:beforeAutospacing="1" w:after="100" w:afterAutospacing="1" w:line="240" w:lineRule="auto"/>
+        <w:rPr>
+          <w:rFonts w:ascii="Times New Roman" w:eastAsia="Times New Roman" w:hAnsi="Times New Roman" w:cs="Times New Roman"/>
+          <w:sz w:val="24"/>
+          <w:szCs w:val="24"/>
+          <w:lang w:eastAsia="en-ZA"/>
+        </w:rPr>
+      </w:pPr>
+    </w:p>
+    <w:p>
+      <w:pPr>
+        <w:spacing w:before="100" w:beforeAutospacing="1" w:after="100" w:afterAutospacing="1" w:line="240" w:lineRule="auto"/>
+        <w:rPr>
+          <w:rFonts w:ascii="Times New Roman" w:eastAsia="Times New Roman" w:hAnsi="Times New Roman" w:cs="Times New Roman"/>
+          <w:sz w:val="24"/>
+          <w:szCs w:val="24"/>
+          <w:lang w:eastAsia="en-ZA"/>
+        </w:rPr>
+      </w:pPr>
       <w:proofErr w:type="spellStart"/>
       <w:r>
         <w:rPr>
@@ -10960,7 +12169,7 @@
           <w:szCs w:val="24"/>
           <w:lang w:eastAsia="en-ZA"/>
         </w:rPr>
-        <w:t>uHealth</w:t>
+        <w:t>Alam</w:t>
       </w:r>
       <w:proofErr w:type="spellEnd"/>
       <w:r>
@@ -10970,7 +12179,7 @@
           <w:szCs w:val="24"/>
           <w:lang w:eastAsia="en-ZA"/>
         </w:rPr>
-        <w:t>, 9(7), e27343. https://doi.org/10.2196/27343</w:t>
+        <w:t>, N. B., et al. (2025). Challenges and standardisation strategies for sensor-based data collection for digital phenotyping. Communications Medicine, 5, 360. https://doi.org/10.1038/s43856-025-01013-3</w:t>
       </w:r>
     </w:p>
     <w:p>
@@ -10983,49 +12192,6 @@
           <w:lang w:eastAsia="en-ZA"/>
         </w:rPr>
       </w:pPr>
-    </w:p>
-    <w:p>
-      <w:pPr>
-        <w:spacing w:before="100" w:beforeAutospacing="1" w:after="100" w:afterAutospacing="1" w:line="240" w:lineRule="auto"/>
-        <w:rPr>
-          <w:rFonts w:ascii="Times New Roman" w:eastAsia="Times New Roman" w:hAnsi="Times New Roman" w:cs="Times New Roman"/>
-          <w:sz w:val="24"/>
-          <w:szCs w:val="24"/>
-          <w:lang w:eastAsia="en-ZA"/>
-        </w:rPr>
-      </w:pPr>
-      <w:proofErr w:type="spellStart"/>
-      <w:r>
-        <w:rPr>
-          <w:rFonts w:ascii="Times New Roman" w:eastAsia="Times New Roman" w:hAnsi="Times New Roman" w:cs="Times New Roman"/>
-          <w:sz w:val="24"/>
-          <w:szCs w:val="24"/>
-          <w:lang w:eastAsia="en-ZA"/>
-        </w:rPr>
-        <w:t>Alam</w:t>
-      </w:r>
-      <w:proofErr w:type="spellEnd"/>
-      <w:r>
-        <w:rPr>
-          <w:rFonts w:ascii="Times New Roman" w:eastAsia="Times New Roman" w:hAnsi="Times New Roman" w:cs="Times New Roman"/>
-          <w:sz w:val="24"/>
-          <w:szCs w:val="24"/>
-          <w:lang w:eastAsia="en-ZA"/>
-        </w:rPr>
-        <w:t>, N. B., et al. (2025). Challenges and standardisation strategies for sensor-based data collection for digital phenotyping. Communications Medicine, 5, 360. https://doi.org/10.1038/s43856-025-01013-3</w:t>
-      </w:r>
-    </w:p>
-    <w:p>
-      <w:pPr>
-        <w:spacing w:before="100" w:beforeAutospacing="1" w:after="100" w:afterAutospacing="1" w:line="240" w:lineRule="auto"/>
-        <w:rPr>
-          <w:rFonts w:ascii="Times New Roman" w:eastAsia="Times New Roman" w:hAnsi="Times New Roman" w:cs="Times New Roman"/>
-          <w:sz w:val="24"/>
-          <w:szCs w:val="24"/>
-          <w:lang w:eastAsia="en-ZA"/>
-        </w:rPr>
-      </w:pPr>
-      <w:proofErr w:type="spellStart"/>
       <w:r>
         <w:rPr>
           <w:rFonts w:ascii="Times New Roman" w:eastAsia="Times New Roman" w:hAnsi="Times New Roman" w:cs="Times New Roman"/>
@@ -11035,19 +12201,7 @@
           <w:szCs w:val="24"/>
           <w:lang w:eastAsia="en-ZA"/>
         </w:rPr>
-        <w:t>Akili</w:t>
-      </w:r>
-      <w:proofErr w:type="spellEnd"/>
-      <w:r>
-        <w:rPr>
-          <w:rFonts w:ascii="Times New Roman" w:eastAsia="Times New Roman" w:hAnsi="Times New Roman" w:cs="Times New Roman"/>
-          <w:b/>
-          <w:bCs/>
-          <w:sz w:val="24"/>
-          <w:szCs w:val="24"/>
-          <w:lang w:eastAsia="en-ZA"/>
-        </w:rPr>
-        <w:t xml:space="preserve"> Interactive.</w:t>
+        <w:t>Akili Interactive.</w:t>
       </w:r>
       <w:r>
         <w:rPr>
@@ -11895,31 +13049,31 @@
       <w:pPr>
         <w:pStyle w:val="Heading1"/>
       </w:pPr>
-      <w:bookmarkStart w:id="18" w:name="_Toc210929539"/>
+      <w:bookmarkStart w:id="27" w:name="_Toc211274426"/>
       <w:r>
         <w:t>Appendices</w:t>
       </w:r>
-      <w:bookmarkEnd w:id="18"/>
+      <w:bookmarkEnd w:id="27"/>
     </w:p>
     <w:p>
       <w:pPr>
         <w:pStyle w:val="Heading2"/>
       </w:pPr>
-      <w:bookmarkStart w:id="19" w:name="_Toc210929540"/>
+      <w:bookmarkStart w:id="28" w:name="_Toc211274427"/>
       <w:r>
         <w:t>Appendix A</w:t>
       </w:r>
-      <w:bookmarkEnd w:id="19"/>
+      <w:bookmarkEnd w:id="28"/>
     </w:p>
     <w:p>
       <w:pPr>
         <w:pStyle w:val="Heading3"/>
       </w:pPr>
-      <w:bookmarkStart w:id="20" w:name="_Toc210929541"/>
+      <w:bookmarkStart w:id="29" w:name="_Toc211274428"/>
       <w:r>
         <w:t>Supplementary Data and Methodology for Figure 1</w:t>
       </w:r>
-      <w:bookmarkEnd w:id="20"/>
+      <w:bookmarkEnd w:id="29"/>
     </w:p>
     <w:p>
       <w:pPr>
@@ -11953,11 +13107,11 @@
       <w:pPr>
         <w:pStyle w:val="Heading3"/>
       </w:pPr>
-      <w:bookmarkStart w:id="21" w:name="_Toc210929542"/>
+      <w:bookmarkStart w:id="30" w:name="_Toc211274429"/>
       <w:r>
         <w:t>Table A.1: Synthetic Data for Estimated Technology Impact</w:t>
       </w:r>
-      <w:bookmarkEnd w:id="21"/>
+      <w:bookmarkEnd w:id="30"/>
     </w:p>
     <w:p>
       <w:pPr>
@@ -11970,21 +13124,7 @@
         <w:rPr>
           <w:rFonts w:asciiTheme="minorHAnsi" w:hAnsiTheme="minorHAnsi" w:cstheme="minorHAnsi"/>
         </w:rPr>
-        <w:t xml:space="preserve">This table outlines the Estimated Impact Score used for graphing, which is a metric synthesized from an analysis of multiple industry reports (e.g., Gartner, McKinsey, </w:t>
-      </w:r>
-      <w:proofErr w:type="spellStart"/>
-      <w:r>
-        <w:rPr>
-          <w:rFonts w:asciiTheme="minorHAnsi" w:hAnsiTheme="minorHAnsi" w:cstheme="minorHAnsi"/>
-        </w:rPr>
-        <w:t>WEF</w:t>
-      </w:r>
-      <w:proofErr w:type="spellEnd"/>
-      <w:r>
-        <w:rPr>
-          <w:rFonts w:asciiTheme="minorHAnsi" w:hAnsiTheme="minorHAnsi" w:cstheme="minorHAnsi"/>
-        </w:rPr>
-        <w:t>) concerning technology adoption, investment, and long-term disruptive potential between 2015 and 2025.</w:t>
+        <w:t>This table outlines the Estimated Impact Score used for graphing, which is a metric synthesized from an analysis of multiple industry reports (e.g., Gartner, McKinsey, WEF) concerning technology adoption, investment, and long-term disruptive potential between 2015 and 2025.</w:t>
       </w:r>
     </w:p>
     <w:p>
@@ -12011,7 +13151,7 @@
 </file>
 
 <file path=word/endnotes.xml><?xml version="1.0" encoding="utf-8"?>
-<w:endnotes xmlns:wpc="http://schemas.microsoft.com/office/word/2010/wordprocessingCanvas" xmlns:cx="http://schemas.microsoft.com/office/drawing/2014/chartex" xmlns:cx1="http://schemas.microsoft.com/office/drawing/2015/9/8/chartex" xmlns:cx2="http://schemas.microsoft.com/office/drawing/2015/10/21/chartex" xmlns:cx3="http://schemas.microsoft.com/office/drawing/2016/5/9/chartex" xmlns:cx4="http://schemas.microsoft.com/office/drawing/2016/5/10/chartex" xmlns:cx5="http://schemas.microsoft.com/office/drawing/2016/5/11/chartex" xmlns:cx6="http://schemas.microsoft.com/office/drawing/2016/5/12/chartex" xmlns:cx7="http://schemas.microsoft.com/office/drawing/2016/5/13/chartex" xmlns:cx8="http://schemas.microsoft.com/office/drawing/2016/5/14/chartex" xmlns:mc="http://schemas.openxmlformats.org/markup-compatibility/2006" xmlns:aink="http://schemas.microsoft.com/office/drawing/2016/ink" xmlns:am3d="http://schemas.microsoft.com/office/drawing/2017/model3d" xmlns:o="urn:schemas-microsoft-com:office:office" xmlns:r="http://schemas.openxmlformats.org/officeDocument/2006/relationships" xmlns:m="http://schemas.openxmlformats.org/officeDocument/2006/math" xmlns:v="urn:schemas-microsoft-com:vml" xmlns:wp14="http://schemas.microsoft.com/office/word/2010/wordprocessingDrawing" xmlns:wp="http://schemas.openxmlformats.org/drawingml/2006/wordprocessingDrawing" xmlns:w10="urn:schemas-microsoft-com:office:word" xmlns:w="http://schemas.openxmlformats.org/wordprocessingml/2006/main" xmlns:w14="http://schemas.microsoft.com/office/word/2010/wordml" xmlns:w15="http://schemas.microsoft.com/office/word/2012/wordml" xmlns:w16cid="http://schemas.microsoft.com/office/word/2016/wordml/cid" xmlns:w16se="http://schemas.microsoft.com/office/word/2015/wordml/symex" xmlns:wpg="http://schemas.microsoft.com/office/word/2010/wordprocessingGroup" xmlns:wpi="http://schemas.microsoft.com/office/word/2010/wordprocessingInk" xmlns:wne="http://schemas.microsoft.com/office/word/2006/wordml" xmlns:wps="http://schemas.microsoft.com/office/word/2010/wordprocessingShape" mc:Ignorable="w14 w15 w16se w16cid wp14">
+<w:endnotes xmlns:wpc="http://schemas.microsoft.com/office/word/2010/wordprocessingCanvas" xmlns:cx="http://schemas.microsoft.com/office/drawing/2014/chartex" xmlns:cx1="http://schemas.microsoft.com/office/drawing/2015/9/8/chartex" xmlns:cx2="http://schemas.microsoft.com/office/drawing/2015/10/21/chartex" xmlns:cx3="http://schemas.microsoft.com/office/drawing/2016/5/9/chartex" xmlns:cx4="http://schemas.microsoft.com/office/drawing/2016/5/10/chartex" xmlns:cx5="http://schemas.microsoft.com/office/drawing/2016/5/11/chartex" xmlns:cx6="http://schemas.microsoft.com/office/drawing/2016/5/12/chartex" xmlns:cx7="http://schemas.microsoft.com/office/drawing/2016/5/13/chartex" xmlns:cx8="http://schemas.microsoft.com/office/drawing/2016/5/14/chartex" xmlns:mc="http://schemas.openxmlformats.org/markup-compatibility/2006" xmlns:aink="http://schemas.microsoft.com/office/drawing/2016/ink" xmlns:am3d="http://schemas.microsoft.com/office/drawing/2017/model3d" xmlns:o="urn:schemas-microsoft-com:office:office" xmlns:r="http://schemas.openxmlformats.org/officeDocument/2006/relationships" xmlns:m="http://schemas.openxmlformats.org/officeDocument/2006/math" xmlns:v="urn:schemas-microsoft-com:vml" xmlns:wp14="http://schemas.microsoft.com/office/word/2010/wordprocessingDrawing" xmlns:wp="http://schemas.openxmlformats.org/drawingml/2006/wordprocessingDrawing" xmlns:w10="urn:schemas-microsoft-com:office:word" xmlns:w="http://schemas.openxmlformats.org/wordprocessingml/2006/main" xmlns:w14="http://schemas.microsoft.com/office/word/2010/wordml" xmlns:w15="http://schemas.microsoft.com/office/word/2012/wordml" xmlns:w16cex="http://schemas.microsoft.com/office/word/2018/wordml/cex" xmlns:w16cid="http://schemas.microsoft.com/office/word/2016/wordml/cid" xmlns:w16="http://schemas.microsoft.com/office/word/2018/wordml" xmlns:w16sdtdh="http://schemas.microsoft.com/office/word/2020/wordml/sdtdatahash" xmlns:w16se="http://schemas.microsoft.com/office/word/2015/wordml/symex" xmlns:wpg="http://schemas.microsoft.com/office/word/2010/wordprocessingGroup" xmlns:wpi="http://schemas.microsoft.com/office/word/2010/wordprocessingInk" xmlns:wne="http://schemas.microsoft.com/office/word/2006/wordml" xmlns:wps="http://schemas.microsoft.com/office/word/2010/wordprocessingShape" mc:Ignorable="w14 w15 w16se w16cid w16 w16cex w16sdtdh wp14">
   <w:endnote w:type="separator" w:id="-1">
     <w:p>
       <w:pPr>
@@ -12036,7 +13176,7 @@
 </file>
 
 <file path=word/footer1.xml><?xml version="1.0" encoding="utf-8"?>
-<w:ftr xmlns:wpc="http://schemas.microsoft.com/office/word/2010/wordprocessingCanvas" xmlns:cx="http://schemas.microsoft.com/office/drawing/2014/chartex" xmlns:cx1="http://schemas.microsoft.com/office/drawing/2015/9/8/chartex" xmlns:cx2="http://schemas.microsoft.com/office/drawing/2015/10/21/chartex" xmlns:cx3="http://schemas.microsoft.com/office/drawing/2016/5/9/chartex" xmlns:cx4="http://schemas.microsoft.com/office/drawing/2016/5/10/chartex" xmlns:cx5="http://schemas.microsoft.com/office/drawing/2016/5/11/chartex" xmlns:cx6="http://schemas.microsoft.com/office/drawing/2016/5/12/chartex" xmlns:cx7="http://schemas.microsoft.com/office/drawing/2016/5/13/chartex" xmlns:cx8="http://schemas.microsoft.com/office/drawing/2016/5/14/chartex" xmlns:mc="http://schemas.openxmlformats.org/markup-compatibility/2006" xmlns:aink="http://schemas.microsoft.com/office/drawing/2016/ink" xmlns:am3d="http://schemas.microsoft.com/office/drawing/2017/model3d" xmlns:o="urn:schemas-microsoft-com:office:office" xmlns:r="http://schemas.openxmlformats.org/officeDocument/2006/relationships" xmlns:m="http://schemas.openxmlformats.org/officeDocument/2006/math" xmlns:v="urn:schemas-microsoft-com:vml" xmlns:wp14="http://schemas.microsoft.com/office/word/2010/wordprocessingDrawing" xmlns:wp="http://schemas.openxmlformats.org/drawingml/2006/wordprocessingDrawing" xmlns:w10="urn:schemas-microsoft-com:office:word" xmlns:w="http://schemas.openxmlformats.org/wordprocessingml/2006/main" xmlns:w14="http://schemas.microsoft.com/office/word/2010/wordml" xmlns:w15="http://schemas.microsoft.com/office/word/2012/wordml" xmlns:w16cid="http://schemas.microsoft.com/office/word/2016/wordml/cid" xmlns:w16se="http://schemas.microsoft.com/office/word/2015/wordml/symex" xmlns:wpg="http://schemas.microsoft.com/office/word/2010/wordprocessingGroup" xmlns:wpi="http://schemas.microsoft.com/office/word/2010/wordprocessingInk" xmlns:wne="http://schemas.microsoft.com/office/word/2006/wordml" xmlns:wps="http://schemas.microsoft.com/office/word/2010/wordprocessingShape" mc:Ignorable="w14 w15 w16se w16cid wp14">
+<w:ftr xmlns:wpc="http://schemas.microsoft.com/office/word/2010/wordprocessingCanvas" xmlns:cx="http://schemas.microsoft.com/office/drawing/2014/chartex" xmlns:cx1="http://schemas.microsoft.com/office/drawing/2015/9/8/chartex" xmlns:cx2="http://schemas.microsoft.com/office/drawing/2015/10/21/chartex" xmlns:cx3="http://schemas.microsoft.com/office/drawing/2016/5/9/chartex" xmlns:cx4="http://schemas.microsoft.com/office/drawing/2016/5/10/chartex" xmlns:cx5="http://schemas.microsoft.com/office/drawing/2016/5/11/chartex" xmlns:cx6="http://schemas.microsoft.com/office/drawing/2016/5/12/chartex" xmlns:cx7="http://schemas.microsoft.com/office/drawing/2016/5/13/chartex" xmlns:cx8="http://schemas.microsoft.com/office/drawing/2016/5/14/chartex" xmlns:mc="http://schemas.openxmlformats.org/markup-compatibility/2006" xmlns:aink="http://schemas.microsoft.com/office/drawing/2016/ink" xmlns:am3d="http://schemas.microsoft.com/office/drawing/2017/model3d" xmlns:o="urn:schemas-microsoft-com:office:office" xmlns:r="http://schemas.openxmlformats.org/officeDocument/2006/relationships" xmlns:m="http://schemas.openxmlformats.org/officeDocument/2006/math" xmlns:v="urn:schemas-microsoft-com:vml" xmlns:wp14="http://schemas.microsoft.com/office/word/2010/wordprocessingDrawing" xmlns:wp="http://schemas.openxmlformats.org/drawingml/2006/wordprocessingDrawing" xmlns:w10="urn:schemas-microsoft-com:office:word" xmlns:w="http://schemas.openxmlformats.org/wordprocessingml/2006/main" xmlns:w14="http://schemas.microsoft.com/office/word/2010/wordml" xmlns:w15="http://schemas.microsoft.com/office/word/2012/wordml" xmlns:w16cex="http://schemas.microsoft.com/office/word/2018/wordml/cex" xmlns:w16cid="http://schemas.microsoft.com/office/word/2016/wordml/cid" xmlns:w16="http://schemas.microsoft.com/office/word/2018/wordml" xmlns:w16sdtdh="http://schemas.microsoft.com/office/word/2020/wordml/sdtdatahash" xmlns:w16se="http://schemas.microsoft.com/office/word/2015/wordml/symex" xmlns:wpg="http://schemas.microsoft.com/office/word/2010/wordprocessingGroup" xmlns:wpi="http://schemas.microsoft.com/office/word/2010/wordprocessingInk" xmlns:wne="http://schemas.microsoft.com/office/word/2006/wordml" xmlns:wps="http://schemas.microsoft.com/office/word/2010/wordprocessingShape" mc:Ignorable="w14 w15 w16se w16cid w16 w16cex w16sdtdh wp14">
   <w:sdt>
     <w:sdtPr>
       <w:id w:val="1242522630"/>
@@ -12089,7 +13229,7 @@
 </file>
 
 <file path=word/footer2.xml><?xml version="1.0" encoding="utf-8"?>
-<w:ftr xmlns:wpc="http://schemas.microsoft.com/office/word/2010/wordprocessingCanvas" xmlns:cx="http://schemas.microsoft.com/office/drawing/2014/chartex" xmlns:cx1="http://schemas.microsoft.com/office/drawing/2015/9/8/chartex" xmlns:cx2="http://schemas.microsoft.com/office/drawing/2015/10/21/chartex" xmlns:cx3="http://schemas.microsoft.com/office/drawing/2016/5/9/chartex" xmlns:cx4="http://schemas.microsoft.com/office/drawing/2016/5/10/chartex" xmlns:cx5="http://schemas.microsoft.com/office/drawing/2016/5/11/chartex" xmlns:cx6="http://schemas.microsoft.com/office/drawing/2016/5/12/chartex" xmlns:cx7="http://schemas.microsoft.com/office/drawing/2016/5/13/chartex" xmlns:cx8="http://schemas.microsoft.com/office/drawing/2016/5/14/chartex" xmlns:mc="http://schemas.openxmlformats.org/markup-compatibility/2006" xmlns:aink="http://schemas.microsoft.com/office/drawing/2016/ink" xmlns:am3d="http://schemas.microsoft.com/office/drawing/2017/model3d" xmlns:o="urn:schemas-microsoft-com:office:office" xmlns:r="http://schemas.openxmlformats.org/officeDocument/2006/relationships" xmlns:m="http://schemas.openxmlformats.org/officeDocument/2006/math" xmlns:v="urn:schemas-microsoft-com:vml" xmlns:wp14="http://schemas.microsoft.com/office/word/2010/wordprocessingDrawing" xmlns:wp="http://schemas.openxmlformats.org/drawingml/2006/wordprocessingDrawing" xmlns:w10="urn:schemas-microsoft-com:office:word" xmlns:w="http://schemas.openxmlformats.org/wordprocessingml/2006/main" xmlns:w14="http://schemas.microsoft.com/office/word/2010/wordml" xmlns:w15="http://schemas.microsoft.com/office/word/2012/wordml" xmlns:w16cid="http://schemas.microsoft.com/office/word/2016/wordml/cid" xmlns:w16se="http://schemas.microsoft.com/office/word/2015/wordml/symex" xmlns:wpg="http://schemas.microsoft.com/office/word/2010/wordprocessingGroup" xmlns:wpi="http://schemas.microsoft.com/office/word/2010/wordprocessingInk" xmlns:wne="http://schemas.microsoft.com/office/word/2006/wordml" xmlns:wps="http://schemas.microsoft.com/office/word/2010/wordprocessingShape" mc:Ignorable="w14 w15 w16se w16cid wp14">
+<w:ftr xmlns:wpc="http://schemas.microsoft.com/office/word/2010/wordprocessingCanvas" xmlns:cx="http://schemas.microsoft.com/office/drawing/2014/chartex" xmlns:cx1="http://schemas.microsoft.com/office/drawing/2015/9/8/chartex" xmlns:cx2="http://schemas.microsoft.com/office/drawing/2015/10/21/chartex" xmlns:cx3="http://schemas.microsoft.com/office/drawing/2016/5/9/chartex" xmlns:cx4="http://schemas.microsoft.com/office/drawing/2016/5/10/chartex" xmlns:cx5="http://schemas.microsoft.com/office/drawing/2016/5/11/chartex" xmlns:cx6="http://schemas.microsoft.com/office/drawing/2016/5/12/chartex" xmlns:cx7="http://schemas.microsoft.com/office/drawing/2016/5/13/chartex" xmlns:cx8="http://schemas.microsoft.com/office/drawing/2016/5/14/chartex" xmlns:mc="http://schemas.openxmlformats.org/markup-compatibility/2006" xmlns:aink="http://schemas.microsoft.com/office/drawing/2016/ink" xmlns:am3d="http://schemas.microsoft.com/office/drawing/2017/model3d" xmlns:o="urn:schemas-microsoft-com:office:office" xmlns:r="http://schemas.openxmlformats.org/officeDocument/2006/relationships" xmlns:m="http://schemas.openxmlformats.org/officeDocument/2006/math" xmlns:v="urn:schemas-microsoft-com:vml" xmlns:wp14="http://schemas.microsoft.com/office/word/2010/wordprocessingDrawing" xmlns:wp="http://schemas.openxmlformats.org/drawingml/2006/wordprocessingDrawing" xmlns:w10="urn:schemas-microsoft-com:office:word" xmlns:w="http://schemas.openxmlformats.org/wordprocessingml/2006/main" xmlns:w14="http://schemas.microsoft.com/office/word/2010/wordml" xmlns:w15="http://schemas.microsoft.com/office/word/2012/wordml" xmlns:w16cex="http://schemas.microsoft.com/office/word/2018/wordml/cex" xmlns:w16cid="http://schemas.microsoft.com/office/word/2016/wordml/cid" xmlns:w16="http://schemas.microsoft.com/office/word/2018/wordml" xmlns:w16sdtdh="http://schemas.microsoft.com/office/word/2020/wordml/sdtdatahash" xmlns:w16se="http://schemas.microsoft.com/office/word/2015/wordml/symex" xmlns:wpg="http://schemas.microsoft.com/office/word/2010/wordprocessingGroup" xmlns:wpi="http://schemas.microsoft.com/office/word/2010/wordprocessingInk" xmlns:wne="http://schemas.microsoft.com/office/word/2006/wordml" xmlns:wps="http://schemas.microsoft.com/office/word/2010/wordprocessingShape" mc:Ignorable="w14 w15 w16se w16cid w16 w16cex w16sdtdh wp14">
   <w:sdt>
     <w:sdtPr>
       <w:id w:val="-743184755"/>
@@ -12142,7 +13282,7 @@
 </file>
 
 <file path=word/footer3.xml><?xml version="1.0" encoding="utf-8"?>
-<w:ftr xmlns:wpc="http://schemas.microsoft.com/office/word/2010/wordprocessingCanvas" xmlns:cx="http://schemas.microsoft.com/office/drawing/2014/chartex" xmlns:cx1="http://schemas.microsoft.com/office/drawing/2015/9/8/chartex" xmlns:cx2="http://schemas.microsoft.com/office/drawing/2015/10/21/chartex" xmlns:cx3="http://schemas.microsoft.com/office/drawing/2016/5/9/chartex" xmlns:cx4="http://schemas.microsoft.com/office/drawing/2016/5/10/chartex" xmlns:cx5="http://schemas.microsoft.com/office/drawing/2016/5/11/chartex" xmlns:cx6="http://schemas.microsoft.com/office/drawing/2016/5/12/chartex" xmlns:cx7="http://schemas.microsoft.com/office/drawing/2016/5/13/chartex" xmlns:cx8="http://schemas.microsoft.com/office/drawing/2016/5/14/chartex" xmlns:mc="http://schemas.openxmlformats.org/markup-compatibility/2006" xmlns:aink="http://schemas.microsoft.com/office/drawing/2016/ink" xmlns:am3d="http://schemas.microsoft.com/office/drawing/2017/model3d" xmlns:o="urn:schemas-microsoft-com:office:office" xmlns:r="http://schemas.openxmlformats.org/officeDocument/2006/relationships" xmlns:m="http://schemas.openxmlformats.org/officeDocument/2006/math" xmlns:v="urn:schemas-microsoft-com:vml" xmlns:wp14="http://schemas.microsoft.com/office/word/2010/wordprocessingDrawing" xmlns:wp="http://schemas.openxmlformats.org/drawingml/2006/wordprocessingDrawing" xmlns:w10="urn:schemas-microsoft-com:office:word" xmlns:w="http://schemas.openxmlformats.org/wordprocessingml/2006/main" xmlns:w14="http://schemas.microsoft.com/office/word/2010/wordml" xmlns:w15="http://schemas.microsoft.com/office/word/2012/wordml" xmlns:w16cid="http://schemas.microsoft.com/office/word/2016/wordml/cid" xmlns:w16se="http://schemas.microsoft.com/office/word/2015/wordml/symex" xmlns:wpg="http://schemas.microsoft.com/office/word/2010/wordprocessingGroup" xmlns:wpi="http://schemas.microsoft.com/office/word/2010/wordprocessingInk" xmlns:wne="http://schemas.microsoft.com/office/word/2006/wordml" xmlns:wps="http://schemas.microsoft.com/office/word/2010/wordprocessingShape" mc:Ignorable="w14 w15 w16se w16cid wp14">
+<w:ftr xmlns:wpc="http://schemas.microsoft.com/office/word/2010/wordprocessingCanvas" xmlns:cx="http://schemas.microsoft.com/office/drawing/2014/chartex" xmlns:cx1="http://schemas.microsoft.com/office/drawing/2015/9/8/chartex" xmlns:cx2="http://schemas.microsoft.com/office/drawing/2015/10/21/chartex" xmlns:cx3="http://schemas.microsoft.com/office/drawing/2016/5/9/chartex" xmlns:cx4="http://schemas.microsoft.com/office/drawing/2016/5/10/chartex" xmlns:cx5="http://schemas.microsoft.com/office/drawing/2016/5/11/chartex" xmlns:cx6="http://schemas.microsoft.com/office/drawing/2016/5/12/chartex" xmlns:cx7="http://schemas.microsoft.com/office/drawing/2016/5/13/chartex" xmlns:cx8="http://schemas.microsoft.com/office/drawing/2016/5/14/chartex" xmlns:mc="http://schemas.openxmlformats.org/markup-compatibility/2006" xmlns:aink="http://schemas.microsoft.com/office/drawing/2016/ink" xmlns:am3d="http://schemas.microsoft.com/office/drawing/2017/model3d" xmlns:o="urn:schemas-microsoft-com:office:office" xmlns:r="http://schemas.openxmlformats.org/officeDocument/2006/relationships" xmlns:m="http://schemas.openxmlformats.org/officeDocument/2006/math" xmlns:v="urn:schemas-microsoft-com:vml" xmlns:wp14="http://schemas.microsoft.com/office/word/2010/wordprocessingDrawing" xmlns:wp="http://schemas.openxmlformats.org/drawingml/2006/wordprocessingDrawing" xmlns:w10="urn:schemas-microsoft-com:office:word" xmlns:w="http://schemas.openxmlformats.org/wordprocessingml/2006/main" xmlns:w14="http://schemas.microsoft.com/office/word/2010/wordml" xmlns:w15="http://schemas.microsoft.com/office/word/2012/wordml" xmlns:w16cex="http://schemas.microsoft.com/office/word/2018/wordml/cex" xmlns:w16cid="http://schemas.microsoft.com/office/word/2016/wordml/cid" xmlns:w16="http://schemas.microsoft.com/office/word/2018/wordml" xmlns:w16sdtdh="http://schemas.microsoft.com/office/word/2020/wordml/sdtdatahash" xmlns:w16se="http://schemas.microsoft.com/office/word/2015/wordml/symex" xmlns:wpg="http://schemas.microsoft.com/office/word/2010/wordprocessingGroup" xmlns:wpi="http://schemas.microsoft.com/office/word/2010/wordprocessingInk" xmlns:wne="http://schemas.microsoft.com/office/word/2006/wordml" xmlns:wps="http://schemas.microsoft.com/office/word/2010/wordprocessingShape" mc:Ignorable="w14 w15 w16se w16cid w16 w16cex w16sdtdh wp14">
   <w:sdt>
     <w:sdtPr>
       <w:id w:val="1265112653"/>
@@ -12239,7 +13379,7 @@
 </file>
 
 <file path=word/footnotes.xml><?xml version="1.0" encoding="utf-8"?>
-<w:footnotes xmlns:wpc="http://schemas.microsoft.com/office/word/2010/wordprocessingCanvas" xmlns:cx="http://schemas.microsoft.com/office/drawing/2014/chartex" xmlns:cx1="http://schemas.microsoft.com/office/drawing/2015/9/8/chartex" xmlns:cx2="http://schemas.microsoft.com/office/drawing/2015/10/21/chartex" xmlns:cx3="http://schemas.microsoft.com/office/drawing/2016/5/9/chartex" xmlns:cx4="http://schemas.microsoft.com/office/drawing/2016/5/10/chartex" xmlns:cx5="http://schemas.microsoft.com/office/drawing/2016/5/11/chartex" xmlns:cx6="http://schemas.microsoft.com/office/drawing/2016/5/12/chartex" xmlns:cx7="http://schemas.microsoft.com/office/drawing/2016/5/13/chartex" xmlns:cx8="http://schemas.microsoft.com/office/drawing/2016/5/14/chartex" xmlns:mc="http://schemas.openxmlformats.org/markup-compatibility/2006" xmlns:aink="http://schemas.microsoft.com/office/drawing/2016/ink" xmlns:am3d="http://schemas.microsoft.com/office/drawing/2017/model3d" xmlns:o="urn:schemas-microsoft-com:office:office" xmlns:r="http://schemas.openxmlformats.org/officeDocument/2006/relationships" xmlns:m="http://schemas.openxmlformats.org/officeDocument/2006/math" xmlns:v="urn:schemas-microsoft-com:vml" xmlns:wp14="http://schemas.microsoft.com/office/word/2010/wordprocessingDrawing" xmlns:wp="http://schemas.openxmlformats.org/drawingml/2006/wordprocessingDrawing" xmlns:w10="urn:schemas-microsoft-com:office:word" xmlns:w="http://schemas.openxmlformats.org/wordprocessingml/2006/main" xmlns:w14="http://schemas.microsoft.com/office/word/2010/wordml" xmlns:w15="http://schemas.microsoft.com/office/word/2012/wordml" xmlns:w16cid="http://schemas.microsoft.com/office/word/2016/wordml/cid" xmlns:w16se="http://schemas.microsoft.com/office/word/2015/wordml/symex" xmlns:wpg="http://schemas.microsoft.com/office/word/2010/wordprocessingGroup" xmlns:wpi="http://schemas.microsoft.com/office/word/2010/wordprocessingInk" xmlns:wne="http://schemas.microsoft.com/office/word/2006/wordml" xmlns:wps="http://schemas.microsoft.com/office/word/2010/wordprocessingShape" mc:Ignorable="w14 w15 w16se w16cid wp14">
+<w:footnotes xmlns:wpc="http://schemas.microsoft.com/office/word/2010/wordprocessingCanvas" xmlns:cx="http://schemas.microsoft.com/office/drawing/2014/chartex" xmlns:cx1="http://schemas.microsoft.com/office/drawing/2015/9/8/chartex" xmlns:cx2="http://schemas.microsoft.com/office/drawing/2015/10/21/chartex" xmlns:cx3="http://schemas.microsoft.com/office/drawing/2016/5/9/chartex" xmlns:cx4="http://schemas.microsoft.com/office/drawing/2016/5/10/chartex" xmlns:cx5="http://schemas.microsoft.com/office/drawing/2016/5/11/chartex" xmlns:cx6="http://schemas.microsoft.com/office/drawing/2016/5/12/chartex" xmlns:cx7="http://schemas.microsoft.com/office/drawing/2016/5/13/chartex" xmlns:cx8="http://schemas.microsoft.com/office/drawing/2016/5/14/chartex" xmlns:mc="http://schemas.openxmlformats.org/markup-compatibility/2006" xmlns:aink="http://schemas.microsoft.com/office/drawing/2016/ink" xmlns:am3d="http://schemas.microsoft.com/office/drawing/2017/model3d" xmlns:o="urn:schemas-microsoft-com:office:office" xmlns:r="http://schemas.openxmlformats.org/officeDocument/2006/relationships" xmlns:m="http://schemas.openxmlformats.org/officeDocument/2006/math" xmlns:v="urn:schemas-microsoft-com:vml" xmlns:wp14="http://schemas.microsoft.com/office/word/2010/wordprocessingDrawing" xmlns:wp="http://schemas.openxmlformats.org/drawingml/2006/wordprocessingDrawing" xmlns:w10="urn:schemas-microsoft-com:office:word" xmlns:w="http://schemas.openxmlformats.org/wordprocessingml/2006/main" xmlns:w14="http://schemas.microsoft.com/office/word/2010/wordml" xmlns:w15="http://schemas.microsoft.com/office/word/2012/wordml" xmlns:w16cex="http://schemas.microsoft.com/office/word/2018/wordml/cex" xmlns:w16cid="http://schemas.microsoft.com/office/word/2016/wordml/cid" xmlns:w16="http://schemas.microsoft.com/office/word/2018/wordml" xmlns:w16sdtdh="http://schemas.microsoft.com/office/word/2020/wordml/sdtdatahash" xmlns:w16se="http://schemas.microsoft.com/office/word/2015/wordml/symex" xmlns:wpg="http://schemas.microsoft.com/office/word/2010/wordprocessingGroup" xmlns:wpi="http://schemas.microsoft.com/office/word/2010/wordprocessingInk" xmlns:wne="http://schemas.microsoft.com/office/word/2006/wordml" xmlns:wps="http://schemas.microsoft.com/office/word/2010/wordprocessingShape" mc:Ignorable="w14 w15 w16se w16cid w16 w16cex w16sdtdh wp14">
   <w:footnote w:type="separator" w:id="-1">
     <w:p>
       <w:pPr>
@@ -12264,7 +13404,7 @@
 </file>
 
 <file path=word/numbering.xml><?xml version="1.0" encoding="utf-8"?>
-<w:numbering xmlns:wpc="http://schemas.microsoft.com/office/word/2010/wordprocessingCanvas" xmlns:cx="http://schemas.microsoft.com/office/drawing/2014/chartex" xmlns:cx1="http://schemas.microsoft.com/office/drawing/2015/9/8/chartex" xmlns:cx2="http://schemas.microsoft.com/office/drawing/2015/10/21/chartex" xmlns:cx3="http://schemas.microsoft.com/office/drawing/2016/5/9/chartex" xmlns:cx4="http://schemas.microsoft.com/office/drawing/2016/5/10/chartex" xmlns:cx5="http://schemas.microsoft.com/office/drawing/2016/5/11/chartex" xmlns:cx6="http://schemas.microsoft.com/office/drawing/2016/5/12/chartex" xmlns:cx7="http://schemas.microsoft.com/office/drawing/2016/5/13/chartex" xmlns:cx8="http://schemas.microsoft.com/office/drawing/2016/5/14/chartex" xmlns:mc="http://schemas.openxmlformats.org/markup-compatibility/2006" xmlns:aink="http://schemas.microsoft.com/office/drawing/2016/ink" xmlns:am3d="http://schemas.microsoft.com/office/drawing/2017/model3d" xmlns:o="urn:schemas-microsoft-com:office:office" xmlns:r="http://schemas.openxmlformats.org/officeDocument/2006/relationships" xmlns:m="http://schemas.openxmlformats.org/officeDocument/2006/math" xmlns:v="urn:schemas-microsoft-com:vml" xmlns:wp14="http://schemas.microsoft.com/office/word/2010/wordprocessingDrawing" xmlns:wp="http://schemas.openxmlformats.org/drawingml/2006/wordprocessingDrawing" xmlns:w10="urn:schemas-microsoft-com:office:word" xmlns:w="http://schemas.openxmlformats.org/wordprocessingml/2006/main" xmlns:w14="http://schemas.microsoft.com/office/word/2010/wordml" xmlns:w15="http://schemas.microsoft.com/office/word/2012/wordml" xmlns:w16cid="http://schemas.microsoft.com/office/word/2016/wordml/cid" xmlns:w16se="http://schemas.microsoft.com/office/word/2015/wordml/symex" xmlns:wpg="http://schemas.microsoft.com/office/word/2010/wordprocessingGroup" xmlns:wpi="http://schemas.microsoft.com/office/word/2010/wordprocessingInk" xmlns:wne="http://schemas.microsoft.com/office/word/2006/wordml" xmlns:wps="http://schemas.microsoft.com/office/word/2010/wordprocessingShape" mc:Ignorable="w14 w15 w16se w16cid wp14">
+<w:numbering xmlns:wpc="http://schemas.microsoft.com/office/word/2010/wordprocessingCanvas" xmlns:cx="http://schemas.microsoft.com/office/drawing/2014/chartex" xmlns:cx1="http://schemas.microsoft.com/office/drawing/2015/9/8/chartex" xmlns:cx2="http://schemas.microsoft.com/office/drawing/2015/10/21/chartex" xmlns:cx3="http://schemas.microsoft.com/office/drawing/2016/5/9/chartex" xmlns:cx4="http://schemas.microsoft.com/office/drawing/2016/5/10/chartex" xmlns:cx5="http://schemas.microsoft.com/office/drawing/2016/5/11/chartex" xmlns:cx6="http://schemas.microsoft.com/office/drawing/2016/5/12/chartex" xmlns:cx7="http://schemas.microsoft.com/office/drawing/2016/5/13/chartex" xmlns:cx8="http://schemas.microsoft.com/office/drawing/2016/5/14/chartex" xmlns:mc="http://schemas.openxmlformats.org/markup-compatibility/2006" xmlns:aink="http://schemas.microsoft.com/office/drawing/2016/ink" xmlns:am3d="http://schemas.microsoft.com/office/drawing/2017/model3d" xmlns:o="urn:schemas-microsoft-com:office:office" xmlns:r="http://schemas.openxmlformats.org/officeDocument/2006/relationships" xmlns:m="http://schemas.openxmlformats.org/officeDocument/2006/math" xmlns:v="urn:schemas-microsoft-com:vml" xmlns:wp14="http://schemas.microsoft.com/office/word/2010/wordprocessingDrawing" xmlns:wp="http://schemas.openxmlformats.org/drawingml/2006/wordprocessingDrawing" xmlns:w10="urn:schemas-microsoft-com:office:word" xmlns:w="http://schemas.openxmlformats.org/wordprocessingml/2006/main" xmlns:w14="http://schemas.microsoft.com/office/word/2010/wordml" xmlns:w15="http://schemas.microsoft.com/office/word/2012/wordml" xmlns:w16cex="http://schemas.microsoft.com/office/word/2018/wordml/cex" xmlns:w16cid="http://schemas.microsoft.com/office/word/2016/wordml/cid" xmlns:w16="http://schemas.microsoft.com/office/word/2018/wordml" xmlns:w16sdtdh="http://schemas.microsoft.com/office/word/2020/wordml/sdtdatahash" xmlns:w16se="http://schemas.microsoft.com/office/word/2015/wordml/symex" xmlns:wpg="http://schemas.microsoft.com/office/word/2010/wordprocessingGroup" xmlns:wpi="http://schemas.microsoft.com/office/word/2010/wordprocessingInk" xmlns:wne="http://schemas.microsoft.com/office/word/2006/wordml" xmlns:wps="http://schemas.microsoft.com/office/word/2010/wordprocessingShape" mc:Ignorable="w14 w15 w16se w16cid w16 w16cex w16sdtdh wp14">
   <w:abstractNum w:abstractNumId="0" w15:restartNumberingAfterBreak="0">
     <w:nsid w:val="02DE347B"/>
     <w:multiLevelType w:val="hybridMultilevel"/>
@@ -12659,7 +13799,7 @@
 </file>
 
 <file path=word/styles.xml><?xml version="1.0" encoding="utf-8"?>
-<w:styles xmlns:mc="http://schemas.openxmlformats.org/markup-compatibility/2006" xmlns:r="http://schemas.openxmlformats.org/officeDocument/2006/relationships" xmlns:w="http://schemas.openxmlformats.org/wordprocessingml/2006/main" xmlns:w14="http://schemas.microsoft.com/office/word/2010/wordml" xmlns:w15="http://schemas.microsoft.com/office/word/2012/wordml" xmlns:w16cid="http://schemas.microsoft.com/office/word/2016/wordml/cid" xmlns:w16se="http://schemas.microsoft.com/office/word/2015/wordml/symex" mc:Ignorable="w14 w15 w16se w16cid">
+<w:styles xmlns:mc="http://schemas.openxmlformats.org/markup-compatibility/2006" xmlns:r="http://schemas.openxmlformats.org/officeDocument/2006/relationships" xmlns:w="http://schemas.openxmlformats.org/wordprocessingml/2006/main" xmlns:w14="http://schemas.microsoft.com/office/word/2010/wordml" xmlns:w15="http://schemas.microsoft.com/office/word/2012/wordml" xmlns:w16cex="http://schemas.microsoft.com/office/word/2018/wordml/cex" xmlns:w16cid="http://schemas.microsoft.com/office/word/2016/wordml/cid" xmlns:w16="http://schemas.microsoft.com/office/word/2018/wordml" xmlns:w16sdtdh="http://schemas.microsoft.com/office/word/2020/wordml/sdtdatahash" xmlns:w16se="http://schemas.microsoft.com/office/word/2015/wordml/symex" mc:Ignorable="w14 w15 w16se w16cid w16 w16cex w16sdtdh">
   <w:docDefaults>
     <w:rPrDefault>
       <w:rPr>
@@ -12675,7 +13815,7 @@
       </w:pPr>
     </w:pPrDefault>
   </w:docDefaults>
-  <w:latentStyles w:defLockedState="0" w:defUIPriority="99" w:defSemiHidden="0" w:defUnhideWhenUsed="0" w:defQFormat="0" w:count="375">
+  <w:latentStyles w:defLockedState="0" w:defUIPriority="99" w:defSemiHidden="0" w:defUnhideWhenUsed="0" w:defQFormat="0" w:count="376">
     <w:lsdException w:name="Normal" w:uiPriority="0" w:qFormat="1"/>
     <w:lsdException w:name="heading 1" w:uiPriority="9" w:qFormat="1"/>
     <w:lsdException w:name="heading 2" w:semiHidden="1" w:uiPriority="9" w:unhideWhenUsed="1" w:qFormat="1"/>
@@ -12781,7 +13921,6 @@
     <w:lsdException w:name="HTML Sample" w:semiHidden="1" w:unhideWhenUsed="1"/>
     <w:lsdException w:name="HTML Typewriter" w:semiHidden="1" w:unhideWhenUsed="1"/>
     <w:lsdException w:name="HTML Variable" w:semiHidden="1" w:unhideWhenUsed="1"/>
-    <w:lsdException w:name="Normal Table" w:semiHidden="1" w:unhideWhenUsed="1"/>
     <w:lsdException w:name="annotation subject" w:semiHidden="1" w:unhideWhenUsed="1"/>
     <w:lsdException w:name="No List" w:semiHidden="1" w:unhideWhenUsed="1"/>
     <w:lsdException w:name="Outline List 1" w:semiHidden="1" w:unhideWhenUsed="1"/>
@@ -12828,10 +13967,8 @@
     <w:lsdException w:name="Table Subtle 2" w:semiHidden="1" w:unhideWhenUsed="1"/>
     <w:lsdException w:name="Table Web 1" w:semiHidden="1" w:unhideWhenUsed="1"/>
     <w:lsdException w:name="Table Web 2" w:semiHidden="1" w:unhideWhenUsed="1"/>
-    <w:lsdException w:name="Table Web 3" w:semiHidden="1" w:unhideWhenUsed="1"/>
     <w:lsdException w:name="Balloon Text" w:semiHidden="1" w:unhideWhenUsed="1"/>
     <w:lsdException w:name="Table Grid" w:uiPriority="39"/>
-    <w:lsdException w:name="Table Theme" w:semiHidden="1" w:unhideWhenUsed="1"/>
     <w:lsdException w:name="Placeholder Text" w:semiHidden="1"/>
     <w:lsdException w:name="No Spacing" w:uiPriority="1" w:qFormat="1"/>
     <w:lsdException w:name="Light Shading" w:uiPriority="60"/>
@@ -13051,6 +14188,7 @@
     <w:lsdException w:name="Smart Hyperlink" w:semiHidden="1" w:unhideWhenUsed="1"/>
     <w:lsdException w:name="Hashtag" w:semiHidden="1" w:unhideWhenUsed="1"/>
     <w:lsdException w:name="Unresolved Mention" w:semiHidden="1" w:unhideWhenUsed="1"/>
+    <w:lsdException w:name="Smart Link" w:semiHidden="1" w:unhideWhenUsed="1"/>
   </w:latentStyles>
   <w:style w:type="paragraph" w:default="1" w:styleId="Normal">
     <w:name w:val="Normal"/>

</xml_diff>

<commit_message>
Did I change anything?
</commit_message>
<xml_diff>
--- a/FinalReport/Final Report.docx
+++ b/FinalReport/Final Report.docx
@@ -1,6 +1,6 @@
 
 <file path=word/document.xml><?xml version="1.0" encoding="utf-8"?>
-<w:document xmlns:wpc="http://schemas.microsoft.com/office/word/2010/wordprocessingCanvas" xmlns:cx="http://schemas.microsoft.com/office/drawing/2014/chartex" xmlns:cx1="http://schemas.microsoft.com/office/drawing/2015/9/8/chartex" xmlns:cx2="http://schemas.microsoft.com/office/drawing/2015/10/21/chartex" xmlns:cx3="http://schemas.microsoft.com/office/drawing/2016/5/9/chartex" xmlns:cx4="http://schemas.microsoft.com/office/drawing/2016/5/10/chartex" xmlns:cx5="http://schemas.microsoft.com/office/drawing/2016/5/11/chartex" xmlns:cx6="http://schemas.microsoft.com/office/drawing/2016/5/12/chartex" xmlns:cx7="http://schemas.microsoft.com/office/drawing/2016/5/13/chartex" xmlns:cx8="http://schemas.microsoft.com/office/drawing/2016/5/14/chartex" xmlns:mc="http://schemas.openxmlformats.org/markup-compatibility/2006" xmlns:aink="http://schemas.microsoft.com/office/drawing/2016/ink" xmlns:am3d="http://schemas.microsoft.com/office/drawing/2017/model3d" xmlns:o="urn:schemas-microsoft-com:office:office" xmlns:r="http://schemas.openxmlformats.org/officeDocument/2006/relationships" xmlns:m="http://schemas.openxmlformats.org/officeDocument/2006/math" xmlns:v="urn:schemas-microsoft-com:vml" xmlns:wp14="http://schemas.microsoft.com/office/word/2010/wordprocessingDrawing" xmlns:wp="http://schemas.openxmlformats.org/drawingml/2006/wordprocessingDrawing" xmlns:w10="urn:schemas-microsoft-com:office:word" xmlns:w="http://schemas.openxmlformats.org/wordprocessingml/2006/main" xmlns:w14="http://schemas.microsoft.com/office/word/2010/wordml" xmlns:w15="http://schemas.microsoft.com/office/word/2012/wordml" xmlns:w16cex="http://schemas.microsoft.com/office/word/2018/wordml/cex" xmlns:w16cid="http://schemas.microsoft.com/office/word/2016/wordml/cid" xmlns:w16="http://schemas.microsoft.com/office/word/2018/wordml" xmlns:w16sdtdh="http://schemas.microsoft.com/office/word/2020/wordml/sdtdatahash" xmlns:w16se="http://schemas.microsoft.com/office/word/2015/wordml/symex" xmlns:wpg="http://schemas.microsoft.com/office/word/2010/wordprocessingGroup" xmlns:wpi="http://schemas.microsoft.com/office/word/2010/wordprocessingInk" xmlns:wne="http://schemas.microsoft.com/office/word/2006/wordml" xmlns:wps="http://schemas.microsoft.com/office/word/2010/wordprocessingShape" mc:Ignorable="w14 w15 w16se w16cid w16 w16cex w16sdtdh wp14">
+<w:document xmlns:wpc="http://schemas.microsoft.com/office/word/2010/wordprocessingCanvas" xmlns:cx="http://schemas.microsoft.com/office/drawing/2014/chartex" xmlns:cx1="http://schemas.microsoft.com/office/drawing/2015/9/8/chartex" xmlns:cx2="http://schemas.microsoft.com/office/drawing/2015/10/21/chartex" xmlns:cx3="http://schemas.microsoft.com/office/drawing/2016/5/9/chartex" xmlns:cx4="http://schemas.microsoft.com/office/drawing/2016/5/10/chartex" xmlns:cx5="http://schemas.microsoft.com/office/drawing/2016/5/11/chartex" xmlns:cx6="http://schemas.microsoft.com/office/drawing/2016/5/12/chartex" xmlns:cx7="http://schemas.microsoft.com/office/drawing/2016/5/13/chartex" xmlns:cx8="http://schemas.microsoft.com/office/drawing/2016/5/14/chartex" xmlns:mc="http://schemas.openxmlformats.org/markup-compatibility/2006" xmlns:aink="http://schemas.microsoft.com/office/drawing/2016/ink" xmlns:am3d="http://schemas.microsoft.com/office/drawing/2017/model3d" xmlns:o="urn:schemas-microsoft-com:office:office" xmlns:r="http://schemas.openxmlformats.org/officeDocument/2006/relationships" xmlns:m="http://schemas.openxmlformats.org/officeDocument/2006/math" xmlns:v="urn:schemas-microsoft-com:vml" xmlns:wp14="http://schemas.microsoft.com/office/word/2010/wordprocessingDrawing" xmlns:wp="http://schemas.openxmlformats.org/drawingml/2006/wordprocessingDrawing" xmlns:w10="urn:schemas-microsoft-com:office:word" xmlns:w="http://schemas.openxmlformats.org/wordprocessingml/2006/main" xmlns:w14="http://schemas.microsoft.com/office/word/2010/wordml" xmlns:w15="http://schemas.microsoft.com/office/word/2012/wordml" xmlns:w16cid="http://schemas.microsoft.com/office/word/2016/wordml/cid" xmlns:w16se="http://schemas.microsoft.com/office/word/2015/wordml/symex" xmlns:wpg="http://schemas.microsoft.com/office/word/2010/wordprocessingGroup" xmlns:wpi="http://schemas.microsoft.com/office/word/2010/wordprocessingInk" xmlns:wne="http://schemas.microsoft.com/office/word/2006/wordml" xmlns:wps="http://schemas.microsoft.com/office/word/2010/wordprocessingShape" mc:Ignorable="w14 w15 w16se w16cid wp14">
   <w:body>
     <w:sdt>
       <w:sdtPr>
@@ -601,7 +601,7 @@
               </mc:Choice>
               <mc:Fallback>
                 <w:pict>
-                  <v:group w14:anchorId="3B63EB24" id="Group 48" o:spid="_x0000_s1026" style="position:absolute;margin-left:36pt;margin-top:38.25pt;width:538.9pt;height:679.4pt;z-index:-251657216;mso-position-horizontal-relative:page;mso-position-vertical-relative:page" coordorigin="95" coordsize="68437,86284" o:gfxdata="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">
+                  <v:group w14:anchorId="3B63EB24" id="Group 48" o:spid="_x0000_s1026" style="position:absolute;margin-left:36pt;margin-top:38.25pt;width:538.9pt;height:679.4pt;z-index:-251657216;mso-position-horizontal-relative:page;mso-position-vertical-relative:page" coordorigin="95" coordsize="68437,86284" o:gfxdata="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">
                     <v:group id="Group 2" o:spid="_x0000_s1027" style="position:absolute;left:25241;width:43291;height:44910" coordsize="43291,44910" o:gfxdata="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">
                       <v:shape id="Freeform 56" o:spid="_x0000_s1028" style="position:absolute;left:15017;width:28274;height:28352;visibility:visible;mso-wrap-style:square;v-text-anchor:top" coordsize="1781,1786" o:gfxdata="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" path="m4,1786l,1782,1776,r5,5l4,1786xe" filled="f" stroked="f">
                         <v:path arrowok="t" o:connecttype="custom" o:connectlocs="6350,2835275;0,2828925;2819400,0;2827338,7938;6350,2835275" o:connectangles="0,0,0,0,0"/>
@@ -671,7 +671,7 @@
       <w:pPr>
         <w:pStyle w:val="Heading1"/>
       </w:pPr>
-      <w:bookmarkStart w:id="0" w:name="_Toc211274401"/>
+      <w:bookmarkStart w:id="0" w:name="_Toc211323698"/>
       <w:r>
         <w:lastRenderedPageBreak/>
         <w:t>Abstract</w:t>
@@ -887,7 +887,14 @@
           <w:sz w:val="24"/>
           <w:szCs w:val="24"/>
         </w:rPr>
-        <w:t>including N</w:t>
+        <w:t xml:space="preserve">including </w:t>
+      </w:r>
+      <w:r>
+        <w:rPr>
+          <w:sz w:val="24"/>
+          <w:szCs w:val="24"/>
+        </w:rPr>
+        <w:t>n</w:t>
       </w:r>
       <w:r>
         <w:rPr>
@@ -1040,7 +1047,7 @@
         <w:br w:type="page"/>
       </w:r>
     </w:p>
-    <w:bookmarkStart w:id="1" w:name="_Toc211274402" w:displacedByCustomXml="next"/>
+    <w:bookmarkStart w:id="1" w:name="_Toc211323699" w:displacedByCustomXml="next"/>
     <w:sdt>
       <w:sdtPr>
         <w:rPr>
@@ -1092,7 +1099,7 @@
           <w:r>
             <w:fldChar w:fldCharType="separate"/>
           </w:r>
-          <w:hyperlink w:anchor="_Toc211274401" w:history="1">
+          <w:hyperlink w:anchor="_Toc211323698" w:history="1">
             <w:r>
               <w:rPr>
                 <w:rStyle w:val="Hyperlink"/>
@@ -1119,7 +1126,7 @@
                 <w:noProof/>
                 <w:webHidden/>
               </w:rPr>
-              <w:instrText xml:space="preserve"> PAGEREF _Toc211274401 \h </w:instrText>
+              <w:instrText xml:space="preserve"> PAGEREF _Toc211323698 \h </w:instrText>
             </w:r>
             <w:r>
               <w:rPr>
@@ -1162,7 +1169,7 @@
               <w:lang w:eastAsia="en-ZA"/>
             </w:rPr>
           </w:pPr>
-          <w:hyperlink w:anchor="_Toc211274402" w:history="1">
+          <w:hyperlink w:anchor="_Toc211323699" w:history="1">
             <w:r>
               <w:rPr>
                 <w:rStyle w:val="Hyperlink"/>
@@ -1189,7 +1196,7 @@
                 <w:noProof/>
                 <w:webHidden/>
               </w:rPr>
-              <w:instrText xml:space="preserve"> PAGEREF _Toc211274402 \h </w:instrText>
+              <w:instrText xml:space="preserve"> PAGEREF _Toc211323699 \h </w:instrText>
             </w:r>
             <w:r>
               <w:rPr>
@@ -1232,7 +1239,7 @@
               <w:lang w:eastAsia="en-ZA"/>
             </w:rPr>
           </w:pPr>
-          <w:hyperlink w:anchor="_Toc211274403" w:history="1">
+          <w:hyperlink w:anchor="_Toc211323700" w:history="1">
             <w:r>
               <w:rPr>
                 <w:rStyle w:val="Hyperlink"/>
@@ -1259,7 +1266,7 @@
                 <w:noProof/>
                 <w:webHidden/>
               </w:rPr>
-              <w:instrText xml:space="preserve"> PAGEREF _Toc211274403 \h </w:instrText>
+              <w:instrText xml:space="preserve"> PAGEREF _Toc211323700 \h </w:instrText>
             </w:r>
             <w:r>
               <w:rPr>
@@ -1302,7 +1309,7 @@
               <w:lang w:eastAsia="en-ZA"/>
             </w:rPr>
           </w:pPr>
-          <w:hyperlink w:anchor="_Toc211274404" w:history="1">
+          <w:hyperlink w:anchor="_Toc211323701" w:history="1">
             <w:r>
               <w:rPr>
                 <w:rStyle w:val="Hyperlink"/>
@@ -1329,7 +1336,7 @@
                 <w:noProof/>
                 <w:webHidden/>
               </w:rPr>
-              <w:instrText xml:space="preserve"> PAGEREF _Toc211274404 \h </w:instrText>
+              <w:instrText xml:space="preserve"> PAGEREF _Toc211323701 \h </w:instrText>
             </w:r>
             <w:r>
               <w:rPr>
@@ -1372,7 +1379,7 @@
               <w:lang w:eastAsia="en-ZA"/>
             </w:rPr>
           </w:pPr>
-          <w:hyperlink w:anchor="_Toc211274405" w:history="1">
+          <w:hyperlink w:anchor="_Toc211323702" w:history="1">
             <w:r>
               <w:rPr>
                 <w:rStyle w:val="Hyperlink"/>
@@ -1399,7 +1406,7 @@
                 <w:noProof/>
                 <w:webHidden/>
               </w:rPr>
-              <w:instrText xml:space="preserve"> PAGEREF _Toc211274405 \h </w:instrText>
+              <w:instrText xml:space="preserve"> PAGEREF _Toc211323702 \h </w:instrText>
             </w:r>
             <w:r>
               <w:rPr>
@@ -1442,7 +1449,7 @@
               <w:lang w:eastAsia="en-ZA"/>
             </w:rPr>
           </w:pPr>
-          <w:hyperlink w:anchor="_Toc211274406" w:history="1">
+          <w:hyperlink w:anchor="_Toc211323703" w:history="1">
             <w:r>
               <w:rPr>
                 <w:rStyle w:val="Hyperlink"/>
@@ -1469,7 +1476,7 @@
                 <w:noProof/>
                 <w:webHidden/>
               </w:rPr>
-              <w:instrText xml:space="preserve"> PAGEREF _Toc211274406 \h </w:instrText>
+              <w:instrText xml:space="preserve"> PAGEREF _Toc211323703 \h </w:instrText>
             </w:r>
             <w:r>
               <w:rPr>
@@ -1512,7 +1519,7 @@
               <w:lang w:eastAsia="en-ZA"/>
             </w:rPr>
           </w:pPr>
-          <w:hyperlink w:anchor="_Toc211274407" w:history="1">
+          <w:hyperlink w:anchor="_Toc211323704" w:history="1">
             <w:r>
               <w:rPr>
                 <w:rStyle w:val="Hyperlink"/>
@@ -1539,7 +1546,7 @@
                 <w:noProof/>
                 <w:webHidden/>
               </w:rPr>
-              <w:instrText xml:space="preserve"> PAGEREF _Toc211274407 \h </w:instrText>
+              <w:instrText xml:space="preserve"> PAGEREF _Toc211323704 \h </w:instrText>
             </w:r>
             <w:r>
               <w:rPr>
@@ -1582,7 +1589,7 @@
               <w:lang w:eastAsia="en-ZA"/>
             </w:rPr>
           </w:pPr>
-          <w:hyperlink w:anchor="_Toc211274408" w:history="1">
+          <w:hyperlink w:anchor="_Toc211323705" w:history="1">
             <w:r>
               <w:rPr>
                 <w:rStyle w:val="Hyperlink"/>
@@ -1609,7 +1616,7 @@
                 <w:noProof/>
                 <w:webHidden/>
               </w:rPr>
-              <w:instrText xml:space="preserve"> PAGEREF _Toc211274408 \h </w:instrText>
+              <w:instrText xml:space="preserve"> PAGEREF _Toc211323705 \h </w:instrText>
             </w:r>
             <w:r>
               <w:rPr>
@@ -1652,7 +1659,7 @@
               <w:lang w:eastAsia="en-ZA"/>
             </w:rPr>
           </w:pPr>
-          <w:hyperlink w:anchor="_Toc211274409" w:history="1">
+          <w:hyperlink w:anchor="_Toc211323706" w:history="1">
             <w:r>
               <w:rPr>
                 <w:rStyle w:val="Hyperlink"/>
@@ -1679,7 +1686,7 @@
                 <w:noProof/>
                 <w:webHidden/>
               </w:rPr>
-              <w:instrText xml:space="preserve"> PAGEREF _Toc211274409 \h </w:instrText>
+              <w:instrText xml:space="preserve"> PAGEREF _Toc211323706 \h </w:instrText>
             </w:r>
             <w:r>
               <w:rPr>
@@ -1722,7 +1729,7 @@
               <w:lang w:eastAsia="en-ZA"/>
             </w:rPr>
           </w:pPr>
-          <w:hyperlink w:anchor="_Toc211274410" w:history="1">
+          <w:hyperlink w:anchor="_Toc211323707" w:history="1">
             <w:r>
               <w:rPr>
                 <w:rStyle w:val="Hyperlink"/>
@@ -1749,7 +1756,7 @@
                 <w:noProof/>
                 <w:webHidden/>
               </w:rPr>
-              <w:instrText xml:space="preserve"> PAGEREF _Toc211274410 \h </w:instrText>
+              <w:instrText xml:space="preserve"> PAGEREF _Toc211323707 \h </w:instrText>
             </w:r>
             <w:r>
               <w:rPr>
@@ -1792,7 +1799,7 @@
               <w:lang w:eastAsia="en-ZA"/>
             </w:rPr>
           </w:pPr>
-          <w:hyperlink w:anchor="_Toc211274411" w:history="1">
+          <w:hyperlink w:anchor="_Toc211323708" w:history="1">
             <w:r>
               <w:rPr>
                 <w:rStyle w:val="Hyperlink"/>
@@ -1819,7 +1826,7 @@
                 <w:noProof/>
                 <w:webHidden/>
               </w:rPr>
-              <w:instrText xml:space="preserve"> PAGEREF _Toc211274411 \h </w:instrText>
+              <w:instrText xml:space="preserve"> PAGEREF _Toc211323708 \h </w:instrText>
             </w:r>
             <w:r>
               <w:rPr>
@@ -1862,7 +1869,7 @@
               <w:lang w:eastAsia="en-ZA"/>
             </w:rPr>
           </w:pPr>
-          <w:hyperlink w:anchor="_Toc211274412" w:history="1">
+          <w:hyperlink w:anchor="_Toc211323709" w:history="1">
             <w:r>
               <w:rPr>
                 <w:rStyle w:val="Hyperlink"/>
@@ -1889,7 +1896,7 @@
                 <w:noProof/>
                 <w:webHidden/>
               </w:rPr>
-              <w:instrText xml:space="preserve"> PAGEREF _Toc211274412 \h </w:instrText>
+              <w:instrText xml:space="preserve"> PAGEREF _Toc211323709 \h </w:instrText>
             </w:r>
             <w:r>
               <w:rPr>
@@ -1932,7 +1939,7 @@
               <w:lang w:eastAsia="en-ZA"/>
             </w:rPr>
           </w:pPr>
-          <w:hyperlink w:anchor="_Toc211274413" w:history="1">
+          <w:hyperlink w:anchor="_Toc211323710" w:history="1">
             <w:r>
               <w:rPr>
                 <w:rStyle w:val="Hyperlink"/>
@@ -1959,7 +1966,7 @@
                 <w:noProof/>
                 <w:webHidden/>
               </w:rPr>
-              <w:instrText xml:space="preserve"> PAGEREF _Toc211274413 \h </w:instrText>
+              <w:instrText xml:space="preserve"> PAGEREF _Toc211323710 \h </w:instrText>
             </w:r>
             <w:r>
               <w:rPr>
@@ -2002,7 +2009,7 @@
               <w:lang w:eastAsia="en-ZA"/>
             </w:rPr>
           </w:pPr>
-          <w:hyperlink w:anchor="_Toc211274414" w:history="1">
+          <w:hyperlink w:anchor="_Toc211323711" w:history="1">
             <w:r>
               <w:rPr>
                 <w:rStyle w:val="Hyperlink"/>
@@ -2029,7 +2036,7 @@
                 <w:noProof/>
                 <w:webHidden/>
               </w:rPr>
-              <w:instrText xml:space="preserve"> PAGEREF _Toc211274414 \h </w:instrText>
+              <w:instrText xml:space="preserve"> PAGEREF _Toc211323711 \h </w:instrText>
             </w:r>
             <w:r>
               <w:rPr>
@@ -2072,7 +2079,7 @@
               <w:lang w:eastAsia="en-ZA"/>
             </w:rPr>
           </w:pPr>
-          <w:hyperlink w:anchor="_Toc211274415" w:history="1">
+          <w:hyperlink w:anchor="_Toc211323712" w:history="1">
             <w:r>
               <w:rPr>
                 <w:rStyle w:val="Hyperlink"/>
@@ -2099,7 +2106,7 @@
                 <w:noProof/>
                 <w:webHidden/>
               </w:rPr>
-              <w:instrText xml:space="preserve"> PAGEREF _Toc211274415 \h </w:instrText>
+              <w:instrText xml:space="preserve"> PAGEREF _Toc211323712 \h </w:instrText>
             </w:r>
             <w:r>
               <w:rPr>
@@ -2142,7 +2149,7 @@
               <w:lang w:eastAsia="en-ZA"/>
             </w:rPr>
           </w:pPr>
-          <w:hyperlink w:anchor="_Toc211274416" w:history="1">
+          <w:hyperlink w:anchor="_Toc211323713" w:history="1">
             <w:r>
               <w:rPr>
                 <w:rStyle w:val="Hyperlink"/>
@@ -2169,7 +2176,7 @@
                 <w:noProof/>
                 <w:webHidden/>
               </w:rPr>
-              <w:instrText xml:space="preserve"> PAGEREF _Toc211274416 \h </w:instrText>
+              <w:instrText xml:space="preserve"> PAGEREF _Toc211323713 \h </w:instrText>
             </w:r>
             <w:r>
               <w:rPr>
@@ -2212,7 +2219,7 @@
               <w:lang w:eastAsia="en-ZA"/>
             </w:rPr>
           </w:pPr>
-          <w:hyperlink w:anchor="_Toc211274417" w:history="1">
+          <w:hyperlink w:anchor="_Toc211323714" w:history="1">
             <w:r>
               <w:rPr>
                 <w:rStyle w:val="Hyperlink"/>
@@ -2239,7 +2246,7 @@
                 <w:noProof/>
                 <w:webHidden/>
               </w:rPr>
-              <w:instrText xml:space="preserve"> PAGEREF _Toc211274417 \h </w:instrText>
+              <w:instrText xml:space="preserve"> PAGEREF _Toc211323714 \h </w:instrText>
             </w:r>
             <w:r>
               <w:rPr>
@@ -2282,7 +2289,7 @@
               <w:lang w:eastAsia="en-ZA"/>
             </w:rPr>
           </w:pPr>
-          <w:hyperlink w:anchor="_Toc211274418" w:history="1">
+          <w:hyperlink w:anchor="_Toc211323715" w:history="1">
             <w:r>
               <w:rPr>
                 <w:rStyle w:val="Hyperlink"/>
@@ -2309,7 +2316,7 @@
                 <w:noProof/>
                 <w:webHidden/>
               </w:rPr>
-              <w:instrText xml:space="preserve"> PAGEREF _Toc211274418 \h </w:instrText>
+              <w:instrText xml:space="preserve"> PAGEREF _Toc211323715 \h </w:instrText>
             </w:r>
             <w:r>
               <w:rPr>
@@ -2352,7 +2359,7 @@
               <w:lang w:eastAsia="en-ZA"/>
             </w:rPr>
           </w:pPr>
-          <w:hyperlink w:anchor="_Toc211274419" w:history="1">
+          <w:hyperlink w:anchor="_Toc211323716" w:history="1">
             <w:r>
               <w:rPr>
                 <w:rStyle w:val="Hyperlink"/>
@@ -2379,7 +2386,7 @@
                 <w:noProof/>
                 <w:webHidden/>
               </w:rPr>
-              <w:instrText xml:space="preserve"> PAGEREF _Toc211274419 \h </w:instrText>
+              <w:instrText xml:space="preserve"> PAGEREF _Toc211323716 \h </w:instrText>
             </w:r>
             <w:r>
               <w:rPr>
@@ -2422,7 +2429,7 @@
               <w:lang w:eastAsia="en-ZA"/>
             </w:rPr>
           </w:pPr>
-          <w:hyperlink w:anchor="_Toc211274420" w:history="1">
+          <w:hyperlink w:anchor="_Toc211323717" w:history="1">
             <w:r>
               <w:rPr>
                 <w:rStyle w:val="Hyperlink"/>
@@ -2449,7 +2456,7 @@
                 <w:noProof/>
                 <w:webHidden/>
               </w:rPr>
-              <w:instrText xml:space="preserve"> PAGEREF _Toc211274420 \h </w:instrText>
+              <w:instrText xml:space="preserve"> PAGEREF _Toc211323717 \h </w:instrText>
             </w:r>
             <w:r>
               <w:rPr>
@@ -2492,7 +2499,7 @@
               <w:lang w:eastAsia="en-ZA"/>
             </w:rPr>
           </w:pPr>
-          <w:hyperlink w:anchor="_Toc211274421" w:history="1">
+          <w:hyperlink w:anchor="_Toc211323718" w:history="1">
             <w:r>
               <w:rPr>
                 <w:rStyle w:val="Hyperlink"/>
@@ -2519,7 +2526,7 @@
                 <w:noProof/>
                 <w:webHidden/>
               </w:rPr>
-              <w:instrText xml:space="preserve"> PAGEREF _Toc211274421 \h </w:instrText>
+              <w:instrText xml:space="preserve"> PAGEREF _Toc211323718 \h </w:instrText>
             </w:r>
             <w:r>
               <w:rPr>
@@ -2562,7 +2569,7 @@
               <w:lang w:eastAsia="en-ZA"/>
             </w:rPr>
           </w:pPr>
-          <w:hyperlink w:anchor="_Toc211274422" w:history="1">
+          <w:hyperlink w:anchor="_Toc211323719" w:history="1">
             <w:r>
               <w:rPr>
                 <w:rStyle w:val="Hyperlink"/>
@@ -2589,7 +2596,7 @@
                 <w:noProof/>
                 <w:webHidden/>
               </w:rPr>
-              <w:instrText xml:space="preserve"> PAGEREF _Toc211274422 \h </w:instrText>
+              <w:instrText xml:space="preserve"> PAGEREF _Toc211323719 \h </w:instrText>
             </w:r>
             <w:r>
               <w:rPr>
@@ -2632,7 +2639,7 @@
               <w:lang w:eastAsia="en-ZA"/>
             </w:rPr>
           </w:pPr>
-          <w:hyperlink w:anchor="_Toc211274423" w:history="1">
+          <w:hyperlink w:anchor="_Toc211323720" w:history="1">
             <w:r>
               <w:rPr>
                 <w:rStyle w:val="Hyperlink"/>
@@ -2659,7 +2666,7 @@
                 <w:noProof/>
                 <w:webHidden/>
               </w:rPr>
-              <w:instrText xml:space="preserve"> PAGEREF _Toc211274423 \h </w:instrText>
+              <w:instrText xml:space="preserve"> PAGEREF _Toc211323720 \h </w:instrText>
             </w:r>
             <w:r>
               <w:rPr>
@@ -2702,7 +2709,7 @@
               <w:lang w:eastAsia="en-ZA"/>
             </w:rPr>
           </w:pPr>
-          <w:hyperlink w:anchor="_Toc211274424" w:history="1">
+          <w:hyperlink w:anchor="_Toc211323721" w:history="1">
             <w:r>
               <w:rPr>
                 <w:rStyle w:val="Hyperlink"/>
@@ -2729,7 +2736,7 @@
                 <w:noProof/>
                 <w:webHidden/>
               </w:rPr>
-              <w:instrText xml:space="preserve"> PAGEREF _Toc211274424 \h </w:instrText>
+              <w:instrText xml:space="preserve"> PAGEREF _Toc211323721 \h </w:instrText>
             </w:r>
             <w:r>
               <w:rPr>
@@ -2772,7 +2779,7 @@
               <w:lang w:eastAsia="en-ZA"/>
             </w:rPr>
           </w:pPr>
-          <w:hyperlink w:anchor="_Toc211274425" w:history="1">
+          <w:hyperlink w:anchor="_Toc211323722" w:history="1">
             <w:r>
               <w:rPr>
                 <w:rStyle w:val="Hyperlink"/>
@@ -2799,7 +2806,7 @@
                 <w:noProof/>
                 <w:webHidden/>
               </w:rPr>
-              <w:instrText xml:space="preserve"> PAGEREF _Toc211274425 \h </w:instrText>
+              <w:instrText xml:space="preserve"> PAGEREF _Toc211323722 \h </w:instrText>
             </w:r>
             <w:r>
               <w:rPr>
@@ -2842,7 +2849,7 @@
               <w:lang w:eastAsia="en-ZA"/>
             </w:rPr>
           </w:pPr>
-          <w:hyperlink w:anchor="_Toc211274426" w:history="1">
+          <w:hyperlink w:anchor="_Toc211323723" w:history="1">
             <w:r>
               <w:rPr>
                 <w:rStyle w:val="Hyperlink"/>
@@ -2869,7 +2876,7 @@
                 <w:noProof/>
                 <w:webHidden/>
               </w:rPr>
-              <w:instrText xml:space="preserve"> PAGEREF _Toc211274426 \h </w:instrText>
+              <w:instrText xml:space="preserve"> PAGEREF _Toc211323723 \h </w:instrText>
             </w:r>
             <w:r>
               <w:rPr>
@@ -2912,7 +2919,7 @@
               <w:lang w:eastAsia="en-ZA"/>
             </w:rPr>
           </w:pPr>
-          <w:hyperlink w:anchor="_Toc211274427" w:history="1">
+          <w:hyperlink w:anchor="_Toc211323724" w:history="1">
             <w:r>
               <w:rPr>
                 <w:rStyle w:val="Hyperlink"/>
@@ -2939,7 +2946,7 @@
                 <w:noProof/>
                 <w:webHidden/>
               </w:rPr>
-              <w:instrText xml:space="preserve"> PAGEREF _Toc211274427 \h </w:instrText>
+              <w:instrText xml:space="preserve"> PAGEREF _Toc211323724 \h </w:instrText>
             </w:r>
             <w:r>
               <w:rPr>
@@ -2982,7 +2989,7 @@
               <w:lang w:eastAsia="en-ZA"/>
             </w:rPr>
           </w:pPr>
-          <w:hyperlink w:anchor="_Toc211274428" w:history="1">
+          <w:hyperlink w:anchor="_Toc211323725" w:history="1">
             <w:r>
               <w:rPr>
                 <w:rStyle w:val="Hyperlink"/>
@@ -3009,7 +3016,7 @@
                 <w:noProof/>
                 <w:webHidden/>
               </w:rPr>
-              <w:instrText xml:space="preserve"> PAGEREF _Toc211274428 \h </w:instrText>
+              <w:instrText xml:space="preserve"> PAGEREF _Toc211323725 \h </w:instrText>
             </w:r>
             <w:r>
               <w:rPr>
@@ -3052,7 +3059,7 @@
               <w:lang w:eastAsia="en-ZA"/>
             </w:rPr>
           </w:pPr>
-          <w:hyperlink w:anchor="_Toc211274429" w:history="1">
+          <w:hyperlink w:anchor="_Toc211323726" w:history="1">
             <w:r>
               <w:rPr>
                 <w:rStyle w:val="Hyperlink"/>
@@ -3079,7 +3086,7 @@
                 <w:noProof/>
                 <w:webHidden/>
               </w:rPr>
-              <w:instrText xml:space="preserve"> PAGEREF _Toc211274429 \h </w:instrText>
+              <w:instrText xml:space="preserve"> PAGEREF _Toc211323726 \h </w:instrText>
             </w:r>
             <w:r>
               <w:rPr>
@@ -3138,7 +3145,7 @@
       <w:pPr>
         <w:pStyle w:val="Heading1"/>
       </w:pPr>
-      <w:bookmarkStart w:id="2" w:name="_Toc211274403"/>
+      <w:bookmarkStart w:id="2" w:name="_Toc211323700"/>
       <w:r>
         <w:lastRenderedPageBreak/>
         <w:t>Glossary</w:t>
@@ -3243,7 +3250,21 @@
                 <w:sz w:val="24"/>
                 <w:szCs w:val="24"/>
               </w:rPr>
-              <w:t>A small, almond-shaped structure in the brain’s medial temporal lobe involved in processing emotions such as fear, pleasure, and anger. It also plays a key role in how emotional experiences are stored as long-term memories.</w:t>
+              <w:t>A small, almond-shaped structure in the brain’s medial temporal lobe involved in processing emotions such as fear,</w:t>
+            </w:r>
+            <w:r>
+              <w:rPr>
+                <w:sz w:val="24"/>
+                <w:szCs w:val="24"/>
+              </w:rPr>
+              <w:t xml:space="preserve"> anxiety</w:t>
+            </w:r>
+            <w:r>
+              <w:rPr>
+                <w:sz w:val="24"/>
+                <w:szCs w:val="24"/>
+              </w:rPr>
+              <w:t xml:space="preserve"> and anger. It also plays a key role in how emotional experiences are stored as long-term memories.</w:t>
             </w:r>
           </w:p>
         </w:tc>
@@ -4033,7 +4054,7 @@
       <w:pPr>
         <w:pStyle w:val="Heading1"/>
       </w:pPr>
-      <w:bookmarkStart w:id="3" w:name="_Toc211274404"/>
+      <w:bookmarkStart w:id="3" w:name="_Toc211323701"/>
       <w:r>
         <w:lastRenderedPageBreak/>
         <w:t>Introduction</w:t>
@@ -5617,7 +5638,7 @@
       <w:pPr>
         <w:pStyle w:val="Heading1"/>
       </w:pPr>
-      <w:bookmarkStart w:id="4" w:name="_Toc211274405"/>
+      <w:bookmarkStart w:id="4" w:name="_Toc211323702"/>
       <w:r>
         <w:lastRenderedPageBreak/>
         <w:t>Literature Review</w:t>
@@ -5628,7 +5649,7 @@
       <w:pPr>
         <w:pStyle w:val="Heading2"/>
       </w:pPr>
-      <w:bookmarkStart w:id="5" w:name="_Toc211274406"/>
+      <w:bookmarkStart w:id="5" w:name="_Toc211323703"/>
       <w:r>
         <w:t>The Brain</w:t>
       </w:r>
@@ -6181,7 +6202,7 @@
       <w:pPr>
         <w:pStyle w:val="Heading2"/>
       </w:pPr>
-      <w:bookmarkStart w:id="6" w:name="_Toc211274407"/>
+      <w:bookmarkStart w:id="6" w:name="_Toc211323704"/>
       <w:r>
         <w:t>Digital Phenotyping</w:t>
       </w:r>
@@ -6544,7 +6565,7 @@
       <w:pPr>
         <w:pStyle w:val="Heading2"/>
       </w:pPr>
-      <w:bookmarkStart w:id="7" w:name="_Toc211274408"/>
+      <w:bookmarkStart w:id="7" w:name="_Toc211323705"/>
       <w:r>
         <w:t>Digital Therapeutics</w:t>
       </w:r>
@@ -6646,7 +6667,16 @@
           <w:sz w:val="24"/>
           <w:szCs w:val="24"/>
         </w:rPr>
-        <w:t xml:space="preserve">. These systems differ from wellness applications </w:t>
+        <w:t>. These systems differ from wellness applic</w:t>
+      </w:r>
+      <w:bookmarkStart w:id="8" w:name="_GoBack"/>
+      <w:bookmarkEnd w:id="8"/>
+      <w:r>
+        <w:rPr>
+          <w:sz w:val="24"/>
+          <w:szCs w:val="24"/>
+        </w:rPr>
+        <w:t xml:space="preserve">ations </w:t>
       </w:r>
       <w:r>
         <w:rPr>
@@ -7034,7 +7064,23 @@
           <w:sz w:val="24"/>
           <w:szCs w:val="24"/>
         </w:rPr>
-        <w:t xml:space="preserve"> (Akili Interactive, 2020), the first prescription video game to treat paediatric ADHD, showcased measurable cognitive improvements in attention control. These examples highlight </w:t>
+        <w:t xml:space="preserve"> (</w:t>
+      </w:r>
+      <w:proofErr w:type="spellStart"/>
+      <w:r>
+        <w:rPr>
+          <w:sz w:val="24"/>
+          <w:szCs w:val="24"/>
+        </w:rPr>
+        <w:t>Akili</w:t>
+      </w:r>
+      <w:proofErr w:type="spellEnd"/>
+      <w:r>
+        <w:rPr>
+          <w:sz w:val="24"/>
+          <w:szCs w:val="24"/>
+        </w:rPr>
+        <w:t xml:space="preserve"> Interactive, 2020), the first prescription video game to treat paediatric ADHD, showcased measurable cognitive improvements in attention control. These examples highlight </w:t>
       </w:r>
       <w:r>
         <w:rPr>
@@ -7234,11 +7280,11 @@
       <w:pPr>
         <w:pStyle w:val="Heading2"/>
       </w:pPr>
-      <w:bookmarkStart w:id="8" w:name="_Toc211274409"/>
+      <w:bookmarkStart w:id="9" w:name="_Toc211323706"/>
       <w:r>
         <w:t>Neurotechnology</w:t>
       </w:r>
-      <w:bookmarkEnd w:id="8"/>
+      <w:bookmarkEnd w:id="9"/>
     </w:p>
     <w:p>
       <w:pPr>
@@ -7568,24 +7614,24 @@
       <w:pPr>
         <w:pStyle w:val="Heading1"/>
       </w:pPr>
-      <w:bookmarkStart w:id="9" w:name="_Toc211274410"/>
+      <w:bookmarkStart w:id="10" w:name="_Toc211323707"/>
       <w:r>
         <w:t>Application</w:t>
       </w:r>
-      <w:bookmarkEnd w:id="9"/>
+      <w:bookmarkEnd w:id="10"/>
     </w:p>
     <w:p>
       <w:pPr>
         <w:pStyle w:val="Heading2"/>
       </w:pPr>
-      <w:bookmarkStart w:id="10" w:name="_Toc211274411"/>
+      <w:bookmarkStart w:id="11" w:name="_Toc211323708"/>
       <w:r>
         <w:t xml:space="preserve">The </w:t>
       </w:r>
       <w:r>
         <w:t>Convergence</w:t>
       </w:r>
-      <w:bookmarkEnd w:id="10"/>
+      <w:bookmarkEnd w:id="11"/>
     </w:p>
     <w:p>
       <w:pPr>
@@ -7817,7 +7863,7 @@
       <w:pPr>
         <w:pStyle w:val="Heading2"/>
       </w:pPr>
-      <w:bookmarkStart w:id="11" w:name="_Toc211274412"/>
+      <w:bookmarkStart w:id="12" w:name="_Toc211323709"/>
       <w:r>
         <w:lastRenderedPageBreak/>
         <w:t xml:space="preserve">The </w:t>
@@ -7832,21 +7878,21 @@
       <w:r>
         <w:t>ReMind</w:t>
       </w:r>
-      <w:bookmarkEnd w:id="11"/>
+      <w:bookmarkEnd w:id="12"/>
       <w:proofErr w:type="spellEnd"/>
     </w:p>
     <w:p>
       <w:pPr>
         <w:pStyle w:val="Head3"/>
       </w:pPr>
-      <w:bookmarkStart w:id="12" w:name="_Toc211274413"/>
+      <w:bookmarkStart w:id="13" w:name="_Toc211323710"/>
       <w:r>
         <w:t xml:space="preserve">The </w:t>
       </w:r>
       <w:r>
         <w:t>Concept</w:t>
       </w:r>
-      <w:bookmarkEnd w:id="12"/>
+      <w:bookmarkEnd w:id="13"/>
     </w:p>
     <w:p>
       <w:pPr>
@@ -8143,11 +8189,11 @@
       <w:pPr>
         <w:pStyle w:val="Head3"/>
       </w:pPr>
-      <w:bookmarkStart w:id="13" w:name="_Toc211274414"/>
+      <w:bookmarkStart w:id="14" w:name="_Toc211323711"/>
       <w:r>
         <w:t>System Architecture</w:t>
       </w:r>
-      <w:bookmarkEnd w:id="13"/>
+      <w:bookmarkEnd w:id="14"/>
     </w:p>
     <w:p>
       <w:pPr>
@@ -8809,11 +8855,11 @@
       <w:pPr>
         <w:pStyle w:val="Head3"/>
       </w:pPr>
-      <w:bookmarkStart w:id="14" w:name="_Toc211274415"/>
+      <w:bookmarkStart w:id="15" w:name="_Toc211323712"/>
       <w:r>
         <w:t>Core Functions</w:t>
       </w:r>
-      <w:bookmarkEnd w:id="14"/>
+      <w:bookmarkEnd w:id="15"/>
     </w:p>
     <w:p>
       <w:pPr>
@@ -9164,21 +9210,21 @@
       <w:pPr>
         <w:pStyle w:val="Heading2"/>
       </w:pPr>
-      <w:bookmarkStart w:id="15" w:name="_Toc211274416"/>
+      <w:bookmarkStart w:id="16" w:name="_Toc211323713"/>
       <w:r>
         <w:t>User Interaction and Experience</w:t>
       </w:r>
-      <w:bookmarkEnd w:id="15"/>
+      <w:bookmarkEnd w:id="16"/>
     </w:p>
     <w:p>
       <w:pPr>
         <w:pStyle w:val="Head3"/>
       </w:pPr>
-      <w:bookmarkStart w:id="16" w:name="_Toc211274417"/>
+      <w:bookmarkStart w:id="17" w:name="_Toc211323714"/>
       <w:r>
         <w:t>Scope</w:t>
       </w:r>
-      <w:bookmarkEnd w:id="16"/>
+      <w:bookmarkEnd w:id="17"/>
     </w:p>
     <w:p>
       <w:pPr>
@@ -9363,11 +9409,11 @@
       <w:pPr>
         <w:pStyle w:val="Head3"/>
       </w:pPr>
-      <w:bookmarkStart w:id="17" w:name="_Toc211274418"/>
+      <w:bookmarkStart w:id="18" w:name="_Toc211323715"/>
       <w:r>
         <w:t>The User Journey</w:t>
       </w:r>
-      <w:bookmarkEnd w:id="17"/>
+      <w:bookmarkEnd w:id="18"/>
     </w:p>
     <w:p>
       <w:pPr>
@@ -9478,7 +9524,21 @@
           <w:sz w:val="24"/>
           <w:szCs w:val="24"/>
         </w:rPr>
-        <w:t xml:space="preserve"> to maintain it’s accuracy and practicality: the headset being used during focused activities, while the mobile app </w:t>
+        <w:t xml:space="preserve"> to maintain </w:t>
+      </w:r>
+      <w:r>
+        <w:rPr>
+          <w:sz w:val="24"/>
+          <w:szCs w:val="24"/>
+        </w:rPr>
+        <w:t>its</w:t>
+      </w:r>
+      <w:r>
+        <w:rPr>
+          <w:sz w:val="24"/>
+          <w:szCs w:val="24"/>
+        </w:rPr>
+        <w:t xml:space="preserve"> accuracy and practicality: the headset being used during focused activities, while the mobile app </w:t>
       </w:r>
       <w:r>
         <w:rPr>
@@ -9492,12 +9552,12 @@
       <w:pPr>
         <w:pStyle w:val="Head4"/>
       </w:pPr>
-      <w:bookmarkStart w:id="18" w:name="_Hlk211273184"/>
+      <w:bookmarkStart w:id="19" w:name="_Hlk211273184"/>
       <w:r>
         <w:t>Cognitive Support and Learning Flow</w:t>
       </w:r>
     </w:p>
-    <w:bookmarkEnd w:id="18"/>
+    <w:bookmarkEnd w:id="19"/>
     <w:p>
       <w:pPr>
         <w:rPr>
@@ -9631,26 +9691,19 @@
           <w:sz w:val="24"/>
           <w:szCs w:val="24"/>
         </w:rPr>
-        <w:t xml:space="preserve"> to serve as both a cognitive mirror and learning companion that understands the user better. </w:t>
-      </w:r>
-      <w:r>
-        <w:rPr>
-          <w:sz w:val="24"/>
-          <w:szCs w:val="24"/>
-        </w:rPr>
-        <w:t>Over time, the system’s AI model refines its rewriting precision, building a personal language and learning rhythm unique to each user.</w:t>
+        <w:t xml:space="preserve"> to serve as both a cognitive mirror and learning companion that understands the user better. Over time, the system’s AI model refines its rewriting precision, building a personal language and learning rhythm unique to each user.</w:t>
       </w:r>
     </w:p>
     <w:p>
       <w:pPr>
         <w:pStyle w:val="Head4"/>
       </w:pPr>
-      <w:bookmarkStart w:id="19" w:name="_Hlk211274185"/>
+      <w:bookmarkStart w:id="20" w:name="_Hlk211274185"/>
       <w:r>
         <w:t>Emotional Regulation and Mood Mirror</w:t>
       </w:r>
     </w:p>
-    <w:bookmarkEnd w:id="19"/>
+    <w:bookmarkEnd w:id="20"/>
     <w:p>
       <w:pPr>
         <w:rPr>
@@ -9712,14 +9765,7 @@
           <w:sz w:val="24"/>
           <w:szCs w:val="24"/>
         </w:rPr>
-        <w:t>When negative affective spikes are detected, the app delivers gentle, context-aware suggestions:</w:t>
-      </w:r>
-      <w:r>
-        <w:rPr>
-          <w:sz w:val="24"/>
-          <w:szCs w:val="24"/>
-        </w:rPr>
-        <w:t xml:space="preserve"> “</w:t>
+        <w:t>When negative affective spikes are detected, the app delivers gentle, context-aware suggestions: “</w:t>
       </w:r>
       <w:r>
         <w:rPr>
@@ -9728,61 +9774,7 @@
           <w:sz w:val="24"/>
           <w:szCs w:val="24"/>
         </w:rPr>
-        <w:t>You’ve</w:t>
-      </w:r>
-      <w:r>
-        <w:rPr>
-          <w:i/>
-          <w:iCs/>
-          <w:sz w:val="24"/>
-          <w:szCs w:val="24"/>
-        </w:rPr>
-        <w:t xml:space="preserve"> been showing signs of tension for the past 20 minutes</w:t>
-      </w:r>
-      <w:r>
-        <w:rPr>
-          <w:i/>
-          <w:iCs/>
-          <w:sz w:val="24"/>
-          <w:szCs w:val="24"/>
-        </w:rPr>
-        <w:t xml:space="preserve"> while using this app</w:t>
-      </w:r>
-      <w:r>
-        <w:rPr>
-          <w:i/>
-          <w:iCs/>
-          <w:sz w:val="24"/>
-          <w:szCs w:val="24"/>
-        </w:rPr>
-        <w:t>. Would you like to</w:t>
-      </w:r>
-      <w:r>
-        <w:rPr>
-          <w:i/>
-          <w:iCs/>
-          <w:sz w:val="24"/>
-          <w:szCs w:val="24"/>
-        </w:rPr>
-        <w:t xml:space="preserve"> </w:t>
-      </w:r>
-      <w:r>
-        <w:rPr>
-          <w:i/>
-          <w:iCs/>
-          <w:sz w:val="24"/>
-          <w:szCs w:val="24"/>
-        </w:rPr>
-        <w:t>try a guided breathing or reflection exercise</w:t>
-      </w:r>
-      <w:r>
-        <w:rPr>
-          <w:i/>
-          <w:iCs/>
-          <w:sz w:val="24"/>
-          <w:szCs w:val="24"/>
-        </w:rPr>
-        <w:t>?”</w:t>
+        <w:t>You’ve been showing signs of tension for the past 20 minutes while using this app. Would you like to try a guided breathing or reflection exercise?”</w:t>
       </w:r>
     </w:p>
     <w:p>
@@ -9919,25 +9911,7 @@
           <w:sz w:val="24"/>
           <w:szCs w:val="24"/>
         </w:rPr>
-        <w:t>“Your neural activity suggests high consolidation potential</w:t>
-      </w:r>
-      <w:r>
-        <w:rPr>
-          <w:i/>
-          <w:iCs/>
-          <w:sz w:val="24"/>
-          <w:szCs w:val="24"/>
-        </w:rPr>
-        <w:t>,</w:t>
-      </w:r>
-      <w:r>
-        <w:rPr>
-          <w:i/>
-          <w:iCs/>
-          <w:sz w:val="24"/>
-          <w:szCs w:val="24"/>
-        </w:rPr>
-        <w:t xml:space="preserve"> ready for a 60-second recall test?”</w:t>
+        <w:t>“Your neural activity suggests high consolidation potential, ready for a 60-second recall test?”</w:t>
       </w:r>
     </w:p>
     <w:p>
@@ -9999,22 +9973,22 @@
       <w:pPr>
         <w:pStyle w:val="Head3"/>
       </w:pPr>
-      <w:bookmarkStart w:id="20" w:name="_Toc211274419"/>
+      <w:bookmarkStart w:id="21" w:name="_Toc211323716"/>
       <w:r>
         <w:t>Business Model</w:t>
       </w:r>
-      <w:bookmarkEnd w:id="20"/>
+      <w:bookmarkEnd w:id="21"/>
     </w:p>
     <w:p/>
     <w:p>
       <w:pPr>
         <w:pStyle w:val="Head3"/>
       </w:pPr>
-      <w:bookmarkStart w:id="21" w:name="_Toc211274420"/>
+      <w:bookmarkStart w:id="22" w:name="_Toc211323717"/>
       <w:r>
         <w:t>South African Context</w:t>
       </w:r>
-      <w:bookmarkEnd w:id="21"/>
+      <w:bookmarkEnd w:id="22"/>
     </w:p>
     <w:p>
       <w:pPr>
@@ -10041,41 +10015,41 @@
       <w:pPr>
         <w:pStyle w:val="Heading1"/>
       </w:pPr>
-      <w:bookmarkStart w:id="22" w:name="_Toc211274421"/>
+      <w:bookmarkStart w:id="23" w:name="_Toc211323718"/>
       <w:r>
         <w:t>Analysis</w:t>
       </w:r>
-      <w:bookmarkEnd w:id="22"/>
+      <w:bookmarkEnd w:id="23"/>
     </w:p>
     <w:p>
       <w:pPr>
         <w:pStyle w:val="Heading2"/>
       </w:pPr>
-      <w:bookmarkStart w:id="23" w:name="_Toc211274422"/>
+      <w:bookmarkStart w:id="24" w:name="_Toc211323719"/>
       <w:r>
         <w:t>Limitations</w:t>
       </w:r>
-      <w:bookmarkEnd w:id="23"/>
+      <w:bookmarkEnd w:id="24"/>
     </w:p>
     <w:p>
       <w:pPr>
         <w:pStyle w:val="Heading2"/>
       </w:pPr>
-      <w:bookmarkStart w:id="24" w:name="_Toc211274423"/>
+      <w:bookmarkStart w:id="25" w:name="_Toc211323720"/>
       <w:r>
         <w:t>Prospects</w:t>
       </w:r>
-      <w:bookmarkEnd w:id="24"/>
+      <w:bookmarkEnd w:id="25"/>
     </w:p>
     <w:p>
       <w:pPr>
         <w:pStyle w:val="Heading1"/>
       </w:pPr>
-      <w:bookmarkStart w:id="25" w:name="_Toc211274424"/>
+      <w:bookmarkStart w:id="26" w:name="_Toc211323721"/>
       <w:r>
         <w:t>Conclusion</w:t>
       </w:r>
-      <w:bookmarkEnd w:id="25"/>
+      <w:bookmarkEnd w:id="26"/>
     </w:p>
     <w:p>
       <w:r>
@@ -10087,11 +10061,11 @@
       <w:pPr>
         <w:pStyle w:val="Heading1"/>
       </w:pPr>
-      <w:bookmarkStart w:id="26" w:name="_Toc211274425"/>
+      <w:bookmarkStart w:id="27" w:name="_Toc211323722"/>
       <w:r>
         <w:t>References</w:t>
       </w:r>
-      <w:bookmarkEnd w:id="26"/>
+      <w:bookmarkEnd w:id="27"/>
     </w:p>
     <w:p>
       <w:pPr>
@@ -12117,7 +12091,27 @@
           <w:szCs w:val="24"/>
           <w:lang w:eastAsia="en-ZA"/>
         </w:rPr>
-        <w:t xml:space="preserve">Martínez-Martín, N., et al. (2021). Ethical development of digital phenotyping tools for mental health applications: A Delphi study. JMIR mHealth and </w:t>
+        <w:t xml:space="preserve">Martínez-Martín, N., et al. (2021). Ethical development of digital phenotyping tools for mental health applications: A Delphi study. </w:t>
+      </w:r>
+      <w:proofErr w:type="spellStart"/>
+      <w:r>
+        <w:rPr>
+          <w:rFonts w:ascii="Times New Roman" w:eastAsia="Times New Roman" w:hAnsi="Times New Roman" w:cs="Times New Roman"/>
+          <w:sz w:val="24"/>
+          <w:szCs w:val="24"/>
+          <w:lang w:eastAsia="en-ZA"/>
+        </w:rPr>
+        <w:t>JMIR</w:t>
+      </w:r>
+      <w:proofErr w:type="spellEnd"/>
+      <w:r>
+        <w:rPr>
+          <w:rFonts w:ascii="Times New Roman" w:eastAsia="Times New Roman" w:hAnsi="Times New Roman" w:cs="Times New Roman"/>
+          <w:sz w:val="24"/>
+          <w:szCs w:val="24"/>
+          <w:lang w:eastAsia="en-ZA"/>
+        </w:rPr>
+        <w:t xml:space="preserve"> mHealth and </w:t>
       </w:r>
       <w:proofErr w:type="spellStart"/>
       <w:r>
@@ -13049,31 +13043,31 @@
       <w:pPr>
         <w:pStyle w:val="Heading1"/>
       </w:pPr>
-      <w:bookmarkStart w:id="27" w:name="_Toc211274426"/>
+      <w:bookmarkStart w:id="28" w:name="_Toc211323723"/>
       <w:r>
         <w:t>Appendices</w:t>
       </w:r>
-      <w:bookmarkEnd w:id="27"/>
+      <w:bookmarkEnd w:id="28"/>
     </w:p>
     <w:p>
       <w:pPr>
         <w:pStyle w:val="Heading2"/>
       </w:pPr>
-      <w:bookmarkStart w:id="28" w:name="_Toc211274427"/>
+      <w:bookmarkStart w:id="29" w:name="_Toc211323724"/>
       <w:r>
         <w:t>Appendix A</w:t>
       </w:r>
-      <w:bookmarkEnd w:id="28"/>
+      <w:bookmarkEnd w:id="29"/>
     </w:p>
     <w:p>
       <w:pPr>
         <w:pStyle w:val="Heading3"/>
       </w:pPr>
-      <w:bookmarkStart w:id="29" w:name="_Toc211274428"/>
+      <w:bookmarkStart w:id="30" w:name="_Toc211323725"/>
       <w:r>
         <w:t>Supplementary Data and Methodology for Figure 1</w:t>
       </w:r>
-      <w:bookmarkEnd w:id="29"/>
+      <w:bookmarkEnd w:id="30"/>
     </w:p>
     <w:p>
       <w:pPr>
@@ -13107,11 +13101,11 @@
       <w:pPr>
         <w:pStyle w:val="Heading3"/>
       </w:pPr>
-      <w:bookmarkStart w:id="30" w:name="_Toc211274429"/>
+      <w:bookmarkStart w:id="31" w:name="_Toc211323726"/>
       <w:r>
         <w:t>Table A.1: Synthetic Data for Estimated Technology Impact</w:t>
       </w:r>
-      <w:bookmarkEnd w:id="30"/>
+      <w:bookmarkEnd w:id="31"/>
     </w:p>
     <w:p>
       <w:pPr>
@@ -13151,7 +13145,7 @@
 </file>
 
 <file path=word/endnotes.xml><?xml version="1.0" encoding="utf-8"?>
-<w:endnotes xmlns:wpc="http://schemas.microsoft.com/office/word/2010/wordprocessingCanvas" xmlns:cx="http://schemas.microsoft.com/office/drawing/2014/chartex" xmlns:cx1="http://schemas.microsoft.com/office/drawing/2015/9/8/chartex" xmlns:cx2="http://schemas.microsoft.com/office/drawing/2015/10/21/chartex" xmlns:cx3="http://schemas.microsoft.com/office/drawing/2016/5/9/chartex" xmlns:cx4="http://schemas.microsoft.com/office/drawing/2016/5/10/chartex" xmlns:cx5="http://schemas.microsoft.com/office/drawing/2016/5/11/chartex" xmlns:cx6="http://schemas.microsoft.com/office/drawing/2016/5/12/chartex" xmlns:cx7="http://schemas.microsoft.com/office/drawing/2016/5/13/chartex" xmlns:cx8="http://schemas.microsoft.com/office/drawing/2016/5/14/chartex" xmlns:mc="http://schemas.openxmlformats.org/markup-compatibility/2006" xmlns:aink="http://schemas.microsoft.com/office/drawing/2016/ink" xmlns:am3d="http://schemas.microsoft.com/office/drawing/2017/model3d" xmlns:o="urn:schemas-microsoft-com:office:office" xmlns:r="http://schemas.openxmlformats.org/officeDocument/2006/relationships" xmlns:m="http://schemas.openxmlformats.org/officeDocument/2006/math" xmlns:v="urn:schemas-microsoft-com:vml" xmlns:wp14="http://schemas.microsoft.com/office/word/2010/wordprocessingDrawing" xmlns:wp="http://schemas.openxmlformats.org/drawingml/2006/wordprocessingDrawing" xmlns:w10="urn:schemas-microsoft-com:office:word" xmlns:w="http://schemas.openxmlformats.org/wordprocessingml/2006/main" xmlns:w14="http://schemas.microsoft.com/office/word/2010/wordml" xmlns:w15="http://schemas.microsoft.com/office/word/2012/wordml" xmlns:w16cex="http://schemas.microsoft.com/office/word/2018/wordml/cex" xmlns:w16cid="http://schemas.microsoft.com/office/word/2016/wordml/cid" xmlns:w16="http://schemas.microsoft.com/office/word/2018/wordml" xmlns:w16sdtdh="http://schemas.microsoft.com/office/word/2020/wordml/sdtdatahash" xmlns:w16se="http://schemas.microsoft.com/office/word/2015/wordml/symex" xmlns:wpg="http://schemas.microsoft.com/office/word/2010/wordprocessingGroup" xmlns:wpi="http://schemas.microsoft.com/office/word/2010/wordprocessingInk" xmlns:wne="http://schemas.microsoft.com/office/word/2006/wordml" xmlns:wps="http://schemas.microsoft.com/office/word/2010/wordprocessingShape" mc:Ignorable="w14 w15 w16se w16cid w16 w16cex w16sdtdh wp14">
+<w:endnotes xmlns:wpc="http://schemas.microsoft.com/office/word/2010/wordprocessingCanvas" xmlns:cx="http://schemas.microsoft.com/office/drawing/2014/chartex" xmlns:cx1="http://schemas.microsoft.com/office/drawing/2015/9/8/chartex" xmlns:cx2="http://schemas.microsoft.com/office/drawing/2015/10/21/chartex" xmlns:cx3="http://schemas.microsoft.com/office/drawing/2016/5/9/chartex" xmlns:cx4="http://schemas.microsoft.com/office/drawing/2016/5/10/chartex" xmlns:cx5="http://schemas.microsoft.com/office/drawing/2016/5/11/chartex" xmlns:cx6="http://schemas.microsoft.com/office/drawing/2016/5/12/chartex" xmlns:cx7="http://schemas.microsoft.com/office/drawing/2016/5/13/chartex" xmlns:cx8="http://schemas.microsoft.com/office/drawing/2016/5/14/chartex" xmlns:mc="http://schemas.openxmlformats.org/markup-compatibility/2006" xmlns:aink="http://schemas.microsoft.com/office/drawing/2016/ink" xmlns:am3d="http://schemas.microsoft.com/office/drawing/2017/model3d" xmlns:o="urn:schemas-microsoft-com:office:office" xmlns:r="http://schemas.openxmlformats.org/officeDocument/2006/relationships" xmlns:m="http://schemas.openxmlformats.org/officeDocument/2006/math" xmlns:v="urn:schemas-microsoft-com:vml" xmlns:wp14="http://schemas.microsoft.com/office/word/2010/wordprocessingDrawing" xmlns:wp="http://schemas.openxmlformats.org/drawingml/2006/wordprocessingDrawing" xmlns:w10="urn:schemas-microsoft-com:office:word" xmlns:w="http://schemas.openxmlformats.org/wordprocessingml/2006/main" xmlns:w14="http://schemas.microsoft.com/office/word/2010/wordml" xmlns:w15="http://schemas.microsoft.com/office/word/2012/wordml" xmlns:w16cid="http://schemas.microsoft.com/office/word/2016/wordml/cid" xmlns:w16se="http://schemas.microsoft.com/office/word/2015/wordml/symex" xmlns:wpg="http://schemas.microsoft.com/office/word/2010/wordprocessingGroup" xmlns:wpi="http://schemas.microsoft.com/office/word/2010/wordprocessingInk" xmlns:wne="http://schemas.microsoft.com/office/word/2006/wordml" xmlns:wps="http://schemas.microsoft.com/office/word/2010/wordprocessingShape" mc:Ignorable="w14 w15 w16se w16cid wp14">
   <w:endnote w:type="separator" w:id="-1">
     <w:p>
       <w:pPr>
@@ -13176,7 +13170,7 @@
 </file>
 
 <file path=word/footer1.xml><?xml version="1.0" encoding="utf-8"?>
-<w:ftr xmlns:wpc="http://schemas.microsoft.com/office/word/2010/wordprocessingCanvas" xmlns:cx="http://schemas.microsoft.com/office/drawing/2014/chartex" xmlns:cx1="http://schemas.microsoft.com/office/drawing/2015/9/8/chartex" xmlns:cx2="http://schemas.microsoft.com/office/drawing/2015/10/21/chartex" xmlns:cx3="http://schemas.microsoft.com/office/drawing/2016/5/9/chartex" xmlns:cx4="http://schemas.microsoft.com/office/drawing/2016/5/10/chartex" xmlns:cx5="http://schemas.microsoft.com/office/drawing/2016/5/11/chartex" xmlns:cx6="http://schemas.microsoft.com/office/drawing/2016/5/12/chartex" xmlns:cx7="http://schemas.microsoft.com/office/drawing/2016/5/13/chartex" xmlns:cx8="http://schemas.microsoft.com/office/drawing/2016/5/14/chartex" xmlns:mc="http://schemas.openxmlformats.org/markup-compatibility/2006" xmlns:aink="http://schemas.microsoft.com/office/drawing/2016/ink" xmlns:am3d="http://schemas.microsoft.com/office/drawing/2017/model3d" xmlns:o="urn:schemas-microsoft-com:office:office" xmlns:r="http://schemas.openxmlformats.org/officeDocument/2006/relationships" xmlns:m="http://schemas.openxmlformats.org/officeDocument/2006/math" xmlns:v="urn:schemas-microsoft-com:vml" xmlns:wp14="http://schemas.microsoft.com/office/word/2010/wordprocessingDrawing" xmlns:wp="http://schemas.openxmlformats.org/drawingml/2006/wordprocessingDrawing" xmlns:w10="urn:schemas-microsoft-com:office:word" xmlns:w="http://schemas.openxmlformats.org/wordprocessingml/2006/main" xmlns:w14="http://schemas.microsoft.com/office/word/2010/wordml" xmlns:w15="http://schemas.microsoft.com/office/word/2012/wordml" xmlns:w16cex="http://schemas.microsoft.com/office/word/2018/wordml/cex" xmlns:w16cid="http://schemas.microsoft.com/office/word/2016/wordml/cid" xmlns:w16="http://schemas.microsoft.com/office/word/2018/wordml" xmlns:w16sdtdh="http://schemas.microsoft.com/office/word/2020/wordml/sdtdatahash" xmlns:w16se="http://schemas.microsoft.com/office/word/2015/wordml/symex" xmlns:wpg="http://schemas.microsoft.com/office/word/2010/wordprocessingGroup" xmlns:wpi="http://schemas.microsoft.com/office/word/2010/wordprocessingInk" xmlns:wne="http://schemas.microsoft.com/office/word/2006/wordml" xmlns:wps="http://schemas.microsoft.com/office/word/2010/wordprocessingShape" mc:Ignorable="w14 w15 w16se w16cid w16 w16cex w16sdtdh wp14">
+<w:ftr xmlns:wpc="http://schemas.microsoft.com/office/word/2010/wordprocessingCanvas" xmlns:cx="http://schemas.microsoft.com/office/drawing/2014/chartex" xmlns:cx1="http://schemas.microsoft.com/office/drawing/2015/9/8/chartex" xmlns:cx2="http://schemas.microsoft.com/office/drawing/2015/10/21/chartex" xmlns:cx3="http://schemas.microsoft.com/office/drawing/2016/5/9/chartex" xmlns:cx4="http://schemas.microsoft.com/office/drawing/2016/5/10/chartex" xmlns:cx5="http://schemas.microsoft.com/office/drawing/2016/5/11/chartex" xmlns:cx6="http://schemas.microsoft.com/office/drawing/2016/5/12/chartex" xmlns:cx7="http://schemas.microsoft.com/office/drawing/2016/5/13/chartex" xmlns:cx8="http://schemas.microsoft.com/office/drawing/2016/5/14/chartex" xmlns:mc="http://schemas.openxmlformats.org/markup-compatibility/2006" xmlns:aink="http://schemas.microsoft.com/office/drawing/2016/ink" xmlns:am3d="http://schemas.microsoft.com/office/drawing/2017/model3d" xmlns:o="urn:schemas-microsoft-com:office:office" xmlns:r="http://schemas.openxmlformats.org/officeDocument/2006/relationships" xmlns:m="http://schemas.openxmlformats.org/officeDocument/2006/math" xmlns:v="urn:schemas-microsoft-com:vml" xmlns:wp14="http://schemas.microsoft.com/office/word/2010/wordprocessingDrawing" xmlns:wp="http://schemas.openxmlformats.org/drawingml/2006/wordprocessingDrawing" xmlns:w10="urn:schemas-microsoft-com:office:word" xmlns:w="http://schemas.openxmlformats.org/wordprocessingml/2006/main" xmlns:w14="http://schemas.microsoft.com/office/word/2010/wordml" xmlns:w15="http://schemas.microsoft.com/office/word/2012/wordml" xmlns:w16cid="http://schemas.microsoft.com/office/word/2016/wordml/cid" xmlns:w16se="http://schemas.microsoft.com/office/word/2015/wordml/symex" xmlns:wpg="http://schemas.microsoft.com/office/word/2010/wordprocessingGroup" xmlns:wpi="http://schemas.microsoft.com/office/word/2010/wordprocessingInk" xmlns:wne="http://schemas.microsoft.com/office/word/2006/wordml" xmlns:wps="http://schemas.microsoft.com/office/word/2010/wordprocessingShape" mc:Ignorable="w14 w15 w16se w16cid wp14">
   <w:sdt>
     <w:sdtPr>
       <w:id w:val="1242522630"/>
@@ -13229,7 +13223,7 @@
 </file>
 
 <file path=word/footer2.xml><?xml version="1.0" encoding="utf-8"?>
-<w:ftr xmlns:wpc="http://schemas.microsoft.com/office/word/2010/wordprocessingCanvas" xmlns:cx="http://schemas.microsoft.com/office/drawing/2014/chartex" xmlns:cx1="http://schemas.microsoft.com/office/drawing/2015/9/8/chartex" xmlns:cx2="http://schemas.microsoft.com/office/drawing/2015/10/21/chartex" xmlns:cx3="http://schemas.microsoft.com/office/drawing/2016/5/9/chartex" xmlns:cx4="http://schemas.microsoft.com/office/drawing/2016/5/10/chartex" xmlns:cx5="http://schemas.microsoft.com/office/drawing/2016/5/11/chartex" xmlns:cx6="http://schemas.microsoft.com/office/drawing/2016/5/12/chartex" xmlns:cx7="http://schemas.microsoft.com/office/drawing/2016/5/13/chartex" xmlns:cx8="http://schemas.microsoft.com/office/drawing/2016/5/14/chartex" xmlns:mc="http://schemas.openxmlformats.org/markup-compatibility/2006" xmlns:aink="http://schemas.microsoft.com/office/drawing/2016/ink" xmlns:am3d="http://schemas.microsoft.com/office/drawing/2017/model3d" xmlns:o="urn:schemas-microsoft-com:office:office" xmlns:r="http://schemas.openxmlformats.org/officeDocument/2006/relationships" xmlns:m="http://schemas.openxmlformats.org/officeDocument/2006/math" xmlns:v="urn:schemas-microsoft-com:vml" xmlns:wp14="http://schemas.microsoft.com/office/word/2010/wordprocessingDrawing" xmlns:wp="http://schemas.openxmlformats.org/drawingml/2006/wordprocessingDrawing" xmlns:w10="urn:schemas-microsoft-com:office:word" xmlns:w="http://schemas.openxmlformats.org/wordprocessingml/2006/main" xmlns:w14="http://schemas.microsoft.com/office/word/2010/wordml" xmlns:w15="http://schemas.microsoft.com/office/word/2012/wordml" xmlns:w16cex="http://schemas.microsoft.com/office/word/2018/wordml/cex" xmlns:w16cid="http://schemas.microsoft.com/office/word/2016/wordml/cid" xmlns:w16="http://schemas.microsoft.com/office/word/2018/wordml" xmlns:w16sdtdh="http://schemas.microsoft.com/office/word/2020/wordml/sdtdatahash" xmlns:w16se="http://schemas.microsoft.com/office/word/2015/wordml/symex" xmlns:wpg="http://schemas.microsoft.com/office/word/2010/wordprocessingGroup" xmlns:wpi="http://schemas.microsoft.com/office/word/2010/wordprocessingInk" xmlns:wne="http://schemas.microsoft.com/office/word/2006/wordml" xmlns:wps="http://schemas.microsoft.com/office/word/2010/wordprocessingShape" mc:Ignorable="w14 w15 w16se w16cid w16 w16cex w16sdtdh wp14">
+<w:ftr xmlns:wpc="http://schemas.microsoft.com/office/word/2010/wordprocessingCanvas" xmlns:cx="http://schemas.microsoft.com/office/drawing/2014/chartex" xmlns:cx1="http://schemas.microsoft.com/office/drawing/2015/9/8/chartex" xmlns:cx2="http://schemas.microsoft.com/office/drawing/2015/10/21/chartex" xmlns:cx3="http://schemas.microsoft.com/office/drawing/2016/5/9/chartex" xmlns:cx4="http://schemas.microsoft.com/office/drawing/2016/5/10/chartex" xmlns:cx5="http://schemas.microsoft.com/office/drawing/2016/5/11/chartex" xmlns:cx6="http://schemas.microsoft.com/office/drawing/2016/5/12/chartex" xmlns:cx7="http://schemas.microsoft.com/office/drawing/2016/5/13/chartex" xmlns:cx8="http://schemas.microsoft.com/office/drawing/2016/5/14/chartex" xmlns:mc="http://schemas.openxmlformats.org/markup-compatibility/2006" xmlns:aink="http://schemas.microsoft.com/office/drawing/2016/ink" xmlns:am3d="http://schemas.microsoft.com/office/drawing/2017/model3d" xmlns:o="urn:schemas-microsoft-com:office:office" xmlns:r="http://schemas.openxmlformats.org/officeDocument/2006/relationships" xmlns:m="http://schemas.openxmlformats.org/officeDocument/2006/math" xmlns:v="urn:schemas-microsoft-com:vml" xmlns:wp14="http://schemas.microsoft.com/office/word/2010/wordprocessingDrawing" xmlns:wp="http://schemas.openxmlformats.org/drawingml/2006/wordprocessingDrawing" xmlns:w10="urn:schemas-microsoft-com:office:word" xmlns:w="http://schemas.openxmlformats.org/wordprocessingml/2006/main" xmlns:w14="http://schemas.microsoft.com/office/word/2010/wordml" xmlns:w15="http://schemas.microsoft.com/office/word/2012/wordml" xmlns:w16cid="http://schemas.microsoft.com/office/word/2016/wordml/cid" xmlns:w16se="http://schemas.microsoft.com/office/word/2015/wordml/symex" xmlns:wpg="http://schemas.microsoft.com/office/word/2010/wordprocessingGroup" xmlns:wpi="http://schemas.microsoft.com/office/word/2010/wordprocessingInk" xmlns:wne="http://schemas.microsoft.com/office/word/2006/wordml" xmlns:wps="http://schemas.microsoft.com/office/word/2010/wordprocessingShape" mc:Ignorable="w14 w15 w16se w16cid wp14">
   <w:sdt>
     <w:sdtPr>
       <w:id w:val="-743184755"/>
@@ -13282,7 +13276,7 @@
 </file>
 
 <file path=word/footer3.xml><?xml version="1.0" encoding="utf-8"?>
-<w:ftr xmlns:wpc="http://schemas.microsoft.com/office/word/2010/wordprocessingCanvas" xmlns:cx="http://schemas.microsoft.com/office/drawing/2014/chartex" xmlns:cx1="http://schemas.microsoft.com/office/drawing/2015/9/8/chartex" xmlns:cx2="http://schemas.microsoft.com/office/drawing/2015/10/21/chartex" xmlns:cx3="http://schemas.microsoft.com/office/drawing/2016/5/9/chartex" xmlns:cx4="http://schemas.microsoft.com/office/drawing/2016/5/10/chartex" xmlns:cx5="http://schemas.microsoft.com/office/drawing/2016/5/11/chartex" xmlns:cx6="http://schemas.microsoft.com/office/drawing/2016/5/12/chartex" xmlns:cx7="http://schemas.microsoft.com/office/drawing/2016/5/13/chartex" xmlns:cx8="http://schemas.microsoft.com/office/drawing/2016/5/14/chartex" xmlns:mc="http://schemas.openxmlformats.org/markup-compatibility/2006" xmlns:aink="http://schemas.microsoft.com/office/drawing/2016/ink" xmlns:am3d="http://schemas.microsoft.com/office/drawing/2017/model3d" xmlns:o="urn:schemas-microsoft-com:office:office" xmlns:r="http://schemas.openxmlformats.org/officeDocument/2006/relationships" xmlns:m="http://schemas.openxmlformats.org/officeDocument/2006/math" xmlns:v="urn:schemas-microsoft-com:vml" xmlns:wp14="http://schemas.microsoft.com/office/word/2010/wordprocessingDrawing" xmlns:wp="http://schemas.openxmlformats.org/drawingml/2006/wordprocessingDrawing" xmlns:w10="urn:schemas-microsoft-com:office:word" xmlns:w="http://schemas.openxmlformats.org/wordprocessingml/2006/main" xmlns:w14="http://schemas.microsoft.com/office/word/2010/wordml" xmlns:w15="http://schemas.microsoft.com/office/word/2012/wordml" xmlns:w16cex="http://schemas.microsoft.com/office/word/2018/wordml/cex" xmlns:w16cid="http://schemas.microsoft.com/office/word/2016/wordml/cid" xmlns:w16="http://schemas.microsoft.com/office/word/2018/wordml" xmlns:w16sdtdh="http://schemas.microsoft.com/office/word/2020/wordml/sdtdatahash" xmlns:w16se="http://schemas.microsoft.com/office/word/2015/wordml/symex" xmlns:wpg="http://schemas.microsoft.com/office/word/2010/wordprocessingGroup" xmlns:wpi="http://schemas.microsoft.com/office/word/2010/wordprocessingInk" xmlns:wne="http://schemas.microsoft.com/office/word/2006/wordml" xmlns:wps="http://schemas.microsoft.com/office/word/2010/wordprocessingShape" mc:Ignorable="w14 w15 w16se w16cid w16 w16cex w16sdtdh wp14">
+<w:ftr xmlns:wpc="http://schemas.microsoft.com/office/word/2010/wordprocessingCanvas" xmlns:cx="http://schemas.microsoft.com/office/drawing/2014/chartex" xmlns:cx1="http://schemas.microsoft.com/office/drawing/2015/9/8/chartex" xmlns:cx2="http://schemas.microsoft.com/office/drawing/2015/10/21/chartex" xmlns:cx3="http://schemas.microsoft.com/office/drawing/2016/5/9/chartex" xmlns:cx4="http://schemas.microsoft.com/office/drawing/2016/5/10/chartex" xmlns:cx5="http://schemas.microsoft.com/office/drawing/2016/5/11/chartex" xmlns:cx6="http://schemas.microsoft.com/office/drawing/2016/5/12/chartex" xmlns:cx7="http://schemas.microsoft.com/office/drawing/2016/5/13/chartex" xmlns:cx8="http://schemas.microsoft.com/office/drawing/2016/5/14/chartex" xmlns:mc="http://schemas.openxmlformats.org/markup-compatibility/2006" xmlns:aink="http://schemas.microsoft.com/office/drawing/2016/ink" xmlns:am3d="http://schemas.microsoft.com/office/drawing/2017/model3d" xmlns:o="urn:schemas-microsoft-com:office:office" xmlns:r="http://schemas.openxmlformats.org/officeDocument/2006/relationships" xmlns:m="http://schemas.openxmlformats.org/officeDocument/2006/math" xmlns:v="urn:schemas-microsoft-com:vml" xmlns:wp14="http://schemas.microsoft.com/office/word/2010/wordprocessingDrawing" xmlns:wp="http://schemas.openxmlformats.org/drawingml/2006/wordprocessingDrawing" xmlns:w10="urn:schemas-microsoft-com:office:word" xmlns:w="http://schemas.openxmlformats.org/wordprocessingml/2006/main" xmlns:w14="http://schemas.microsoft.com/office/word/2010/wordml" xmlns:w15="http://schemas.microsoft.com/office/word/2012/wordml" xmlns:w16cid="http://schemas.microsoft.com/office/word/2016/wordml/cid" xmlns:w16se="http://schemas.microsoft.com/office/word/2015/wordml/symex" xmlns:wpg="http://schemas.microsoft.com/office/word/2010/wordprocessingGroup" xmlns:wpi="http://schemas.microsoft.com/office/word/2010/wordprocessingInk" xmlns:wne="http://schemas.microsoft.com/office/word/2006/wordml" xmlns:wps="http://schemas.microsoft.com/office/word/2010/wordprocessingShape" mc:Ignorable="w14 w15 w16se w16cid wp14">
   <w:sdt>
     <w:sdtPr>
       <w:id w:val="1265112653"/>
@@ -13291,7 +13285,6 @@
         <w:docPartUnique/>
       </w:docPartObj>
     </w:sdtPr>
-    <w:sdtEndPr/>
     <w:sdtContent>
       <w:sdt>
         <w:sdtPr>
@@ -13301,7 +13294,6 @@
             <w:docPartUnique/>
           </w:docPartObj>
         </w:sdtPr>
-        <w:sdtEndPr/>
         <w:sdtContent>
           <w:p>
             <w:pPr>
@@ -13379,7 +13371,7 @@
 </file>
 
 <file path=word/footnotes.xml><?xml version="1.0" encoding="utf-8"?>
-<w:footnotes xmlns:wpc="http://schemas.microsoft.com/office/word/2010/wordprocessingCanvas" xmlns:cx="http://schemas.microsoft.com/office/drawing/2014/chartex" xmlns:cx1="http://schemas.microsoft.com/office/drawing/2015/9/8/chartex" xmlns:cx2="http://schemas.microsoft.com/office/drawing/2015/10/21/chartex" xmlns:cx3="http://schemas.microsoft.com/office/drawing/2016/5/9/chartex" xmlns:cx4="http://schemas.microsoft.com/office/drawing/2016/5/10/chartex" xmlns:cx5="http://schemas.microsoft.com/office/drawing/2016/5/11/chartex" xmlns:cx6="http://schemas.microsoft.com/office/drawing/2016/5/12/chartex" xmlns:cx7="http://schemas.microsoft.com/office/drawing/2016/5/13/chartex" xmlns:cx8="http://schemas.microsoft.com/office/drawing/2016/5/14/chartex" xmlns:mc="http://schemas.openxmlformats.org/markup-compatibility/2006" xmlns:aink="http://schemas.microsoft.com/office/drawing/2016/ink" xmlns:am3d="http://schemas.microsoft.com/office/drawing/2017/model3d" xmlns:o="urn:schemas-microsoft-com:office:office" xmlns:r="http://schemas.openxmlformats.org/officeDocument/2006/relationships" xmlns:m="http://schemas.openxmlformats.org/officeDocument/2006/math" xmlns:v="urn:schemas-microsoft-com:vml" xmlns:wp14="http://schemas.microsoft.com/office/word/2010/wordprocessingDrawing" xmlns:wp="http://schemas.openxmlformats.org/drawingml/2006/wordprocessingDrawing" xmlns:w10="urn:schemas-microsoft-com:office:word" xmlns:w="http://schemas.openxmlformats.org/wordprocessingml/2006/main" xmlns:w14="http://schemas.microsoft.com/office/word/2010/wordml" xmlns:w15="http://schemas.microsoft.com/office/word/2012/wordml" xmlns:w16cex="http://schemas.microsoft.com/office/word/2018/wordml/cex" xmlns:w16cid="http://schemas.microsoft.com/office/word/2016/wordml/cid" xmlns:w16="http://schemas.microsoft.com/office/word/2018/wordml" xmlns:w16sdtdh="http://schemas.microsoft.com/office/word/2020/wordml/sdtdatahash" xmlns:w16se="http://schemas.microsoft.com/office/word/2015/wordml/symex" xmlns:wpg="http://schemas.microsoft.com/office/word/2010/wordprocessingGroup" xmlns:wpi="http://schemas.microsoft.com/office/word/2010/wordprocessingInk" xmlns:wne="http://schemas.microsoft.com/office/word/2006/wordml" xmlns:wps="http://schemas.microsoft.com/office/word/2010/wordprocessingShape" mc:Ignorable="w14 w15 w16se w16cid w16 w16cex w16sdtdh wp14">
+<w:footnotes xmlns:wpc="http://schemas.microsoft.com/office/word/2010/wordprocessingCanvas" xmlns:cx="http://schemas.microsoft.com/office/drawing/2014/chartex" xmlns:cx1="http://schemas.microsoft.com/office/drawing/2015/9/8/chartex" xmlns:cx2="http://schemas.microsoft.com/office/drawing/2015/10/21/chartex" xmlns:cx3="http://schemas.microsoft.com/office/drawing/2016/5/9/chartex" xmlns:cx4="http://schemas.microsoft.com/office/drawing/2016/5/10/chartex" xmlns:cx5="http://schemas.microsoft.com/office/drawing/2016/5/11/chartex" xmlns:cx6="http://schemas.microsoft.com/office/drawing/2016/5/12/chartex" xmlns:cx7="http://schemas.microsoft.com/office/drawing/2016/5/13/chartex" xmlns:cx8="http://schemas.microsoft.com/office/drawing/2016/5/14/chartex" xmlns:mc="http://schemas.openxmlformats.org/markup-compatibility/2006" xmlns:aink="http://schemas.microsoft.com/office/drawing/2016/ink" xmlns:am3d="http://schemas.microsoft.com/office/drawing/2017/model3d" xmlns:o="urn:schemas-microsoft-com:office:office" xmlns:r="http://schemas.openxmlformats.org/officeDocument/2006/relationships" xmlns:m="http://schemas.openxmlformats.org/officeDocument/2006/math" xmlns:v="urn:schemas-microsoft-com:vml" xmlns:wp14="http://schemas.microsoft.com/office/word/2010/wordprocessingDrawing" xmlns:wp="http://schemas.openxmlformats.org/drawingml/2006/wordprocessingDrawing" xmlns:w10="urn:schemas-microsoft-com:office:word" xmlns:w="http://schemas.openxmlformats.org/wordprocessingml/2006/main" xmlns:w14="http://schemas.microsoft.com/office/word/2010/wordml" xmlns:w15="http://schemas.microsoft.com/office/word/2012/wordml" xmlns:w16cid="http://schemas.microsoft.com/office/word/2016/wordml/cid" xmlns:w16se="http://schemas.microsoft.com/office/word/2015/wordml/symex" xmlns:wpg="http://schemas.microsoft.com/office/word/2010/wordprocessingGroup" xmlns:wpi="http://schemas.microsoft.com/office/word/2010/wordprocessingInk" xmlns:wne="http://schemas.microsoft.com/office/word/2006/wordml" xmlns:wps="http://schemas.microsoft.com/office/word/2010/wordprocessingShape" mc:Ignorable="w14 w15 w16se w16cid wp14">
   <w:footnote w:type="separator" w:id="-1">
     <w:p>
       <w:pPr>
@@ -13404,7 +13396,7 @@
 </file>
 
 <file path=word/numbering.xml><?xml version="1.0" encoding="utf-8"?>
-<w:numbering xmlns:wpc="http://schemas.microsoft.com/office/word/2010/wordprocessingCanvas" xmlns:cx="http://schemas.microsoft.com/office/drawing/2014/chartex" xmlns:cx1="http://schemas.microsoft.com/office/drawing/2015/9/8/chartex" xmlns:cx2="http://schemas.microsoft.com/office/drawing/2015/10/21/chartex" xmlns:cx3="http://schemas.microsoft.com/office/drawing/2016/5/9/chartex" xmlns:cx4="http://schemas.microsoft.com/office/drawing/2016/5/10/chartex" xmlns:cx5="http://schemas.microsoft.com/office/drawing/2016/5/11/chartex" xmlns:cx6="http://schemas.microsoft.com/office/drawing/2016/5/12/chartex" xmlns:cx7="http://schemas.microsoft.com/office/drawing/2016/5/13/chartex" xmlns:cx8="http://schemas.microsoft.com/office/drawing/2016/5/14/chartex" xmlns:mc="http://schemas.openxmlformats.org/markup-compatibility/2006" xmlns:aink="http://schemas.microsoft.com/office/drawing/2016/ink" xmlns:am3d="http://schemas.microsoft.com/office/drawing/2017/model3d" xmlns:o="urn:schemas-microsoft-com:office:office" xmlns:r="http://schemas.openxmlformats.org/officeDocument/2006/relationships" xmlns:m="http://schemas.openxmlformats.org/officeDocument/2006/math" xmlns:v="urn:schemas-microsoft-com:vml" xmlns:wp14="http://schemas.microsoft.com/office/word/2010/wordprocessingDrawing" xmlns:wp="http://schemas.openxmlformats.org/drawingml/2006/wordprocessingDrawing" xmlns:w10="urn:schemas-microsoft-com:office:word" xmlns:w="http://schemas.openxmlformats.org/wordprocessingml/2006/main" xmlns:w14="http://schemas.microsoft.com/office/word/2010/wordml" xmlns:w15="http://schemas.microsoft.com/office/word/2012/wordml" xmlns:w16cex="http://schemas.microsoft.com/office/word/2018/wordml/cex" xmlns:w16cid="http://schemas.microsoft.com/office/word/2016/wordml/cid" xmlns:w16="http://schemas.microsoft.com/office/word/2018/wordml" xmlns:w16sdtdh="http://schemas.microsoft.com/office/word/2020/wordml/sdtdatahash" xmlns:w16se="http://schemas.microsoft.com/office/word/2015/wordml/symex" xmlns:wpg="http://schemas.microsoft.com/office/word/2010/wordprocessingGroup" xmlns:wpi="http://schemas.microsoft.com/office/word/2010/wordprocessingInk" xmlns:wne="http://schemas.microsoft.com/office/word/2006/wordml" xmlns:wps="http://schemas.microsoft.com/office/word/2010/wordprocessingShape" mc:Ignorable="w14 w15 w16se w16cid w16 w16cex w16sdtdh wp14">
+<w:numbering xmlns:wpc="http://schemas.microsoft.com/office/word/2010/wordprocessingCanvas" xmlns:cx="http://schemas.microsoft.com/office/drawing/2014/chartex" xmlns:cx1="http://schemas.microsoft.com/office/drawing/2015/9/8/chartex" xmlns:cx2="http://schemas.microsoft.com/office/drawing/2015/10/21/chartex" xmlns:cx3="http://schemas.microsoft.com/office/drawing/2016/5/9/chartex" xmlns:cx4="http://schemas.microsoft.com/office/drawing/2016/5/10/chartex" xmlns:cx5="http://schemas.microsoft.com/office/drawing/2016/5/11/chartex" xmlns:cx6="http://schemas.microsoft.com/office/drawing/2016/5/12/chartex" xmlns:cx7="http://schemas.microsoft.com/office/drawing/2016/5/13/chartex" xmlns:cx8="http://schemas.microsoft.com/office/drawing/2016/5/14/chartex" xmlns:mc="http://schemas.openxmlformats.org/markup-compatibility/2006" xmlns:aink="http://schemas.microsoft.com/office/drawing/2016/ink" xmlns:am3d="http://schemas.microsoft.com/office/drawing/2017/model3d" xmlns:o="urn:schemas-microsoft-com:office:office" xmlns:r="http://schemas.openxmlformats.org/officeDocument/2006/relationships" xmlns:m="http://schemas.openxmlformats.org/officeDocument/2006/math" xmlns:v="urn:schemas-microsoft-com:vml" xmlns:wp14="http://schemas.microsoft.com/office/word/2010/wordprocessingDrawing" xmlns:wp="http://schemas.openxmlformats.org/drawingml/2006/wordprocessingDrawing" xmlns:w10="urn:schemas-microsoft-com:office:word" xmlns:w="http://schemas.openxmlformats.org/wordprocessingml/2006/main" xmlns:w14="http://schemas.microsoft.com/office/word/2010/wordml" xmlns:w15="http://schemas.microsoft.com/office/word/2012/wordml" xmlns:w16cid="http://schemas.microsoft.com/office/word/2016/wordml/cid" xmlns:w16se="http://schemas.microsoft.com/office/word/2015/wordml/symex" xmlns:wpg="http://schemas.microsoft.com/office/word/2010/wordprocessingGroup" xmlns:wpi="http://schemas.microsoft.com/office/word/2010/wordprocessingInk" xmlns:wne="http://schemas.microsoft.com/office/word/2006/wordml" xmlns:wps="http://schemas.microsoft.com/office/word/2010/wordprocessingShape" mc:Ignorable="w14 w15 w16se w16cid wp14">
   <w:abstractNum w:abstractNumId="0" w15:restartNumberingAfterBreak="0">
     <w:nsid w:val="02DE347B"/>
     <w:multiLevelType w:val="hybridMultilevel"/>
@@ -13799,7 +13791,7 @@
 </file>
 
 <file path=word/styles.xml><?xml version="1.0" encoding="utf-8"?>
-<w:styles xmlns:mc="http://schemas.openxmlformats.org/markup-compatibility/2006" xmlns:r="http://schemas.openxmlformats.org/officeDocument/2006/relationships" xmlns:w="http://schemas.openxmlformats.org/wordprocessingml/2006/main" xmlns:w14="http://schemas.microsoft.com/office/word/2010/wordml" xmlns:w15="http://schemas.microsoft.com/office/word/2012/wordml" xmlns:w16cex="http://schemas.microsoft.com/office/word/2018/wordml/cex" xmlns:w16cid="http://schemas.microsoft.com/office/word/2016/wordml/cid" xmlns:w16="http://schemas.microsoft.com/office/word/2018/wordml" xmlns:w16sdtdh="http://schemas.microsoft.com/office/word/2020/wordml/sdtdatahash" xmlns:w16se="http://schemas.microsoft.com/office/word/2015/wordml/symex" mc:Ignorable="w14 w15 w16se w16cid w16 w16cex w16sdtdh">
+<w:styles xmlns:mc="http://schemas.openxmlformats.org/markup-compatibility/2006" xmlns:r="http://schemas.openxmlformats.org/officeDocument/2006/relationships" xmlns:w="http://schemas.openxmlformats.org/wordprocessingml/2006/main" xmlns:w14="http://schemas.microsoft.com/office/word/2010/wordml" xmlns:w15="http://schemas.microsoft.com/office/word/2012/wordml" xmlns:w16cid="http://schemas.microsoft.com/office/word/2016/wordml/cid" xmlns:w16se="http://schemas.microsoft.com/office/word/2015/wordml/symex" mc:Ignorable="w14 w15 w16se w16cid">
   <w:docDefaults>
     <w:rPrDefault>
       <w:rPr>
@@ -13815,7 +13807,7 @@
       </w:pPr>
     </w:pPrDefault>
   </w:docDefaults>
-  <w:latentStyles w:defLockedState="0" w:defUIPriority="99" w:defSemiHidden="0" w:defUnhideWhenUsed="0" w:defQFormat="0" w:count="376">
+  <w:latentStyles w:defLockedState="0" w:defUIPriority="99" w:defSemiHidden="0" w:defUnhideWhenUsed="0" w:defQFormat="0" w:count="375">
     <w:lsdException w:name="Normal" w:uiPriority="0" w:qFormat="1"/>
     <w:lsdException w:name="heading 1" w:uiPriority="9" w:qFormat="1"/>
     <w:lsdException w:name="heading 2" w:semiHidden="1" w:uiPriority="9" w:unhideWhenUsed="1" w:qFormat="1"/>
@@ -13921,6 +13913,7 @@
     <w:lsdException w:name="HTML Sample" w:semiHidden="1" w:unhideWhenUsed="1"/>
     <w:lsdException w:name="HTML Typewriter" w:semiHidden="1" w:unhideWhenUsed="1"/>
     <w:lsdException w:name="HTML Variable" w:semiHidden="1" w:unhideWhenUsed="1"/>
+    <w:lsdException w:name="Normal Table" w:semiHidden="1" w:unhideWhenUsed="1"/>
     <w:lsdException w:name="annotation subject" w:semiHidden="1" w:unhideWhenUsed="1"/>
     <w:lsdException w:name="No List" w:semiHidden="1" w:unhideWhenUsed="1"/>
     <w:lsdException w:name="Outline List 1" w:semiHidden="1" w:unhideWhenUsed="1"/>
@@ -13967,8 +13960,10 @@
     <w:lsdException w:name="Table Subtle 2" w:semiHidden="1" w:unhideWhenUsed="1"/>
     <w:lsdException w:name="Table Web 1" w:semiHidden="1" w:unhideWhenUsed="1"/>
     <w:lsdException w:name="Table Web 2" w:semiHidden="1" w:unhideWhenUsed="1"/>
+    <w:lsdException w:name="Table Web 3" w:semiHidden="1" w:unhideWhenUsed="1"/>
     <w:lsdException w:name="Balloon Text" w:semiHidden="1" w:unhideWhenUsed="1"/>
     <w:lsdException w:name="Table Grid" w:uiPriority="39"/>
+    <w:lsdException w:name="Table Theme" w:semiHidden="1" w:unhideWhenUsed="1"/>
     <w:lsdException w:name="Placeholder Text" w:semiHidden="1"/>
     <w:lsdException w:name="No Spacing" w:uiPriority="1" w:qFormat="1"/>
     <w:lsdException w:name="Light Shading" w:uiPriority="60"/>
@@ -14188,7 +14183,6 @@
     <w:lsdException w:name="Smart Hyperlink" w:semiHidden="1" w:unhideWhenUsed="1"/>
     <w:lsdException w:name="Hashtag" w:semiHidden="1" w:unhideWhenUsed="1"/>
     <w:lsdException w:name="Unresolved Mention" w:semiHidden="1" w:unhideWhenUsed="1"/>
-    <w:lsdException w:name="Smart Link" w:semiHidden="1" w:unhideWhenUsed="1"/>
   </w:latentStyles>
   <w:style w:type="paragraph" w:default="1" w:styleId="Normal">
     <w:name w:val="Normal"/>
@@ -15004,7 +14998,7 @@
 </file>
 
 <file path=customXml/itemProps1.xml><?xml version="1.0" encoding="utf-8"?>
-<ds:datastoreItem xmlns:ds="http://schemas.openxmlformats.org/officeDocument/2006/customXml" ds:itemID="{A538C4D4-896E-4C06-A595-E47B3B4A403B}">
+<ds:datastoreItem xmlns:ds="http://schemas.openxmlformats.org/officeDocument/2006/customXml" ds:itemID="{5BD7D576-8AC3-4346-A1E0-CF628B145AA8}">
   <ds:schemaRefs>
     <ds:schemaRef ds:uri="http://schemas.openxmlformats.org/officeDocument/2006/bibliography"/>
   </ds:schemaRefs>

</xml_diff>

<commit_message>
Pondering on Life rn
</commit_message>
<xml_diff>
--- a/FinalReport/Final Report.docx
+++ b/FinalReport/Final Report.docx
@@ -3735,21 +3735,7 @@
                 <w:sz w:val="18"/>
                 <w:szCs w:val="18"/>
               </w:rPr>
-              <w:t xml:space="preserve"> and SDG 9 (</w:t>
-            </w:r>
-            <w:r>
-              <w:rPr>
-                <w:sz w:val="18"/>
-                <w:szCs w:val="18"/>
-              </w:rPr>
-              <w:t>Industry, Innovation, and Infrastructure</w:t>
-            </w:r>
-            <w:r>
-              <w:rPr>
-                <w:sz w:val="18"/>
-                <w:szCs w:val="18"/>
-              </w:rPr>
-              <w:t>)</w:t>
+              <w:t xml:space="preserve"> and SDG 9 (Industry, Innovation, and Infrastructure)</w:t>
             </w:r>
             <w:r>
               <w:rPr>
@@ -11400,23 +11386,7 @@
             <w:sz w:val="24"/>
             <w:szCs w:val="24"/>
           </w:rPr>
-          <w:t>https://www.akiliinteractive.com/news-collection/akili-announces-endeavortm-attention-treatmen</w:t>
-        </w:r>
-        <w:r>
-          <w:rPr>
-            <w:rStyle w:val="Hyperlink"/>
-            <w:sz w:val="24"/>
-            <w:szCs w:val="24"/>
-          </w:rPr>
-          <w:t>t</w:t>
-        </w:r>
-        <w:r>
-          <w:rPr>
-            <w:rStyle w:val="Hyperlink"/>
-            <w:sz w:val="24"/>
-            <w:szCs w:val="24"/>
-          </w:rPr>
-          <w:t>-is-now-available-for-children-with-attention-deficit-hyperactivity-disorder-adhd-al3pw</w:t>
+          <w:t>https://www.akiliinteractive.com/news-collection/akili-announces-endeavortm-attention-treatment-is-now-available-for-children-with-attention-deficit-hyperactivity-disorder-adhd-al3pw</w:t>
         </w:r>
       </w:hyperlink>
       <w:r>
@@ -11497,23 +11467,7 @@
             <w:sz w:val="24"/>
             <w:szCs w:val="24"/>
           </w:rPr>
-          <w:t>https://doi.org/10.1038/s</w:t>
-        </w:r>
-        <w:r>
-          <w:rPr>
-            <w:rStyle w:val="Hyperlink"/>
-            <w:sz w:val="24"/>
-            <w:szCs w:val="24"/>
-          </w:rPr>
-          <w:t>4</w:t>
-        </w:r>
-        <w:r>
-          <w:rPr>
-            <w:rStyle w:val="Hyperlink"/>
-            <w:sz w:val="24"/>
-            <w:szCs w:val="24"/>
-          </w:rPr>
-          <w:t>3856-025-01013-3</w:t>
+          <w:t>https://doi.org/10.1038/s43856-025-01013-3</w:t>
         </w:r>
       </w:hyperlink>
     </w:p>
@@ -11635,39 +11589,7 @@
             <w:sz w:val="24"/>
             <w:szCs w:val="24"/>
           </w:rPr>
-          <w:t>https://doi.org/10.3389/</w:t>
-        </w:r>
-        <w:r>
-          <w:rPr>
-            <w:rStyle w:val="Hyperlink"/>
-            <w:sz w:val="24"/>
-            <w:szCs w:val="24"/>
-          </w:rPr>
-          <w:t>f</w:t>
-        </w:r>
-        <w:r>
-          <w:rPr>
-            <w:rStyle w:val="Hyperlink"/>
-            <w:sz w:val="24"/>
-            <w:szCs w:val="24"/>
-          </w:rPr>
-          <w:t>psyg</w:t>
-        </w:r>
-        <w:r>
-          <w:rPr>
-            <w:rStyle w:val="Hyperlink"/>
-            <w:sz w:val="24"/>
-            <w:szCs w:val="24"/>
-          </w:rPr>
-          <w:t>.</w:t>
-        </w:r>
-        <w:r>
-          <w:rPr>
-            <w:rStyle w:val="Hyperlink"/>
-            <w:sz w:val="24"/>
-            <w:szCs w:val="24"/>
-          </w:rPr>
-          <w:t>2023.1122200</w:t>
+          <w:t>https://doi.org/10.3389/fpsyg.2023.1122200</w:t>
         </w:r>
       </w:hyperlink>
     </w:p>
@@ -11750,23 +11672,7 @@
             <w:sz w:val="24"/>
             <w:szCs w:val="24"/>
           </w:rPr>
-          <w:t>https://doi.org/10.1016/j.biopsycho.</w:t>
-        </w:r>
-        <w:r>
-          <w:rPr>
-            <w:rStyle w:val="Hyperlink"/>
-            <w:sz w:val="24"/>
-            <w:szCs w:val="24"/>
-          </w:rPr>
-          <w:t>2</w:t>
-        </w:r>
-        <w:r>
-          <w:rPr>
-            <w:rStyle w:val="Hyperlink"/>
-            <w:sz w:val="24"/>
-            <w:szCs w:val="24"/>
-          </w:rPr>
-          <w:t>020.107868</w:t>
+          <w:t>https://doi.org/10.1016/j.biopsycho.2020.107868</w:t>
         </w:r>
       </w:hyperlink>
     </w:p>
@@ -11824,23 +11730,7 @@
             <w:sz w:val="24"/>
             <w:szCs w:val="24"/>
           </w:rPr>
-          <w:t>https://doi.org/10.1</w:t>
-        </w:r>
-        <w:r>
-          <w:rPr>
-            <w:rStyle w:val="Hyperlink"/>
-            <w:sz w:val="24"/>
-            <w:szCs w:val="24"/>
-          </w:rPr>
-          <w:t>1</w:t>
-        </w:r>
-        <w:r>
-          <w:rPr>
-            <w:rStyle w:val="Hyperlink"/>
-            <w:sz w:val="24"/>
-            <w:szCs w:val="24"/>
-          </w:rPr>
-          <w:t>46/annurev-psych-120710-100422</w:t>
+          <w:t>https://doi.org/10.1146/annurev-psych-120710-100422</w:t>
         </w:r>
       </w:hyperlink>
     </w:p>
@@ -11947,23 +11837,7 @@
             <w:sz w:val="24"/>
             <w:szCs w:val="24"/>
           </w:rPr>
-          <w:t>https://doi.org/10.1865</w:t>
-        </w:r>
-        <w:r>
-          <w:rPr>
-            <w:rStyle w:val="Hyperlink"/>
-            <w:sz w:val="24"/>
-            <w:szCs w:val="24"/>
-          </w:rPr>
-          <w:t>3</w:t>
-        </w:r>
-        <w:r>
-          <w:rPr>
-            <w:rStyle w:val="Hyperlink"/>
-            <w:sz w:val="24"/>
-            <w:szCs w:val="24"/>
-          </w:rPr>
-          <w:t>/v1/2023.ijcnlp-main.45</w:t>
+          <w:t>https://doi.org/10.18653/v1/2023.ijcnlp-main.45</w:t>
         </w:r>
       </w:hyperlink>
     </w:p>
@@ -12104,23 +11978,7 @@
             <w:sz w:val="24"/>
             <w:szCs w:val="24"/>
           </w:rPr>
-          <w:t>https://doi.org/10.1080/09658211.2025.2</w:t>
-        </w:r>
-        <w:r>
-          <w:rPr>
-            <w:rStyle w:val="Hyperlink"/>
-            <w:sz w:val="24"/>
-            <w:szCs w:val="24"/>
-          </w:rPr>
-          <w:t>5</w:t>
-        </w:r>
-        <w:r>
-          <w:rPr>
-            <w:rStyle w:val="Hyperlink"/>
-            <w:sz w:val="24"/>
-            <w:szCs w:val="24"/>
-          </w:rPr>
-          <w:t>51230</w:t>
+          <w:t>https://doi.org/10.1080/09658211.2025.2551230</w:t>
         </w:r>
       </w:hyperlink>
       <w:r>
@@ -12202,23 +12060,7 @@
             <w:sz w:val="24"/>
             <w:szCs w:val="24"/>
           </w:rPr>
-          <w:t>https://doi.org/10.1145/3</w:t>
-        </w:r>
-        <w:r>
-          <w:rPr>
-            <w:rStyle w:val="Hyperlink"/>
-            <w:sz w:val="24"/>
-            <w:szCs w:val="24"/>
-          </w:rPr>
-          <w:t>6</w:t>
-        </w:r>
-        <w:r>
-          <w:rPr>
-            <w:rStyle w:val="Hyperlink"/>
-            <w:sz w:val="24"/>
-            <w:szCs w:val="24"/>
-          </w:rPr>
-          <w:t>41289</w:t>
+          <w:t>https://doi.org/10.1145/3641289</w:t>
         </w:r>
       </w:hyperlink>
     </w:p>
@@ -12260,23 +12102,7 @@
             <w:sz w:val="24"/>
             <w:szCs w:val="24"/>
           </w:rPr>
-          <w:t>https://doi.org/10.1177/</w:t>
-        </w:r>
-        <w:r>
-          <w:rPr>
-            <w:rStyle w:val="Hyperlink"/>
-            <w:sz w:val="24"/>
-            <w:szCs w:val="24"/>
-          </w:rPr>
-          <w:t>2</w:t>
-        </w:r>
-        <w:r>
-          <w:rPr>
-            <w:rStyle w:val="Hyperlink"/>
-            <w:sz w:val="24"/>
-            <w:szCs w:val="24"/>
-          </w:rPr>
-          <w:t>0539517221149097</w:t>
+          <w:t>https://doi.org/10.1177/20539517221149097</w:t>
         </w:r>
       </w:hyperlink>
     </w:p>
@@ -12318,23 +12144,7 @@
             <w:sz w:val="24"/>
             <w:szCs w:val="24"/>
           </w:rPr>
-          <w:t>https://dtxal</w:t>
-        </w:r>
-        <w:r>
-          <w:rPr>
-            <w:rStyle w:val="Hyperlink"/>
-            <w:sz w:val="24"/>
-            <w:szCs w:val="24"/>
-          </w:rPr>
-          <w:t>l</w:t>
-        </w:r>
-        <w:r>
-          <w:rPr>
-            <w:rStyle w:val="Hyperlink"/>
-            <w:sz w:val="24"/>
-            <w:szCs w:val="24"/>
-          </w:rPr>
-          <w:t>iance.org/wp-content/uploads/2021/01/DTA_DTx-Definition-and-Core-Principles.pdf</w:t>
+          <w:t>https://dtxalliance.org/wp-content/uploads/2021/01/DTA_DTx-Definition-and-Core-Principles.pdf</w:t>
         </w:r>
       </w:hyperlink>
     </w:p>
@@ -12376,23 +12186,7 @@
             <w:sz w:val="24"/>
             <w:szCs w:val="24"/>
           </w:rPr>
-          <w:t>https://dtxalliance.o</w:t>
-        </w:r>
-        <w:r>
-          <w:rPr>
-            <w:rStyle w:val="Hyperlink"/>
-            <w:sz w:val="24"/>
-            <w:szCs w:val="24"/>
-          </w:rPr>
-          <w:t>r</w:t>
-        </w:r>
-        <w:r>
-          <w:rPr>
-            <w:rStyle w:val="Hyperlink"/>
-            <w:sz w:val="24"/>
-            <w:szCs w:val="24"/>
-          </w:rPr>
-          <w:t>g/</w:t>
+          <w:t>https://dtxalliance.org/</w:t>
         </w:r>
       </w:hyperlink>
     </w:p>
@@ -12459,23 +12253,7 @@
             <w:sz w:val="24"/>
             <w:szCs w:val="24"/>
           </w:rPr>
-          <w:t>https://doi.org/10.1159/0</w:t>
-        </w:r>
-        <w:r>
-          <w:rPr>
-            <w:rStyle w:val="Hyperlink"/>
-            <w:sz w:val="24"/>
-            <w:szCs w:val="24"/>
-          </w:rPr>
-          <w:t>0</w:t>
-        </w:r>
-        <w:r>
-          <w:rPr>
-            <w:rStyle w:val="Hyperlink"/>
-            <w:sz w:val="24"/>
-            <w:szCs w:val="24"/>
-          </w:rPr>
-          <w:t>0363702</w:t>
+          <w:t>https://doi.org/10.1159/000363702</w:t>
         </w:r>
       </w:hyperlink>
       <w:r>
@@ -12556,23 +12334,7 @@
             <w:sz w:val="24"/>
             <w:szCs w:val="24"/>
           </w:rPr>
-          <w:t>https://doi.org/10.1080/019722404</w:t>
-        </w:r>
-        <w:r>
-          <w:rPr>
-            <w:rStyle w:val="Hyperlink"/>
-            <w:sz w:val="24"/>
-            <w:szCs w:val="24"/>
-          </w:rPr>
-          <w:t>9</w:t>
-        </w:r>
-        <w:r>
-          <w:rPr>
-            <w:rStyle w:val="Hyperlink"/>
-            <w:sz w:val="24"/>
-            <w:szCs w:val="24"/>
-          </w:rPr>
-          <w:t>0507974</w:t>
+          <w:t>https://doi.org/10.1080/01972240490507974</w:t>
         </w:r>
       </w:hyperlink>
     </w:p>
@@ -12698,23 +12460,7 @@
             <w:sz w:val="24"/>
             <w:szCs w:val="24"/>
           </w:rPr>
-          <w:t>https://doi.org/10.1038/s417</w:t>
-        </w:r>
-        <w:r>
-          <w:rPr>
-            <w:rStyle w:val="Hyperlink"/>
-            <w:sz w:val="24"/>
-            <w:szCs w:val="24"/>
-          </w:rPr>
-          <w:t>4</w:t>
-        </w:r>
-        <w:r>
-          <w:rPr>
-            <w:rStyle w:val="Hyperlink"/>
-            <w:sz w:val="24"/>
-            <w:szCs w:val="24"/>
-          </w:rPr>
-          <w:t>6-022-00574-5</w:t>
+          <w:t>https://doi.org/10.1038/s41746-022-00574-5</w:t>
         </w:r>
       </w:hyperlink>
     </w:p>
@@ -12788,23 +12534,7 @@
             <w:sz w:val="24"/>
             <w:szCs w:val="24"/>
           </w:rPr>
-          <w:t>https://doi.org/10.3390</w:t>
-        </w:r>
-        <w:r>
-          <w:rPr>
-            <w:rStyle w:val="Hyperlink"/>
-            <w:sz w:val="24"/>
-            <w:szCs w:val="24"/>
-          </w:rPr>
-          <w:t>/</w:t>
-        </w:r>
-        <w:r>
-          <w:rPr>
-            <w:rStyle w:val="Hyperlink"/>
-            <w:sz w:val="24"/>
-            <w:szCs w:val="24"/>
-          </w:rPr>
-          <w:t>s120201211</w:t>
+          <w:t>https://doi.org/10.3390/s120201211</w:t>
         </w:r>
       </w:hyperlink>
       <w:r>
@@ -12901,23 +12631,7 @@
             <w:sz w:val="24"/>
             <w:szCs w:val="24"/>
           </w:rPr>
-          <w:t>https://do</w:t>
-        </w:r>
-        <w:r>
-          <w:rPr>
-            <w:rStyle w:val="Hyperlink"/>
-            <w:sz w:val="24"/>
-            <w:szCs w:val="24"/>
-          </w:rPr>
-          <w:t>i</w:t>
-        </w:r>
-        <w:r>
-          <w:rPr>
-            <w:rStyle w:val="Hyperlink"/>
-            <w:sz w:val="24"/>
-            <w:szCs w:val="24"/>
-          </w:rPr>
-          <w:t>.org/10.1186/s40504-017-0050-1</w:t>
+          <w:t>https://doi.org/10.1186/s40504-017-0050-1</w:t>
         </w:r>
       </w:hyperlink>
     </w:p>
@@ -12986,23 +12700,7 @@
             <w:sz w:val="24"/>
             <w:szCs w:val="24"/>
           </w:rPr>
-          <w:t>https://doi</w:t>
-        </w:r>
-        <w:r>
-          <w:rPr>
-            <w:rStyle w:val="Hyperlink"/>
-            <w:sz w:val="24"/>
-            <w:szCs w:val="24"/>
-          </w:rPr>
-          <w:t>.</w:t>
-        </w:r>
-        <w:r>
-          <w:rPr>
-            <w:rStyle w:val="Hyperlink"/>
-            <w:sz w:val="24"/>
-            <w:szCs w:val="24"/>
-          </w:rPr>
-          <w:t>org/10.2196/44502</w:t>
+          <w:t>https://doi.org/10.2196/44502</w:t>
         </w:r>
       </w:hyperlink>
       <w:r>
@@ -13083,23 +12781,7 @@
             <w:sz w:val="24"/>
             <w:szCs w:val="24"/>
           </w:rPr>
-          <w:t>https://doi.org/10.1080/09638237.2024.2</w:t>
-        </w:r>
-        <w:r>
-          <w:rPr>
-            <w:rStyle w:val="Hyperlink"/>
-            <w:sz w:val="24"/>
-            <w:szCs w:val="24"/>
-          </w:rPr>
-          <w:t>3</w:t>
-        </w:r>
-        <w:r>
-          <w:rPr>
-            <w:rStyle w:val="Hyperlink"/>
-            <w:sz w:val="24"/>
-            <w:szCs w:val="24"/>
-          </w:rPr>
-          <w:t>95537</w:t>
+          <w:t>https://doi.org/10.1080/09638237.2024.2395537</w:t>
         </w:r>
       </w:hyperlink>
     </w:p>
@@ -13199,23 +12881,7 @@
             <w:sz w:val="24"/>
             <w:szCs w:val="24"/>
           </w:rPr>
-          <w:t>https://pmc.ncbi.nlm.nih</w:t>
-        </w:r>
-        <w:r>
-          <w:rPr>
-            <w:rStyle w:val="Hyperlink"/>
-            <w:sz w:val="24"/>
-            <w:szCs w:val="24"/>
-          </w:rPr>
-          <w:t>.</w:t>
-        </w:r>
-        <w:r>
-          <w:rPr>
-            <w:rStyle w:val="Hyperlink"/>
-            <w:sz w:val="24"/>
-            <w:szCs w:val="24"/>
-          </w:rPr>
-          <w:t>gov/articles/PMC3507158/</w:t>
+          <w:t>https://pmc.ncbi.nlm.nih.gov/articles/PMC3507158/</w:t>
         </w:r>
       </w:hyperlink>
       <w:r>
@@ -13658,23 +13324,7 @@
             <w:sz w:val="24"/>
             <w:szCs w:val="24"/>
           </w:rPr>
-          <w:t>https://doi.org</w:t>
-        </w:r>
-        <w:r>
-          <w:rPr>
-            <w:rStyle w:val="Hyperlink"/>
-            <w:sz w:val="24"/>
-            <w:szCs w:val="24"/>
-          </w:rPr>
-          <w:t>/</w:t>
-        </w:r>
-        <w:r>
-          <w:rPr>
-            <w:rStyle w:val="Hyperlink"/>
-            <w:sz w:val="24"/>
-            <w:szCs w:val="24"/>
-          </w:rPr>
-          <w:t>10.1037/0003-066X.51.2.77</w:t>
+          <w:t>https://doi.org/10.1037/0003-066X.51.2.77</w:t>
         </w:r>
       </w:hyperlink>
     </w:p>
@@ -13757,23 +13407,7 @@
             <w:sz w:val="24"/>
             <w:szCs w:val="24"/>
           </w:rPr>
-          <w:t>https://doi.org/10.1038</w:t>
-        </w:r>
-        <w:r>
-          <w:rPr>
-            <w:rStyle w:val="Hyperlink"/>
-            <w:sz w:val="24"/>
-            <w:szCs w:val="24"/>
-          </w:rPr>
-          <w:t>/</w:t>
-        </w:r>
-        <w:r>
-          <w:rPr>
-            <w:rStyle w:val="Hyperlink"/>
-            <w:sz w:val="24"/>
-            <w:szCs w:val="24"/>
-          </w:rPr>
-          <w:t>npp.2016.7</w:t>
+          <w:t>https://doi.org/10.1038/npp.2016.7</w:t>
         </w:r>
       </w:hyperlink>
     </w:p>
@@ -13815,23 +13449,7 @@
             <w:sz w:val="24"/>
             <w:szCs w:val="24"/>
           </w:rPr>
-          <w:t>https://www.weforum.org/agenda/2016/01/the-fourth-industrial-revolution-what-it-means-and-how-to-</w:t>
-        </w:r>
-        <w:r>
-          <w:rPr>
-            <w:rStyle w:val="Hyperlink"/>
-            <w:sz w:val="24"/>
-            <w:szCs w:val="24"/>
-          </w:rPr>
-          <w:t>r</w:t>
-        </w:r>
-        <w:r>
-          <w:rPr>
-            <w:rStyle w:val="Hyperlink"/>
-            <w:sz w:val="24"/>
-            <w:szCs w:val="24"/>
-          </w:rPr>
-          <w:t>espond/</w:t>
+          <w:t>https://www.weforum.org/agenda/2016/01/the-fourth-industrial-revolution-what-it-means-and-how-to-respond/</w:t>
         </w:r>
       </w:hyperlink>
     </w:p>
@@ -13915,23 +13533,7 @@
             <w:sz w:val="24"/>
             <w:szCs w:val="24"/>
           </w:rPr>
-          <w:t>https://doi.org/10.3389/fcogn.2023.1203</w:t>
-        </w:r>
-        <w:r>
-          <w:rPr>
-            <w:rStyle w:val="Hyperlink"/>
-            <w:sz w:val="24"/>
-            <w:szCs w:val="24"/>
-          </w:rPr>
-          <w:t>0</w:t>
-        </w:r>
-        <w:r>
-          <w:rPr>
-            <w:rStyle w:val="Hyperlink"/>
-            <w:sz w:val="24"/>
-            <w:szCs w:val="24"/>
-          </w:rPr>
-          <w:t>77</w:t>
+          <w:t>https://doi.org/10.3389/fcogn.2023.1203077</w:t>
         </w:r>
       </w:hyperlink>
     </w:p>
@@ -14183,23 +13785,7 @@
             <w:sz w:val="24"/>
             <w:szCs w:val="24"/>
           </w:rPr>
-          <w:t>https://doi.org/10.1017/97811</w:t>
-        </w:r>
-        <w:r>
-          <w:rPr>
-            <w:rStyle w:val="Hyperlink"/>
-            <w:sz w:val="24"/>
-            <w:szCs w:val="24"/>
-          </w:rPr>
-          <w:t>0</w:t>
-        </w:r>
-        <w:r>
-          <w:rPr>
-            <w:rStyle w:val="Hyperlink"/>
-            <w:sz w:val="24"/>
-            <w:szCs w:val="24"/>
-          </w:rPr>
-          <w:t>8290876.011</w:t>
+          <w:t>https://doi.org/10.1017/9781108290876.011</w:t>
         </w:r>
       </w:hyperlink>
     </w:p>
@@ -14241,23 +13827,7 @@
             <w:sz w:val="24"/>
             <w:szCs w:val="24"/>
           </w:rPr>
-          <w:t>https://technologyforlearn</w:t>
-        </w:r>
-        <w:r>
-          <w:rPr>
-            <w:rStyle w:val="Hyperlink"/>
-            <w:sz w:val="24"/>
-            <w:szCs w:val="24"/>
-          </w:rPr>
-          <w:t>e</w:t>
-        </w:r>
-        <w:r>
-          <w:rPr>
-            <w:rStyle w:val="Hyperlink"/>
-            <w:sz w:val="24"/>
-            <w:szCs w:val="24"/>
-          </w:rPr>
-          <w:t>rs.com</w:t>
+          <w:t>https://technologyforlearners.com</w:t>
         </w:r>
       </w:hyperlink>
     </w:p>
@@ -14446,23 +14016,7 @@
             <w:sz w:val="24"/>
             <w:szCs w:val="24"/>
           </w:rPr>
-          <w:t>https://www.fda.gov/medical-devices/digital-health-cen</w:t>
-        </w:r>
-        <w:r>
-          <w:rPr>
-            <w:rStyle w:val="Hyperlink"/>
-            <w:sz w:val="24"/>
-            <w:szCs w:val="24"/>
-          </w:rPr>
-          <w:t>t</w:t>
-        </w:r>
-        <w:r>
-          <w:rPr>
-            <w:rStyle w:val="Hyperlink"/>
-            <w:sz w:val="24"/>
-            <w:szCs w:val="24"/>
-          </w:rPr>
-          <w:t>er-excellence</w:t>
+          <w:t>https://www.fda.gov/medical-devices/digital-health-center-excellence</w:t>
         </w:r>
       </w:hyperlink>
     </w:p>
@@ -14488,23 +14042,7 @@
             <w:sz w:val="24"/>
             <w:szCs w:val="24"/>
           </w:rPr>
-          <w:t>https://unesdoc.unesco.org/ark:/48223/pf</w:t>
-        </w:r>
-        <w:r>
-          <w:rPr>
-            <w:rStyle w:val="Hyperlink"/>
-            <w:sz w:val="24"/>
-            <w:szCs w:val="24"/>
-          </w:rPr>
-          <w:t>0</w:t>
-        </w:r>
-        <w:r>
-          <w:rPr>
-            <w:rStyle w:val="Hyperlink"/>
-            <w:sz w:val="24"/>
-            <w:szCs w:val="24"/>
-          </w:rPr>
-          <w:t>000381329</w:t>
+          <w:t>https://unesdoc.unesco.org/ark:/48223/pf0000381329</w:t>
         </w:r>
       </w:hyperlink>
       <w:r>
@@ -14553,23 +14091,7 @@
             <w:sz w:val="24"/>
             <w:szCs w:val="24"/>
           </w:rPr>
-          <w:t>https://sdgs.un.org/2030age</w:t>
-        </w:r>
-        <w:r>
-          <w:rPr>
-            <w:rStyle w:val="Hyperlink"/>
-            <w:sz w:val="24"/>
-            <w:szCs w:val="24"/>
-          </w:rPr>
-          <w:t>n</w:t>
-        </w:r>
-        <w:r>
-          <w:rPr>
-            <w:rStyle w:val="Hyperlink"/>
-            <w:sz w:val="24"/>
-            <w:szCs w:val="24"/>
-          </w:rPr>
-          <w:t>da</w:t>
+          <w:t>https://sdgs.un.org/2030agenda</w:t>
         </w:r>
       </w:hyperlink>
     </w:p>
@@ -14643,23 +14165,7 @@
             <w:sz w:val="24"/>
             <w:szCs w:val="24"/>
           </w:rPr>
-          <w:t>https://doi.org/10.1086/69</w:t>
-        </w:r>
-        <w:r>
-          <w:rPr>
-            <w:rStyle w:val="Hyperlink"/>
-            <w:sz w:val="24"/>
-            <w:szCs w:val="24"/>
-          </w:rPr>
-          <w:t>1</w:t>
-        </w:r>
-        <w:r>
-          <w:rPr>
-            <w:rStyle w:val="Hyperlink"/>
-            <w:sz w:val="24"/>
-            <w:szCs w:val="24"/>
-          </w:rPr>
-          <w:t>462</w:t>
+          <w:t>https://doi.org/10.1086/691462</w:t>
         </w:r>
       </w:hyperlink>
     </w:p>
@@ -14733,23 +14239,7 @@
             <w:sz w:val="24"/>
             <w:szCs w:val="24"/>
           </w:rPr>
-          <w:t>https:</w:t>
-        </w:r>
-        <w:r>
-          <w:rPr>
-            <w:rStyle w:val="Hyperlink"/>
-            <w:sz w:val="24"/>
-            <w:szCs w:val="24"/>
-          </w:rPr>
-          <w:t>/</w:t>
-        </w:r>
-        <w:r>
-          <w:rPr>
-            <w:rStyle w:val="Hyperlink"/>
-            <w:sz w:val="24"/>
-            <w:szCs w:val="24"/>
-          </w:rPr>
-          <w:t>/doi.org/10.1109/TAU.1967.1161901</w:t>
+          <w:t>https://doi.org/10.1109/TAU.1967.1161901</w:t>
         </w:r>
       </w:hyperlink>
     </w:p>
@@ -14952,23 +14442,7 @@
             <w:sz w:val="24"/>
             <w:szCs w:val="24"/>
           </w:rPr>
-          <w:t>https://doi.</w:t>
-        </w:r>
-        <w:r>
-          <w:rPr>
-            <w:rStyle w:val="Hyperlink"/>
-            <w:sz w:val="24"/>
-            <w:szCs w:val="24"/>
-          </w:rPr>
-          <w:t>o</w:t>
-        </w:r>
-        <w:r>
-          <w:rPr>
-            <w:rStyle w:val="Hyperlink"/>
-            <w:sz w:val="24"/>
-            <w:szCs w:val="24"/>
-          </w:rPr>
-          <w:t>rg/10.1038/551159a</w:t>
+          <w:t>https://doi.org/10.1038/551159a</w:t>
         </w:r>
       </w:hyperlink>
       <w:r>

</xml_diff>